<commit_message>
More work on the loader doc.
</commit_message>
<xml_diff>
--- a/loader/Loader.docx
+++ b/loader/Loader.docx
@@ -181,7 +181,7 @@
             <w:rPr>
               <w:noProof/>
             </w:rPr>
-            <w:instrText xml:space="preserve"> PAGEREF _Toc199427239 \h </w:instrText>
+            <w:instrText xml:space="preserve"> PAGEREF _Toc199466264 \h </w:instrText>
           </w:r>
           <w:r>
             <w:rPr>
@@ -242,7 +242,7 @@
             <w:rPr>
               <w:noProof/>
             </w:rPr>
-            <w:t>Options</w:t>
+            <w:t>Common Use Cases</w:t>
           </w:r>
           <w:r>
             <w:rPr>
@@ -260,7 +260,7 @@
             <w:rPr>
               <w:noProof/>
             </w:rPr>
-            <w:instrText xml:space="preserve"> PAGEREF _Toc199427240 \h </w:instrText>
+            <w:instrText xml:space="preserve"> PAGEREF _Toc199466265 \h </w:instrText>
           </w:r>
           <w:r>
             <w:rPr>
@@ -319,7 +319,7 @@
             <w:rPr>
               <w:noProof/>
             </w:rPr>
-            <w:t>-b &lt;type&gt; Select target board</w:t>
+            <w:t>Loading COG or LMM Program</w:t>
           </w:r>
           <w:r>
             <w:rPr>
@@ -337,7 +337,7 @@
             <w:rPr>
               <w:noProof/>
             </w:rPr>
-            <w:instrText xml:space="preserve"> PAGEREF _Toc199427241 \h </w:instrText>
+            <w:instrText xml:space="preserve"> PAGEREF _Toc199466266 \h </w:instrText>
           </w:r>
           <w:r>
             <w:rPr>
@@ -396,7 +396,7 @@
             <w:rPr>
               <w:noProof/>
             </w:rPr>
-            <w:t>-D &lt;var&gt;=&lt;value&gt; Define a board configuration variable</w:t>
+            <w:t>Loading an XMM Program</w:t>
           </w:r>
           <w:r>
             <w:rPr>
@@ -414,7 +414,7 @@
             <w:rPr>
               <w:noProof/>
             </w:rPr>
-            <w:instrText xml:space="preserve"> PAGEREF _Toc199427242 \h </w:instrText>
+            <w:instrText xml:space="preserve"> PAGEREF _Toc199466267 \h </w:instrText>
           </w:r>
           <w:r>
             <w:rPr>
@@ -473,7 +473,7 @@
             <w:rPr>
               <w:noProof/>
             </w:rPr>
-            <w:t>-e Write the program into EEPROM</w:t>
+            <w:t>Using the SD Loader</w:t>
           </w:r>
           <w:r>
             <w:rPr>
@@ -491,7 +491,7 @@
             <w:rPr>
               <w:noProof/>
             </w:rPr>
-            <w:instrText xml:space="preserve"> PAGEREF _Toc199427243 \h </w:instrText>
+            <w:instrText xml:space="preserve"> PAGEREF _Toc199466268 \h </w:instrText>
           </w:r>
           <w:r>
             <w:rPr>
@@ -508,7 +508,7 @@
             <w:rPr>
               <w:noProof/>
             </w:rPr>
-            <w:t>4</w:t>
+            <w:t>3</w:t>
           </w:r>
           <w:r>
             <w:rPr>
@@ -550,7 +550,7 @@
             <w:rPr>
               <w:noProof/>
             </w:rPr>
-            <w:t>-f Write a file to the SD card</w:t>
+            <w:t>Using the SD Cache Driver</w:t>
           </w:r>
           <w:r>
             <w:rPr>
@@ -568,7 +568,7 @@
             <w:rPr>
               <w:noProof/>
             </w:rPr>
-            <w:instrText xml:space="preserve"> PAGEREF _Toc199427244 \h </w:instrText>
+            <w:instrText xml:space="preserve"> PAGEREF _Toc199466269 \h </w:instrText>
           </w:r>
           <w:r>
             <w:rPr>
@@ -585,7 +585,7 @@
             <w:rPr>
               <w:noProof/>
             </w:rPr>
-            <w:t>4</w:t>
+            <w:t>3</w:t>
           </w:r>
           <w:r>
             <w:rPr>
@@ -627,7 +627,7 @@
             <w:rPr>
               <w:noProof/>
             </w:rPr>
-            <w:t>-I &lt;path&gt; Add a directory to the include path</w:t>
+            <w:t>Writing a File to the SD Card</w:t>
           </w:r>
           <w:r>
             <w:rPr>
@@ -645,7 +645,7 @@
             <w:rPr>
               <w:noProof/>
             </w:rPr>
-            <w:instrText xml:space="preserve"> PAGEREF _Toc199427245 \h </w:instrText>
+            <w:instrText xml:space="preserve"> PAGEREF _Toc199466270 \h </w:instrText>
           </w:r>
           <w:r>
             <w:rPr>
@@ -662,7 +662,7 @@
             <w:rPr>
               <w:noProof/>
             </w:rPr>
-            <w:t>4</w:t>
+            <w:t>3</w:t>
           </w:r>
           <w:r>
             <w:rPr>
@@ -704,7 +704,7 @@
             <w:rPr>
               <w:noProof/>
             </w:rPr>
-            <w:t>-l Write a program to the SD card and use the SD loader</w:t>
+            <w:t>Creating a PEX file</w:t>
           </w:r>
           <w:r>
             <w:rPr>
@@ -722,7 +722,7 @@
             <w:rPr>
               <w:noProof/>
             </w:rPr>
-            <w:instrText xml:space="preserve"> PAGEREF _Toc199427246 \h </w:instrText>
+            <w:instrText xml:space="preserve"> PAGEREF _Toc199466271 \h </w:instrText>
           </w:r>
           <w:r>
             <w:rPr>
@@ -739,7 +739,7 @@
             <w:rPr>
               <w:noProof/>
             </w:rPr>
-            <w:t>4</w:t>
+            <w:t>3</w:t>
           </w:r>
           <w:r>
             <w:rPr>
@@ -781,7 +781,7 @@
             <w:rPr>
               <w:noProof/>
             </w:rPr>
-            <w:t>–P List available serial ports</w:t>
+            <w:t>Creating a Spin Binary File</w:t>
           </w:r>
           <w:r>
             <w:rPr>
@@ -799,7 +799,7 @@
             <w:rPr>
               <w:noProof/>
             </w:rPr>
-            <w:instrText xml:space="preserve"> PAGEREF _Toc199427247 \h </w:instrText>
+            <w:instrText xml:space="preserve"> PAGEREF _Toc199466272 \h </w:instrText>
           </w:r>
           <w:r>
             <w:rPr>
@@ -816,7 +816,86 @@
             <w:rPr>
               <w:noProof/>
             </w:rPr>
-            <w:t>5</w:t>
+            <w:t>3</w:t>
+          </w:r>
+          <w:r>
+            <w:rPr>
+              <w:noProof/>
+            </w:rPr>
+            <w:fldChar w:fldCharType="end"/>
+          </w:r>
+        </w:p>
+        <w:p>
+          <w:pPr>
+            <w:pStyle w:val="TOC1"/>
+            <w:tabs>
+              <w:tab w:val="left" w:pos="370"/>
+              <w:tab w:val="right" w:leader="dot" w:pos="8630"/>
+            </w:tabs>
+            <w:rPr>
+              <w:b w:val="0"/>
+              <w:caps w:val="0"/>
+              <w:noProof/>
+              <w:sz w:val="24"/>
+              <w:szCs w:val="24"/>
+            </w:rPr>
+          </w:pPr>
+          <w:r>
+            <w:rPr>
+              <w:noProof/>
+            </w:rPr>
+            <w:t>4</w:t>
+          </w:r>
+          <w:r>
+            <w:rPr>
+              <w:b w:val="0"/>
+              <w:caps w:val="0"/>
+              <w:noProof/>
+              <w:sz w:val="24"/>
+              <w:szCs w:val="24"/>
+            </w:rPr>
+            <w:tab/>
+          </w:r>
+          <w:r>
+            <w:rPr>
+              <w:noProof/>
+            </w:rPr>
+            <w:t>Options</w:t>
+          </w:r>
+          <w:r>
+            <w:rPr>
+              <w:noProof/>
+            </w:rPr>
+            <w:tab/>
+          </w:r>
+          <w:r>
+            <w:rPr>
+              <w:noProof/>
+            </w:rPr>
+            <w:fldChar w:fldCharType="begin"/>
+          </w:r>
+          <w:r>
+            <w:rPr>
+              <w:noProof/>
+            </w:rPr>
+            <w:instrText xml:space="preserve"> PAGEREF _Toc199466273 \h </w:instrText>
+          </w:r>
+          <w:r>
+            <w:rPr>
+              <w:noProof/>
+            </w:rPr>
+          </w:r>
+          <w:r>
+            <w:rPr>
+              <w:noProof/>
+            </w:rPr>
+            <w:fldChar w:fldCharType="separate"/>
+          </w:r>
+          <w:r>
+            <w:rPr>
+              <w:noProof/>
+            </w:rPr>
+            <w:t>3</w:t>
           </w:r>
           <w:r>
             <w:rPr>
@@ -843,7 +922,7 @@
             <w:rPr>
               <w:noProof/>
             </w:rPr>
-            <w:t>3.8</w:t>
+            <w:t>4.1</w:t>
           </w:r>
           <w:r>
             <w:rPr>
@@ -858,7 +937,7 @@
             <w:rPr>
               <w:noProof/>
             </w:rPr>
-            <w:t>-p &lt;port&gt; Select serial port</w:t>
+            <w:t>-b &lt;type&gt; Select target board</w:t>
           </w:r>
           <w:r>
             <w:rPr>
@@ -876,7 +955,7 @@
             <w:rPr>
               <w:noProof/>
             </w:rPr>
-            <w:instrText xml:space="preserve"> PAGEREF _Toc199427248 \h </w:instrText>
+            <w:instrText xml:space="preserve"> PAGEREF _Toc199466274 \h </w:instrText>
           </w:r>
           <w:r>
             <w:rPr>
@@ -893,7 +972,7 @@
             <w:rPr>
               <w:noProof/>
             </w:rPr>
-            <w:t>5</w:t>
+            <w:t>3</w:t>
           </w:r>
           <w:r>
             <w:rPr>
@@ -920,7 +999,7 @@
             <w:rPr>
               <w:noProof/>
             </w:rPr>
-            <w:t>3.9</w:t>
+            <w:t>4.2</w:t>
           </w:r>
           <w:r>
             <w:rPr>
@@ -935,6 +1014,545 @@
             <w:rPr>
               <w:noProof/>
             </w:rPr>
+            <w:t>-D &lt;var&gt;=&lt;value&gt; Define a board configuration variable</w:t>
+          </w:r>
+          <w:r>
+            <w:rPr>
+              <w:noProof/>
+            </w:rPr>
+            <w:tab/>
+          </w:r>
+          <w:r>
+            <w:rPr>
+              <w:noProof/>
+            </w:rPr>
+            <w:fldChar w:fldCharType="begin"/>
+          </w:r>
+          <w:r>
+            <w:rPr>
+              <w:noProof/>
+            </w:rPr>
+            <w:instrText xml:space="preserve"> PAGEREF _Toc199466275 \h </w:instrText>
+          </w:r>
+          <w:r>
+            <w:rPr>
+              <w:noProof/>
+            </w:rPr>
+          </w:r>
+          <w:r>
+            <w:rPr>
+              <w:noProof/>
+            </w:rPr>
+            <w:fldChar w:fldCharType="separate"/>
+          </w:r>
+          <w:r>
+            <w:rPr>
+              <w:noProof/>
+            </w:rPr>
+            <w:t>4</w:t>
+          </w:r>
+          <w:r>
+            <w:rPr>
+              <w:noProof/>
+            </w:rPr>
+            <w:fldChar w:fldCharType="end"/>
+          </w:r>
+        </w:p>
+        <w:p>
+          <w:pPr>
+            <w:pStyle w:val="TOC2"/>
+            <w:tabs>
+              <w:tab w:val="left" w:pos="769"/>
+              <w:tab w:val="right" w:leader="dot" w:pos="8630"/>
+            </w:tabs>
+            <w:rPr>
+              <w:smallCaps w:val="0"/>
+              <w:noProof/>
+              <w:sz w:val="24"/>
+              <w:szCs w:val="24"/>
+            </w:rPr>
+          </w:pPr>
+          <w:r>
+            <w:rPr>
+              <w:noProof/>
+            </w:rPr>
+            <w:t>4.3</w:t>
+          </w:r>
+          <w:r>
+            <w:rPr>
+              <w:smallCaps w:val="0"/>
+              <w:noProof/>
+              <w:sz w:val="24"/>
+              <w:szCs w:val="24"/>
+            </w:rPr>
+            <w:tab/>
+          </w:r>
+          <w:r>
+            <w:rPr>
+              <w:noProof/>
+            </w:rPr>
+            <w:t>-e Write the program into EEPROM</w:t>
+          </w:r>
+          <w:r>
+            <w:rPr>
+              <w:noProof/>
+            </w:rPr>
+            <w:tab/>
+          </w:r>
+          <w:r>
+            <w:rPr>
+              <w:noProof/>
+            </w:rPr>
+            <w:fldChar w:fldCharType="begin"/>
+          </w:r>
+          <w:r>
+            <w:rPr>
+              <w:noProof/>
+            </w:rPr>
+            <w:instrText xml:space="preserve"> PAGEREF _Toc199466276 \h </w:instrText>
+          </w:r>
+          <w:r>
+            <w:rPr>
+              <w:noProof/>
+            </w:rPr>
+          </w:r>
+          <w:r>
+            <w:rPr>
+              <w:noProof/>
+            </w:rPr>
+            <w:fldChar w:fldCharType="separate"/>
+          </w:r>
+          <w:r>
+            <w:rPr>
+              <w:noProof/>
+            </w:rPr>
+            <w:t>4</w:t>
+          </w:r>
+          <w:r>
+            <w:rPr>
+              <w:noProof/>
+            </w:rPr>
+            <w:fldChar w:fldCharType="end"/>
+          </w:r>
+        </w:p>
+        <w:p>
+          <w:pPr>
+            <w:pStyle w:val="TOC2"/>
+            <w:tabs>
+              <w:tab w:val="left" w:pos="769"/>
+              <w:tab w:val="right" w:leader="dot" w:pos="8630"/>
+            </w:tabs>
+            <w:rPr>
+              <w:smallCaps w:val="0"/>
+              <w:noProof/>
+              <w:sz w:val="24"/>
+              <w:szCs w:val="24"/>
+            </w:rPr>
+          </w:pPr>
+          <w:r>
+            <w:rPr>
+              <w:noProof/>
+            </w:rPr>
+            <w:t>4.4</w:t>
+          </w:r>
+          <w:r>
+            <w:rPr>
+              <w:smallCaps w:val="0"/>
+              <w:noProof/>
+              <w:sz w:val="24"/>
+              <w:szCs w:val="24"/>
+            </w:rPr>
+            <w:tab/>
+          </w:r>
+          <w:r>
+            <w:rPr>
+              <w:noProof/>
+            </w:rPr>
+            <w:t>-f Write a file to the SD card</w:t>
+          </w:r>
+          <w:r>
+            <w:rPr>
+              <w:noProof/>
+            </w:rPr>
+            <w:tab/>
+          </w:r>
+          <w:r>
+            <w:rPr>
+              <w:noProof/>
+            </w:rPr>
+            <w:fldChar w:fldCharType="begin"/>
+          </w:r>
+          <w:r>
+            <w:rPr>
+              <w:noProof/>
+            </w:rPr>
+            <w:instrText xml:space="preserve"> PAGEREF _Toc199466277 \h </w:instrText>
+          </w:r>
+          <w:r>
+            <w:rPr>
+              <w:noProof/>
+            </w:rPr>
+          </w:r>
+          <w:r>
+            <w:rPr>
+              <w:noProof/>
+            </w:rPr>
+            <w:fldChar w:fldCharType="separate"/>
+          </w:r>
+          <w:r>
+            <w:rPr>
+              <w:noProof/>
+            </w:rPr>
+            <w:t>4</w:t>
+          </w:r>
+          <w:r>
+            <w:rPr>
+              <w:noProof/>
+            </w:rPr>
+            <w:fldChar w:fldCharType="end"/>
+          </w:r>
+        </w:p>
+        <w:p>
+          <w:pPr>
+            <w:pStyle w:val="TOC2"/>
+            <w:tabs>
+              <w:tab w:val="left" w:pos="769"/>
+              <w:tab w:val="right" w:leader="dot" w:pos="8630"/>
+            </w:tabs>
+            <w:rPr>
+              <w:smallCaps w:val="0"/>
+              <w:noProof/>
+              <w:sz w:val="24"/>
+              <w:szCs w:val="24"/>
+            </w:rPr>
+          </w:pPr>
+          <w:r>
+            <w:rPr>
+              <w:noProof/>
+            </w:rPr>
+            <w:t>4.5</w:t>
+          </w:r>
+          <w:r>
+            <w:rPr>
+              <w:smallCaps w:val="0"/>
+              <w:noProof/>
+              <w:sz w:val="24"/>
+              <w:szCs w:val="24"/>
+            </w:rPr>
+            <w:tab/>
+          </w:r>
+          <w:r>
+            <w:rPr>
+              <w:noProof/>
+            </w:rPr>
+            <w:t>-I &lt;path&gt; Add a directory to the include path</w:t>
+          </w:r>
+          <w:r>
+            <w:rPr>
+              <w:noProof/>
+            </w:rPr>
+            <w:tab/>
+          </w:r>
+          <w:r>
+            <w:rPr>
+              <w:noProof/>
+            </w:rPr>
+            <w:fldChar w:fldCharType="begin"/>
+          </w:r>
+          <w:r>
+            <w:rPr>
+              <w:noProof/>
+            </w:rPr>
+            <w:instrText xml:space="preserve"> PAGEREF _Toc199466278 \h </w:instrText>
+          </w:r>
+          <w:r>
+            <w:rPr>
+              <w:noProof/>
+            </w:rPr>
+          </w:r>
+          <w:r>
+            <w:rPr>
+              <w:noProof/>
+            </w:rPr>
+            <w:fldChar w:fldCharType="separate"/>
+          </w:r>
+          <w:r>
+            <w:rPr>
+              <w:noProof/>
+            </w:rPr>
+            <w:t>4</w:t>
+          </w:r>
+          <w:r>
+            <w:rPr>
+              <w:noProof/>
+            </w:rPr>
+            <w:fldChar w:fldCharType="end"/>
+          </w:r>
+        </w:p>
+        <w:p>
+          <w:pPr>
+            <w:pStyle w:val="TOC2"/>
+            <w:tabs>
+              <w:tab w:val="left" w:pos="769"/>
+              <w:tab w:val="right" w:leader="dot" w:pos="8630"/>
+            </w:tabs>
+            <w:rPr>
+              <w:smallCaps w:val="0"/>
+              <w:noProof/>
+              <w:sz w:val="24"/>
+              <w:szCs w:val="24"/>
+            </w:rPr>
+          </w:pPr>
+          <w:r>
+            <w:rPr>
+              <w:noProof/>
+            </w:rPr>
+            <w:t>4.6</w:t>
+          </w:r>
+          <w:r>
+            <w:rPr>
+              <w:smallCaps w:val="0"/>
+              <w:noProof/>
+              <w:sz w:val="24"/>
+              <w:szCs w:val="24"/>
+            </w:rPr>
+            <w:tab/>
+          </w:r>
+          <w:r>
+            <w:rPr>
+              <w:noProof/>
+            </w:rPr>
+            <w:t>-l Write a program to the SD card and use the SD loader</w:t>
+          </w:r>
+          <w:r>
+            <w:rPr>
+              <w:noProof/>
+            </w:rPr>
+            <w:tab/>
+          </w:r>
+          <w:r>
+            <w:rPr>
+              <w:noProof/>
+            </w:rPr>
+            <w:fldChar w:fldCharType="begin"/>
+          </w:r>
+          <w:r>
+            <w:rPr>
+              <w:noProof/>
+            </w:rPr>
+            <w:instrText xml:space="preserve"> PAGEREF _Toc199466279 \h </w:instrText>
+          </w:r>
+          <w:r>
+            <w:rPr>
+              <w:noProof/>
+            </w:rPr>
+          </w:r>
+          <w:r>
+            <w:rPr>
+              <w:noProof/>
+            </w:rPr>
+            <w:fldChar w:fldCharType="separate"/>
+          </w:r>
+          <w:r>
+            <w:rPr>
+              <w:noProof/>
+            </w:rPr>
+            <w:t>5</w:t>
+          </w:r>
+          <w:r>
+            <w:rPr>
+              <w:noProof/>
+            </w:rPr>
+            <w:fldChar w:fldCharType="end"/>
+          </w:r>
+        </w:p>
+        <w:p>
+          <w:pPr>
+            <w:pStyle w:val="TOC2"/>
+            <w:tabs>
+              <w:tab w:val="left" w:pos="769"/>
+              <w:tab w:val="right" w:leader="dot" w:pos="8630"/>
+            </w:tabs>
+            <w:rPr>
+              <w:smallCaps w:val="0"/>
+              <w:noProof/>
+              <w:sz w:val="24"/>
+              <w:szCs w:val="24"/>
+            </w:rPr>
+          </w:pPr>
+          <w:r>
+            <w:rPr>
+              <w:noProof/>
+            </w:rPr>
+            <w:t>4.7</w:t>
+          </w:r>
+          <w:r>
+            <w:rPr>
+              <w:smallCaps w:val="0"/>
+              <w:noProof/>
+              <w:sz w:val="24"/>
+              <w:szCs w:val="24"/>
+            </w:rPr>
+            <w:tab/>
+          </w:r>
+          <w:r>
+            <w:rPr>
+              <w:noProof/>
+            </w:rPr>
+            <w:t>–P List available serial ports</w:t>
+          </w:r>
+          <w:r>
+            <w:rPr>
+              <w:noProof/>
+            </w:rPr>
+            <w:tab/>
+          </w:r>
+          <w:r>
+            <w:rPr>
+              <w:noProof/>
+            </w:rPr>
+            <w:fldChar w:fldCharType="begin"/>
+          </w:r>
+          <w:r>
+            <w:rPr>
+              <w:noProof/>
+            </w:rPr>
+            <w:instrText xml:space="preserve"> PAGEREF _Toc199466280 \h </w:instrText>
+          </w:r>
+          <w:r>
+            <w:rPr>
+              <w:noProof/>
+            </w:rPr>
+          </w:r>
+          <w:r>
+            <w:rPr>
+              <w:noProof/>
+            </w:rPr>
+            <w:fldChar w:fldCharType="separate"/>
+          </w:r>
+          <w:r>
+            <w:rPr>
+              <w:noProof/>
+            </w:rPr>
+            <w:t>5</w:t>
+          </w:r>
+          <w:r>
+            <w:rPr>
+              <w:noProof/>
+            </w:rPr>
+            <w:fldChar w:fldCharType="end"/>
+          </w:r>
+        </w:p>
+        <w:p>
+          <w:pPr>
+            <w:pStyle w:val="TOC2"/>
+            <w:tabs>
+              <w:tab w:val="left" w:pos="769"/>
+              <w:tab w:val="right" w:leader="dot" w:pos="8630"/>
+            </w:tabs>
+            <w:rPr>
+              <w:smallCaps w:val="0"/>
+              <w:noProof/>
+              <w:sz w:val="24"/>
+              <w:szCs w:val="24"/>
+            </w:rPr>
+          </w:pPr>
+          <w:r>
+            <w:rPr>
+              <w:noProof/>
+            </w:rPr>
+            <w:t>4.8</w:t>
+          </w:r>
+          <w:r>
+            <w:rPr>
+              <w:smallCaps w:val="0"/>
+              <w:noProof/>
+              <w:sz w:val="24"/>
+              <w:szCs w:val="24"/>
+            </w:rPr>
+            <w:tab/>
+          </w:r>
+          <w:r>
+            <w:rPr>
+              <w:noProof/>
+            </w:rPr>
+            <w:t>-p &lt;port&gt; Select serial port</w:t>
+          </w:r>
+          <w:r>
+            <w:rPr>
+              <w:noProof/>
+            </w:rPr>
+            <w:tab/>
+          </w:r>
+          <w:r>
+            <w:rPr>
+              <w:noProof/>
+            </w:rPr>
+            <w:fldChar w:fldCharType="begin"/>
+          </w:r>
+          <w:r>
+            <w:rPr>
+              <w:noProof/>
+            </w:rPr>
+            <w:instrText xml:space="preserve"> PAGEREF _Toc199466281 \h </w:instrText>
+          </w:r>
+          <w:r>
+            <w:rPr>
+              <w:noProof/>
+            </w:rPr>
+          </w:r>
+          <w:r>
+            <w:rPr>
+              <w:noProof/>
+            </w:rPr>
+            <w:fldChar w:fldCharType="separate"/>
+          </w:r>
+          <w:r>
+            <w:rPr>
+              <w:noProof/>
+            </w:rPr>
+            <w:t>5</w:t>
+          </w:r>
+          <w:r>
+            <w:rPr>
+              <w:noProof/>
+            </w:rPr>
+            <w:fldChar w:fldCharType="end"/>
+          </w:r>
+        </w:p>
+        <w:p>
+          <w:pPr>
+            <w:pStyle w:val="TOC2"/>
+            <w:tabs>
+              <w:tab w:val="left" w:pos="769"/>
+              <w:tab w:val="right" w:leader="dot" w:pos="8630"/>
+            </w:tabs>
+            <w:rPr>
+              <w:smallCaps w:val="0"/>
+              <w:noProof/>
+              <w:sz w:val="24"/>
+              <w:szCs w:val="24"/>
+            </w:rPr>
+          </w:pPr>
+          <w:r>
+            <w:rPr>
+              <w:noProof/>
+            </w:rPr>
+            <w:t>4.9</w:t>
+          </w:r>
+          <w:r>
+            <w:rPr>
+              <w:smallCaps w:val="0"/>
+              <w:noProof/>
+              <w:sz w:val="24"/>
+              <w:szCs w:val="24"/>
+            </w:rPr>
+            <w:tab/>
+          </w:r>
+          <w:r>
+            <w:rPr>
+              <w:noProof/>
+            </w:rPr>
             <w:t>-q Quit on the exit sequence</w:t>
           </w:r>
           <w:r>
@@ -953,7 +1571,7 @@
             <w:rPr>
               <w:noProof/>
             </w:rPr>
-            <w:instrText xml:space="preserve"> PAGEREF _Toc199427249 \h </w:instrText>
+            <w:instrText xml:space="preserve"> PAGEREF _Toc199466282 \h </w:instrText>
           </w:r>
           <w:r>
             <w:rPr>
@@ -997,7 +1615,7 @@
             <w:rPr>
               <w:noProof/>
             </w:rPr>
-            <w:t>3.10</w:t>
+            <w:t>4.10</w:t>
           </w:r>
           <w:r>
             <w:rPr>
@@ -1030,7 +1648,7 @@
             <w:rPr>
               <w:noProof/>
             </w:rPr>
-            <w:instrText xml:space="preserve"> PAGEREF _Toc199427250 \h </w:instrText>
+            <w:instrText xml:space="preserve"> PAGEREF _Toc199466283 \h </w:instrText>
           </w:r>
           <w:r>
             <w:rPr>
@@ -1074,7 +1692,7 @@
             <w:rPr>
               <w:noProof/>
             </w:rPr>
-            <w:t>3.11</w:t>
+            <w:t>4.11</w:t>
           </w:r>
           <w:r>
             <w:rPr>
@@ -1107,7 +1725,7 @@
             <w:rPr>
               <w:noProof/>
             </w:rPr>
-            <w:instrText xml:space="preserve"> PAGEREF _Toc199427251 \h </w:instrText>
+            <w:instrText xml:space="preserve"> PAGEREF _Toc199466284 \h </w:instrText>
           </w:r>
           <w:r>
             <w:rPr>
@@ -1124,7 +1742,7 @@
             <w:rPr>
               <w:noProof/>
             </w:rPr>
-            <w:t>5</w:t>
+            <w:t>6</w:t>
           </w:r>
           <w:r>
             <w:rPr>
@@ -1151,7 +1769,7 @@
             <w:rPr>
               <w:noProof/>
             </w:rPr>
-            <w:t>3.12</w:t>
+            <w:t>4.12</w:t>
           </w:r>
           <w:r>
             <w:rPr>
@@ -1184,7 +1802,7 @@
             <w:rPr>
               <w:noProof/>
             </w:rPr>
-            <w:instrText xml:space="preserve"> PAGEREF _Toc199427252 \h </w:instrText>
+            <w:instrText xml:space="preserve"> PAGEREF _Toc199466285 \h </w:instrText>
           </w:r>
           <w:r>
             <w:rPr>
@@ -1228,7 +1846,7 @@
             <w:rPr>
               <w:noProof/>
             </w:rPr>
-            <w:t>3.13</w:t>
+            <w:t>4.13</w:t>
           </w:r>
           <w:r>
             <w:rPr>
@@ -1261,7 +1879,7 @@
             <w:rPr>
               <w:noProof/>
             </w:rPr>
-            <w:instrText xml:space="preserve"> PAGEREF _Toc199427253 \h </w:instrText>
+            <w:instrText xml:space="preserve"> PAGEREF _Toc199466286 \h </w:instrText>
           </w:r>
           <w:r>
             <w:rPr>
@@ -1305,7 +1923,7 @@
             <w:rPr>
               <w:noProof/>
             </w:rPr>
-            <w:t>3.14</w:t>
+            <w:t>4.14</w:t>
           </w:r>
           <w:r>
             <w:rPr>
@@ -1338,7 +1956,7 @@
             <w:rPr>
               <w:noProof/>
             </w:rPr>
-            <w:instrText xml:space="preserve"> PAGEREF _Toc199427254 \h </w:instrText>
+            <w:instrText xml:space="preserve"> PAGEREF _Toc199466287 \h </w:instrText>
           </w:r>
           <w:r>
             <w:rPr>
@@ -1382,7 +2000,7 @@
             <w:rPr>
               <w:noProof/>
             </w:rPr>
-            <w:t>3.15</w:t>
+            <w:t>4.15</w:t>
           </w:r>
           <w:r>
             <w:rPr>
@@ -1415,7 +2033,7 @@
             <w:rPr>
               <w:noProof/>
             </w:rPr>
-            <w:instrText xml:space="preserve"> PAGEREF _Toc199427255 \h </w:instrText>
+            <w:instrText xml:space="preserve"> PAGEREF _Toc199466288 \h </w:instrText>
           </w:r>
           <w:r>
             <w:rPr>
@@ -1459,7 +2077,7 @@
             <w:rPr>
               <w:noProof/>
             </w:rPr>
-            <w:t>3.16</w:t>
+            <w:t>4.16</w:t>
           </w:r>
           <w:r>
             <w:rPr>
@@ -1492,7 +2110,7 @@
             <w:rPr>
               <w:noProof/>
             </w:rPr>
-            <w:instrText xml:space="preserve"> PAGEREF _Toc199427256 \h </w:instrText>
+            <w:instrText xml:space="preserve"> PAGEREF _Toc199466289 \h </w:instrText>
           </w:r>
           <w:r>
             <w:rPr>
@@ -1509,7 +2127,7 @@
             <w:rPr>
               <w:noProof/>
             </w:rPr>
-            <w:t>6</w:t>
+            <w:t>7</w:t>
           </w:r>
           <w:r>
             <w:rPr>
@@ -1536,7 +2154,7 @@
             <w:rPr>
               <w:noProof/>
             </w:rPr>
-            <w:t>3.17</w:t>
+            <w:t>4.17</w:t>
           </w:r>
           <w:r>
             <w:rPr>
@@ -1569,7 +2187,7 @@
             <w:rPr>
               <w:noProof/>
             </w:rPr>
-            <w:instrText xml:space="preserve"> PAGEREF _Toc199427257 \h </w:instrText>
+            <w:instrText xml:space="preserve"> PAGEREF _Toc199466290 \h </w:instrText>
           </w:r>
           <w:r>
             <w:rPr>
@@ -1586,7 +2204,7 @@
             <w:rPr>
               <w:noProof/>
             </w:rPr>
-            <w:t>6</w:t>
+            <w:t>7</w:t>
           </w:r>
           <w:r>
             <w:rPr>
@@ -1614,7 +2232,7 @@
             <w:rPr>
               <w:noProof/>
             </w:rPr>
-            <w:t>4</w:t>
+            <w:t>5</w:t>
           </w:r>
           <w:r>
             <w:rPr>
@@ -1648,7 +2266,7 @@
             <w:rPr>
               <w:noProof/>
             </w:rPr>
-            <w:instrText xml:space="preserve"> PAGEREF _Toc199427258 \h </w:instrText>
+            <w:instrText xml:space="preserve"> PAGEREF _Toc199466291 \h </w:instrText>
           </w:r>
           <w:r>
             <w:rPr>
@@ -1665,7 +2283,7 @@
             <w:rPr>
               <w:noProof/>
             </w:rPr>
-            <w:t>7</w:t>
+            <w:t>8</w:t>
           </w:r>
           <w:r>
             <w:rPr>
@@ -1693,7 +2311,7 @@
             <w:rPr>
               <w:noProof/>
             </w:rPr>
-            <w:t>5</w:t>
+            <w:t>6</w:t>
           </w:r>
           <w:r>
             <w:rPr>
@@ -1727,7 +2345,7 @@
             <w:rPr>
               <w:noProof/>
             </w:rPr>
-            <w:instrText xml:space="preserve"> PAGEREF _Toc199427259 \h </w:instrText>
+            <w:instrText xml:space="preserve"> PAGEREF _Toc199466292 \h </w:instrText>
           </w:r>
           <w:r>
             <w:rPr>
@@ -1744,7 +2362,7 @@
             <w:rPr>
               <w:noProof/>
             </w:rPr>
-            <w:t>8</w:t>
+            <w:t>9</w:t>
           </w:r>
           <w:r>
             <w:rPr>
@@ -1798,7 +2416,7 @@
           <w:noProof/>
         </w:rPr>
       </w:pPr>
-      <w:bookmarkStart w:id="0" w:name="_Toc199427239"/>
+      <w:bookmarkStart w:id="0" w:name="_Toc199466264"/>
       <w:r>
         <w:rPr>
           <w:noProof/>
@@ -1834,17 +2452,97 @@
       <w:pPr>
         <w:pStyle w:val="Heading1"/>
       </w:pPr>
-      <w:bookmarkStart w:id="1" w:name="_Toc199427240"/>
+      <w:bookmarkStart w:id="1" w:name="_Toc199466265"/>
+      <w:r>
+        <w:t>Common Use Cases</w:t>
+      </w:r>
+      <w:bookmarkEnd w:id="1"/>
+    </w:p>
+    <w:p>
+      <w:pPr>
+        <w:pStyle w:val="Heading2"/>
+      </w:pPr>
+      <w:bookmarkStart w:id="2" w:name="_Toc199466266"/>
+      <w:r>
+        <w:t>Loading COG or LMM Program</w:t>
+      </w:r>
+      <w:bookmarkEnd w:id="2"/>
+    </w:p>
+    <w:p>
+      <w:pPr>
+        <w:pStyle w:val="Heading2"/>
+      </w:pPr>
+      <w:bookmarkStart w:id="3" w:name="_Toc199466267"/>
+      <w:r>
+        <w:t>Loading an XMM Program</w:t>
+      </w:r>
+      <w:bookmarkEnd w:id="3"/>
+    </w:p>
+    <w:p>
+      <w:pPr>
+        <w:pStyle w:val="Heading2"/>
+      </w:pPr>
+      <w:bookmarkStart w:id="4" w:name="_Toc199466268"/>
+      <w:r>
+        <w:t>Using the SD Loader</w:t>
+      </w:r>
+      <w:bookmarkEnd w:id="4"/>
+    </w:p>
+    <w:p>
+      <w:pPr>
+        <w:pStyle w:val="Heading2"/>
+      </w:pPr>
+      <w:bookmarkStart w:id="5" w:name="_Toc199466269"/>
+      <w:r>
+        <w:t>Using the SD Cache Driver</w:t>
+      </w:r>
+      <w:bookmarkEnd w:id="5"/>
+    </w:p>
+    <w:p>
+      <w:pPr>
+        <w:pStyle w:val="Heading2"/>
+      </w:pPr>
+      <w:bookmarkStart w:id="6" w:name="_Toc199466270"/>
+      <w:r>
+        <w:t>Writing a File to the SD Card</w:t>
+      </w:r>
+      <w:bookmarkEnd w:id="6"/>
+    </w:p>
+    <w:p>
+      <w:pPr>
+        <w:pStyle w:val="Heading2"/>
+      </w:pPr>
+      <w:bookmarkStart w:id="7" w:name="_Toc199466271"/>
+      <w:r>
+        <w:t>Creating a PEX file</w:t>
+      </w:r>
+      <w:bookmarkEnd w:id="7"/>
+    </w:p>
+    <w:p>
+      <w:pPr>
+        <w:pStyle w:val="Heading2"/>
+      </w:pPr>
+      <w:bookmarkStart w:id="8" w:name="_Toc199466272"/>
+      <w:r>
+        <w:t>Creating a Spin Binary File</w:t>
+      </w:r>
+      <w:bookmarkEnd w:id="8"/>
+    </w:p>
+    <w:p>
+      <w:pPr>
+        <w:pStyle w:val="Heading1"/>
+      </w:pPr>
+      <w:bookmarkStart w:id="9" w:name="_Toc199466273"/>
       <w:r>
         <w:t>Options</w:t>
       </w:r>
-      <w:bookmarkEnd w:id="1"/>
+      <w:bookmarkEnd w:id="9"/>
     </w:p>
     <w:p>
       <w:pPr>
         <w:pStyle w:val="Heading2"/>
       </w:pPr>
-      <w:bookmarkStart w:id="2" w:name="_Toc199427241"/>
+      <w:bookmarkStart w:id="10" w:name="_Toc199466274"/>
       <w:r>
         <w:t>-</w:t>
       </w:r>
@@ -1862,7 +2560,7 @@
       <w:r>
         <w:t>elect target board</w:t>
       </w:r>
-      <w:bookmarkEnd w:id="2"/>
+      <w:bookmarkEnd w:id="10"/>
     </w:p>
     <w:p/>
     <w:p>
@@ -2012,8 +2710,9 @@
       <w:pPr>
         <w:pStyle w:val="Heading2"/>
       </w:pPr>
-      <w:bookmarkStart w:id="3" w:name="_Toc199427242"/>
-      <w:r>
+      <w:bookmarkStart w:id="11" w:name="_Toc199466275"/>
+      <w:r>
+        <w:lastRenderedPageBreak/>
         <w:t>-D &lt;</w:t>
       </w:r>
       <w:proofErr w:type="spellStart"/>
@@ -2027,7 +2726,7 @@
       <w:r>
         <w:t>efine a board configuration variable</w:t>
       </w:r>
-      <w:bookmarkEnd w:id="3"/>
+      <w:bookmarkEnd w:id="11"/>
     </w:p>
     <w:p/>
     <w:p>
@@ -2093,154 +2792,160 @@
       <w:pPr>
         <w:pStyle w:val="Heading2"/>
       </w:pPr>
-      <w:bookmarkStart w:id="4" w:name="_Toc199427243"/>
+      <w:bookmarkStart w:id="12" w:name="_Toc199466276"/>
+      <w:r>
+        <w:t>-</w:t>
+      </w:r>
+      <w:proofErr w:type="gramStart"/>
+      <w:r>
+        <w:t>e</w:t>
+      </w:r>
+      <w:proofErr w:type="gramEnd"/>
+      <w:r>
+        <w:t xml:space="preserve"> W</w:t>
+      </w:r>
+      <w:r>
+        <w:t>rite the program into EEPROM</w:t>
+      </w:r>
+      <w:bookmarkEnd w:id="12"/>
+    </w:p>
+    <w:p/>
+    <w:p>
+      <w:r>
+        <w:t>Use this option to write the program being loaded to EEPROM. This option works differently depending on the type of program being loaded.</w:t>
+      </w:r>
+    </w:p>
+    <w:p>
+      <w:r>
+        <w:t>If a COG or LMM program is being loaded, the entire program is written to the EEPROM.</w:t>
+      </w:r>
+    </w:p>
+    <w:p>
+      <w:r>
+        <w:t>If an XMM program is being loaded, only a loader is written to EEPROM. The program itself is written to external memory. This requires that the external memory be non-volatile. In other words, it must be flash memory.</w:t>
+      </w:r>
+    </w:p>
+    <w:p>
+      <w:pPr>
+        <w:pStyle w:val="Heading2"/>
+      </w:pPr>
+      <w:bookmarkStart w:id="13" w:name="_Toc199466277"/>
+      <w:r>
+        <w:t>-</w:t>
+      </w:r>
+      <w:proofErr w:type="gramStart"/>
+      <w:r>
+        <w:t>f</w:t>
+      </w:r>
+      <w:proofErr w:type="gramEnd"/>
+      <w:r>
+        <w:t xml:space="preserve"> </w:t>
+      </w:r>
+      <w:r>
+        <w:t>W</w:t>
+      </w:r>
+      <w:r>
+        <w:t>rite a file to the SD card</w:t>
+      </w:r>
+      <w:bookmarkEnd w:id="13"/>
+    </w:p>
+    <w:p/>
+    <w:p>
+      <w:r>
+        <w:t>Use this option to write a file to an SD card inserted in the target board. If this option is given then no program is loaded. The only action is to write a file to the SD card.</w:t>
+      </w:r>
+    </w:p>
+    <w:p>
+      <w:pPr>
+        <w:pStyle w:val="Prototype"/>
+      </w:pPr>
+      <w:r>
+        <w:t>Example</w:t>
+      </w:r>
+    </w:p>
+    <w:p>
+      <w:pPr>
+        <w:pStyle w:val="Code"/>
+      </w:pPr>
+      <w:r>
+        <w:t>-</w:t>
+      </w:r>
+      <w:proofErr w:type="gramStart"/>
+      <w:r>
+        <w:t>f</w:t>
+      </w:r>
+      <w:proofErr w:type="gramEnd"/>
+      <w:r>
+        <w:t xml:space="preserve"> </w:t>
+      </w:r>
+      <w:proofErr w:type="spellStart"/>
+      <w:r>
+        <w:t>myprog.pex</w:t>
+      </w:r>
+      <w:proofErr w:type="spellEnd"/>
+    </w:p>
+    <w:p>
+      <w:pPr>
+        <w:pStyle w:val="Heading2"/>
+      </w:pPr>
+      <w:bookmarkStart w:id="14" w:name="_Toc199466278"/>
+      <w:r>
+        <w:t>-I &lt;path&gt; A</w:t>
+      </w:r>
+      <w:r>
+        <w:t>dd a directory to the include path</w:t>
+      </w:r>
+      <w:bookmarkEnd w:id="14"/>
+    </w:p>
+    <w:p/>
+    <w:p>
+      <w:r>
+        <w:t>Use this option to add a directory to the include path. This is the path that the loader uses to locate board configuration files</w:t>
+      </w:r>
+      <w:r>
+        <w:t xml:space="preserve"> and drivers</w:t>
+      </w:r>
+      <w:r>
+        <w:t>. The directories specified using the –I option will be searched before the standard directories.</w:t>
+      </w:r>
+    </w:p>
+    <w:p>
+      <w:pPr>
+        <w:pStyle w:val="Prototype"/>
+      </w:pPr>
+      <w:r>
+        <w:t>Example</w:t>
+      </w:r>
+    </w:p>
+    <w:p>
+      <w:pPr>
+        <w:pStyle w:val="Code"/>
+      </w:pPr>
       <w:r>
         <w:lastRenderedPageBreak/>
+        <w:t xml:space="preserve">-I </w:t>
+      </w:r>
+      <w:r>
+        <w:t>foo/bar</w:t>
+      </w:r>
+    </w:p>
+    <w:p>
+      <w:pPr>
+        <w:pStyle w:val="Heading2"/>
+      </w:pPr>
+      <w:bookmarkStart w:id="15" w:name="_Toc199466279"/>
+      <w:r>
         <w:t>-</w:t>
       </w:r>
       <w:proofErr w:type="gramStart"/>
       <w:r>
-        <w:t>e</w:t>
+        <w:t>l</w:t>
       </w:r>
       <w:proofErr w:type="gramEnd"/>
       <w:r>
         <w:t xml:space="preserve"> W</w:t>
       </w:r>
       <w:r>
-        <w:t>rite the program into EEPROM</w:t>
-      </w:r>
-      <w:bookmarkEnd w:id="4"/>
-    </w:p>
-    <w:p/>
-    <w:p>
-      <w:r>
-        <w:t>Use this option to write the program being loaded to EEPROM. This option works differently depending on the type of program being loaded.</w:t>
-      </w:r>
-    </w:p>
-    <w:p>
-      <w:r>
-        <w:t>If a COG or LMM program is being loaded, the entire program is written to the EEPROM.</w:t>
-      </w:r>
-    </w:p>
-    <w:p>
-      <w:r>
-        <w:t>If an XMM program is being loaded, only a loader is written to EEPROM. The program itself is written to external memory. This requires that the external memory be non-volatile. In other words, it must be flash memory.</w:t>
-      </w:r>
-    </w:p>
-    <w:p>
-      <w:pPr>
-        <w:pStyle w:val="Heading2"/>
-      </w:pPr>
-      <w:bookmarkStart w:id="5" w:name="_Toc199427244"/>
-      <w:r>
-        <w:t>-</w:t>
-      </w:r>
-      <w:proofErr w:type="gramStart"/>
-      <w:r>
-        <w:t>f</w:t>
-      </w:r>
-      <w:proofErr w:type="gramEnd"/>
-      <w:r>
-        <w:t xml:space="preserve"> </w:t>
-      </w:r>
-      <w:r>
-        <w:t>W</w:t>
-      </w:r>
-      <w:r>
-        <w:t>rite a file to the SD card</w:t>
-      </w:r>
-      <w:bookmarkEnd w:id="5"/>
-    </w:p>
-    <w:p/>
-    <w:p>
-      <w:r>
-        <w:t>Use this option to write a file to an SD card inserted in the target board. If this option is given then no program is loaded. The only action is to write a file to the SD card.</w:t>
-      </w:r>
-    </w:p>
-    <w:p>
-      <w:pPr>
-        <w:pStyle w:val="Prototype"/>
-      </w:pPr>
-      <w:r>
-        <w:t>Example</w:t>
-      </w:r>
-    </w:p>
-    <w:p>
-      <w:pPr>
-        <w:pStyle w:val="Code"/>
-      </w:pPr>
-      <w:r>
-        <w:t>-</w:t>
-      </w:r>
-      <w:proofErr w:type="gramStart"/>
-      <w:r>
-        <w:t>f</w:t>
-      </w:r>
-      <w:proofErr w:type="gramEnd"/>
-      <w:r>
-        <w:t xml:space="preserve"> </w:t>
-      </w:r>
-      <w:proofErr w:type="spellStart"/>
-      <w:r>
-        <w:t>myprog.pex</w:t>
-      </w:r>
-      <w:proofErr w:type="spellEnd"/>
-    </w:p>
-    <w:p>
-      <w:pPr>
-        <w:pStyle w:val="Heading2"/>
-      </w:pPr>
-      <w:bookmarkStart w:id="6" w:name="_Toc199427245"/>
-      <w:r>
-        <w:t>-I &lt;path&gt; A</w:t>
-      </w:r>
-      <w:r>
-        <w:t>dd a directory to the include path</w:t>
-      </w:r>
-      <w:bookmarkEnd w:id="6"/>
-    </w:p>
-    <w:p/>
-    <w:p>
-      <w:r>
-        <w:t>Use this option to add a directory to the include path. This is the path that the loader uses to locate board configuration files. The directories specified using the –I option will be searched before the standard directories.</w:t>
-      </w:r>
-    </w:p>
-    <w:p>
-      <w:pPr>
-        <w:pStyle w:val="Prototype"/>
-      </w:pPr>
-      <w:r>
-        <w:t>Example</w:t>
-      </w:r>
-    </w:p>
-    <w:p>
-      <w:pPr>
-        <w:pStyle w:val="Code"/>
-      </w:pPr>
-      <w:r>
-        <w:t xml:space="preserve">-I </w:t>
-      </w:r>
-      <w:r>
-        <w:t>foo/bar</w:t>
-      </w:r>
-    </w:p>
-    <w:p>
-      <w:pPr>
-        <w:pStyle w:val="Heading2"/>
-      </w:pPr>
-      <w:bookmarkStart w:id="7" w:name="_Toc199427246"/>
-      <w:r>
-        <w:t>-</w:t>
-      </w:r>
-      <w:proofErr w:type="gramStart"/>
-      <w:r>
-        <w:t>l</w:t>
-      </w:r>
-      <w:proofErr w:type="gramEnd"/>
-      <w:r>
-        <w:t xml:space="preserve"> W</w:t>
-      </w:r>
-      <w:r>
         <w:t xml:space="preserve">rite a program to the </w:t>
       </w:r>
       <w:r>
@@ -2249,7 +2954,7 @@
       <w:r>
         <w:t xml:space="preserve"> card and use the SD loader</w:t>
       </w:r>
-      <w:bookmarkEnd w:id="7"/>
+      <w:bookmarkEnd w:id="15"/>
     </w:p>
     <w:p/>
     <w:p>
@@ -2363,7 +3068,6 @@
         <w:pStyle w:val="Code"/>
       </w:pPr>
       <w:r>
-        <w:lastRenderedPageBreak/>
         <w:t>-</w:t>
       </w:r>
       <w:proofErr w:type="gramStart"/>
@@ -2422,14 +3126,14 @@
       <w:pPr>
         <w:pStyle w:val="Heading2"/>
       </w:pPr>
-      <w:bookmarkStart w:id="8" w:name="_Toc199427247"/>
+      <w:bookmarkStart w:id="16" w:name="_Toc199466280"/>
       <w:r>
         <w:t>–P L</w:t>
       </w:r>
       <w:r>
         <w:t>ist available serial ports</w:t>
       </w:r>
-      <w:bookmarkEnd w:id="8"/>
+      <w:bookmarkEnd w:id="16"/>
     </w:p>
     <w:p/>
     <w:p>
@@ -2441,7 +3145,7 @@
       <w:pPr>
         <w:pStyle w:val="Heading2"/>
       </w:pPr>
-      <w:bookmarkStart w:id="9" w:name="_Toc199427248"/>
+      <w:bookmarkStart w:id="17" w:name="_Toc199466281"/>
       <w:r>
         <w:t>-</w:t>
       </w:r>
@@ -2456,7 +3160,7 @@
       <w:r>
         <w:t>elect serial port</w:t>
       </w:r>
-      <w:bookmarkEnd w:id="9"/>
+      <w:bookmarkEnd w:id="17"/>
     </w:p>
     <w:p/>
     <w:p>
@@ -2475,9 +3179,276 @@
     </w:p>
     <w:p>
       <w:pPr>
+        <w:pStyle w:val="Prototype"/>
+      </w:pPr>
+      <w:r>
+        <w:t>Examples</w:t>
+      </w:r>
+    </w:p>
+    <w:p>
+      <w:pPr>
+        <w:pStyle w:val="Code"/>
+      </w:pPr>
+      <w:r>
+        <w:t>-</w:t>
+      </w:r>
+      <w:proofErr w:type="gramStart"/>
+      <w:r>
+        <w:t>p</w:t>
+      </w:r>
+      <w:proofErr w:type="gramEnd"/>
+      <w:r>
+        <w:t xml:space="preserve"> COM12</w:t>
+      </w:r>
+    </w:p>
+    <w:p>
+      <w:pPr>
+        <w:pStyle w:val="Code"/>
+      </w:pPr>
+      <w:r>
+        <w:t>-</w:t>
+      </w:r>
+      <w:proofErr w:type="gramStart"/>
+      <w:r>
+        <w:t>p</w:t>
+      </w:r>
+      <w:proofErr w:type="gramEnd"/>
+      <w:r>
+        <w:t xml:space="preserve"> /</w:t>
+      </w:r>
+      <w:proofErr w:type="spellStart"/>
+      <w:r>
+        <w:t>dev</w:t>
+      </w:r>
+      <w:proofErr w:type="spellEnd"/>
+      <w:r>
+        <w:t>/ttyUSB12</w:t>
+      </w:r>
+    </w:p>
+    <w:p>
+      <w:pPr>
+        <w:pStyle w:val="Code"/>
+      </w:pPr>
+      <w:r>
+        <w:t>-</w:t>
+      </w:r>
+      <w:proofErr w:type="gramStart"/>
+      <w:r>
+        <w:t>p</w:t>
+      </w:r>
+      <w:proofErr w:type="gramEnd"/>
+      <w:r>
+        <w:t xml:space="preserve"> /</w:t>
+      </w:r>
+      <w:proofErr w:type="spellStart"/>
+      <w:r>
+        <w:t>dev</w:t>
+      </w:r>
+      <w:proofErr w:type="spellEnd"/>
+      <w:r>
+        <w:t>/cu.usbserial-12</w:t>
+      </w:r>
+    </w:p>
+    <w:p>
+      <w:pPr>
+        <w:pStyle w:val="Code"/>
+      </w:pPr>
+    </w:p>
+    <w:p>
+      <w:r>
+        <w:t xml:space="preserve">If </w:t>
+      </w:r>
+      <w:r>
+        <w:rPr>
+          <w:i/>
+        </w:rPr>
+        <w:t xml:space="preserve">&lt;port&gt; </w:t>
+      </w:r>
+      <w:r>
+        <w:t xml:space="preserve">begins with a digit under Windows or something other than a ‘/’ under Linux or Mac OS X, it is interpreted as a shorthand for the full port name. In that case, the system-specific prefix is added to </w:t>
+      </w:r>
+      <w:r>
+        <w:rPr>
+          <w:i/>
+        </w:rPr>
+        <w:t xml:space="preserve">&lt;port&gt; </w:t>
+      </w:r>
+      <w:r>
+        <w:t>to form the full name.</w:t>
+      </w:r>
+    </w:p>
+    <w:p>
+      <w:pPr>
+        <w:pStyle w:val="Prototype"/>
+      </w:pPr>
+      <w:r>
+        <w:t>Port prefixes</w:t>
+      </w:r>
+    </w:p>
+    <w:p>
+      <w:pPr>
+        <w:pStyle w:val="ListParagraph"/>
+        <w:numPr>
+          <w:ilvl w:val="0"/>
+          <w:numId w:val="19"/>
+        </w:numPr>
+      </w:pPr>
+      <w:r>
+        <w:lastRenderedPageBreak/>
+        <w:t>Windows: “COM”</w:t>
+      </w:r>
+    </w:p>
+    <w:p>
+      <w:pPr>
+        <w:pStyle w:val="ListParagraph"/>
+        <w:numPr>
+          <w:ilvl w:val="0"/>
+          <w:numId w:val="19"/>
+        </w:numPr>
+      </w:pPr>
+      <w:r>
+        <w:t>Linux: “/</w:t>
+      </w:r>
+      <w:proofErr w:type="spellStart"/>
+      <w:r>
+        <w:t>dev</w:t>
+      </w:r>
+      <w:proofErr w:type="spellEnd"/>
+      <w:r>
+        <w:t>/</w:t>
+      </w:r>
+      <w:proofErr w:type="spellStart"/>
+      <w:r>
+        <w:t>ttyUSB</w:t>
+      </w:r>
+      <w:proofErr w:type="spellEnd"/>
+      <w:r>
+        <w:t>”</w:t>
+      </w:r>
+    </w:p>
+    <w:p>
+      <w:pPr>
+        <w:pStyle w:val="ListParagraph"/>
+        <w:numPr>
+          <w:ilvl w:val="0"/>
+          <w:numId w:val="19"/>
+        </w:numPr>
+      </w:pPr>
+      <w:r>
+        <w:t>Mac OS X: “/</w:t>
+      </w:r>
+      <w:proofErr w:type="spellStart"/>
+      <w:r>
+        <w:t>dev</w:t>
+      </w:r>
+      <w:proofErr w:type="spellEnd"/>
+      <w:r>
+        <w:t>/</w:t>
+      </w:r>
+      <w:proofErr w:type="spellStart"/>
+      <w:r>
+        <w:t>cu.usbserial</w:t>
+      </w:r>
+      <w:proofErr w:type="spellEnd"/>
+      <w:r>
+        <w:t>-“</w:t>
+      </w:r>
+    </w:p>
+    <w:p>
+      <w:pPr>
+        <w:pStyle w:val="Prototype"/>
+      </w:pPr>
+      <w:bookmarkStart w:id="18" w:name="_GoBack"/>
+      <w:bookmarkEnd w:id="18"/>
+      <w:r>
+        <w:t>Examples</w:t>
+      </w:r>
+    </w:p>
+    <w:p>
+      <w:pPr>
+        <w:pStyle w:val="Code"/>
+      </w:pPr>
+      <w:r>
+        <w:t>-</w:t>
+      </w:r>
+      <w:proofErr w:type="gramStart"/>
+      <w:r>
+        <w:t>p12</w:t>
+      </w:r>
+      <w:proofErr w:type="gramEnd"/>
+    </w:p>
+    <w:p>
+      <w:pPr>
+        <w:pStyle w:val="Code"/>
+      </w:pPr>
+      <w:r>
+        <w:t>-</w:t>
+      </w:r>
+      <w:proofErr w:type="gramStart"/>
+      <w:r>
+        <w:t>p</w:t>
+      </w:r>
+      <w:proofErr w:type="gramEnd"/>
+      <w:r>
+        <w:t xml:space="preserve"> 12</w:t>
+      </w:r>
+    </w:p>
+    <w:p>
+      <w:pPr>
+        <w:pStyle w:val="Code"/>
+      </w:pPr>
+    </w:p>
+    <w:p>
+      <w:pPr>
+        <w:ind w:left="720"/>
+      </w:pPr>
+      <w:r>
+        <w:t>Under Windows these would be interpreted as COM12.</w:t>
+      </w:r>
+    </w:p>
+    <w:p>
+      <w:pPr>
+        <w:ind w:left="720"/>
+      </w:pPr>
+      <w:r>
+        <w:t>Under Linux they would be interpreted as /</w:t>
+      </w:r>
+      <w:proofErr w:type="spellStart"/>
+      <w:r>
+        <w:t>dev</w:t>
+      </w:r>
+      <w:proofErr w:type="spellEnd"/>
+      <w:r>
+        <w:t>/ttyUSB12</w:t>
+      </w:r>
+      <w:r>
+        <w:t>.</w:t>
+      </w:r>
+    </w:p>
+    <w:p>
+      <w:pPr>
+        <w:ind w:left="720"/>
+      </w:pPr>
+      <w:r>
+        <w:t>Under Mac OS X they would be interpreted as /</w:t>
+      </w:r>
+      <w:proofErr w:type="spellStart"/>
+      <w:r>
+        <w:t>dev</w:t>
+      </w:r>
+      <w:proofErr w:type="spellEnd"/>
+      <w:r>
+        <w:t>/</w:t>
+      </w:r>
+      <w:r>
+        <w:t>cu.usbserial-12.</w:t>
+      </w:r>
+    </w:p>
+    <w:p>
+      <w:pPr>
         <w:pStyle w:val="Heading2"/>
       </w:pPr>
-      <w:bookmarkStart w:id="10" w:name="_Toc199427249"/>
+      <w:bookmarkStart w:id="19" w:name="_Toc199466282"/>
       <w:r>
         <w:t>-</w:t>
       </w:r>
@@ -2489,7 +3460,7 @@
       <w:r>
         <w:t xml:space="preserve"> Quit on the exit sequence</w:t>
       </w:r>
-      <w:bookmarkEnd w:id="10"/>
+      <w:bookmarkEnd w:id="19"/>
     </w:p>
     <w:p/>
     <w:p>
@@ -2501,7 +3472,7 @@
       <w:pPr>
         <w:pStyle w:val="Heading2"/>
       </w:pPr>
-      <w:bookmarkStart w:id="11" w:name="_Toc199427250"/>
+      <w:bookmarkStart w:id="20" w:name="_Toc199466283"/>
       <w:r>
         <w:t>-</w:t>
       </w:r>
@@ -2519,7 +3490,7 @@
       <w:r>
         <w:t>un the program after loading</w:t>
       </w:r>
-      <w:bookmarkEnd w:id="11"/>
+      <w:bookmarkEnd w:id="20"/>
     </w:p>
     <w:p/>
     <w:p>
@@ -2531,11 +3502,11 @@
       <w:pPr>
         <w:pStyle w:val="Heading2"/>
       </w:pPr>
-      <w:bookmarkStart w:id="12" w:name="_Toc199427251"/>
+      <w:bookmarkStart w:id="21" w:name="_Toc199466284"/>
       <w:r>
         <w:t>–S or –S&lt;n&gt; Slow down the loader by adding a delay</w:t>
       </w:r>
-      <w:bookmarkEnd w:id="12"/>
+      <w:bookmarkEnd w:id="21"/>
     </w:p>
     <w:p/>
     <w:p>
@@ -2623,9 +3594,54 @@
       <w:pPr>
         <w:pStyle w:val="Heading2"/>
       </w:pPr>
-      <w:bookmarkStart w:id="13" w:name="_Toc199427252"/>
+      <w:bookmarkStart w:id="22" w:name="_Toc199466285"/>
+      <w:r>
+        <w:t>-</w:t>
+      </w:r>
+      <w:proofErr w:type="gramStart"/>
+      <w:r>
+        <w:t>s</w:t>
+      </w:r>
+      <w:proofErr w:type="gramEnd"/>
+      <w:r>
+        <w:t xml:space="preserve"> </w:t>
+      </w:r>
+      <w:r>
+        <w:t>W</w:t>
+      </w:r>
+      <w:r>
+        <w:t>rite a spin .binary file for use with the Propeller Tool</w:t>
+      </w:r>
+      <w:bookmarkEnd w:id="22"/>
+    </w:p>
+    <w:p/>
+    <w:p>
       <w:r>
         <w:lastRenderedPageBreak/>
+        <w:t xml:space="preserve">Use this option to write a </w:t>
+      </w:r>
+      <w:proofErr w:type="gramStart"/>
+      <w:r>
+        <w:t>Spin .binary</w:t>
+      </w:r>
+      <w:proofErr w:type="gramEnd"/>
+      <w:r>
+        <w:t xml:space="preserve"> file for use with the Propeller Tool or any other loader that can handle the Spin binary format.</w:t>
+      </w:r>
+    </w:p>
+    <w:p>
+      <w:pPr>
+        <w:pStyle w:val="Prototype"/>
+      </w:pPr>
+      <w:r>
+        <w:t>Example</w:t>
+      </w:r>
+    </w:p>
+    <w:p>
+      <w:pPr>
+        <w:pStyle w:val="Code"/>
+      </w:pPr>
+      <w:r>
         <w:t>-</w:t>
       </w:r>
       <w:proofErr w:type="gramStart"/>
@@ -2636,106 +3652,56 @@
       <w:r>
         <w:t xml:space="preserve"> </w:t>
       </w:r>
-      <w:r>
-        <w:t>W</w:t>
-      </w:r>
-      <w:r>
-        <w:t>rite a spin .binary file for use with the Propeller Tool</w:t>
-      </w:r>
-      <w:bookmarkEnd w:id="13"/>
-    </w:p>
-    <w:p/>
-    <w:p>
-      <w:r>
-        <w:t xml:space="preserve">Use this option to write a </w:t>
+      <w:proofErr w:type="spellStart"/>
+      <w:r>
+        <w:t>myprog.elf</w:t>
+      </w:r>
+      <w:proofErr w:type="spellEnd"/>
+    </w:p>
+    <w:p>
+      <w:pPr>
+        <w:pStyle w:val="Code"/>
+      </w:pPr>
+    </w:p>
+    <w:p>
+      <w:pPr>
+        <w:ind w:left="576"/>
+      </w:pPr>
+      <w:r>
+        <w:t xml:space="preserve">This will write </w:t>
+      </w:r>
+      <w:proofErr w:type="spellStart"/>
+      <w:r>
+        <w:t>myprog.binary</w:t>
+      </w:r>
+      <w:proofErr w:type="spellEnd"/>
+      <w:r>
+        <w:t>.</w:t>
+      </w:r>
+    </w:p>
+    <w:p>
+      <w:pPr>
+        <w:pStyle w:val="Heading2"/>
+      </w:pPr>
+      <w:bookmarkStart w:id="23" w:name="_Toc199466286"/>
+      <w:r>
+        <w:t>-</w:t>
       </w:r>
       <w:proofErr w:type="gramStart"/>
       <w:r>
-        <w:t>Spin .binary</w:t>
+        <w:t>t</w:t>
       </w:r>
       <w:proofErr w:type="gramEnd"/>
       <w:r>
-        <w:t xml:space="preserve"> file for use with the Propeller Tool or any other loader that can handle the Spin binary format.</w:t>
-      </w:r>
-    </w:p>
-    <w:p>
-      <w:pPr>
-        <w:pStyle w:val="Prototype"/>
-      </w:pPr>
-      <w:r>
-        <w:t>Example</w:t>
-      </w:r>
-    </w:p>
-    <w:p>
-      <w:pPr>
-        <w:pStyle w:val="Code"/>
-      </w:pPr>
-      <w:r>
-        <w:t>-</w:t>
-      </w:r>
-      <w:proofErr w:type="gramStart"/>
-      <w:r>
-        <w:t>s</w:t>
-      </w:r>
-      <w:proofErr w:type="gramEnd"/>
-      <w:r>
-        <w:t xml:space="preserve"> </w:t>
-      </w:r>
-      <w:proofErr w:type="spellStart"/>
-      <w:r>
-        <w:t>myprog.elf</w:t>
-      </w:r>
-      <w:proofErr w:type="spellEnd"/>
-    </w:p>
-    <w:p>
-      <w:pPr>
-        <w:pStyle w:val="Code"/>
-      </w:pPr>
-    </w:p>
-    <w:p>
-      <w:pPr>
-        <w:ind w:left="576"/>
-      </w:pPr>
-      <w:r>
-        <w:t xml:space="preserve">This will write </w:t>
-      </w:r>
-      <w:proofErr w:type="spellStart"/>
-      <w:r>
-        <w:t>myprog.binary</w:t>
-      </w:r>
-      <w:proofErr w:type="spellEnd"/>
-      <w:r>
-        <w:t>.</w:t>
-      </w:r>
-    </w:p>
-    <w:p>
-      <w:pPr>
-        <w:pStyle w:val="Heading2"/>
-      </w:pPr>
-      <w:bookmarkStart w:id="14" w:name="_Toc199427253"/>
-      <w:r>
-        <w:t>-</w:t>
-      </w:r>
-      <w:proofErr w:type="gramStart"/>
-      <w:r>
-        <w:t>t</w:t>
-      </w:r>
-      <w:proofErr w:type="gramEnd"/>
-      <w:r>
         <w:t xml:space="preserve"> or –t&lt;baud&gt; </w:t>
       </w:r>
       <w:r>
         <w:t>E</w:t>
       </w:r>
       <w:r>
-        <w:t>nter terminal mode aft</w:t>
-      </w:r>
-      <w:bookmarkStart w:id="15" w:name="_GoBack"/>
-      <w:bookmarkEnd w:id="15"/>
-      <w:r>
-        <w:t>er running the program</w:t>
-      </w:r>
-      <w:bookmarkEnd w:id="14"/>
+        <w:t>nter terminal mode after running the program</w:t>
+      </w:r>
+      <w:bookmarkEnd w:id="23"/>
     </w:p>
     <w:p/>
     <w:p>
@@ -2765,7 +3731,7 @@
       <w:pPr>
         <w:pStyle w:val="Heading2"/>
       </w:pPr>
-      <w:bookmarkStart w:id="16" w:name="_Toc199427254"/>
+      <w:bookmarkStart w:id="24" w:name="_Toc199466287"/>
       <w:r>
         <w:t>-</w:t>
       </w:r>
@@ -2777,7 +3743,7 @@
       <w:r>
         <w:t xml:space="preserve"> Verbose output</w:t>
       </w:r>
-      <w:bookmarkEnd w:id="16"/>
+      <w:bookmarkEnd w:id="24"/>
     </w:p>
     <w:p/>
     <w:p>
@@ -2789,7 +3755,7 @@
       <w:pPr>
         <w:pStyle w:val="Heading2"/>
       </w:pPr>
-      <w:bookmarkStart w:id="17" w:name="_Toc199427255"/>
+      <w:bookmarkStart w:id="25" w:name="_Toc199466288"/>
       <w:r>
         <w:t>-</w:t>
       </w:r>
@@ -2815,7 +3781,7 @@
       <w:r>
         <w:t xml:space="preserve"> binary file for use with the SD loader or SD cache</w:t>
       </w:r>
-      <w:bookmarkEnd w:id="17"/>
+      <w:bookmarkEnd w:id="25"/>
     </w:p>
     <w:p/>
     <w:p>
@@ -2896,7 +3862,7 @@
       <w:pPr>
         <w:pStyle w:val="Heading2"/>
       </w:pPr>
-      <w:bookmarkStart w:id="18" w:name="_Toc199427256"/>
+      <w:bookmarkStart w:id="26" w:name="_Toc199466289"/>
       <w:r>
         <w:t>-</w:t>
       </w:r>
@@ -2922,7 +3888,7 @@
       <w:r>
         <w:t xml:space="preserve"> card and use the SD cache</w:t>
       </w:r>
-      <w:bookmarkEnd w:id="18"/>
+      <w:bookmarkEnd w:id="26"/>
     </w:p>
     <w:p/>
     <w:p>
@@ -2995,14 +3961,7 @@
         <w:ind w:left="720"/>
       </w:pPr>
       <w:r>
-        <w:lastRenderedPageBreak/>
-        <w:t xml:space="preserve">Load code to </w:t>
-      </w:r>
-      <w:r>
-        <w:t>run</w:t>
-      </w:r>
-      <w:r>
-        <w:t xml:space="preserve"> the program </w:t>
+        <w:t xml:space="preserve">Load code to run the program </w:t>
       </w:r>
       <w:proofErr w:type="spellStart"/>
       <w:proofErr w:type="gramStart"/>
@@ -3088,20 +4047,14 @@
         <w:t xml:space="preserve"> </w:t>
       </w:r>
       <w:r>
-        <w:t xml:space="preserve">and load code to </w:t>
-      </w:r>
-      <w:r>
-        <w:t>run</w:t>
-      </w:r>
-      <w:r>
-        <w:t xml:space="preserve"> it from the SD card.</w:t>
+        <w:t>and load code to run it from the SD card.</w:t>
       </w:r>
     </w:p>
     <w:p>
       <w:pPr>
         <w:pStyle w:val="Heading2"/>
       </w:pPr>
-      <w:bookmarkStart w:id="19" w:name="_Toc199427257"/>
+      <w:bookmarkStart w:id="27" w:name="_Toc199466290"/>
       <w:r>
         <w:t>-?</w:t>
       </w:r>
@@ -3114,7 +4067,7 @@
       <w:r>
         <w:t>isplay a usage message and exit</w:t>
       </w:r>
-      <w:bookmarkEnd w:id="19"/>
+      <w:bookmarkEnd w:id="27"/>
     </w:p>
     <w:p/>
     <w:p>
@@ -3123,48 +4076,49 @@
       </w:r>
     </w:p>
     <w:p>
-      <w:r>
-        <w:t xml:space="preserve">         </w:t>
-      </w:r>
-    </w:p>
-    <w:p>
-      <w:r>
-        <w:t>&lt;</w:t>
+      <w:pPr>
+        <w:pStyle w:val="Heading1"/>
+      </w:pPr>
+      <w:r>
+        <w:t>Configuration Files</w:t>
+      </w:r>
+    </w:p>
+    <w:p/>
+    <w:p>
+      <w:pPr>
+        <w:pStyle w:val="Heading2"/>
+      </w:pPr>
+      <w:r>
+        <w:t>Board Types and Subtypes</w:t>
+      </w:r>
+    </w:p>
+    <w:p>
+      <w:r>
+        <w:t>Target board type can be either a single identifier like '</w:t>
+      </w:r>
+      <w:proofErr w:type="spellStart"/>
+      <w:r>
+        <w:t>propboe</w:t>
+      </w:r>
+      <w:proofErr w:type="spellEnd"/>
+      <w:r>
+        <w:t>' in which case the subtype</w:t>
+      </w:r>
+      <w:r>
+        <w:t xml:space="preserve"> </w:t>
+      </w:r>
+      <w:r>
+        <w:t>defaults to 'default' or it can be of the form &lt;type&gt;</w:t>
       </w:r>
       <w:proofErr w:type="gramStart"/>
       <w:r>
-        <w:t>name</w:t>
+        <w:t>:&lt;</w:t>
       </w:r>
       <w:proofErr w:type="gramEnd"/>
       <w:r>
-        <w:t>&gt;            elf or spin binary file to load</w:t>
-      </w:r>
-    </w:p>
-    <w:p/>
-    <w:p>
-      <w:r>
-        <w:t>Target board type can be either a single identifier like '</w:t>
-      </w:r>
-      <w:proofErr w:type="spellStart"/>
-      <w:r>
-        <w:t>propboe</w:t>
-      </w:r>
-      <w:proofErr w:type="spellEnd"/>
-      <w:r>
-        <w:t>' in which case the subtype</w:t>
-      </w:r>
-    </w:p>
-    <w:p>
-      <w:proofErr w:type="gramStart"/>
-      <w:r>
-        <w:t>defaults</w:t>
-      </w:r>
-      <w:proofErr w:type="gramEnd"/>
-      <w:r>
-        <w:t xml:space="preserve"> to 'default' or it can be of the form &lt;type&gt;:&lt;subtype&gt; like 'c3:ram'.</w:t>
-      </w:r>
-    </w:p>
-    <w:p/>
+        <w:t>subtype&gt; like 'c3:ram'.</w:t>
+      </w:r>
+    </w:p>
     <w:p>
       <w:r>
         <w:t>Variables that can be set with -D are:</w:t>
@@ -3462,7 +4416,6 @@
       </w:pPr>
       <w:proofErr w:type="gramStart"/>
       <w:r>
-        <w:lastRenderedPageBreak/>
         <w:t>sd</w:t>
       </w:r>
       <w:r>
@@ -3586,11 +4539,12 @@
       <w:pPr>
         <w:pStyle w:val="Heading1"/>
       </w:pPr>
-      <w:bookmarkStart w:id="20" w:name="_Toc199427258"/>
-      <w:r>
+      <w:bookmarkStart w:id="28" w:name="_Toc199466291"/>
+      <w:r>
+        <w:lastRenderedPageBreak/>
         <w:t>Expressions</w:t>
       </w:r>
-      <w:bookmarkEnd w:id="20"/>
+      <w:bookmarkEnd w:id="28"/>
     </w:p>
     <w:p/>
     <w:p>
@@ -3859,11 +4813,11 @@
       <w:pPr>
         <w:pStyle w:val="Heading1"/>
       </w:pPr>
-      <w:bookmarkStart w:id="21" w:name="_Toc199427259"/>
+      <w:bookmarkStart w:id="29" w:name="_Toc199466292"/>
       <w:r>
         <w:t>Variable Patching</w:t>
       </w:r>
-      <w:bookmarkEnd w:id="21"/>
+      <w:bookmarkEnd w:id="29"/>
     </w:p>
     <w:p/>
     <w:p>
@@ -3964,7 +4918,7 @@
         <w:rStyle w:val="PageNumber"/>
         <w:noProof/>
       </w:rPr>
-      <w:t>6</w:t>
+      <w:t>8</w:t>
     </w:r>
     <w:r>
       <w:rPr>
@@ -4015,7 +4969,7 @@
         <w:rStyle w:val="PageNumber"/>
         <w:noProof/>
       </w:rPr>
-      <w:t>5</w:t>
+      <w:t>9</w:t>
     </w:r>
     <w:r>
       <w:rPr>
@@ -4612,6 +5566,119 @@
     </w:lvl>
   </w:abstractNum>
   <w:abstractNum w:abstractNumId="13">
+    <w:nsid w:val="22A96716"/>
+    <w:multiLevelType w:val="hybridMultilevel"/>
+    <w:tmpl w:val="16D41200"/>
+    <w:lvl w:ilvl="0" w:tplc="04090001">
+      <w:start w:val="1"/>
+      <w:numFmt w:val="bullet"/>
+      <w:lvlText w:val=""/>
+      <w:lvlJc w:val="left"/>
+      <w:pPr>
+        <w:ind w:left="720" w:hanging="360"/>
+      </w:pPr>
+      <w:rPr>
+        <w:rFonts w:ascii="Symbol" w:hAnsi="Symbol" w:hint="default"/>
+      </w:rPr>
+    </w:lvl>
+    <w:lvl w:ilvl="1" w:tplc="04090003" w:tentative="1">
+      <w:start w:val="1"/>
+      <w:numFmt w:val="bullet"/>
+      <w:lvlText w:val="o"/>
+      <w:lvlJc w:val="left"/>
+      <w:pPr>
+        <w:ind w:left="1440" w:hanging="360"/>
+      </w:pPr>
+      <w:rPr>
+        <w:rFonts w:ascii="Courier New" w:hAnsi="Courier New" w:hint="default"/>
+      </w:rPr>
+    </w:lvl>
+    <w:lvl w:ilvl="2" w:tplc="04090005" w:tentative="1">
+      <w:start w:val="1"/>
+      <w:numFmt w:val="bullet"/>
+      <w:lvlText w:val=""/>
+      <w:lvlJc w:val="left"/>
+      <w:pPr>
+        <w:ind w:left="2160" w:hanging="360"/>
+      </w:pPr>
+      <w:rPr>
+        <w:rFonts w:ascii="Wingdings" w:hAnsi="Wingdings" w:hint="default"/>
+      </w:rPr>
+    </w:lvl>
+    <w:lvl w:ilvl="3" w:tplc="04090001" w:tentative="1">
+      <w:start w:val="1"/>
+      <w:numFmt w:val="bullet"/>
+      <w:lvlText w:val=""/>
+      <w:lvlJc w:val="left"/>
+      <w:pPr>
+        <w:ind w:left="2880" w:hanging="360"/>
+      </w:pPr>
+      <w:rPr>
+        <w:rFonts w:ascii="Symbol" w:hAnsi="Symbol" w:hint="default"/>
+      </w:rPr>
+    </w:lvl>
+    <w:lvl w:ilvl="4" w:tplc="04090003" w:tentative="1">
+      <w:start w:val="1"/>
+      <w:numFmt w:val="bullet"/>
+      <w:lvlText w:val="o"/>
+      <w:lvlJc w:val="left"/>
+      <w:pPr>
+        <w:ind w:left="3600" w:hanging="360"/>
+      </w:pPr>
+      <w:rPr>
+        <w:rFonts w:ascii="Courier New" w:hAnsi="Courier New" w:hint="default"/>
+      </w:rPr>
+    </w:lvl>
+    <w:lvl w:ilvl="5" w:tplc="04090005" w:tentative="1">
+      <w:start w:val="1"/>
+      <w:numFmt w:val="bullet"/>
+      <w:lvlText w:val=""/>
+      <w:lvlJc w:val="left"/>
+      <w:pPr>
+        <w:ind w:left="4320" w:hanging="360"/>
+      </w:pPr>
+      <w:rPr>
+        <w:rFonts w:ascii="Wingdings" w:hAnsi="Wingdings" w:hint="default"/>
+      </w:rPr>
+    </w:lvl>
+    <w:lvl w:ilvl="6" w:tplc="04090001" w:tentative="1">
+      <w:start w:val="1"/>
+      <w:numFmt w:val="bullet"/>
+      <w:lvlText w:val=""/>
+      <w:lvlJc w:val="left"/>
+      <w:pPr>
+        <w:ind w:left="5040" w:hanging="360"/>
+      </w:pPr>
+      <w:rPr>
+        <w:rFonts w:ascii="Symbol" w:hAnsi="Symbol" w:hint="default"/>
+      </w:rPr>
+    </w:lvl>
+    <w:lvl w:ilvl="7" w:tplc="04090003" w:tentative="1">
+      <w:start w:val="1"/>
+      <w:numFmt w:val="bullet"/>
+      <w:lvlText w:val="o"/>
+      <w:lvlJc w:val="left"/>
+      <w:pPr>
+        <w:ind w:left="5760" w:hanging="360"/>
+      </w:pPr>
+      <w:rPr>
+        <w:rFonts w:ascii="Courier New" w:hAnsi="Courier New" w:hint="default"/>
+      </w:rPr>
+    </w:lvl>
+    <w:lvl w:ilvl="8" w:tplc="04090005" w:tentative="1">
+      <w:start w:val="1"/>
+      <w:numFmt w:val="bullet"/>
+      <w:lvlText w:val=""/>
+      <w:lvlJc w:val="left"/>
+      <w:pPr>
+        <w:ind w:left="6480" w:hanging="360"/>
+      </w:pPr>
+      <w:rPr>
+        <w:rFonts w:ascii="Wingdings" w:hAnsi="Wingdings" w:hint="default"/>
+      </w:rPr>
+    </w:lvl>
+  </w:abstractNum>
+  <w:abstractNum w:abstractNumId="14">
     <w:nsid w:val="48663E4F"/>
     <w:multiLevelType w:val="hybridMultilevel"/>
     <w:tmpl w:val="2F1230A6"/>
@@ -4724,7 +5791,120 @@
       </w:rPr>
     </w:lvl>
   </w:abstractNum>
-  <w:abstractNum w:abstractNumId="14">
+  <w:abstractNum w:abstractNumId="15">
+    <w:nsid w:val="48E83F30"/>
+    <w:multiLevelType w:val="hybridMultilevel"/>
+    <w:tmpl w:val="BB180D1C"/>
+    <w:lvl w:ilvl="0" w:tplc="04090001">
+      <w:start w:val="1"/>
+      <w:numFmt w:val="bullet"/>
+      <w:lvlText w:val=""/>
+      <w:lvlJc w:val="left"/>
+      <w:pPr>
+        <w:ind w:left="720" w:hanging="360"/>
+      </w:pPr>
+      <w:rPr>
+        <w:rFonts w:ascii="Symbol" w:hAnsi="Symbol" w:hint="default"/>
+      </w:rPr>
+    </w:lvl>
+    <w:lvl w:ilvl="1" w:tplc="04090003" w:tentative="1">
+      <w:start w:val="1"/>
+      <w:numFmt w:val="bullet"/>
+      <w:lvlText w:val="o"/>
+      <w:lvlJc w:val="left"/>
+      <w:pPr>
+        <w:ind w:left="1440" w:hanging="360"/>
+      </w:pPr>
+      <w:rPr>
+        <w:rFonts w:ascii="Courier New" w:hAnsi="Courier New" w:hint="default"/>
+      </w:rPr>
+    </w:lvl>
+    <w:lvl w:ilvl="2" w:tplc="04090005" w:tentative="1">
+      <w:start w:val="1"/>
+      <w:numFmt w:val="bullet"/>
+      <w:lvlText w:val=""/>
+      <w:lvlJc w:val="left"/>
+      <w:pPr>
+        <w:ind w:left="2160" w:hanging="360"/>
+      </w:pPr>
+      <w:rPr>
+        <w:rFonts w:ascii="Wingdings" w:hAnsi="Wingdings" w:hint="default"/>
+      </w:rPr>
+    </w:lvl>
+    <w:lvl w:ilvl="3" w:tplc="04090001" w:tentative="1">
+      <w:start w:val="1"/>
+      <w:numFmt w:val="bullet"/>
+      <w:lvlText w:val=""/>
+      <w:lvlJc w:val="left"/>
+      <w:pPr>
+        <w:ind w:left="2880" w:hanging="360"/>
+      </w:pPr>
+      <w:rPr>
+        <w:rFonts w:ascii="Symbol" w:hAnsi="Symbol" w:hint="default"/>
+      </w:rPr>
+    </w:lvl>
+    <w:lvl w:ilvl="4" w:tplc="04090003" w:tentative="1">
+      <w:start w:val="1"/>
+      <w:numFmt w:val="bullet"/>
+      <w:lvlText w:val="o"/>
+      <w:lvlJc w:val="left"/>
+      <w:pPr>
+        <w:ind w:left="3600" w:hanging="360"/>
+      </w:pPr>
+      <w:rPr>
+        <w:rFonts w:ascii="Courier New" w:hAnsi="Courier New" w:hint="default"/>
+      </w:rPr>
+    </w:lvl>
+    <w:lvl w:ilvl="5" w:tplc="04090005" w:tentative="1">
+      <w:start w:val="1"/>
+      <w:numFmt w:val="bullet"/>
+      <w:lvlText w:val=""/>
+      <w:lvlJc w:val="left"/>
+      <w:pPr>
+        <w:ind w:left="4320" w:hanging="360"/>
+      </w:pPr>
+      <w:rPr>
+        <w:rFonts w:ascii="Wingdings" w:hAnsi="Wingdings" w:hint="default"/>
+      </w:rPr>
+    </w:lvl>
+    <w:lvl w:ilvl="6" w:tplc="04090001" w:tentative="1">
+      <w:start w:val="1"/>
+      <w:numFmt w:val="bullet"/>
+      <w:lvlText w:val=""/>
+      <w:lvlJc w:val="left"/>
+      <w:pPr>
+        <w:ind w:left="5040" w:hanging="360"/>
+      </w:pPr>
+      <w:rPr>
+        <w:rFonts w:ascii="Symbol" w:hAnsi="Symbol" w:hint="default"/>
+      </w:rPr>
+    </w:lvl>
+    <w:lvl w:ilvl="7" w:tplc="04090003" w:tentative="1">
+      <w:start w:val="1"/>
+      <w:numFmt w:val="bullet"/>
+      <w:lvlText w:val="o"/>
+      <w:lvlJc w:val="left"/>
+      <w:pPr>
+        <w:ind w:left="5760" w:hanging="360"/>
+      </w:pPr>
+      <w:rPr>
+        <w:rFonts w:ascii="Courier New" w:hAnsi="Courier New" w:hint="default"/>
+      </w:rPr>
+    </w:lvl>
+    <w:lvl w:ilvl="8" w:tplc="04090005" w:tentative="1">
+      <w:start w:val="1"/>
+      <w:numFmt w:val="bullet"/>
+      <w:lvlText w:val=""/>
+      <w:lvlJc w:val="left"/>
+      <w:pPr>
+        <w:ind w:left="6480" w:hanging="360"/>
+      </w:pPr>
+      <w:rPr>
+        <w:rFonts w:ascii="Wingdings" w:hAnsi="Wingdings" w:hint="default"/>
+      </w:rPr>
+    </w:lvl>
+  </w:abstractNum>
+  <w:abstractNum w:abstractNumId="16">
     <w:nsid w:val="4DD51A9C"/>
     <w:multiLevelType w:val="multilevel"/>
     <w:tmpl w:val="04090025"/>
@@ -4810,7 +5990,7 @@
       </w:pPr>
     </w:lvl>
   </w:abstractNum>
-  <w:abstractNum w:abstractNumId="15">
+  <w:abstractNum w:abstractNumId="17">
     <w:nsid w:val="6CF96D22"/>
     <w:multiLevelType w:val="multilevel"/>
     <w:tmpl w:val="04090025"/>
@@ -4905,7 +6085,7 @@
       </w:pPr>
     </w:lvl>
   </w:abstractNum>
-  <w:abstractNum w:abstractNumId="16">
+  <w:abstractNum w:abstractNumId="18">
     <w:nsid w:val="6D2D2026"/>
     <w:multiLevelType w:val="hybridMultilevel"/>
     <w:tmpl w:val="0CC2E65E"/>
@@ -5052,22 +6232,28 @@
     <w:abstractNumId w:val="0"/>
   </w:num>
   <w:num w:numId="12">
-    <w:abstractNumId w:val="15"/>
+    <w:abstractNumId w:val="17"/>
   </w:num>
   <w:num w:numId="13">
-    <w:abstractNumId w:val="14"/>
+    <w:abstractNumId w:val="16"/>
   </w:num>
   <w:num w:numId="14">
     <w:abstractNumId w:val="12"/>
   </w:num>
   <w:num w:numId="15">
-    <w:abstractNumId w:val="16"/>
+    <w:abstractNumId w:val="18"/>
   </w:num>
   <w:num w:numId="16">
-    <w:abstractNumId w:val="13"/>
+    <w:abstractNumId w:val="14"/>
   </w:num>
   <w:num w:numId="17">
     <w:abstractNumId w:val="11"/>
+  </w:num>
+  <w:num w:numId="18">
+    <w:abstractNumId w:val="15"/>
+  </w:num>
+  <w:num w:numId="19">
+    <w:abstractNumId w:val="13"/>
   </w:num>
 </w:numbering>
 </file>
@@ -7291,7 +8477,7 @@
 </file>
 
 <file path=customXml/itemProps1.xml><?xml version="1.0" encoding="utf-8"?>
-<ds:datastoreItem xmlns:ds="http://schemas.openxmlformats.org/officeDocument/2006/customXml" ds:itemID="{DBC1E990-1FF3-8746-ACE0-6091256DBBFA}">
+<ds:datastoreItem xmlns:ds="http://schemas.openxmlformats.org/officeDocument/2006/customXml" ds:itemID="{FB08E065-88A8-424D-9FEA-8303D4A361EC}">
   <ds:schemaRefs>
     <ds:schemaRef ds:uri="http://schemas.openxmlformats.org/officeDocument/2006/bibliography"/>
   </ds:schemaRefs>

</xml_diff>

<commit_message>
More loader doc work.
</commit_message>
<xml_diff>
--- a/loader/Loader.docx
+++ b/loader/Loader.docx
@@ -143,6 +143,8 @@
             </w:rPr>
             <w:fldChar w:fldCharType="separate"/>
           </w:r>
+          <w:bookmarkStart w:id="0" w:name="_GoBack"/>
+          <w:bookmarkEnd w:id="0"/>
           <w:r>
             <w:rPr>
               <w:noProof/>
@@ -181,7 +183,7 @@
             <w:rPr>
               <w:noProof/>
             </w:rPr>
-            <w:instrText xml:space="preserve"> PAGEREF _Toc199466264 \h </w:instrText>
+            <w:instrText xml:space="preserve"> PAGEREF _Toc199517521 \h </w:instrText>
           </w:r>
           <w:r>
             <w:rPr>
@@ -260,7 +262,7 @@
             <w:rPr>
               <w:noProof/>
             </w:rPr>
-            <w:instrText xml:space="preserve"> PAGEREF _Toc199466265 \h </w:instrText>
+            <w:instrText xml:space="preserve"> PAGEREF _Toc199517522 \h </w:instrText>
           </w:r>
           <w:r>
             <w:rPr>
@@ -337,7 +339,7 @@
             <w:rPr>
               <w:noProof/>
             </w:rPr>
-            <w:instrText xml:space="preserve"> PAGEREF _Toc199466266 \h </w:instrText>
+            <w:instrText xml:space="preserve"> PAGEREF _Toc199517523 \h </w:instrText>
           </w:r>
           <w:r>
             <w:rPr>
@@ -414,7 +416,7 @@
             <w:rPr>
               <w:noProof/>
             </w:rPr>
-            <w:instrText xml:space="preserve"> PAGEREF _Toc199466267 \h </w:instrText>
+            <w:instrText xml:space="preserve"> PAGEREF _Toc199517524 \h </w:instrText>
           </w:r>
           <w:r>
             <w:rPr>
@@ -432,6 +434,83 @@
               <w:noProof/>
             </w:rPr>
             <w:t>3</w:t>
+          </w:r>
+          <w:r>
+            <w:rPr>
+              <w:noProof/>
+            </w:rPr>
+            <w:fldChar w:fldCharType="end"/>
+          </w:r>
+        </w:p>
+        <w:p>
+          <w:pPr>
+            <w:pStyle w:val="TOC3"/>
+            <w:tabs>
+              <w:tab w:val="left" w:pos="1156"/>
+              <w:tab w:val="right" w:leader="dot" w:pos="8630"/>
+            </w:tabs>
+            <w:rPr>
+              <w:i w:val="0"/>
+              <w:noProof/>
+              <w:sz w:val="24"/>
+              <w:szCs w:val="24"/>
+            </w:rPr>
+          </w:pPr>
+          <w:r>
+            <w:rPr>
+              <w:noProof/>
+            </w:rPr>
+            <w:t>3.2.1</w:t>
+          </w:r>
+          <w:r>
+            <w:rPr>
+              <w:i w:val="0"/>
+              <w:noProof/>
+              <w:sz w:val="24"/>
+              <w:szCs w:val="24"/>
+            </w:rPr>
+            <w:tab/>
+          </w:r>
+          <w:r>
+            <w:rPr>
+              <w:noProof/>
+            </w:rPr>
+            <w:t>Cache Drivers</w:t>
+          </w:r>
+          <w:r>
+            <w:rPr>
+              <w:noProof/>
+            </w:rPr>
+            <w:tab/>
+          </w:r>
+          <w:r>
+            <w:rPr>
+              <w:noProof/>
+            </w:rPr>
+            <w:fldChar w:fldCharType="begin"/>
+          </w:r>
+          <w:r>
+            <w:rPr>
+              <w:noProof/>
+            </w:rPr>
+            <w:instrText xml:space="preserve"> PAGEREF _Toc199517525 \h </w:instrText>
+          </w:r>
+          <w:r>
+            <w:rPr>
+              <w:noProof/>
+            </w:rPr>
+          </w:r>
+          <w:r>
+            <w:rPr>
+              <w:noProof/>
+            </w:rPr>
+            <w:fldChar w:fldCharType="separate"/>
+          </w:r>
+          <w:r>
+            <w:rPr>
+              <w:noProof/>
+            </w:rPr>
+            <w:t>4</w:t>
           </w:r>
           <w:r>
             <w:rPr>
@@ -491,7 +570,7 @@
             <w:rPr>
               <w:noProof/>
             </w:rPr>
-            <w:instrText xml:space="preserve"> PAGEREF _Toc199466268 \h </w:instrText>
+            <w:instrText xml:space="preserve"> PAGEREF _Toc199517526 \h </w:instrText>
           </w:r>
           <w:r>
             <w:rPr>
@@ -508,7 +587,7 @@
             <w:rPr>
               <w:noProof/>
             </w:rPr>
-            <w:t>3</w:t>
+            <w:t>4</w:t>
           </w:r>
           <w:r>
             <w:rPr>
@@ -568,7 +647,7 @@
             <w:rPr>
               <w:noProof/>
             </w:rPr>
-            <w:instrText xml:space="preserve"> PAGEREF _Toc199466269 \h </w:instrText>
+            <w:instrText xml:space="preserve"> PAGEREF _Toc199517527 \h </w:instrText>
           </w:r>
           <w:r>
             <w:rPr>
@@ -585,7 +664,7 @@
             <w:rPr>
               <w:noProof/>
             </w:rPr>
-            <w:t>3</w:t>
+            <w:t>5</w:t>
           </w:r>
           <w:r>
             <w:rPr>
@@ -645,7 +724,7 @@
             <w:rPr>
               <w:noProof/>
             </w:rPr>
-            <w:instrText xml:space="preserve"> PAGEREF _Toc199466270 \h </w:instrText>
+            <w:instrText xml:space="preserve"> PAGEREF _Toc199517528 \h </w:instrText>
           </w:r>
           <w:r>
             <w:rPr>
@@ -662,7 +741,7 @@
             <w:rPr>
               <w:noProof/>
             </w:rPr>
-            <w:t>3</w:t>
+            <w:t>5</w:t>
           </w:r>
           <w:r>
             <w:rPr>
@@ -722,7 +801,7 @@
             <w:rPr>
               <w:noProof/>
             </w:rPr>
-            <w:instrText xml:space="preserve"> PAGEREF _Toc199466271 \h </w:instrText>
+            <w:instrText xml:space="preserve"> PAGEREF _Toc199517529 \h </w:instrText>
           </w:r>
           <w:r>
             <w:rPr>
@@ -739,7 +818,7 @@
             <w:rPr>
               <w:noProof/>
             </w:rPr>
-            <w:t>3</w:t>
+            <w:t>5</w:t>
           </w:r>
           <w:r>
             <w:rPr>
@@ -799,7 +878,7 @@
             <w:rPr>
               <w:noProof/>
             </w:rPr>
-            <w:instrText xml:space="preserve"> PAGEREF _Toc199466272 \h </w:instrText>
+            <w:instrText xml:space="preserve"> PAGEREF _Toc199517530 \h </w:instrText>
           </w:r>
           <w:r>
             <w:rPr>
@@ -816,7 +895,7 @@
             <w:rPr>
               <w:noProof/>
             </w:rPr>
-            <w:t>3</w:t>
+            <w:t>5</w:t>
           </w:r>
           <w:r>
             <w:rPr>
@@ -878,7 +957,7 @@
             <w:rPr>
               <w:noProof/>
             </w:rPr>
-            <w:instrText xml:space="preserve"> PAGEREF _Toc199466273 \h </w:instrText>
+            <w:instrText xml:space="preserve"> PAGEREF _Toc199517531 \h </w:instrText>
           </w:r>
           <w:r>
             <w:rPr>
@@ -895,7 +974,7 @@
             <w:rPr>
               <w:noProof/>
             </w:rPr>
-            <w:t>3</w:t>
+            <w:t>5</w:t>
           </w:r>
           <w:r>
             <w:rPr>
@@ -955,7 +1034,7 @@
             <w:rPr>
               <w:noProof/>
             </w:rPr>
-            <w:instrText xml:space="preserve"> PAGEREF _Toc199466274 \h </w:instrText>
+            <w:instrText xml:space="preserve"> PAGEREF _Toc199517532 \h </w:instrText>
           </w:r>
           <w:r>
             <w:rPr>
@@ -972,7 +1051,7 @@
             <w:rPr>
               <w:noProof/>
             </w:rPr>
-            <w:t>3</w:t>
+            <w:t>5</w:t>
           </w:r>
           <w:r>
             <w:rPr>
@@ -1032,7 +1111,7 @@
             <w:rPr>
               <w:noProof/>
             </w:rPr>
-            <w:instrText xml:space="preserve"> PAGEREF _Toc199466275 \h </w:instrText>
+            <w:instrText xml:space="preserve"> PAGEREF _Toc199517533 \h </w:instrText>
           </w:r>
           <w:r>
             <w:rPr>
@@ -1049,7 +1128,7 @@
             <w:rPr>
               <w:noProof/>
             </w:rPr>
-            <w:t>4</w:t>
+            <w:t>5</w:t>
           </w:r>
           <w:r>
             <w:rPr>
@@ -1109,7 +1188,7 @@
             <w:rPr>
               <w:noProof/>
             </w:rPr>
-            <w:instrText xml:space="preserve"> PAGEREF _Toc199466276 \h </w:instrText>
+            <w:instrText xml:space="preserve"> PAGEREF _Toc199517534 \h </w:instrText>
           </w:r>
           <w:r>
             <w:rPr>
@@ -1126,7 +1205,7 @@
             <w:rPr>
               <w:noProof/>
             </w:rPr>
-            <w:t>4</w:t>
+            <w:t>6</w:t>
           </w:r>
           <w:r>
             <w:rPr>
@@ -1186,7 +1265,7 @@
             <w:rPr>
               <w:noProof/>
             </w:rPr>
-            <w:instrText xml:space="preserve"> PAGEREF _Toc199466277 \h </w:instrText>
+            <w:instrText xml:space="preserve"> PAGEREF _Toc199517535 \h </w:instrText>
           </w:r>
           <w:r>
             <w:rPr>
@@ -1203,7 +1282,7 @@
             <w:rPr>
               <w:noProof/>
             </w:rPr>
-            <w:t>4</w:t>
+            <w:t>6</w:t>
           </w:r>
           <w:r>
             <w:rPr>
@@ -1263,7 +1342,7 @@
             <w:rPr>
               <w:noProof/>
             </w:rPr>
-            <w:instrText xml:space="preserve"> PAGEREF _Toc199466278 \h </w:instrText>
+            <w:instrText xml:space="preserve"> PAGEREF _Toc199517536 \h </w:instrText>
           </w:r>
           <w:r>
             <w:rPr>
@@ -1280,7 +1359,7 @@
             <w:rPr>
               <w:noProof/>
             </w:rPr>
-            <w:t>4</w:t>
+            <w:t>6</w:t>
           </w:r>
           <w:r>
             <w:rPr>
@@ -1340,7 +1419,7 @@
             <w:rPr>
               <w:noProof/>
             </w:rPr>
-            <w:instrText xml:space="preserve"> PAGEREF _Toc199466279 \h </w:instrText>
+            <w:instrText xml:space="preserve"> PAGEREF _Toc199517537 \h </w:instrText>
           </w:r>
           <w:r>
             <w:rPr>
@@ -1357,7 +1436,7 @@
             <w:rPr>
               <w:noProof/>
             </w:rPr>
-            <w:t>5</w:t>
+            <w:t>6</w:t>
           </w:r>
           <w:r>
             <w:rPr>
@@ -1417,7 +1496,7 @@
             <w:rPr>
               <w:noProof/>
             </w:rPr>
-            <w:instrText xml:space="preserve"> PAGEREF _Toc199466280 \h </w:instrText>
+            <w:instrText xml:space="preserve"> PAGEREF _Toc199517538 \h </w:instrText>
           </w:r>
           <w:r>
             <w:rPr>
@@ -1434,7 +1513,7 @@
             <w:rPr>
               <w:noProof/>
             </w:rPr>
-            <w:t>5</w:t>
+            <w:t>7</w:t>
           </w:r>
           <w:r>
             <w:rPr>
@@ -1494,7 +1573,7 @@
             <w:rPr>
               <w:noProof/>
             </w:rPr>
-            <w:instrText xml:space="preserve"> PAGEREF _Toc199466281 \h </w:instrText>
+            <w:instrText xml:space="preserve"> PAGEREF _Toc199517539 \h </w:instrText>
           </w:r>
           <w:r>
             <w:rPr>
@@ -1511,7 +1590,7 @@
             <w:rPr>
               <w:noProof/>
             </w:rPr>
-            <w:t>5</w:t>
+            <w:t>7</w:t>
           </w:r>
           <w:r>
             <w:rPr>
@@ -1571,7 +1650,7 @@
             <w:rPr>
               <w:noProof/>
             </w:rPr>
-            <w:instrText xml:space="preserve"> PAGEREF _Toc199466282 \h </w:instrText>
+            <w:instrText xml:space="preserve"> PAGEREF _Toc199517540 \h </w:instrText>
           </w:r>
           <w:r>
             <w:rPr>
@@ -1588,7 +1667,7 @@
             <w:rPr>
               <w:noProof/>
             </w:rPr>
-            <w:t>5</w:t>
+            <w:t>8</w:t>
           </w:r>
           <w:r>
             <w:rPr>
@@ -1648,7 +1727,7 @@
             <w:rPr>
               <w:noProof/>
             </w:rPr>
-            <w:instrText xml:space="preserve"> PAGEREF _Toc199466283 \h </w:instrText>
+            <w:instrText xml:space="preserve"> PAGEREF _Toc199517541 \h </w:instrText>
           </w:r>
           <w:r>
             <w:rPr>
@@ -1665,7 +1744,7 @@
             <w:rPr>
               <w:noProof/>
             </w:rPr>
-            <w:t>5</w:t>
+            <w:t>8</w:t>
           </w:r>
           <w:r>
             <w:rPr>
@@ -1725,7 +1804,7 @@
             <w:rPr>
               <w:noProof/>
             </w:rPr>
-            <w:instrText xml:space="preserve"> PAGEREF _Toc199466284 \h </w:instrText>
+            <w:instrText xml:space="preserve"> PAGEREF _Toc199517542 \h </w:instrText>
           </w:r>
           <w:r>
             <w:rPr>
@@ -1742,7 +1821,7 @@
             <w:rPr>
               <w:noProof/>
             </w:rPr>
-            <w:t>6</w:t>
+            <w:t>8</w:t>
           </w:r>
           <w:r>
             <w:rPr>
@@ -1802,7 +1881,7 @@
             <w:rPr>
               <w:noProof/>
             </w:rPr>
-            <w:instrText xml:space="preserve"> PAGEREF _Toc199466285 \h </w:instrText>
+            <w:instrText xml:space="preserve"> PAGEREF _Toc199517543 \h </w:instrText>
           </w:r>
           <w:r>
             <w:rPr>
@@ -1819,7 +1898,7 @@
             <w:rPr>
               <w:noProof/>
             </w:rPr>
-            <w:t>6</w:t>
+            <w:t>8</w:t>
           </w:r>
           <w:r>
             <w:rPr>
@@ -1879,7 +1958,7 @@
             <w:rPr>
               <w:noProof/>
             </w:rPr>
-            <w:instrText xml:space="preserve"> PAGEREF _Toc199466286 \h </w:instrText>
+            <w:instrText xml:space="preserve"> PAGEREF _Toc199517544 \h </w:instrText>
           </w:r>
           <w:r>
             <w:rPr>
@@ -1896,7 +1975,7 @@
             <w:rPr>
               <w:noProof/>
             </w:rPr>
-            <w:t>6</w:t>
+            <w:t>8</w:t>
           </w:r>
           <w:r>
             <w:rPr>
@@ -1956,7 +2035,7 @@
             <w:rPr>
               <w:noProof/>
             </w:rPr>
-            <w:instrText xml:space="preserve"> PAGEREF _Toc199466287 \h </w:instrText>
+            <w:instrText xml:space="preserve"> PAGEREF _Toc199517545 \h </w:instrText>
           </w:r>
           <w:r>
             <w:rPr>
@@ -1973,7 +2052,7 @@
             <w:rPr>
               <w:noProof/>
             </w:rPr>
-            <w:t>6</w:t>
+            <w:t>9</w:t>
           </w:r>
           <w:r>
             <w:rPr>
@@ -2033,7 +2112,7 @@
             <w:rPr>
               <w:noProof/>
             </w:rPr>
-            <w:instrText xml:space="preserve"> PAGEREF _Toc199466288 \h </w:instrText>
+            <w:instrText xml:space="preserve"> PAGEREF _Toc199517546 \h </w:instrText>
           </w:r>
           <w:r>
             <w:rPr>
@@ -2050,7 +2129,7 @@
             <w:rPr>
               <w:noProof/>
             </w:rPr>
-            <w:t>6</w:t>
+            <w:t>9</w:t>
           </w:r>
           <w:r>
             <w:rPr>
@@ -2110,7 +2189,7 @@
             <w:rPr>
               <w:noProof/>
             </w:rPr>
-            <w:instrText xml:space="preserve"> PAGEREF _Toc199466289 \h </w:instrText>
+            <w:instrText xml:space="preserve"> PAGEREF _Toc199517547 \h </w:instrText>
           </w:r>
           <w:r>
             <w:rPr>
@@ -2127,7 +2206,7 @@
             <w:rPr>
               <w:noProof/>
             </w:rPr>
-            <w:t>7</w:t>
+            <w:t>9</w:t>
           </w:r>
           <w:r>
             <w:rPr>
@@ -2187,7 +2266,7 @@
             <w:rPr>
               <w:noProof/>
             </w:rPr>
-            <w:instrText xml:space="preserve"> PAGEREF _Toc199466290 \h </w:instrText>
+            <w:instrText xml:space="preserve"> PAGEREF _Toc199517548 \h </w:instrText>
           </w:r>
           <w:r>
             <w:rPr>
@@ -2204,7 +2283,7 @@
             <w:rPr>
               <w:noProof/>
             </w:rPr>
-            <w:t>7</w:t>
+            <w:t>9</w:t>
           </w:r>
           <w:r>
             <w:rPr>
@@ -2248,7 +2327,7 @@
             <w:rPr>
               <w:noProof/>
             </w:rPr>
-            <w:t>Expressions</w:t>
+            <w:t>Configuration Files</w:t>
           </w:r>
           <w:r>
             <w:rPr>
@@ -2266,7 +2345,7 @@
             <w:rPr>
               <w:noProof/>
             </w:rPr>
-            <w:instrText xml:space="preserve"> PAGEREF _Toc199466291 \h </w:instrText>
+            <w:instrText xml:space="preserve"> PAGEREF _Toc199517549 \h </w:instrText>
           </w:r>
           <w:r>
             <w:rPr>
@@ -2283,7 +2362,84 @@
             <w:rPr>
               <w:noProof/>
             </w:rPr>
-            <w:t>8</w:t>
+            <w:t>9</w:t>
+          </w:r>
+          <w:r>
+            <w:rPr>
+              <w:noProof/>
+            </w:rPr>
+            <w:fldChar w:fldCharType="end"/>
+          </w:r>
+        </w:p>
+        <w:p>
+          <w:pPr>
+            <w:pStyle w:val="TOC2"/>
+            <w:tabs>
+              <w:tab w:val="left" w:pos="769"/>
+              <w:tab w:val="right" w:leader="dot" w:pos="8630"/>
+            </w:tabs>
+            <w:rPr>
+              <w:smallCaps w:val="0"/>
+              <w:noProof/>
+              <w:sz w:val="24"/>
+              <w:szCs w:val="24"/>
+            </w:rPr>
+          </w:pPr>
+          <w:r>
+            <w:rPr>
+              <w:noProof/>
+            </w:rPr>
+            <w:t>5.1</w:t>
+          </w:r>
+          <w:r>
+            <w:rPr>
+              <w:smallCaps w:val="0"/>
+              <w:noProof/>
+              <w:sz w:val="24"/>
+              <w:szCs w:val="24"/>
+            </w:rPr>
+            <w:tab/>
+          </w:r>
+          <w:r>
+            <w:rPr>
+              <w:noProof/>
+            </w:rPr>
+            <w:t>Board Types and Subtypes</w:t>
+          </w:r>
+          <w:r>
+            <w:rPr>
+              <w:noProof/>
+            </w:rPr>
+            <w:tab/>
+          </w:r>
+          <w:r>
+            <w:rPr>
+              <w:noProof/>
+            </w:rPr>
+            <w:fldChar w:fldCharType="begin"/>
+          </w:r>
+          <w:r>
+            <w:rPr>
+              <w:noProof/>
+            </w:rPr>
+            <w:instrText xml:space="preserve"> PAGEREF _Toc199517550 \h </w:instrText>
+          </w:r>
+          <w:r>
+            <w:rPr>
+              <w:noProof/>
+            </w:rPr>
+          </w:r>
+          <w:r>
+            <w:rPr>
+              <w:noProof/>
+            </w:rPr>
+            <w:fldChar w:fldCharType="separate"/>
+          </w:r>
+          <w:r>
+            <w:rPr>
+              <w:noProof/>
+            </w:rPr>
+            <w:t>10</w:t>
           </w:r>
           <w:r>
             <w:rPr>
@@ -2327,6 +2483,85 @@
             <w:rPr>
               <w:noProof/>
             </w:rPr>
+            <w:t>Expressions</w:t>
+          </w:r>
+          <w:r>
+            <w:rPr>
+              <w:noProof/>
+            </w:rPr>
+            <w:tab/>
+          </w:r>
+          <w:r>
+            <w:rPr>
+              <w:noProof/>
+            </w:rPr>
+            <w:fldChar w:fldCharType="begin"/>
+          </w:r>
+          <w:r>
+            <w:rPr>
+              <w:noProof/>
+            </w:rPr>
+            <w:instrText xml:space="preserve"> PAGEREF _Toc199517551 \h </w:instrText>
+          </w:r>
+          <w:r>
+            <w:rPr>
+              <w:noProof/>
+            </w:rPr>
+          </w:r>
+          <w:r>
+            <w:rPr>
+              <w:noProof/>
+            </w:rPr>
+            <w:fldChar w:fldCharType="separate"/>
+          </w:r>
+          <w:r>
+            <w:rPr>
+              <w:noProof/>
+            </w:rPr>
+            <w:t>10</w:t>
+          </w:r>
+          <w:r>
+            <w:rPr>
+              <w:noProof/>
+            </w:rPr>
+            <w:fldChar w:fldCharType="end"/>
+          </w:r>
+        </w:p>
+        <w:p>
+          <w:pPr>
+            <w:pStyle w:val="TOC1"/>
+            <w:tabs>
+              <w:tab w:val="left" w:pos="370"/>
+              <w:tab w:val="right" w:leader="dot" w:pos="8630"/>
+            </w:tabs>
+            <w:rPr>
+              <w:b w:val="0"/>
+              <w:caps w:val="0"/>
+              <w:noProof/>
+              <w:sz w:val="24"/>
+              <w:szCs w:val="24"/>
+            </w:rPr>
+          </w:pPr>
+          <w:r>
+            <w:rPr>
+              <w:noProof/>
+            </w:rPr>
+            <w:t>7</w:t>
+          </w:r>
+          <w:r>
+            <w:rPr>
+              <w:b w:val="0"/>
+              <w:caps w:val="0"/>
+              <w:noProof/>
+              <w:sz w:val="24"/>
+              <w:szCs w:val="24"/>
+            </w:rPr>
+            <w:tab/>
+          </w:r>
+          <w:r>
+            <w:rPr>
+              <w:noProof/>
+            </w:rPr>
             <w:t>Variable Patching</w:t>
           </w:r>
           <w:r>
@@ -2345,7 +2580,7 @@
             <w:rPr>
               <w:noProof/>
             </w:rPr>
-            <w:instrText xml:space="preserve"> PAGEREF _Toc199466292 \h </w:instrText>
+            <w:instrText xml:space="preserve"> PAGEREF _Toc199517552 \h </w:instrText>
           </w:r>
           <w:r>
             <w:rPr>
@@ -2362,7 +2597,7 @@
             <w:rPr>
               <w:noProof/>
             </w:rPr>
-            <w:t>9</w:t>
+            <w:t>11</w:t>
           </w:r>
           <w:r>
             <w:rPr>
@@ -2416,15 +2651,14 @@
           <w:noProof/>
         </w:rPr>
       </w:pPr>
-      <w:bookmarkStart w:id="0" w:name="_Toc199466264"/>
+      <w:bookmarkStart w:id="1" w:name="_Toc199517521"/>
       <w:r>
         <w:rPr>
           <w:noProof/>
         </w:rPr>
-        <w:lastRenderedPageBreak/>
         <w:t>Introduction</w:t>
       </w:r>
-      <w:bookmarkEnd w:id="0"/>
+      <w:bookmarkEnd w:id="1"/>
     </w:p>
     <w:p/>
     <w:p>
@@ -2452,97 +2686,630 @@
       <w:pPr>
         <w:pStyle w:val="Heading1"/>
       </w:pPr>
-      <w:bookmarkStart w:id="1" w:name="_Toc199466265"/>
+      <w:bookmarkStart w:id="2" w:name="_Toc199517522"/>
       <w:r>
         <w:t>Common Use Cases</w:t>
       </w:r>
-      <w:bookmarkEnd w:id="1"/>
+      <w:bookmarkEnd w:id="2"/>
     </w:p>
     <w:p>
       <w:pPr>
         <w:pStyle w:val="Heading2"/>
       </w:pPr>
-      <w:bookmarkStart w:id="2" w:name="_Toc199466266"/>
+      <w:bookmarkStart w:id="3" w:name="_Toc199517523"/>
       <w:r>
         <w:t>Loading COG or LMM Program</w:t>
       </w:r>
-      <w:bookmarkEnd w:id="2"/>
+      <w:bookmarkEnd w:id="3"/>
+    </w:p>
+    <w:p/>
+    <w:p>
+      <w:r>
+        <w:t>Loading a COG (-</w:t>
+      </w:r>
+      <w:proofErr w:type="spellStart"/>
+      <w:r>
+        <w:t>mcog</w:t>
+      </w:r>
+      <w:proofErr w:type="spellEnd"/>
+      <w:r>
+        <w:t>) or LMM (-</w:t>
+      </w:r>
+      <w:proofErr w:type="spellStart"/>
+      <w:r>
+        <w:t>mlmm</w:t>
+      </w:r>
+      <w:proofErr w:type="spellEnd"/>
+      <w:r>
+        <w:t xml:space="preserve">) mode program is done in a single stage using the Propeller chip’s boot loader. The only board configuration parameters that are used for this type of load are the </w:t>
+      </w:r>
+      <w:proofErr w:type="spellStart"/>
+      <w:r>
+        <w:rPr>
+          <w:i/>
+        </w:rPr>
+        <w:t>baudrate</w:t>
+      </w:r>
+      <w:proofErr w:type="spellEnd"/>
+      <w:r>
+        <w:rPr>
+          <w:i/>
+        </w:rPr>
+        <w:t xml:space="preserve">, </w:t>
+      </w:r>
+      <w:proofErr w:type="spellStart"/>
+      <w:r>
+        <w:rPr>
+          <w:i/>
+        </w:rPr>
+        <w:t>clkfreq</w:t>
+      </w:r>
+      <w:proofErr w:type="spellEnd"/>
+      <w:r>
+        <w:rPr>
+          <w:i/>
+        </w:rPr>
+        <w:t xml:space="preserve">, </w:t>
+      </w:r>
+      <w:r>
+        <w:t xml:space="preserve">and </w:t>
+      </w:r>
+      <w:proofErr w:type="spellStart"/>
+      <w:r>
+        <w:rPr>
+          <w:i/>
+        </w:rPr>
+        <w:t>clkmode</w:t>
+      </w:r>
+      <w:proofErr w:type="spellEnd"/>
+      <w:r>
+        <w:rPr>
+          <w:i/>
+        </w:rPr>
+        <w:t xml:space="preserve"> </w:t>
+      </w:r>
+      <w:r>
+        <w:t>settings.</w:t>
+      </w:r>
+      <w:r>
+        <w:t xml:space="preserve"> The –b option can be omitted if the </w:t>
+      </w:r>
+      <w:r>
+        <w:rPr>
+          <w:i/>
+        </w:rPr>
+        <w:t xml:space="preserve">default </w:t>
+      </w:r>
+      <w:r>
+        <w:t xml:space="preserve">board configuration is adequate. In other words, if the board uses an 80mhz clock with </w:t>
+      </w:r>
+      <w:r>
+        <w:t xml:space="preserve">clock mode </w:t>
+      </w:r>
+      <w:r>
+        <w:t>XTAL1+PLL16X</w:t>
+      </w:r>
+      <w:r>
+        <w:t xml:space="preserve"> and a baud rate of 115200 the –b option can be omitted.</w:t>
+      </w:r>
+      <w:r>
+        <w:t xml:space="preserve"> Also, if the program being loaded makes use of variable patching as described later in this document the board type should be specified in the load command.</w:t>
+      </w:r>
+      <w:r>
+        <w:t xml:space="preserve"> In general, it’s best to always specify the board type.</w:t>
+      </w:r>
+    </w:p>
+    <w:p>
+      <w:pPr>
+        <w:pStyle w:val="Prototype"/>
+      </w:pPr>
+      <w:r>
+        <w:t>Examples</w:t>
+      </w:r>
+    </w:p>
+    <w:p>
+      <w:pPr>
+        <w:pStyle w:val="Code"/>
+      </w:pPr>
+      <w:proofErr w:type="gramStart"/>
+      <w:r>
+        <w:t>propeller</w:t>
+      </w:r>
+      <w:proofErr w:type="gramEnd"/>
+      <w:r>
+        <w:t xml:space="preserve">-load –b c3 </w:t>
+      </w:r>
+      <w:proofErr w:type="spellStart"/>
+      <w:r>
+        <w:t>myprog.elf</w:t>
+      </w:r>
+      <w:proofErr w:type="spellEnd"/>
+      <w:r>
+        <w:t xml:space="preserve"> –r –t</w:t>
+      </w:r>
+    </w:p>
+    <w:p>
+      <w:pPr>
+        <w:pStyle w:val="Code"/>
+      </w:pPr>
+    </w:p>
+    <w:p>
+      <w:pPr>
+        <w:ind w:left="720"/>
+      </w:pPr>
+      <w:r>
+        <w:t xml:space="preserve">This command loads the program </w:t>
+      </w:r>
+      <w:proofErr w:type="spellStart"/>
+      <w:r>
+        <w:rPr>
+          <w:i/>
+        </w:rPr>
+        <w:t>myprog.elf</w:t>
+      </w:r>
+      <w:proofErr w:type="spellEnd"/>
+      <w:r>
+        <w:rPr>
+          <w:i/>
+        </w:rPr>
+        <w:t>,</w:t>
+      </w:r>
+      <w:r>
+        <w:t xml:space="preserve"> starts it running, and then enters the terminal emulator.</w:t>
+      </w:r>
+    </w:p>
+    <w:p>
+      <w:pPr>
+        <w:pStyle w:val="Code"/>
+      </w:pPr>
+      <w:proofErr w:type="gramStart"/>
+      <w:r>
+        <w:t>propeller</w:t>
+      </w:r>
+      <w:proofErr w:type="gramEnd"/>
+      <w:r>
+        <w:t xml:space="preserve">-load –b c3 </w:t>
+      </w:r>
+      <w:proofErr w:type="spellStart"/>
+      <w:r>
+        <w:t>myprog.elf</w:t>
+      </w:r>
+      <w:proofErr w:type="spellEnd"/>
+      <w:r>
+        <w:t xml:space="preserve"> –e –r -t</w:t>
+      </w:r>
+    </w:p>
+    <w:p>
+      <w:pPr>
+        <w:pStyle w:val="Code"/>
+      </w:pPr>
+    </w:p>
+    <w:p>
+      <w:pPr>
+        <w:ind w:left="720"/>
+      </w:pPr>
+      <w:r>
+        <w:t xml:space="preserve">This command loads the program </w:t>
+      </w:r>
+      <w:proofErr w:type="spellStart"/>
+      <w:r>
+        <w:t>myprog.el</w:t>
+      </w:r>
+      <w:r>
+        <w:t>f</w:t>
+      </w:r>
+      <w:proofErr w:type="spellEnd"/>
+      <w:r>
+        <w:t>,</w:t>
+      </w:r>
+      <w:r>
+        <w:t xml:space="preserve"> writes it to the EEPROM, starts it running, and then enters the terminal emulator.</w:t>
+      </w:r>
     </w:p>
     <w:p>
       <w:pPr>
         <w:pStyle w:val="Heading2"/>
       </w:pPr>
-      <w:bookmarkStart w:id="3" w:name="_Toc199466267"/>
+      <w:bookmarkStart w:id="4" w:name="_Toc199517524"/>
       <w:r>
         <w:t>Loading an XMM Program</w:t>
       </w:r>
-      <w:bookmarkEnd w:id="3"/>
+      <w:bookmarkEnd w:id="4"/>
+    </w:p>
+    <w:p/>
+    <w:p>
+      <w:r>
+        <w:t>Loading an XMM (-</w:t>
+      </w:r>
+      <w:proofErr w:type="spellStart"/>
+      <w:r>
+        <w:t>mxmmc</w:t>
+      </w:r>
+      <w:proofErr w:type="spellEnd"/>
+      <w:r>
+        <w:t>, -</w:t>
+      </w:r>
+      <w:proofErr w:type="spellStart"/>
+      <w:r>
+        <w:t>mxmm</w:t>
+      </w:r>
+      <w:proofErr w:type="spellEnd"/>
+      <w:r>
+        <w:t>-single, or –</w:t>
+      </w:r>
+      <w:proofErr w:type="spellStart"/>
+      <w:r>
+        <w:t>mxmm</w:t>
+      </w:r>
+      <w:proofErr w:type="spellEnd"/>
+      <w:r>
+        <w:t>-split) program is done in two stages.</w:t>
+      </w:r>
+      <w:r>
+        <w:t xml:space="preserve"> The first stage uses the Propeller chip’s boot loader to load a helper program that contains a driver that knows how to write into the target board’s external memory.</w:t>
+      </w:r>
+      <w:r>
+        <w:t xml:space="preserve"> In the second stage, the loader talks to this helper program to load the XMM program into external memory. A board type is always required for XMM loads since the board configuration file contains the name of the driver to use to access external memory. This is called the cache driver and it is also used once the XMM program is running to allow the XMM kernel to access external memory.</w:t>
+      </w:r>
+    </w:p>
+    <w:p>
+      <w:pPr>
+        <w:pStyle w:val="Prototype"/>
+      </w:pPr>
+      <w:r>
+        <w:t>Examples</w:t>
+      </w:r>
+    </w:p>
+    <w:p>
+      <w:pPr>
+        <w:pStyle w:val="Code"/>
+      </w:pPr>
+      <w:proofErr w:type="gramStart"/>
+      <w:r>
+        <w:t>propeller</w:t>
+      </w:r>
+      <w:proofErr w:type="gramEnd"/>
+      <w:r>
+        <w:t xml:space="preserve">-load –b c3 </w:t>
+      </w:r>
+      <w:proofErr w:type="spellStart"/>
+      <w:r>
+        <w:t>myprog.elf</w:t>
+      </w:r>
+      <w:proofErr w:type="spellEnd"/>
+      <w:r>
+        <w:t xml:space="preserve"> –r –t</w:t>
+      </w:r>
+    </w:p>
+    <w:p>
+      <w:pPr>
+        <w:pStyle w:val="Code"/>
+      </w:pPr>
+    </w:p>
+    <w:p>
+      <w:pPr>
+        <w:ind w:left="720"/>
+      </w:pPr>
+      <w:r>
+        <w:t xml:space="preserve">This command loads the program </w:t>
+      </w:r>
+      <w:proofErr w:type="spellStart"/>
+      <w:r>
+        <w:rPr>
+          <w:i/>
+        </w:rPr>
+        <w:t>myprog.elf</w:t>
+      </w:r>
+      <w:proofErr w:type="spellEnd"/>
+      <w:r>
+        <w:rPr>
+          <w:i/>
+        </w:rPr>
+        <w:t>,</w:t>
+      </w:r>
+      <w:r>
+        <w:t xml:space="preserve"> into external memory starts it running, and then enters the terminal emulator.</w:t>
+      </w:r>
+    </w:p>
+    <w:p>
+      <w:pPr>
+        <w:pStyle w:val="Code"/>
+      </w:pPr>
+      <w:proofErr w:type="gramStart"/>
+      <w:r>
+        <w:t>propeller</w:t>
+      </w:r>
+      <w:proofErr w:type="gramEnd"/>
+      <w:r>
+        <w:t xml:space="preserve">-load –b c3 </w:t>
+      </w:r>
+      <w:proofErr w:type="spellStart"/>
+      <w:r>
+        <w:t>myprog.elf</w:t>
+      </w:r>
+      <w:proofErr w:type="spellEnd"/>
+      <w:r>
+        <w:t xml:space="preserve"> –e –r -t</w:t>
+      </w:r>
+    </w:p>
+    <w:p>
+      <w:pPr>
+        <w:pStyle w:val="Code"/>
+      </w:pPr>
+    </w:p>
+    <w:p>
+      <w:pPr>
+        <w:ind w:left="720"/>
+      </w:pPr>
+      <w:r>
+        <w:t xml:space="preserve">This command loads the program </w:t>
+      </w:r>
+      <w:proofErr w:type="spellStart"/>
+      <w:r>
+        <w:t>myprog.el</w:t>
+      </w:r>
+      <w:r>
+        <w:t>f</w:t>
+      </w:r>
+      <w:proofErr w:type="spellEnd"/>
+      <w:r>
+        <w:t xml:space="preserve"> into external memory, writes a flash loader to the EEPROM, starts the program running, and then enters the terminal emulator. The –e option only makes sense </w:t>
+      </w:r>
+      <w:r>
+        <w:t>when external flash memory is available on the target board. This is because the loader that is written to EEPROM assumes it will find the XMM program in external memory and that requires that at least the portion of the external memory that contains code be non-volatile. The –e option can be used on a board that has both external flash and SRAM if either the –</w:t>
+      </w:r>
+      <w:proofErr w:type="spellStart"/>
+      <w:r>
+        <w:t>mxmmc</w:t>
+      </w:r>
+      <w:proofErr w:type="spellEnd"/>
+      <w:r>
+        <w:t xml:space="preserve"> or –</w:t>
+      </w:r>
+      <w:proofErr w:type="spellStart"/>
+      <w:r>
+        <w:t>mxmm</w:t>
+      </w:r>
+      <w:proofErr w:type="spellEnd"/>
+      <w:r>
+        <w:t>-split memory models are used since in those models the code is written to the flash.</w:t>
+      </w:r>
+    </w:p>
+    <w:p>
+      <w:pPr>
+        <w:pStyle w:val="Heading3"/>
+      </w:pPr>
+      <w:bookmarkStart w:id="5" w:name="_Toc199517525"/>
+      <w:r>
+        <w:t>Cache Drivers</w:t>
+      </w:r>
+      <w:bookmarkEnd w:id="5"/>
+    </w:p>
+    <w:p/>
+    <w:p>
+      <w:r>
+        <w:t>Cache drivers are used by XMM programs to write the program to external memory during loading and also to access external memory at runtime. There is usually at least one dedicated cache driver for each type of target board although some generic cache drivers exist that will work with any board with specific memory parts.</w:t>
+      </w:r>
+      <w:r>
+        <w:t xml:space="preserve"> These generic cache drivers include an EEPROM cache driver that works with boards that have EEPROMs of 64k or larger, an SD cache driver that works with any board with an SD card slot, and drivers that work with boards that have specific types of SPI flash or SRAM chips.</w:t>
+      </w:r>
     </w:p>
     <w:p>
       <w:pPr>
         <w:pStyle w:val="Heading2"/>
       </w:pPr>
-      <w:bookmarkStart w:id="4" w:name="_Toc199466268"/>
+      <w:bookmarkStart w:id="6" w:name="_Toc199517526"/>
       <w:r>
         <w:t>Using the SD Loader</w:t>
       </w:r>
-      <w:bookmarkEnd w:id="4"/>
+      <w:bookmarkEnd w:id="6"/>
+    </w:p>
+    <w:p/>
+    <w:p>
+      <w:r>
+        <w:t>The SD loader provides a way to load XMM programs from an SD card. This is mostly useful for boards that have external RAM but not flash.</w:t>
+      </w:r>
+    </w:p>
+    <w:p>
+      <w:pPr>
+        <w:pStyle w:val="Prototype"/>
+      </w:pPr>
+      <w:r>
+        <w:t>Examples</w:t>
+      </w:r>
+    </w:p>
+    <w:p>
+      <w:pPr>
+        <w:pStyle w:val="Code"/>
+      </w:pPr>
+      <w:proofErr w:type="gramStart"/>
+      <w:r>
+        <w:t>propeller</w:t>
+      </w:r>
+      <w:proofErr w:type="gramEnd"/>
+      <w:r>
+        <w:t xml:space="preserve">-load –b c3 </w:t>
+      </w:r>
+      <w:r>
+        <w:t xml:space="preserve">–l </w:t>
+      </w:r>
+      <w:proofErr w:type="spellStart"/>
+      <w:r>
+        <w:t>myprog.elf</w:t>
+      </w:r>
+      <w:proofErr w:type="spellEnd"/>
+      <w:r>
+        <w:t xml:space="preserve"> –r –t</w:t>
+      </w:r>
+    </w:p>
+    <w:p>
+      <w:pPr>
+        <w:pStyle w:val="Code"/>
+      </w:pPr>
+    </w:p>
+    <w:p>
+      <w:pPr>
+        <w:ind w:left="720"/>
+      </w:pPr>
+      <w:r>
+        <w:t xml:space="preserve">This command </w:t>
+      </w:r>
+      <w:r>
+        <w:t>writes</w:t>
+      </w:r>
+      <w:r>
+        <w:t xml:space="preserve"> the program </w:t>
+      </w:r>
+      <w:proofErr w:type="spellStart"/>
+      <w:r>
+        <w:rPr>
+          <w:i/>
+        </w:rPr>
+        <w:t>myprog.elf</w:t>
+      </w:r>
+      <w:proofErr w:type="spellEnd"/>
+      <w:r>
+        <w:rPr>
+          <w:i/>
+        </w:rPr>
+        <w:t xml:space="preserve"> </w:t>
+      </w:r>
+      <w:r>
+        <w:t xml:space="preserve">to the SD card as </w:t>
+      </w:r>
+      <w:proofErr w:type="spellStart"/>
+      <w:r>
+        <w:rPr>
+          <w:i/>
+        </w:rPr>
+        <w:t>autorun.pex</w:t>
+      </w:r>
+      <w:proofErr w:type="spellEnd"/>
+      <w:r>
+        <w:rPr>
+          <w:i/>
+        </w:rPr>
+        <w:t>,</w:t>
+      </w:r>
+      <w:r>
+        <w:rPr>
+          <w:i/>
+        </w:rPr>
+        <w:t xml:space="preserve"> </w:t>
+      </w:r>
+      <w:r>
+        <w:t>loads a helper program that loads the program from the SD card into external memory,</w:t>
+      </w:r>
+      <w:r>
+        <w:t xml:space="preserve"> starts it running, and then enters the terminal emulator.</w:t>
+      </w:r>
+    </w:p>
+    <w:p>
+      <w:pPr>
+        <w:pStyle w:val="Code"/>
+      </w:pPr>
+      <w:proofErr w:type="gramStart"/>
+      <w:r>
+        <w:t>propeller</w:t>
+      </w:r>
+      <w:proofErr w:type="gramEnd"/>
+      <w:r>
+        <w:t xml:space="preserve">-load –b c3 </w:t>
+      </w:r>
+      <w:r>
+        <w:t xml:space="preserve">–l </w:t>
+      </w:r>
+      <w:proofErr w:type="spellStart"/>
+      <w:r>
+        <w:t>myprog.elf</w:t>
+      </w:r>
+      <w:proofErr w:type="spellEnd"/>
+      <w:r>
+        <w:t xml:space="preserve"> –e –r -t</w:t>
+      </w:r>
+    </w:p>
+    <w:p>
+      <w:pPr>
+        <w:pStyle w:val="Code"/>
+      </w:pPr>
+    </w:p>
+    <w:p>
+      <w:pPr>
+        <w:ind w:left="720"/>
+      </w:pPr>
+      <w:r>
+        <w:t xml:space="preserve">This command loads the program </w:t>
+      </w:r>
+      <w:proofErr w:type="spellStart"/>
+      <w:r>
+        <w:t>myprog.el</w:t>
+      </w:r>
+      <w:r>
+        <w:t>f</w:t>
+      </w:r>
+      <w:proofErr w:type="spellEnd"/>
+      <w:r>
+        <w:t>,</w:t>
+      </w:r>
+      <w:r>
+        <w:t xml:space="preserve"> writes it to the EEPROM, starts it running, and then enters the terminal emulator.</w:t>
+      </w:r>
     </w:p>
     <w:p>
       <w:pPr>
         <w:pStyle w:val="Heading2"/>
       </w:pPr>
-      <w:bookmarkStart w:id="5" w:name="_Toc199466269"/>
+      <w:bookmarkStart w:id="7" w:name="_Toc199517527"/>
       <w:r>
         <w:t>Using the SD Cache Driver</w:t>
       </w:r>
-      <w:bookmarkEnd w:id="5"/>
+      <w:bookmarkEnd w:id="7"/>
     </w:p>
     <w:p>
       <w:pPr>
         <w:pStyle w:val="Heading2"/>
       </w:pPr>
-      <w:bookmarkStart w:id="6" w:name="_Toc199466270"/>
+      <w:bookmarkStart w:id="8" w:name="_Toc199517528"/>
       <w:r>
         <w:t>Writing a File to the SD Card</w:t>
       </w:r>
-      <w:bookmarkEnd w:id="6"/>
+      <w:bookmarkEnd w:id="8"/>
     </w:p>
     <w:p>
       <w:pPr>
         <w:pStyle w:val="Heading2"/>
       </w:pPr>
-      <w:bookmarkStart w:id="7" w:name="_Toc199466271"/>
+      <w:bookmarkStart w:id="9" w:name="_Toc199517529"/>
       <w:r>
         <w:t>Creating a PEX file</w:t>
       </w:r>
-      <w:bookmarkEnd w:id="7"/>
+      <w:bookmarkEnd w:id="9"/>
     </w:p>
     <w:p>
       <w:pPr>
         <w:pStyle w:val="Heading2"/>
       </w:pPr>
-      <w:bookmarkStart w:id="8" w:name="_Toc199466272"/>
+      <w:bookmarkStart w:id="10" w:name="_Toc199517530"/>
       <w:r>
         <w:t>Creating a Spin Binary File</w:t>
       </w:r>
-      <w:bookmarkEnd w:id="8"/>
+      <w:bookmarkEnd w:id="10"/>
     </w:p>
     <w:p>
       <w:pPr>
         <w:pStyle w:val="Heading1"/>
       </w:pPr>
-      <w:bookmarkStart w:id="9" w:name="_Toc199466273"/>
+      <w:bookmarkStart w:id="11" w:name="_Toc199517531"/>
       <w:r>
         <w:t>Options</w:t>
       </w:r>
-      <w:bookmarkEnd w:id="9"/>
+      <w:bookmarkEnd w:id="11"/>
     </w:p>
     <w:p>
       <w:pPr>
         <w:pStyle w:val="Heading2"/>
       </w:pPr>
-      <w:bookmarkStart w:id="10" w:name="_Toc199466274"/>
+      <w:bookmarkStart w:id="12" w:name="_Toc199517532"/>
       <w:r>
         <w:t>-</w:t>
       </w:r>
@@ -2560,7 +3327,7 @@
       <w:r>
         <w:t>elect target board</w:t>
       </w:r>
-      <w:bookmarkEnd w:id="10"/>
+      <w:bookmarkEnd w:id="12"/>
     </w:p>
     <w:p/>
     <w:p>
@@ -2710,9 +3477,8 @@
       <w:pPr>
         <w:pStyle w:val="Heading2"/>
       </w:pPr>
-      <w:bookmarkStart w:id="11" w:name="_Toc199466275"/>
-      <w:r>
-        <w:lastRenderedPageBreak/>
+      <w:bookmarkStart w:id="13" w:name="_Toc199517533"/>
+      <w:r>
         <w:t>-D &lt;</w:t>
       </w:r>
       <w:proofErr w:type="spellStart"/>
@@ -2726,7 +3492,7 @@
       <w:r>
         <w:t>efine a board configuration variable</w:t>
       </w:r>
-      <w:bookmarkEnd w:id="11"/>
+      <w:bookmarkEnd w:id="13"/>
     </w:p>
     <w:p/>
     <w:p>
@@ -2792,7 +3558,7 @@
       <w:pPr>
         <w:pStyle w:val="Heading2"/>
       </w:pPr>
-      <w:bookmarkStart w:id="12" w:name="_Toc199466276"/>
+      <w:bookmarkStart w:id="14" w:name="_Toc199517534"/>
       <w:r>
         <w:t>-</w:t>
       </w:r>
@@ -2807,7 +3573,7 @@
       <w:r>
         <w:t>rite the program into EEPROM</w:t>
       </w:r>
-      <w:bookmarkEnd w:id="12"/>
+      <w:bookmarkEnd w:id="14"/>
     </w:p>
     <w:p/>
     <w:p>
@@ -2829,7 +3595,7 @@
       <w:pPr>
         <w:pStyle w:val="Heading2"/>
       </w:pPr>
-      <w:bookmarkStart w:id="13" w:name="_Toc199466277"/>
+      <w:bookmarkStart w:id="15" w:name="_Toc199517535"/>
       <w:r>
         <w:t>-</w:t>
       </w:r>
@@ -2847,7 +3613,7 @@
       <w:r>
         <w:t>rite a file to the SD card</w:t>
       </w:r>
-      <w:bookmarkEnd w:id="13"/>
+      <w:bookmarkEnd w:id="15"/>
     </w:p>
     <w:p/>
     <w:p>
@@ -2888,14 +3654,14 @@
       <w:pPr>
         <w:pStyle w:val="Heading2"/>
       </w:pPr>
-      <w:bookmarkStart w:id="14" w:name="_Toc199466278"/>
+      <w:bookmarkStart w:id="16" w:name="_Toc199517536"/>
       <w:r>
         <w:t>-I &lt;path&gt; A</w:t>
       </w:r>
       <w:r>
         <w:t>dd a directory to the include path</w:t>
       </w:r>
-      <w:bookmarkEnd w:id="14"/>
+      <w:bookmarkEnd w:id="16"/>
     </w:p>
     <w:p/>
     <w:p>
@@ -2922,7 +3688,6 @@
         <w:pStyle w:val="Code"/>
       </w:pPr>
       <w:r>
-        <w:lastRenderedPageBreak/>
         <w:t xml:space="preserve">-I </w:t>
       </w:r>
       <w:r>
@@ -2933,7 +3698,7 @@
       <w:pPr>
         <w:pStyle w:val="Heading2"/>
       </w:pPr>
-      <w:bookmarkStart w:id="15" w:name="_Toc199466279"/>
+      <w:bookmarkStart w:id="17" w:name="_Toc199517537"/>
       <w:r>
         <w:t>-</w:t>
       </w:r>
@@ -2954,7 +3719,7 @@
       <w:r>
         <w:t xml:space="preserve"> card and use the SD loader</w:t>
       </w:r>
-      <w:bookmarkEnd w:id="15"/>
+      <w:bookmarkEnd w:id="17"/>
     </w:p>
     <w:p/>
     <w:p>
@@ -3126,14 +3891,14 @@
       <w:pPr>
         <w:pStyle w:val="Heading2"/>
       </w:pPr>
-      <w:bookmarkStart w:id="16" w:name="_Toc199466280"/>
+      <w:bookmarkStart w:id="18" w:name="_Toc199517538"/>
       <w:r>
         <w:t>–P L</w:t>
       </w:r>
       <w:r>
         <w:t>ist available serial ports</w:t>
       </w:r>
-      <w:bookmarkEnd w:id="16"/>
+      <w:bookmarkEnd w:id="18"/>
     </w:p>
     <w:p/>
     <w:p>
@@ -3145,7 +3910,7 @@
       <w:pPr>
         <w:pStyle w:val="Heading2"/>
       </w:pPr>
-      <w:bookmarkStart w:id="17" w:name="_Toc199466281"/>
+      <w:bookmarkStart w:id="19" w:name="_Toc199517539"/>
       <w:r>
         <w:t>-</w:t>
       </w:r>
@@ -3160,7 +3925,7 @@
       <w:r>
         <w:t>elect serial port</w:t>
       </w:r>
-      <w:bookmarkEnd w:id="17"/>
+      <w:bookmarkEnd w:id="19"/>
     </w:p>
     <w:p/>
     <w:p>
@@ -3294,7 +4059,6 @@
         </w:numPr>
       </w:pPr>
       <w:r>
-        <w:lastRenderedPageBreak/>
         <w:t>Windows: “COM”</w:t>
       </w:r>
     </w:p>
@@ -3358,8 +4122,6 @@
       <w:pPr>
         <w:pStyle w:val="Prototype"/>
       </w:pPr>
-      <w:bookmarkStart w:id="18" w:name="_GoBack"/>
-      <w:bookmarkEnd w:id="18"/>
       <w:r>
         <w:t>Examples</w:t>
       </w:r>
@@ -3448,7 +4210,7 @@
       <w:pPr>
         <w:pStyle w:val="Heading2"/>
       </w:pPr>
-      <w:bookmarkStart w:id="19" w:name="_Toc199466282"/>
+      <w:bookmarkStart w:id="20" w:name="_Toc199517540"/>
       <w:r>
         <w:t>-</w:t>
       </w:r>
@@ -3460,7 +4222,7 @@
       <w:r>
         <w:t xml:space="preserve"> Quit on the exit sequence</w:t>
       </w:r>
-      <w:bookmarkEnd w:id="19"/>
+      <w:bookmarkEnd w:id="20"/>
     </w:p>
     <w:p/>
     <w:p>
@@ -3472,7 +4234,7 @@
       <w:pPr>
         <w:pStyle w:val="Heading2"/>
       </w:pPr>
-      <w:bookmarkStart w:id="20" w:name="_Toc199466283"/>
+      <w:bookmarkStart w:id="21" w:name="_Toc199517541"/>
       <w:r>
         <w:t>-</w:t>
       </w:r>
@@ -3490,7 +4252,7 @@
       <w:r>
         <w:t>un the program after loading</w:t>
       </w:r>
-      <w:bookmarkEnd w:id="20"/>
+      <w:bookmarkEnd w:id="21"/>
     </w:p>
     <w:p/>
     <w:p>
@@ -3502,11 +4264,11 @@
       <w:pPr>
         <w:pStyle w:val="Heading2"/>
       </w:pPr>
-      <w:bookmarkStart w:id="21" w:name="_Toc199466284"/>
+      <w:bookmarkStart w:id="22" w:name="_Toc199517542"/>
       <w:r>
         <w:t>–S or –S&lt;n&gt; Slow down the loader by adding a delay</w:t>
       </w:r>
-      <w:bookmarkEnd w:id="21"/>
+      <w:bookmarkEnd w:id="22"/>
     </w:p>
     <w:p/>
     <w:p>
@@ -3594,7 +4356,7 @@
       <w:pPr>
         <w:pStyle w:val="Heading2"/>
       </w:pPr>
-      <w:bookmarkStart w:id="22" w:name="_Toc199466285"/>
+      <w:bookmarkStart w:id="23" w:name="_Toc199517543"/>
       <w:r>
         <w:t>-</w:t>
       </w:r>
@@ -3612,12 +4374,11 @@
       <w:r>
         <w:t>rite a spin .binary file for use with the Propeller Tool</w:t>
       </w:r>
-      <w:bookmarkEnd w:id="22"/>
+      <w:bookmarkEnd w:id="23"/>
     </w:p>
     <w:p/>
     <w:p>
       <w:r>
-        <w:lastRenderedPageBreak/>
         <w:t xml:space="preserve">Use this option to write a </w:t>
       </w:r>
       <w:proofErr w:type="gramStart"/>
@@ -3683,7 +4444,7 @@
       <w:pPr>
         <w:pStyle w:val="Heading2"/>
       </w:pPr>
-      <w:bookmarkStart w:id="23" w:name="_Toc199466286"/>
+      <w:bookmarkStart w:id="24" w:name="_Toc199517544"/>
       <w:r>
         <w:t>-</w:t>
       </w:r>
@@ -3701,7 +4462,7 @@
       <w:r>
         <w:t>nter terminal mode after running the program</w:t>
       </w:r>
-      <w:bookmarkEnd w:id="23"/>
+      <w:bookmarkEnd w:id="24"/>
     </w:p>
     <w:p/>
     <w:p>
@@ -3731,7 +4492,7 @@
       <w:pPr>
         <w:pStyle w:val="Heading2"/>
       </w:pPr>
-      <w:bookmarkStart w:id="24" w:name="_Toc199466287"/>
+      <w:bookmarkStart w:id="25" w:name="_Toc199517545"/>
       <w:r>
         <w:t>-</w:t>
       </w:r>
@@ -3743,7 +4504,7 @@
       <w:r>
         <w:t xml:space="preserve"> Verbose output</w:t>
       </w:r>
-      <w:bookmarkEnd w:id="24"/>
+      <w:bookmarkEnd w:id="25"/>
     </w:p>
     <w:p/>
     <w:p>
@@ -3755,7 +4516,7 @@
       <w:pPr>
         <w:pStyle w:val="Heading2"/>
       </w:pPr>
-      <w:bookmarkStart w:id="25" w:name="_Toc199466288"/>
+      <w:bookmarkStart w:id="26" w:name="_Toc199517546"/>
       <w:r>
         <w:t>-</w:t>
       </w:r>
@@ -3781,7 +4542,7 @@
       <w:r>
         <w:t xml:space="preserve"> binary file for use with the SD loader or SD cache</w:t>
       </w:r>
-      <w:bookmarkEnd w:id="25"/>
+      <w:bookmarkEnd w:id="26"/>
     </w:p>
     <w:p/>
     <w:p>
@@ -3862,7 +4623,7 @@
       <w:pPr>
         <w:pStyle w:val="Heading2"/>
       </w:pPr>
-      <w:bookmarkStart w:id="26" w:name="_Toc199466289"/>
+      <w:bookmarkStart w:id="27" w:name="_Toc199517547"/>
       <w:r>
         <w:t>-</w:t>
       </w:r>
@@ -3888,7 +4649,7 @@
       <w:r>
         <w:t xml:space="preserve"> card and use the SD cache</w:t>
       </w:r>
-      <w:bookmarkEnd w:id="26"/>
+      <w:bookmarkEnd w:id="27"/>
     </w:p>
     <w:p/>
     <w:p>
@@ -4054,7 +4815,7 @@
       <w:pPr>
         <w:pStyle w:val="Heading2"/>
       </w:pPr>
-      <w:bookmarkStart w:id="27" w:name="_Toc199466290"/>
+      <w:bookmarkStart w:id="28" w:name="_Toc199517548"/>
       <w:r>
         <w:t>-?</w:t>
       </w:r>
@@ -4067,7 +4828,7 @@
       <w:r>
         <w:t>isplay a usage message and exit</w:t>
       </w:r>
-      <w:bookmarkEnd w:id="27"/>
+      <w:bookmarkEnd w:id="28"/>
     </w:p>
     <w:p/>
     <w:p>
@@ -4079,18 +4840,22 @@
       <w:pPr>
         <w:pStyle w:val="Heading1"/>
       </w:pPr>
+      <w:bookmarkStart w:id="29" w:name="_Toc199517549"/>
       <w:r>
         <w:t>Configuration Files</w:t>
       </w:r>
+      <w:bookmarkEnd w:id="29"/>
     </w:p>
     <w:p/>
     <w:p>
       <w:pPr>
         <w:pStyle w:val="Heading2"/>
       </w:pPr>
+      <w:bookmarkStart w:id="30" w:name="_Toc199517550"/>
       <w:r>
         <w:t>Board Types and Subtypes</w:t>
       </w:r>
+      <w:bookmarkEnd w:id="30"/>
     </w:p>
     <w:p>
       <w:r>
@@ -4539,12 +5304,11 @@
       <w:pPr>
         <w:pStyle w:val="Heading1"/>
       </w:pPr>
-      <w:bookmarkStart w:id="28" w:name="_Toc199466291"/>
-      <w:r>
-        <w:lastRenderedPageBreak/>
+      <w:bookmarkStart w:id="31" w:name="_Toc199517551"/>
+      <w:r>
         <w:t>Expressions</w:t>
       </w:r>
-      <w:bookmarkEnd w:id="28"/>
+      <w:bookmarkEnd w:id="31"/>
     </w:p>
     <w:p/>
     <w:p>
@@ -4813,11 +5577,11 @@
       <w:pPr>
         <w:pStyle w:val="Heading1"/>
       </w:pPr>
-      <w:bookmarkStart w:id="29" w:name="_Toc199466292"/>
+      <w:bookmarkStart w:id="32" w:name="_Toc199517552"/>
       <w:r>
         <w:t>Variable Patching</w:t>
       </w:r>
-      <w:bookmarkEnd w:id="29"/>
+      <w:bookmarkEnd w:id="32"/>
     </w:p>
     <w:p/>
     <w:p>
@@ -4918,7 +5682,7 @@
         <w:rStyle w:val="PageNumber"/>
         <w:noProof/>
       </w:rPr>
-      <w:t>8</w:t>
+      <w:t>2</w:t>
     </w:r>
     <w:r>
       <w:rPr>
@@ -4969,7 +5733,7 @@
         <w:rStyle w:val="PageNumber"/>
         <w:noProof/>
       </w:rPr>
-      <w:t>9</w:t>
+      <w:t>3</w:t>
     </w:r>
     <w:r>
       <w:rPr>
@@ -8477,7 +9241,7 @@
 </file>
 
 <file path=customXml/itemProps1.xml><?xml version="1.0" encoding="utf-8"?>
-<ds:datastoreItem xmlns:ds="http://schemas.openxmlformats.org/officeDocument/2006/customXml" ds:itemID="{FB08E065-88A8-424D-9FEA-8303D4A361EC}">
+<ds:datastoreItem xmlns:ds="http://schemas.openxmlformats.org/officeDocument/2006/customXml" ds:itemID="{E02BA01E-0905-F14D-95D6-52188A51894D}">
   <ds:schemaRefs>
     <ds:schemaRef ds:uri="http://schemas.openxmlformats.org/officeDocument/2006/bibliography"/>
   </ds:schemaRefs>

</xml_diff>

<commit_message>
More work on loader doc.
</commit_message>
<xml_diff>
--- a/loader/Loader.docx
+++ b/loader/Loader.docx
@@ -183,7 +183,7 @@
             <w:rPr>
               <w:noProof/>
             </w:rPr>
-            <w:instrText xml:space="preserve"> PAGEREF _Toc199551610 \h </w:instrText>
+            <w:instrText xml:space="preserve"> PAGEREF _Toc199557527 \h </w:instrText>
           </w:r>
           <w:r>
             <w:rPr>
@@ -262,7 +262,7 @@
             <w:rPr>
               <w:noProof/>
             </w:rPr>
-            <w:instrText xml:space="preserve"> PAGEREF _Toc199551611 \h </w:instrText>
+            <w:instrText xml:space="preserve"> PAGEREF _Toc199557528 \h </w:instrText>
           </w:r>
           <w:r>
             <w:rPr>
@@ -339,7 +339,7 @@
             <w:rPr>
               <w:noProof/>
             </w:rPr>
-            <w:instrText xml:space="preserve"> PAGEREF _Toc199551612 \h </w:instrText>
+            <w:instrText xml:space="preserve"> PAGEREF _Toc199557529 \h </w:instrText>
           </w:r>
           <w:r>
             <w:rPr>
@@ -416,7 +416,7 @@
             <w:rPr>
               <w:noProof/>
             </w:rPr>
-            <w:instrText xml:space="preserve"> PAGEREF _Toc199551613 \h </w:instrText>
+            <w:instrText xml:space="preserve"> PAGEREF _Toc199557530 \h </w:instrText>
           </w:r>
           <w:r>
             <w:rPr>
@@ -493,7 +493,7 @@
             <w:rPr>
               <w:noProof/>
             </w:rPr>
-            <w:instrText xml:space="preserve"> PAGEREF _Toc199551614 \h </w:instrText>
+            <w:instrText xml:space="preserve"> PAGEREF _Toc199557531 \h </w:instrText>
           </w:r>
           <w:r>
             <w:rPr>
@@ -570,7 +570,7 @@
             <w:rPr>
               <w:noProof/>
             </w:rPr>
-            <w:instrText xml:space="preserve"> PAGEREF _Toc199551615 \h </w:instrText>
+            <w:instrText xml:space="preserve"> PAGEREF _Toc199557532 \h </w:instrText>
           </w:r>
           <w:r>
             <w:rPr>
@@ -647,7 +647,7 @@
             <w:rPr>
               <w:noProof/>
             </w:rPr>
-            <w:instrText xml:space="preserve"> PAGEREF _Toc199551616 \h </w:instrText>
+            <w:instrText xml:space="preserve"> PAGEREF _Toc199557533 \h </w:instrText>
           </w:r>
           <w:r>
             <w:rPr>
@@ -724,7 +724,7 @@
             <w:rPr>
               <w:noProof/>
             </w:rPr>
-            <w:instrText xml:space="preserve"> PAGEREF _Toc199551617 \h </w:instrText>
+            <w:instrText xml:space="preserve"> PAGEREF _Toc199557534 \h </w:instrText>
           </w:r>
           <w:r>
             <w:rPr>
@@ -801,7 +801,7 @@
             <w:rPr>
               <w:noProof/>
             </w:rPr>
-            <w:instrText xml:space="preserve"> PAGEREF _Toc199551618 \h </w:instrText>
+            <w:instrText xml:space="preserve"> PAGEREF _Toc199557535 \h </w:instrText>
           </w:r>
           <w:r>
             <w:rPr>
@@ -878,7 +878,7 @@
             <w:rPr>
               <w:noProof/>
             </w:rPr>
-            <w:instrText xml:space="preserve"> PAGEREF _Toc199551619 \h </w:instrText>
+            <w:instrText xml:space="preserve"> PAGEREF _Toc199557536 \h </w:instrText>
           </w:r>
           <w:r>
             <w:rPr>
@@ -957,7 +957,7 @@
             <w:rPr>
               <w:noProof/>
             </w:rPr>
-            <w:instrText xml:space="preserve"> PAGEREF _Toc199551620 \h </w:instrText>
+            <w:instrText xml:space="preserve"> PAGEREF _Toc199557537 \h </w:instrText>
           </w:r>
           <w:r>
             <w:rPr>
@@ -1034,7 +1034,7 @@
             <w:rPr>
               <w:noProof/>
             </w:rPr>
-            <w:instrText xml:space="preserve"> PAGEREF _Toc199551621 \h </w:instrText>
+            <w:instrText xml:space="preserve"> PAGEREF _Toc199557538 \h </w:instrText>
           </w:r>
           <w:r>
             <w:rPr>
@@ -1111,7 +1111,7 @@
             <w:rPr>
               <w:noProof/>
             </w:rPr>
-            <w:instrText xml:space="preserve"> PAGEREF _Toc199551622 \h </w:instrText>
+            <w:instrText xml:space="preserve"> PAGEREF _Toc199557539 \h </w:instrText>
           </w:r>
           <w:r>
             <w:rPr>
@@ -1188,7 +1188,7 @@
             <w:rPr>
               <w:noProof/>
             </w:rPr>
-            <w:instrText xml:space="preserve"> PAGEREF _Toc199551623 \h </w:instrText>
+            <w:instrText xml:space="preserve"> PAGEREF _Toc199557540 \h </w:instrText>
           </w:r>
           <w:r>
             <w:rPr>
@@ -1265,7 +1265,7 @@
             <w:rPr>
               <w:noProof/>
             </w:rPr>
-            <w:instrText xml:space="preserve"> PAGEREF _Toc199551624 \h </w:instrText>
+            <w:instrText xml:space="preserve"> PAGEREF _Toc199557541 \h </w:instrText>
           </w:r>
           <w:r>
             <w:rPr>
@@ -1342,7 +1342,7 @@
             <w:rPr>
               <w:noProof/>
             </w:rPr>
-            <w:instrText xml:space="preserve"> PAGEREF _Toc199551625 \h </w:instrText>
+            <w:instrText xml:space="preserve"> PAGEREF _Toc199557542 \h </w:instrText>
           </w:r>
           <w:r>
             <w:rPr>
@@ -1419,7 +1419,7 @@
             <w:rPr>
               <w:noProof/>
             </w:rPr>
-            <w:instrText xml:space="preserve"> PAGEREF _Toc199551626 \h </w:instrText>
+            <w:instrText xml:space="preserve"> PAGEREF _Toc199557543 \h </w:instrText>
           </w:r>
           <w:r>
             <w:rPr>
@@ -1496,7 +1496,7 @@
             <w:rPr>
               <w:noProof/>
             </w:rPr>
-            <w:instrText xml:space="preserve"> PAGEREF _Toc199551627 \h </w:instrText>
+            <w:instrText xml:space="preserve"> PAGEREF _Toc199557544 \h </w:instrText>
           </w:r>
           <w:r>
             <w:rPr>
@@ -1573,7 +1573,7 @@
             <w:rPr>
               <w:noProof/>
             </w:rPr>
-            <w:instrText xml:space="preserve"> PAGEREF _Toc199551628 \h </w:instrText>
+            <w:instrText xml:space="preserve"> PAGEREF _Toc199557545 \h </w:instrText>
           </w:r>
           <w:r>
             <w:rPr>
@@ -1650,7 +1650,7 @@
             <w:rPr>
               <w:noProof/>
             </w:rPr>
-            <w:instrText xml:space="preserve"> PAGEREF _Toc199551629 \h </w:instrText>
+            <w:instrText xml:space="preserve"> PAGEREF _Toc199557546 \h </w:instrText>
           </w:r>
           <w:r>
             <w:rPr>
@@ -1727,7 +1727,7 @@
             <w:rPr>
               <w:noProof/>
             </w:rPr>
-            <w:instrText xml:space="preserve"> PAGEREF _Toc199551630 \h </w:instrText>
+            <w:instrText xml:space="preserve"> PAGEREF _Toc199557547 \h </w:instrText>
           </w:r>
           <w:r>
             <w:rPr>
@@ -1804,7 +1804,7 @@
             <w:rPr>
               <w:noProof/>
             </w:rPr>
-            <w:instrText xml:space="preserve"> PAGEREF _Toc199551631 \h </w:instrText>
+            <w:instrText xml:space="preserve"> PAGEREF _Toc199557548 \h </w:instrText>
           </w:r>
           <w:r>
             <w:rPr>
@@ -1881,7 +1881,7 @@
             <w:rPr>
               <w:noProof/>
             </w:rPr>
-            <w:instrText xml:space="preserve"> PAGEREF _Toc199551632 \h </w:instrText>
+            <w:instrText xml:space="preserve"> PAGEREF _Toc199557549 \h </w:instrText>
           </w:r>
           <w:r>
             <w:rPr>
@@ -1958,7 +1958,7 @@
             <w:rPr>
               <w:noProof/>
             </w:rPr>
-            <w:instrText xml:space="preserve"> PAGEREF _Toc199551633 \h </w:instrText>
+            <w:instrText xml:space="preserve"> PAGEREF _Toc199557550 \h </w:instrText>
           </w:r>
           <w:r>
             <w:rPr>
@@ -2035,7 +2035,7 @@
             <w:rPr>
               <w:noProof/>
             </w:rPr>
-            <w:instrText xml:space="preserve"> PAGEREF _Toc199551634 \h </w:instrText>
+            <w:instrText xml:space="preserve"> PAGEREF _Toc199557551 \h </w:instrText>
           </w:r>
           <w:r>
             <w:rPr>
@@ -2112,7 +2112,7 @@
             <w:rPr>
               <w:noProof/>
             </w:rPr>
-            <w:instrText xml:space="preserve"> PAGEREF _Toc199551635 \h </w:instrText>
+            <w:instrText xml:space="preserve"> PAGEREF _Toc199557552 \h </w:instrText>
           </w:r>
           <w:r>
             <w:rPr>
@@ -2189,7 +2189,7 @@
             <w:rPr>
               <w:noProof/>
             </w:rPr>
-            <w:instrText xml:space="preserve"> PAGEREF _Toc199551636 \h </w:instrText>
+            <w:instrText xml:space="preserve"> PAGEREF _Toc199557553 \h </w:instrText>
           </w:r>
           <w:r>
             <w:rPr>
@@ -2266,7 +2266,7 @@
             <w:rPr>
               <w:noProof/>
             </w:rPr>
-            <w:instrText xml:space="preserve"> PAGEREF _Toc199551637 \h </w:instrText>
+            <w:instrText xml:space="preserve"> PAGEREF _Toc199557554 \h </w:instrText>
           </w:r>
           <w:r>
             <w:rPr>
@@ -2345,7 +2345,7 @@
             <w:rPr>
               <w:noProof/>
             </w:rPr>
-            <w:instrText xml:space="preserve"> PAGEREF _Toc199551638 \h </w:instrText>
+            <w:instrText xml:space="preserve"> PAGEREF _Toc199557555 \h </w:instrText>
           </w:r>
           <w:r>
             <w:rPr>
@@ -2422,7 +2422,7 @@
             <w:rPr>
               <w:noProof/>
             </w:rPr>
-            <w:instrText xml:space="preserve"> PAGEREF _Toc199551639 \h </w:instrText>
+            <w:instrText xml:space="preserve"> PAGEREF _Toc199557556 \h </w:instrText>
           </w:r>
           <w:r>
             <w:rPr>
@@ -2499,7 +2499,7 @@
             <w:rPr>
               <w:noProof/>
             </w:rPr>
-            <w:instrText xml:space="preserve"> PAGEREF _Toc199551640 \h </w:instrText>
+            <w:instrText xml:space="preserve"> PAGEREF _Toc199557557 \h </w:instrText>
           </w:r>
           <w:r>
             <w:rPr>
@@ -2576,7 +2576,7 @@
             <w:rPr>
               <w:noProof/>
             </w:rPr>
-            <w:instrText xml:space="preserve"> PAGEREF _Toc199551641 \h </w:instrText>
+            <w:instrText xml:space="preserve"> PAGEREF _Toc199557558 \h </w:instrText>
           </w:r>
           <w:r>
             <w:rPr>
@@ -2637,6 +2637,547 @@
             <w:rPr>
               <w:noProof/>
             </w:rPr>
+            <w:t>Standard Driver Configuration</w:t>
+          </w:r>
+          <w:r>
+            <w:rPr>
+              <w:noProof/>
+            </w:rPr>
+            <w:tab/>
+          </w:r>
+          <w:r>
+            <w:rPr>
+              <w:noProof/>
+            </w:rPr>
+            <w:fldChar w:fldCharType="begin"/>
+          </w:r>
+          <w:r>
+            <w:rPr>
+              <w:noProof/>
+            </w:rPr>
+            <w:instrText xml:space="preserve"> PAGEREF _Toc199557559 \h </w:instrText>
+          </w:r>
+          <w:r>
+            <w:rPr>
+              <w:noProof/>
+            </w:rPr>
+          </w:r>
+          <w:r>
+            <w:rPr>
+              <w:noProof/>
+            </w:rPr>
+            <w:fldChar w:fldCharType="separate"/>
+          </w:r>
+          <w:r>
+            <w:rPr>
+              <w:noProof/>
+            </w:rPr>
+            <w:t>13</w:t>
+          </w:r>
+          <w:r>
+            <w:rPr>
+              <w:noProof/>
+            </w:rPr>
+            <w:fldChar w:fldCharType="end"/>
+          </w:r>
+        </w:p>
+        <w:p>
+          <w:pPr>
+            <w:pStyle w:val="TOC2"/>
+            <w:tabs>
+              <w:tab w:val="left" w:pos="769"/>
+              <w:tab w:val="right" w:leader="dot" w:pos="8630"/>
+            </w:tabs>
+            <w:rPr>
+              <w:smallCaps w:val="0"/>
+              <w:noProof/>
+              <w:sz w:val="24"/>
+              <w:szCs w:val="24"/>
+            </w:rPr>
+          </w:pPr>
+          <w:r>
+            <w:rPr>
+              <w:noProof/>
+            </w:rPr>
+            <w:t>6.1</w:t>
+          </w:r>
+          <w:r>
+            <w:rPr>
+              <w:smallCaps w:val="0"/>
+              <w:noProof/>
+              <w:sz w:val="24"/>
+              <w:szCs w:val="24"/>
+            </w:rPr>
+            <w:tab/>
+          </w:r>
+          <w:r>
+            <w:rPr>
+              <w:noProof/>
+            </w:rPr>
+            <w:t>SPI SD Card Driver</w:t>
+          </w:r>
+          <w:r>
+            <w:rPr>
+              <w:noProof/>
+            </w:rPr>
+            <w:tab/>
+          </w:r>
+          <w:r>
+            <w:rPr>
+              <w:noProof/>
+            </w:rPr>
+            <w:fldChar w:fldCharType="begin"/>
+          </w:r>
+          <w:r>
+            <w:rPr>
+              <w:noProof/>
+            </w:rPr>
+            <w:instrText xml:space="preserve"> PAGEREF _Toc199557560 \h </w:instrText>
+          </w:r>
+          <w:r>
+            <w:rPr>
+              <w:noProof/>
+            </w:rPr>
+          </w:r>
+          <w:r>
+            <w:rPr>
+              <w:noProof/>
+            </w:rPr>
+            <w:fldChar w:fldCharType="separate"/>
+          </w:r>
+          <w:r>
+            <w:rPr>
+              <w:noProof/>
+            </w:rPr>
+            <w:t>13</w:t>
+          </w:r>
+          <w:r>
+            <w:rPr>
+              <w:noProof/>
+            </w:rPr>
+            <w:fldChar w:fldCharType="end"/>
+          </w:r>
+        </w:p>
+        <w:p>
+          <w:pPr>
+            <w:pStyle w:val="TOC2"/>
+            <w:tabs>
+              <w:tab w:val="left" w:pos="769"/>
+              <w:tab w:val="right" w:leader="dot" w:pos="8630"/>
+            </w:tabs>
+            <w:rPr>
+              <w:smallCaps w:val="0"/>
+              <w:noProof/>
+              <w:sz w:val="24"/>
+              <w:szCs w:val="24"/>
+            </w:rPr>
+          </w:pPr>
+          <w:r>
+            <w:rPr>
+              <w:noProof/>
+            </w:rPr>
+            <w:t>6.2</w:t>
+          </w:r>
+          <w:r>
+            <w:rPr>
+              <w:smallCaps w:val="0"/>
+              <w:noProof/>
+              <w:sz w:val="24"/>
+              <w:szCs w:val="24"/>
+            </w:rPr>
+            <w:tab/>
+          </w:r>
+          <w:r>
+            <w:rPr>
+              <w:noProof/>
+            </w:rPr>
+            <w:t>Cache Drivers</w:t>
+          </w:r>
+          <w:r>
+            <w:rPr>
+              <w:noProof/>
+            </w:rPr>
+            <w:tab/>
+          </w:r>
+          <w:r>
+            <w:rPr>
+              <w:noProof/>
+            </w:rPr>
+            <w:fldChar w:fldCharType="begin"/>
+          </w:r>
+          <w:r>
+            <w:rPr>
+              <w:noProof/>
+            </w:rPr>
+            <w:instrText xml:space="preserve"> PAGEREF _Toc199557561 \h </w:instrText>
+          </w:r>
+          <w:r>
+            <w:rPr>
+              <w:noProof/>
+            </w:rPr>
+          </w:r>
+          <w:r>
+            <w:rPr>
+              <w:noProof/>
+            </w:rPr>
+            <w:fldChar w:fldCharType="separate"/>
+          </w:r>
+          <w:r>
+            <w:rPr>
+              <w:noProof/>
+            </w:rPr>
+            <w:t>13</w:t>
+          </w:r>
+          <w:r>
+            <w:rPr>
+              <w:noProof/>
+            </w:rPr>
+            <w:fldChar w:fldCharType="end"/>
+          </w:r>
+        </w:p>
+        <w:p>
+          <w:pPr>
+            <w:pStyle w:val="TOC3"/>
+            <w:tabs>
+              <w:tab w:val="left" w:pos="1156"/>
+              <w:tab w:val="right" w:leader="dot" w:pos="8630"/>
+            </w:tabs>
+            <w:rPr>
+              <w:i w:val="0"/>
+              <w:noProof/>
+              <w:sz w:val="24"/>
+              <w:szCs w:val="24"/>
+            </w:rPr>
+          </w:pPr>
+          <w:r>
+            <w:rPr>
+              <w:noProof/>
+            </w:rPr>
+            <w:t>6.2.1</w:t>
+          </w:r>
+          <w:r>
+            <w:rPr>
+              <w:i w:val="0"/>
+              <w:noProof/>
+              <w:sz w:val="24"/>
+              <w:szCs w:val="24"/>
+            </w:rPr>
+            <w:tab/>
+          </w:r>
+          <w:r>
+            <w:rPr>
+              <w:noProof/>
+            </w:rPr>
+            <w:t>SPI Flash Cache Driver</w:t>
+          </w:r>
+          <w:r>
+            <w:rPr>
+              <w:noProof/>
+            </w:rPr>
+            <w:tab/>
+          </w:r>
+          <w:r>
+            <w:rPr>
+              <w:noProof/>
+            </w:rPr>
+            <w:fldChar w:fldCharType="begin"/>
+          </w:r>
+          <w:r>
+            <w:rPr>
+              <w:noProof/>
+            </w:rPr>
+            <w:instrText xml:space="preserve"> PAGEREF _Toc199557562 \h </w:instrText>
+          </w:r>
+          <w:r>
+            <w:rPr>
+              <w:noProof/>
+            </w:rPr>
+          </w:r>
+          <w:r>
+            <w:rPr>
+              <w:noProof/>
+            </w:rPr>
+            <w:fldChar w:fldCharType="separate"/>
+          </w:r>
+          <w:r>
+            <w:rPr>
+              <w:noProof/>
+            </w:rPr>
+            <w:t>13</w:t>
+          </w:r>
+          <w:r>
+            <w:rPr>
+              <w:noProof/>
+            </w:rPr>
+            <w:fldChar w:fldCharType="end"/>
+          </w:r>
+        </w:p>
+        <w:p>
+          <w:pPr>
+            <w:pStyle w:val="TOC3"/>
+            <w:tabs>
+              <w:tab w:val="left" w:pos="1156"/>
+              <w:tab w:val="right" w:leader="dot" w:pos="8630"/>
+            </w:tabs>
+            <w:rPr>
+              <w:i w:val="0"/>
+              <w:noProof/>
+              <w:sz w:val="24"/>
+              <w:szCs w:val="24"/>
+            </w:rPr>
+          </w:pPr>
+          <w:r>
+            <w:rPr>
+              <w:noProof/>
+            </w:rPr>
+            <w:t>6.2.2</w:t>
+          </w:r>
+          <w:r>
+            <w:rPr>
+              <w:i w:val="0"/>
+              <w:noProof/>
+              <w:sz w:val="24"/>
+              <w:szCs w:val="24"/>
+            </w:rPr>
+            <w:tab/>
+          </w:r>
+          <w:r>
+            <w:rPr>
+              <w:noProof/>
+            </w:rPr>
+            <w:t>SQI Flash Cache Driver</w:t>
+          </w:r>
+          <w:r>
+            <w:rPr>
+              <w:noProof/>
+            </w:rPr>
+            <w:tab/>
+          </w:r>
+          <w:r>
+            <w:rPr>
+              <w:noProof/>
+            </w:rPr>
+            <w:fldChar w:fldCharType="begin"/>
+          </w:r>
+          <w:r>
+            <w:rPr>
+              <w:noProof/>
+            </w:rPr>
+            <w:instrText xml:space="preserve"> PAGEREF _Toc199557563 \h </w:instrText>
+          </w:r>
+          <w:r>
+            <w:rPr>
+              <w:noProof/>
+            </w:rPr>
+          </w:r>
+          <w:r>
+            <w:rPr>
+              <w:noProof/>
+            </w:rPr>
+            <w:fldChar w:fldCharType="separate"/>
+          </w:r>
+          <w:r>
+            <w:rPr>
+              <w:noProof/>
+            </w:rPr>
+            <w:t>13</w:t>
+          </w:r>
+          <w:r>
+            <w:rPr>
+              <w:noProof/>
+            </w:rPr>
+            <w:fldChar w:fldCharType="end"/>
+          </w:r>
+        </w:p>
+        <w:p>
+          <w:pPr>
+            <w:pStyle w:val="TOC3"/>
+            <w:tabs>
+              <w:tab w:val="left" w:pos="1156"/>
+              <w:tab w:val="right" w:leader="dot" w:pos="8630"/>
+            </w:tabs>
+            <w:rPr>
+              <w:i w:val="0"/>
+              <w:noProof/>
+              <w:sz w:val="24"/>
+              <w:szCs w:val="24"/>
+            </w:rPr>
+          </w:pPr>
+          <w:r>
+            <w:rPr>
+              <w:noProof/>
+            </w:rPr>
+            <w:t>6.2.3</w:t>
+          </w:r>
+          <w:r>
+            <w:rPr>
+              <w:i w:val="0"/>
+              <w:noProof/>
+              <w:sz w:val="24"/>
+              <w:szCs w:val="24"/>
+            </w:rPr>
+            <w:tab/>
+          </w:r>
+          <w:r>
+            <w:rPr>
+              <w:noProof/>
+            </w:rPr>
+            <w:t>EEPROM Cache Driver</w:t>
+          </w:r>
+          <w:r>
+            <w:rPr>
+              <w:noProof/>
+            </w:rPr>
+            <w:tab/>
+          </w:r>
+          <w:r>
+            <w:rPr>
+              <w:noProof/>
+            </w:rPr>
+            <w:fldChar w:fldCharType="begin"/>
+          </w:r>
+          <w:r>
+            <w:rPr>
+              <w:noProof/>
+            </w:rPr>
+            <w:instrText xml:space="preserve"> PAGEREF _Toc199557564 \h </w:instrText>
+          </w:r>
+          <w:r>
+            <w:rPr>
+              <w:noProof/>
+            </w:rPr>
+          </w:r>
+          <w:r>
+            <w:rPr>
+              <w:noProof/>
+            </w:rPr>
+            <w:fldChar w:fldCharType="separate"/>
+          </w:r>
+          <w:r>
+            <w:rPr>
+              <w:noProof/>
+            </w:rPr>
+            <w:t>13</w:t>
+          </w:r>
+          <w:r>
+            <w:rPr>
+              <w:noProof/>
+            </w:rPr>
+            <w:fldChar w:fldCharType="end"/>
+          </w:r>
+        </w:p>
+        <w:p>
+          <w:pPr>
+            <w:pStyle w:val="TOC3"/>
+            <w:tabs>
+              <w:tab w:val="left" w:pos="1156"/>
+              <w:tab w:val="right" w:leader="dot" w:pos="8630"/>
+            </w:tabs>
+            <w:rPr>
+              <w:i w:val="0"/>
+              <w:noProof/>
+              <w:sz w:val="24"/>
+              <w:szCs w:val="24"/>
+            </w:rPr>
+          </w:pPr>
+          <w:r>
+            <w:rPr>
+              <w:noProof/>
+            </w:rPr>
+            <w:t>6.2.4</w:t>
+          </w:r>
+          <w:r>
+            <w:rPr>
+              <w:i w:val="0"/>
+              <w:noProof/>
+              <w:sz w:val="24"/>
+              <w:szCs w:val="24"/>
+            </w:rPr>
+            <w:tab/>
+          </w:r>
+          <w:r>
+            <w:rPr>
+              <w:noProof/>
+            </w:rPr>
+            <w:t>C3 Cache Driver</w:t>
+          </w:r>
+          <w:r>
+            <w:rPr>
+              <w:noProof/>
+            </w:rPr>
+            <w:tab/>
+          </w:r>
+          <w:r>
+            <w:rPr>
+              <w:noProof/>
+            </w:rPr>
+            <w:fldChar w:fldCharType="begin"/>
+          </w:r>
+          <w:r>
+            <w:rPr>
+              <w:noProof/>
+            </w:rPr>
+            <w:instrText xml:space="preserve"> PAGEREF _Toc199557565 \h </w:instrText>
+          </w:r>
+          <w:r>
+            <w:rPr>
+              <w:noProof/>
+            </w:rPr>
+          </w:r>
+          <w:r>
+            <w:rPr>
+              <w:noProof/>
+            </w:rPr>
+            <w:fldChar w:fldCharType="separate"/>
+          </w:r>
+          <w:r>
+            <w:rPr>
+              <w:noProof/>
+            </w:rPr>
+            <w:t>13</w:t>
+          </w:r>
+          <w:r>
+            <w:rPr>
+              <w:noProof/>
+            </w:rPr>
+            <w:fldChar w:fldCharType="end"/>
+          </w:r>
+        </w:p>
+        <w:p>
+          <w:pPr>
+            <w:pStyle w:val="TOC1"/>
+            <w:tabs>
+              <w:tab w:val="left" w:pos="370"/>
+              <w:tab w:val="right" w:leader="dot" w:pos="8630"/>
+            </w:tabs>
+            <w:rPr>
+              <w:b w:val="0"/>
+              <w:caps w:val="0"/>
+              <w:noProof/>
+              <w:sz w:val="24"/>
+              <w:szCs w:val="24"/>
+            </w:rPr>
+          </w:pPr>
+          <w:r>
+            <w:rPr>
+              <w:noProof/>
+            </w:rPr>
+            <w:t>7</w:t>
+          </w:r>
+          <w:r>
+            <w:rPr>
+              <w:b w:val="0"/>
+              <w:caps w:val="0"/>
+              <w:noProof/>
+              <w:sz w:val="24"/>
+              <w:szCs w:val="24"/>
+            </w:rPr>
+            <w:tab/>
+          </w:r>
+          <w:r>
+            <w:rPr>
+              <w:noProof/>
+            </w:rPr>
             <w:t>Variable Patching</w:t>
           </w:r>
           <w:r>
@@ -2655,7 +3196,7 @@
             <w:rPr>
               <w:noProof/>
             </w:rPr>
-            <w:instrText xml:space="preserve"> PAGEREF _Toc199551642 \h </w:instrText>
+            <w:instrText xml:space="preserve"> PAGEREF _Toc199557566 \h </w:instrText>
           </w:r>
           <w:r>
             <w:rPr>
@@ -2672,7 +3213,7 @@
             <w:rPr>
               <w:noProof/>
             </w:rPr>
-            <w:t>12</w:t>
+            <w:t>13</w:t>
           </w:r>
           <w:r>
             <w:rPr>
@@ -2726,7 +3267,7 @@
           <w:noProof/>
         </w:rPr>
       </w:pPr>
-      <w:bookmarkStart w:id="1" w:name="_Toc199551610"/>
+      <w:bookmarkStart w:id="1" w:name="_Toc199557527"/>
       <w:r>
         <w:rPr>
           <w:noProof/>
@@ -2762,7 +3303,7 @@
       <w:pPr>
         <w:pStyle w:val="Heading1"/>
       </w:pPr>
-      <w:bookmarkStart w:id="2" w:name="_Toc199551611"/>
+      <w:bookmarkStart w:id="2" w:name="_Toc199557528"/>
       <w:r>
         <w:t>Common Use Cases</w:t>
       </w:r>
@@ -2772,7 +3313,7 @@
       <w:pPr>
         <w:pStyle w:val="Heading2"/>
       </w:pPr>
-      <w:bookmarkStart w:id="3" w:name="_Toc199551612"/>
+      <w:bookmarkStart w:id="3" w:name="_Toc199557529"/>
       <w:r>
         <w:t>Loading COG or LMM Program</w:t>
       </w:r>
@@ -2986,7 +3527,7 @@
       <w:pPr>
         <w:pStyle w:val="Heading2"/>
       </w:pPr>
-      <w:bookmarkStart w:id="4" w:name="_Toc199551613"/>
+      <w:bookmarkStart w:id="4" w:name="_Toc199557530"/>
       <w:r>
         <w:t>Loading an XMM Program</w:t>
       </w:r>
@@ -3156,7 +3697,7 @@
       <w:pPr>
         <w:pStyle w:val="Heading3"/>
       </w:pPr>
-      <w:bookmarkStart w:id="5" w:name="_Toc199551614"/>
+      <w:bookmarkStart w:id="5" w:name="_Toc199557531"/>
       <w:r>
         <w:t>Cache Drivers</w:t>
       </w:r>
@@ -3175,7 +3716,7 @@
       <w:pPr>
         <w:pStyle w:val="Heading2"/>
       </w:pPr>
-      <w:bookmarkStart w:id="6" w:name="_Toc199551615"/>
+      <w:bookmarkStart w:id="6" w:name="_Toc199557532"/>
       <w:r>
         <w:t>Using the SD Loader</w:t>
       </w:r>
@@ -3331,7 +3872,7 @@
       <w:pPr>
         <w:pStyle w:val="Heading2"/>
       </w:pPr>
-      <w:bookmarkStart w:id="7" w:name="_Toc199551616"/>
+      <w:bookmarkStart w:id="7" w:name="_Toc199557533"/>
       <w:r>
         <w:t>Using the SD Cache Driver</w:t>
       </w:r>
@@ -3341,7 +3882,7 @@
       <w:pPr>
         <w:pStyle w:val="Heading2"/>
       </w:pPr>
-      <w:bookmarkStart w:id="8" w:name="_Toc199551617"/>
+      <w:bookmarkStart w:id="8" w:name="_Toc199557534"/>
       <w:r>
         <w:t>Writing a File to the SD Card</w:t>
       </w:r>
@@ -3351,7 +3892,7 @@
       <w:pPr>
         <w:pStyle w:val="Heading2"/>
       </w:pPr>
-      <w:bookmarkStart w:id="9" w:name="_Toc199551618"/>
+      <w:bookmarkStart w:id="9" w:name="_Toc199557535"/>
       <w:r>
         <w:t>Creating a PEX file</w:t>
       </w:r>
@@ -3361,7 +3902,7 @@
       <w:pPr>
         <w:pStyle w:val="Heading2"/>
       </w:pPr>
-      <w:bookmarkStart w:id="10" w:name="_Toc199551619"/>
+      <w:bookmarkStart w:id="10" w:name="_Toc199557536"/>
       <w:r>
         <w:t>Creating a Spin Binary File</w:t>
       </w:r>
@@ -3371,7 +3912,7 @@
       <w:pPr>
         <w:pStyle w:val="Heading1"/>
       </w:pPr>
-      <w:bookmarkStart w:id="11" w:name="_Toc199551620"/>
+      <w:bookmarkStart w:id="11" w:name="_Toc199557537"/>
       <w:r>
         <w:t>Options</w:t>
       </w:r>
@@ -3381,7 +3922,7 @@
       <w:pPr>
         <w:pStyle w:val="Heading2"/>
       </w:pPr>
-      <w:bookmarkStart w:id="12" w:name="_Toc199551621"/>
+      <w:bookmarkStart w:id="12" w:name="_Toc199557538"/>
       <w:r>
         <w:t>-</w:t>
       </w:r>
@@ -3549,7 +4090,7 @@
       <w:pPr>
         <w:pStyle w:val="Heading2"/>
       </w:pPr>
-      <w:bookmarkStart w:id="13" w:name="_Toc199551622"/>
+      <w:bookmarkStart w:id="13" w:name="_Toc199557539"/>
       <w:r>
         <w:t>-D &lt;</w:t>
       </w:r>
@@ -3631,7 +4172,7 @@
       <w:pPr>
         <w:pStyle w:val="Heading2"/>
       </w:pPr>
-      <w:bookmarkStart w:id="14" w:name="_Toc199551623"/>
+      <w:bookmarkStart w:id="14" w:name="_Toc199557540"/>
       <w:r>
         <w:t>-</w:t>
       </w:r>
@@ -3668,7 +4209,7 @@
       <w:pPr>
         <w:pStyle w:val="Heading2"/>
       </w:pPr>
-      <w:bookmarkStart w:id="15" w:name="_Toc199551624"/>
+      <w:bookmarkStart w:id="15" w:name="_Toc199557541"/>
       <w:r>
         <w:t>-</w:t>
       </w:r>
@@ -3727,7 +4268,7 @@
       <w:pPr>
         <w:pStyle w:val="Heading2"/>
       </w:pPr>
-      <w:bookmarkStart w:id="16" w:name="_Toc199551625"/>
+      <w:bookmarkStart w:id="16" w:name="_Toc199557542"/>
       <w:r>
         <w:t>-I &lt;path&gt; A</w:t>
       </w:r>
@@ -3771,7 +4312,7 @@
       <w:pPr>
         <w:pStyle w:val="Heading2"/>
       </w:pPr>
-      <w:bookmarkStart w:id="17" w:name="_Toc199551626"/>
+      <w:bookmarkStart w:id="17" w:name="_Toc199557543"/>
       <w:r>
         <w:t>-</w:t>
       </w:r>
@@ -3965,7 +4506,7 @@
       <w:pPr>
         <w:pStyle w:val="Heading2"/>
       </w:pPr>
-      <w:bookmarkStart w:id="18" w:name="_Toc199551627"/>
+      <w:bookmarkStart w:id="18" w:name="_Toc199557544"/>
       <w:r>
         <w:t>–P L</w:t>
       </w:r>
@@ -3984,7 +4525,7 @@
       <w:pPr>
         <w:pStyle w:val="Heading2"/>
       </w:pPr>
-      <w:bookmarkStart w:id="19" w:name="_Toc199551628"/>
+      <w:bookmarkStart w:id="19" w:name="_Toc199557545"/>
       <w:r>
         <w:t>-</w:t>
       </w:r>
@@ -4284,7 +4825,7 @@
       <w:pPr>
         <w:pStyle w:val="Heading2"/>
       </w:pPr>
-      <w:bookmarkStart w:id="20" w:name="_Toc199551629"/>
+      <w:bookmarkStart w:id="20" w:name="_Toc199557546"/>
       <w:r>
         <w:lastRenderedPageBreak/>
         <w:t>-</w:t>
@@ -4309,7 +4850,7 @@
       <w:pPr>
         <w:pStyle w:val="Heading2"/>
       </w:pPr>
-      <w:bookmarkStart w:id="21" w:name="_Toc199551630"/>
+      <w:bookmarkStart w:id="21" w:name="_Toc199557547"/>
       <w:r>
         <w:t>-</w:t>
       </w:r>
@@ -4339,7 +4880,7 @@
       <w:pPr>
         <w:pStyle w:val="Heading2"/>
       </w:pPr>
-      <w:bookmarkStart w:id="22" w:name="_Toc199551631"/>
+      <w:bookmarkStart w:id="22" w:name="_Toc199557548"/>
       <w:r>
         <w:t>–S or –S&lt;n&gt; Slow down the loader by adding a delay</w:t>
       </w:r>
@@ -4467,7 +5008,7 @@
       <w:pPr>
         <w:pStyle w:val="Heading2"/>
       </w:pPr>
-      <w:bookmarkStart w:id="23" w:name="_Toc199551632"/>
+      <w:bookmarkStart w:id="23" w:name="_Toc199557549"/>
       <w:r>
         <w:t>-</w:t>
       </w:r>
@@ -4555,7 +5096,7 @@
       <w:pPr>
         <w:pStyle w:val="Heading2"/>
       </w:pPr>
-      <w:bookmarkStart w:id="24" w:name="_Toc199551633"/>
+      <w:bookmarkStart w:id="24" w:name="_Toc199557550"/>
       <w:r>
         <w:t>-</w:t>
       </w:r>
@@ -4607,7 +5148,7 @@
       <w:pPr>
         <w:pStyle w:val="Heading2"/>
       </w:pPr>
-      <w:bookmarkStart w:id="25" w:name="_Toc199551634"/>
+      <w:bookmarkStart w:id="25" w:name="_Toc199557551"/>
       <w:r>
         <w:t>-</w:t>
       </w:r>
@@ -4631,7 +5172,7 @@
       <w:pPr>
         <w:pStyle w:val="Heading2"/>
       </w:pPr>
-      <w:bookmarkStart w:id="26" w:name="_Toc199551635"/>
+      <w:bookmarkStart w:id="26" w:name="_Toc199557552"/>
       <w:r>
         <w:t>-</w:t>
       </w:r>
@@ -4738,7 +5279,7 @@
       <w:pPr>
         <w:pStyle w:val="Heading2"/>
       </w:pPr>
-      <w:bookmarkStart w:id="27" w:name="_Toc199551636"/>
+      <w:bookmarkStart w:id="27" w:name="_Toc199557553"/>
       <w:r>
         <w:t>-</w:t>
       </w:r>
@@ -4930,7 +5471,7 @@
       <w:pPr>
         <w:pStyle w:val="Heading2"/>
       </w:pPr>
-      <w:bookmarkStart w:id="28" w:name="_Toc199551637"/>
+      <w:bookmarkStart w:id="28" w:name="_Toc199557554"/>
       <w:r>
         <w:t>-?</w:t>
       </w:r>
@@ -4955,7 +5496,7 @@
       <w:pPr>
         <w:pStyle w:val="Heading1"/>
       </w:pPr>
-      <w:bookmarkStart w:id="29" w:name="_Toc199551638"/>
+      <w:bookmarkStart w:id="29" w:name="_Toc199557555"/>
       <w:r>
         <w:t>Configuration Files</w:t>
       </w:r>
@@ -5019,7 +5560,7 @@
       <w:pPr>
         <w:pStyle w:val="Heading2"/>
       </w:pPr>
-      <w:bookmarkStart w:id="30" w:name="_Toc199551639"/>
+      <w:bookmarkStart w:id="30" w:name="_Toc199557556"/>
       <w:r>
         <w:t>Board Types and Subtypes</w:t>
       </w:r>
@@ -5739,7 +6280,7 @@
       <w:pPr>
         <w:pStyle w:val="Heading2"/>
       </w:pPr>
-      <w:bookmarkStart w:id="31" w:name="_Toc199551640"/>
+      <w:bookmarkStart w:id="31" w:name="_Toc199557557"/>
       <w:r>
         <w:t>Configuration Variables</w:t>
       </w:r>
@@ -6166,7 +6707,7 @@
       <w:pPr>
         <w:pStyle w:val="Heading2"/>
       </w:pPr>
-      <w:bookmarkStart w:id="32" w:name="_Toc199551641"/>
+      <w:bookmarkStart w:id="32" w:name="_Toc199557558"/>
       <w:r>
         <w:t>Expressions</w:t>
       </w:r>
@@ -6439,11 +6980,82 @@
       <w:pPr>
         <w:pStyle w:val="Heading1"/>
       </w:pPr>
-      <w:bookmarkStart w:id="33" w:name="_Toc199551642"/>
+      <w:bookmarkStart w:id="33" w:name="_Toc199557559"/>
+      <w:r>
+        <w:lastRenderedPageBreak/>
+        <w:t>Standard Driver Configuration</w:t>
+      </w:r>
+      <w:bookmarkEnd w:id="33"/>
+    </w:p>
+    <w:p>
+      <w:pPr>
+        <w:pStyle w:val="Heading2"/>
+      </w:pPr>
+      <w:bookmarkStart w:id="34" w:name="_Toc199557560"/>
+      <w:r>
+        <w:t>SPI SD Card Driver</w:t>
+      </w:r>
+      <w:bookmarkEnd w:id="34"/>
+    </w:p>
+    <w:p>
+      <w:pPr>
+        <w:pStyle w:val="Heading2"/>
+      </w:pPr>
+      <w:bookmarkStart w:id="35" w:name="_Toc199557561"/>
+      <w:r>
+        <w:t>Cache Drivers</w:t>
+      </w:r>
+      <w:bookmarkEnd w:id="35"/>
+    </w:p>
+    <w:p>
+      <w:pPr>
+        <w:pStyle w:val="Heading3"/>
+      </w:pPr>
+      <w:bookmarkStart w:id="36" w:name="_Toc199557562"/>
+      <w:r>
+        <w:t>SPI Flash Cache Driver</w:t>
+      </w:r>
+      <w:bookmarkEnd w:id="36"/>
+    </w:p>
+    <w:p>
+      <w:pPr>
+        <w:pStyle w:val="Heading3"/>
+      </w:pPr>
+      <w:bookmarkStart w:id="37" w:name="_Toc199557563"/>
+      <w:r>
+        <w:t>SQI Flash Cache Driver</w:t>
+      </w:r>
+      <w:bookmarkEnd w:id="37"/>
+    </w:p>
+    <w:p>
+      <w:pPr>
+        <w:pStyle w:val="Heading3"/>
+      </w:pPr>
+      <w:bookmarkStart w:id="38" w:name="_Toc199557564"/>
+      <w:r>
+        <w:t>EEPROM Cache Driver</w:t>
+      </w:r>
+      <w:bookmarkEnd w:id="38"/>
+    </w:p>
+    <w:p>
+      <w:pPr>
+        <w:pStyle w:val="Heading3"/>
+      </w:pPr>
+      <w:bookmarkStart w:id="39" w:name="_Toc199557565"/>
+      <w:r>
+        <w:t>C3 Cache Driver</w:t>
+      </w:r>
+      <w:bookmarkEnd w:id="39"/>
+    </w:p>
+    <w:p>
+      <w:pPr>
+        <w:pStyle w:val="Heading1"/>
+      </w:pPr>
+      <w:bookmarkStart w:id="40" w:name="_Toc199557566"/>
       <w:r>
         <w:t>Variable Patching</w:t>
       </w:r>
-      <w:bookmarkEnd w:id="33"/>
+      <w:bookmarkEnd w:id="40"/>
     </w:p>
     <w:p>
       <w:pPr>
@@ -6460,129 +7072,126 @@
         <w:t xml:space="preserve">The loader provides a way to automatically configure </w:t>
       </w:r>
       <w:r>
-        <w:t xml:space="preserve">a program for a specific target board. Often the same program will run on multiple boards by simply changing the </w:t>
-      </w:r>
+        <w:t>a program for a specific target board. Often the same program will run on multiple boards by simply changing the pin numbers used to interface with off-chip hardware like TV, VGA, keyboard, etc. One approach to handling this is to use #defines to configure the program for a particular board but this approach requires that the program be recompiled for each board.</w:t>
+      </w:r>
+    </w:p>
+    <w:p>
+      <w:r>
+        <w:t>The loader provides a way to do this without recompiling the program. During the load process, the loader looks at the symbol table contained in the program file (.elf file produced by the linker) for symbols whose names begin with “_</w:t>
+      </w:r>
+      <w:proofErr w:type="spellStart"/>
+      <w:r>
+        <w:t>cfg</w:t>
+      </w:r>
+      <w:proofErr w:type="spellEnd"/>
+      <w:r>
+        <w:t>_”. When it finds one of these symbols, it looks for a variable in the selected board configuration file with a matching name and stores the value from the configuration file into the variable before starting the program.</w:t>
+      </w:r>
+    </w:p>
+    <w:p>
+      <w:r>
+        <w:t>The loader finds matching configuration variable names by first removing the “_</w:t>
+      </w:r>
+      <w:proofErr w:type="spellStart"/>
+      <w:r>
+        <w:t>cfg</w:t>
+      </w:r>
+      <w:proofErr w:type="spellEnd"/>
+      <w:r>
+        <w:t>_” prefix and then replacing any embedded undersc</w:t>
+      </w:r>
+      <w:r>
+        <w:t>ore characters with hyphens. For example,</w:t>
+      </w:r>
+      <w:r>
+        <w:t xml:space="preserve"> the user variable “_</w:t>
+      </w:r>
+      <w:proofErr w:type="spellStart"/>
+      <w:r>
+        <w:t>cfg_</w:t>
+      </w:r>
+      <w:r>
+        <w:t>sdspi_cs</w:t>
+      </w:r>
+      <w:proofErr w:type="spellEnd"/>
+      <w:r>
+        <w:t>” would match the configuration variable “</w:t>
+      </w:r>
+      <w:proofErr w:type="spellStart"/>
+      <w:r>
+        <w:t>sdspi-cs</w:t>
+      </w:r>
+      <w:proofErr w:type="spellEnd"/>
+      <w:r>
+        <w:t>”.</w:t>
+      </w:r>
+    </w:p>
+    <w:p>
+      <w:pPr>
+        <w:pStyle w:val="Prototype"/>
+      </w:pPr>
+      <w:r>
+        <w:t>Example</w:t>
+      </w:r>
+    </w:p>
+    <w:p>
+      <w:pPr>
+        <w:pStyle w:val="Code"/>
+      </w:pPr>
+      <w:proofErr w:type="spellStart"/>
+      <w:proofErr w:type="gramStart"/>
+      <w:r>
+        <w:t>int</w:t>
+      </w:r>
+      <w:proofErr w:type="spellEnd"/>
+      <w:proofErr w:type="gramEnd"/>
+      <w:r>
+        <w:t xml:space="preserve"> _</w:t>
+      </w:r>
+      <w:proofErr w:type="spellStart"/>
+      <w:r>
+        <w:t>cfg_baudrate</w:t>
+      </w:r>
+      <w:proofErr w:type="spellEnd"/>
+      <w:r>
+        <w:t xml:space="preserve"> = -1;</w:t>
+      </w:r>
+    </w:p>
+    <w:p>
+      <w:pPr>
+        <w:pStyle w:val="Code"/>
+      </w:pPr>
+    </w:p>
+    <w:p>
+      <w:pPr>
+        <w:ind w:left="720"/>
+      </w:pPr>
+      <w:r>
+        <w:t xml:space="preserve">If the program being loaded contains this variable definition, the loader will replace the value -1 with the value of the </w:t>
+      </w:r>
+      <w:r>
+        <w:t>“</w:t>
+      </w:r>
+      <w:proofErr w:type="spellStart"/>
+      <w:r>
+        <w:t>baudrate</w:t>
+      </w:r>
+      <w:proofErr w:type="spellEnd"/>
+      <w:r>
+        <w:t>”</w:t>
+      </w:r>
+      <w:r>
+        <w:t xml:space="preserve"> variable from the selected board configuration file.</w:t>
+      </w:r>
+    </w:p>
+    <w:p>
+      <w:r>
+        <w:t>Note that the variable declaration must specify a non-zero initial value for the variable. This is because the linker will place any variable that is not initialized or one that is initialized to zero into a special program area that is zeroed at startup.</w:t>
+      </w:r>
+    </w:p>
+    <w:p>
       <w:r>
         <w:lastRenderedPageBreak/>
-        <w:t>pin numbers used to interface with off-chip hardware like TV, VGA, keyboard, etc. One approach to handling this is to use #defines to configure the program for a particular board but this approach requires that the program be recompiled for each board.</w:t>
-      </w:r>
-    </w:p>
-    <w:p>
-      <w:r>
-        <w:t>The loader provides a way to do this without recompiling the program. During the load process, the loader looks at the symbol table contained in the program file (.elf file produced by the linker) for symbols whose names begin with “_</w:t>
-      </w:r>
-      <w:proofErr w:type="spellStart"/>
-      <w:r>
-        <w:t>cfg</w:t>
-      </w:r>
-      <w:proofErr w:type="spellEnd"/>
-      <w:r>
-        <w:t>_”. When it finds one of these symbols, it looks for a variable in the selected board configuration file with a matching name and stores the value from the configuration file into the variable before starting the program.</w:t>
-      </w:r>
-    </w:p>
-    <w:p>
-      <w:r>
-        <w:t>The loader finds matching configuration variable names by first removing the “_</w:t>
-      </w:r>
-      <w:proofErr w:type="spellStart"/>
-      <w:r>
-        <w:t>cfg</w:t>
-      </w:r>
-      <w:proofErr w:type="spellEnd"/>
-      <w:r>
-        <w:t>_” prefix and then replacing any embedded undersc</w:t>
-      </w:r>
-      <w:r>
-        <w:t>ore characters with hyphens. For example,</w:t>
-      </w:r>
-      <w:r>
-        <w:t xml:space="preserve"> the user variable “_</w:t>
-      </w:r>
-      <w:proofErr w:type="spellStart"/>
-      <w:r>
-        <w:t>cfg_</w:t>
-      </w:r>
-      <w:r>
-        <w:t>sdspi_cs</w:t>
-      </w:r>
-      <w:proofErr w:type="spellEnd"/>
-      <w:r>
-        <w:t>” would match the configuration variable “</w:t>
-      </w:r>
-      <w:proofErr w:type="spellStart"/>
-      <w:r>
-        <w:t>sdspi-cs</w:t>
-      </w:r>
-      <w:proofErr w:type="spellEnd"/>
-      <w:r>
-        <w:t>”.</w:t>
-      </w:r>
-    </w:p>
-    <w:p>
-      <w:pPr>
-        <w:pStyle w:val="Prototype"/>
-      </w:pPr>
-      <w:r>
-        <w:t>Example</w:t>
-      </w:r>
-    </w:p>
-    <w:p>
-      <w:pPr>
-        <w:pStyle w:val="Code"/>
-      </w:pPr>
-      <w:proofErr w:type="spellStart"/>
-      <w:proofErr w:type="gramStart"/>
-      <w:r>
-        <w:t>int</w:t>
-      </w:r>
-      <w:proofErr w:type="spellEnd"/>
-      <w:proofErr w:type="gramEnd"/>
-      <w:r>
-        <w:t xml:space="preserve"> _</w:t>
-      </w:r>
-      <w:proofErr w:type="spellStart"/>
-      <w:r>
-        <w:t>cfg_baudrate</w:t>
-      </w:r>
-      <w:proofErr w:type="spellEnd"/>
-      <w:r>
-        <w:t xml:space="preserve"> = -1;</w:t>
-      </w:r>
-    </w:p>
-    <w:p>
-      <w:pPr>
-        <w:pStyle w:val="Code"/>
-      </w:pPr>
-    </w:p>
-    <w:p>
-      <w:pPr>
-        <w:ind w:left="720"/>
-      </w:pPr>
-      <w:r>
-        <w:t xml:space="preserve">If the program being loaded contains this variable definition, the loader will replace the value -1 with the value of the </w:t>
-      </w:r>
-      <w:r>
-        <w:t>“</w:t>
-      </w:r>
-      <w:proofErr w:type="spellStart"/>
-      <w:r>
-        <w:t>baudrate</w:t>
-      </w:r>
-      <w:proofErr w:type="spellEnd"/>
-      <w:r>
-        <w:t>”</w:t>
-      </w:r>
-      <w:r>
-        <w:t xml:space="preserve"> variable from the selected board configuration file.</w:t>
-      </w:r>
-    </w:p>
-    <w:p>
-      <w:r>
-        <w:t>Note that the variable declaration must specify a non-zero initial value for the variable. This is because the linker will place any variable that is not initialized or one that is initialized to zero into a special program area that is zeroed at startup.</w:t>
-      </w:r>
-    </w:p>
-    <w:p>
-      <w:r>
         <w:t xml:space="preserve">There are two exceptions to the rule of finding matching configuration variables. These are the variables “_cfg_sdspi_config1” and “_cfg_sdspi_config2”. </w:t>
       </w:r>
       <w:r>
@@ -6867,7 +7476,7 @@
         <w:rStyle w:val="PageNumber"/>
         <w:noProof/>
       </w:rPr>
-      <w:t>11</w:t>
+      <w:t>13</w:t>
     </w:r>
     <w:r>
       <w:rPr>
@@ -10375,7 +10984,7 @@
 </file>
 
 <file path=customXml/itemProps1.xml><?xml version="1.0" encoding="utf-8"?>
-<ds:datastoreItem xmlns:ds="http://schemas.openxmlformats.org/officeDocument/2006/customXml" ds:itemID="{70EB094D-0E1B-B14C-8CFD-7BBFAC254535}">
+<ds:datastoreItem xmlns:ds="http://schemas.openxmlformats.org/officeDocument/2006/customXml" ds:itemID="{703D9E85-576C-9740-A49C-E835EB2FBB88}">
   <ds:schemaRefs>
     <ds:schemaRef ds:uri="http://schemas.openxmlformats.org/officeDocument/2006/bibliography"/>
   </ds:schemaRefs>

</xml_diff>

<commit_message>
Expanded the expression parser to accept references to configuration variables and fixed some bugs in the subtype support.
</commit_message>
<xml_diff>
--- a/loader/Loader.docx
+++ b/loader/Loader.docx
@@ -183,7 +183,7 @@
             <w:rPr>
               <w:noProof/>
             </w:rPr>
-            <w:instrText xml:space="preserve"> PAGEREF _Toc199557527 \h </w:instrText>
+            <w:instrText xml:space="preserve"> PAGEREF _Toc199665671 \h </w:instrText>
           </w:r>
           <w:r>
             <w:rPr>
@@ -262,7 +262,7 @@
             <w:rPr>
               <w:noProof/>
             </w:rPr>
-            <w:instrText xml:space="preserve"> PAGEREF _Toc199557528 \h </w:instrText>
+            <w:instrText xml:space="preserve"> PAGEREF _Toc199665672 \h </w:instrText>
           </w:r>
           <w:r>
             <w:rPr>
@@ -339,7 +339,7 @@
             <w:rPr>
               <w:noProof/>
             </w:rPr>
-            <w:instrText xml:space="preserve"> PAGEREF _Toc199557529 \h </w:instrText>
+            <w:instrText xml:space="preserve"> PAGEREF _Toc199665673 \h </w:instrText>
           </w:r>
           <w:r>
             <w:rPr>
@@ -416,7 +416,7 @@
             <w:rPr>
               <w:noProof/>
             </w:rPr>
-            <w:instrText xml:space="preserve"> PAGEREF _Toc199557530 \h </w:instrText>
+            <w:instrText xml:space="preserve"> PAGEREF _Toc199665674 \h </w:instrText>
           </w:r>
           <w:r>
             <w:rPr>
@@ -493,7 +493,7 @@
             <w:rPr>
               <w:noProof/>
             </w:rPr>
-            <w:instrText xml:space="preserve"> PAGEREF _Toc199557531 \h </w:instrText>
+            <w:instrText xml:space="preserve"> PAGEREF _Toc199665675 \h </w:instrText>
           </w:r>
           <w:r>
             <w:rPr>
@@ -570,7 +570,7 @@
             <w:rPr>
               <w:noProof/>
             </w:rPr>
-            <w:instrText xml:space="preserve"> PAGEREF _Toc199557532 \h </w:instrText>
+            <w:instrText xml:space="preserve"> PAGEREF _Toc199665676 \h </w:instrText>
           </w:r>
           <w:r>
             <w:rPr>
@@ -647,7 +647,7 @@
             <w:rPr>
               <w:noProof/>
             </w:rPr>
-            <w:instrText xml:space="preserve"> PAGEREF _Toc199557533 \h </w:instrText>
+            <w:instrText xml:space="preserve"> PAGEREF _Toc199665677 \h </w:instrText>
           </w:r>
           <w:r>
             <w:rPr>
@@ -724,7 +724,7 @@
             <w:rPr>
               <w:noProof/>
             </w:rPr>
-            <w:instrText xml:space="preserve"> PAGEREF _Toc199557534 \h </w:instrText>
+            <w:instrText xml:space="preserve"> PAGEREF _Toc199665678 \h </w:instrText>
           </w:r>
           <w:r>
             <w:rPr>
@@ -801,7 +801,7 @@
             <w:rPr>
               <w:noProof/>
             </w:rPr>
-            <w:instrText xml:space="preserve"> PAGEREF _Toc199557535 \h </w:instrText>
+            <w:instrText xml:space="preserve"> PAGEREF _Toc199665679 \h </w:instrText>
           </w:r>
           <w:r>
             <w:rPr>
@@ -878,7 +878,7 @@
             <w:rPr>
               <w:noProof/>
             </w:rPr>
-            <w:instrText xml:space="preserve"> PAGEREF _Toc199557536 \h </w:instrText>
+            <w:instrText xml:space="preserve"> PAGEREF _Toc199665680 \h </w:instrText>
           </w:r>
           <w:r>
             <w:rPr>
@@ -957,7 +957,7 @@
             <w:rPr>
               <w:noProof/>
             </w:rPr>
-            <w:instrText xml:space="preserve"> PAGEREF _Toc199557537 \h </w:instrText>
+            <w:instrText xml:space="preserve"> PAGEREF _Toc199665681 \h </w:instrText>
           </w:r>
           <w:r>
             <w:rPr>
@@ -1034,7 +1034,7 @@
             <w:rPr>
               <w:noProof/>
             </w:rPr>
-            <w:instrText xml:space="preserve"> PAGEREF _Toc199557538 \h </w:instrText>
+            <w:instrText xml:space="preserve"> PAGEREF _Toc199665682 \h </w:instrText>
           </w:r>
           <w:r>
             <w:rPr>
@@ -1111,7 +1111,7 @@
             <w:rPr>
               <w:noProof/>
             </w:rPr>
-            <w:instrText xml:space="preserve"> PAGEREF _Toc199557539 \h </w:instrText>
+            <w:instrText xml:space="preserve"> PAGEREF _Toc199665683 \h </w:instrText>
           </w:r>
           <w:r>
             <w:rPr>
@@ -1188,7 +1188,7 @@
             <w:rPr>
               <w:noProof/>
             </w:rPr>
-            <w:instrText xml:space="preserve"> PAGEREF _Toc199557540 \h </w:instrText>
+            <w:instrText xml:space="preserve"> PAGEREF _Toc199665684 \h </w:instrText>
           </w:r>
           <w:r>
             <w:rPr>
@@ -1265,7 +1265,7 @@
             <w:rPr>
               <w:noProof/>
             </w:rPr>
-            <w:instrText xml:space="preserve"> PAGEREF _Toc199557541 \h </w:instrText>
+            <w:instrText xml:space="preserve"> PAGEREF _Toc199665685 \h </w:instrText>
           </w:r>
           <w:r>
             <w:rPr>
@@ -1342,7 +1342,7 @@
             <w:rPr>
               <w:noProof/>
             </w:rPr>
-            <w:instrText xml:space="preserve"> PAGEREF _Toc199557542 \h </w:instrText>
+            <w:instrText xml:space="preserve"> PAGEREF _Toc199665686 \h </w:instrText>
           </w:r>
           <w:r>
             <w:rPr>
@@ -1419,7 +1419,7 @@
             <w:rPr>
               <w:noProof/>
             </w:rPr>
-            <w:instrText xml:space="preserve"> PAGEREF _Toc199557543 \h </w:instrText>
+            <w:instrText xml:space="preserve"> PAGEREF _Toc199665687 \h </w:instrText>
           </w:r>
           <w:r>
             <w:rPr>
@@ -1496,7 +1496,7 @@
             <w:rPr>
               <w:noProof/>
             </w:rPr>
-            <w:instrText xml:space="preserve"> PAGEREF _Toc199557544 \h </w:instrText>
+            <w:instrText xml:space="preserve"> PAGEREF _Toc199665688 \h </w:instrText>
           </w:r>
           <w:r>
             <w:rPr>
@@ -1573,7 +1573,7 @@
             <w:rPr>
               <w:noProof/>
             </w:rPr>
-            <w:instrText xml:space="preserve"> PAGEREF _Toc199557545 \h </w:instrText>
+            <w:instrText xml:space="preserve"> PAGEREF _Toc199665689 \h </w:instrText>
           </w:r>
           <w:r>
             <w:rPr>
@@ -1650,7 +1650,7 @@
             <w:rPr>
               <w:noProof/>
             </w:rPr>
-            <w:instrText xml:space="preserve"> PAGEREF _Toc199557546 \h </w:instrText>
+            <w:instrText xml:space="preserve"> PAGEREF _Toc199665690 \h </w:instrText>
           </w:r>
           <w:r>
             <w:rPr>
@@ -1727,7 +1727,7 @@
             <w:rPr>
               <w:noProof/>
             </w:rPr>
-            <w:instrText xml:space="preserve"> PAGEREF _Toc199557547 \h </w:instrText>
+            <w:instrText xml:space="preserve"> PAGEREF _Toc199665691 \h </w:instrText>
           </w:r>
           <w:r>
             <w:rPr>
@@ -1804,7 +1804,7 @@
             <w:rPr>
               <w:noProof/>
             </w:rPr>
-            <w:instrText xml:space="preserve"> PAGEREF _Toc199557548 \h </w:instrText>
+            <w:instrText xml:space="preserve"> PAGEREF _Toc199665692 \h </w:instrText>
           </w:r>
           <w:r>
             <w:rPr>
@@ -1881,7 +1881,7 @@
             <w:rPr>
               <w:noProof/>
             </w:rPr>
-            <w:instrText xml:space="preserve"> PAGEREF _Toc199557549 \h </w:instrText>
+            <w:instrText xml:space="preserve"> PAGEREF _Toc199665693 \h </w:instrText>
           </w:r>
           <w:r>
             <w:rPr>
@@ -1958,7 +1958,7 @@
             <w:rPr>
               <w:noProof/>
             </w:rPr>
-            <w:instrText xml:space="preserve"> PAGEREF _Toc199557550 \h </w:instrText>
+            <w:instrText xml:space="preserve"> PAGEREF _Toc199665694 \h </w:instrText>
           </w:r>
           <w:r>
             <w:rPr>
@@ -2035,7 +2035,7 @@
             <w:rPr>
               <w:noProof/>
             </w:rPr>
-            <w:instrText xml:space="preserve"> PAGEREF _Toc199557551 \h </w:instrText>
+            <w:instrText xml:space="preserve"> PAGEREF _Toc199665695 \h </w:instrText>
           </w:r>
           <w:r>
             <w:rPr>
@@ -2112,7 +2112,7 @@
             <w:rPr>
               <w:noProof/>
             </w:rPr>
-            <w:instrText xml:space="preserve"> PAGEREF _Toc199557552 \h </w:instrText>
+            <w:instrText xml:space="preserve"> PAGEREF _Toc199665696 \h </w:instrText>
           </w:r>
           <w:r>
             <w:rPr>
@@ -2189,7 +2189,7 @@
             <w:rPr>
               <w:noProof/>
             </w:rPr>
-            <w:instrText xml:space="preserve"> PAGEREF _Toc199557553 \h </w:instrText>
+            <w:instrText xml:space="preserve"> PAGEREF _Toc199665697 \h </w:instrText>
           </w:r>
           <w:r>
             <w:rPr>
@@ -2266,7 +2266,7 @@
             <w:rPr>
               <w:noProof/>
             </w:rPr>
-            <w:instrText xml:space="preserve"> PAGEREF _Toc199557554 \h </w:instrText>
+            <w:instrText xml:space="preserve"> PAGEREF _Toc199665698 \h </w:instrText>
           </w:r>
           <w:r>
             <w:rPr>
@@ -2345,7 +2345,7 @@
             <w:rPr>
               <w:noProof/>
             </w:rPr>
-            <w:instrText xml:space="preserve"> PAGEREF _Toc199557555 \h </w:instrText>
+            <w:instrText xml:space="preserve"> PAGEREF _Toc199665699 \h </w:instrText>
           </w:r>
           <w:r>
             <w:rPr>
@@ -2422,7 +2422,7 @@
             <w:rPr>
               <w:noProof/>
             </w:rPr>
-            <w:instrText xml:space="preserve"> PAGEREF _Toc199557556 \h </w:instrText>
+            <w:instrText xml:space="preserve"> PAGEREF _Toc199665700 \h </w:instrText>
           </w:r>
           <w:r>
             <w:rPr>
@@ -2499,7 +2499,7 @@
             <w:rPr>
               <w:noProof/>
             </w:rPr>
-            <w:instrText xml:space="preserve"> PAGEREF _Toc199557557 \h </w:instrText>
+            <w:instrText xml:space="preserve"> PAGEREF _Toc199665701 \h </w:instrText>
           </w:r>
           <w:r>
             <w:rPr>
@@ -2576,7 +2576,7 @@
             <w:rPr>
               <w:noProof/>
             </w:rPr>
-            <w:instrText xml:space="preserve"> PAGEREF _Toc199557558 \h </w:instrText>
+            <w:instrText xml:space="preserve"> PAGEREF _Toc199665702 \h </w:instrText>
           </w:r>
           <w:r>
             <w:rPr>
@@ -2655,7 +2655,7 @@
             <w:rPr>
               <w:noProof/>
             </w:rPr>
-            <w:instrText xml:space="preserve"> PAGEREF _Toc199557559 \h </w:instrText>
+            <w:instrText xml:space="preserve"> PAGEREF _Toc199665703 \h </w:instrText>
           </w:r>
           <w:r>
             <w:rPr>
@@ -2732,7 +2732,7 @@
             <w:rPr>
               <w:noProof/>
             </w:rPr>
-            <w:instrText xml:space="preserve"> PAGEREF _Toc199557560 \h </w:instrText>
+            <w:instrText xml:space="preserve"> PAGEREF _Toc199665704 \h </w:instrText>
           </w:r>
           <w:r>
             <w:rPr>
@@ -2809,7 +2809,7 @@
             <w:rPr>
               <w:noProof/>
             </w:rPr>
-            <w:instrText xml:space="preserve"> PAGEREF _Toc199557561 \h </w:instrText>
+            <w:instrText xml:space="preserve"> PAGEREF _Toc199665705 \h </w:instrText>
           </w:r>
           <w:r>
             <w:rPr>
@@ -2886,7 +2886,7 @@
             <w:rPr>
               <w:noProof/>
             </w:rPr>
-            <w:instrText xml:space="preserve"> PAGEREF _Toc199557562 \h </w:instrText>
+            <w:instrText xml:space="preserve"> PAGEREF _Toc199665706 \h </w:instrText>
           </w:r>
           <w:r>
             <w:rPr>
@@ -2963,7 +2963,7 @@
             <w:rPr>
               <w:noProof/>
             </w:rPr>
-            <w:instrText xml:space="preserve"> PAGEREF _Toc199557563 \h </w:instrText>
+            <w:instrText xml:space="preserve"> PAGEREF _Toc199665707 \h </w:instrText>
           </w:r>
           <w:r>
             <w:rPr>
@@ -3040,7 +3040,7 @@
             <w:rPr>
               <w:noProof/>
             </w:rPr>
-            <w:instrText xml:space="preserve"> PAGEREF _Toc199557564 \h </w:instrText>
+            <w:instrText xml:space="preserve"> PAGEREF _Toc199665708 \h </w:instrText>
           </w:r>
           <w:r>
             <w:rPr>
@@ -3117,7 +3117,7 @@
             <w:rPr>
               <w:noProof/>
             </w:rPr>
-            <w:instrText xml:space="preserve"> PAGEREF _Toc199557565 \h </w:instrText>
+            <w:instrText xml:space="preserve"> PAGEREF _Toc199665709 \h </w:instrText>
           </w:r>
           <w:r>
             <w:rPr>
@@ -3196,7 +3196,7 @@
             <w:rPr>
               <w:noProof/>
             </w:rPr>
-            <w:instrText xml:space="preserve"> PAGEREF _Toc199557566 \h </w:instrText>
+            <w:instrText xml:space="preserve"> PAGEREF _Toc199665710 \h </w:instrText>
           </w:r>
           <w:r>
             <w:rPr>
@@ -3267,12 +3267,11 @@
           <w:noProof/>
         </w:rPr>
       </w:pPr>
-      <w:bookmarkStart w:id="1" w:name="_Toc199557527"/>
+      <w:bookmarkStart w:id="1" w:name="_Toc199665671"/>
       <w:r>
         <w:rPr>
           <w:noProof/>
         </w:rPr>
-        <w:lastRenderedPageBreak/>
         <w:t>Introduction</w:t>
       </w:r>
       <w:bookmarkEnd w:id="1"/>
@@ -3303,7 +3302,7 @@
       <w:pPr>
         <w:pStyle w:val="Heading1"/>
       </w:pPr>
-      <w:bookmarkStart w:id="2" w:name="_Toc199557528"/>
+      <w:bookmarkStart w:id="2" w:name="_Toc199665672"/>
       <w:r>
         <w:t>Common Use Cases</w:t>
       </w:r>
@@ -3313,7 +3312,7 @@
       <w:pPr>
         <w:pStyle w:val="Heading2"/>
       </w:pPr>
-      <w:bookmarkStart w:id="3" w:name="_Toc199557529"/>
+      <w:bookmarkStart w:id="3" w:name="_Toc199665673"/>
       <w:r>
         <w:t>Loading COG or LMM Program</w:t>
       </w:r>
@@ -3527,7 +3526,7 @@
       <w:pPr>
         <w:pStyle w:val="Heading2"/>
       </w:pPr>
-      <w:bookmarkStart w:id="4" w:name="_Toc199557530"/>
+      <w:bookmarkStart w:id="4" w:name="_Toc199665674"/>
       <w:r>
         <w:t>Loading an XMM Program</w:t>
       </w:r>
@@ -3574,7 +3573,6 @@
         <w:pStyle w:val="Prototype"/>
       </w:pPr>
       <w:r>
-        <w:lastRenderedPageBreak/>
         <w:t>Examples</w:t>
       </w:r>
     </w:p>
@@ -3697,7 +3695,7 @@
       <w:pPr>
         <w:pStyle w:val="Heading3"/>
       </w:pPr>
-      <w:bookmarkStart w:id="5" w:name="_Toc199557531"/>
+      <w:bookmarkStart w:id="5" w:name="_Toc199665675"/>
       <w:r>
         <w:t>Cache Drivers</w:t>
       </w:r>
@@ -3716,7 +3714,7 @@
       <w:pPr>
         <w:pStyle w:val="Heading2"/>
       </w:pPr>
-      <w:bookmarkStart w:id="6" w:name="_Toc199557532"/>
+      <w:bookmarkStart w:id="6" w:name="_Toc199665676"/>
       <w:r>
         <w:t>Using the SD Loader</w:t>
       </w:r>
@@ -3850,7 +3848,6 @@
         <w:ind w:left="720"/>
       </w:pPr>
       <w:r>
-        <w:lastRenderedPageBreak/>
         <w:t xml:space="preserve">This command loads the program </w:t>
       </w:r>
       <w:proofErr w:type="spellStart"/>
@@ -3872,7 +3869,7 @@
       <w:pPr>
         <w:pStyle w:val="Heading2"/>
       </w:pPr>
-      <w:bookmarkStart w:id="7" w:name="_Toc199557533"/>
+      <w:bookmarkStart w:id="7" w:name="_Toc199665677"/>
       <w:r>
         <w:t>Using the SD Cache Driver</w:t>
       </w:r>
@@ -3882,7 +3879,7 @@
       <w:pPr>
         <w:pStyle w:val="Heading2"/>
       </w:pPr>
-      <w:bookmarkStart w:id="8" w:name="_Toc199557534"/>
+      <w:bookmarkStart w:id="8" w:name="_Toc199665678"/>
       <w:r>
         <w:t>Writing a File to the SD Card</w:t>
       </w:r>
@@ -3892,7 +3889,7 @@
       <w:pPr>
         <w:pStyle w:val="Heading2"/>
       </w:pPr>
-      <w:bookmarkStart w:id="9" w:name="_Toc199557535"/>
+      <w:bookmarkStart w:id="9" w:name="_Toc199665679"/>
       <w:r>
         <w:t>Creating a PEX file</w:t>
       </w:r>
@@ -3902,7 +3899,7 @@
       <w:pPr>
         <w:pStyle w:val="Heading2"/>
       </w:pPr>
-      <w:bookmarkStart w:id="10" w:name="_Toc199557536"/>
+      <w:bookmarkStart w:id="10" w:name="_Toc199665680"/>
       <w:r>
         <w:t>Creating a Spin Binary File</w:t>
       </w:r>
@@ -3912,7 +3909,7 @@
       <w:pPr>
         <w:pStyle w:val="Heading1"/>
       </w:pPr>
-      <w:bookmarkStart w:id="11" w:name="_Toc199557537"/>
+      <w:bookmarkStart w:id="11" w:name="_Toc199665681"/>
       <w:r>
         <w:t>Options</w:t>
       </w:r>
@@ -3922,7 +3919,7 @@
       <w:pPr>
         <w:pStyle w:val="Heading2"/>
       </w:pPr>
-      <w:bookmarkStart w:id="12" w:name="_Toc199557538"/>
+      <w:bookmarkStart w:id="12" w:name="_Toc199665682"/>
       <w:r>
         <w:t>-</w:t>
       </w:r>
@@ -4090,7 +4087,7 @@
       <w:pPr>
         <w:pStyle w:val="Heading2"/>
       </w:pPr>
-      <w:bookmarkStart w:id="13" w:name="_Toc199557539"/>
+      <w:bookmarkStart w:id="13" w:name="_Toc199665683"/>
       <w:r>
         <w:t>-D &lt;</w:t>
       </w:r>
@@ -4147,7 +4144,6 @@
         <w:ind w:left="576"/>
       </w:pPr>
       <w:r>
-        <w:lastRenderedPageBreak/>
         <w:t xml:space="preserve">This will use 9600 as the baud rate overriding the value for </w:t>
       </w:r>
       <w:proofErr w:type="spellStart"/>
@@ -4172,7 +4168,7 @@
       <w:pPr>
         <w:pStyle w:val="Heading2"/>
       </w:pPr>
-      <w:bookmarkStart w:id="14" w:name="_Toc199557540"/>
+      <w:bookmarkStart w:id="14" w:name="_Toc199665684"/>
       <w:r>
         <w:t>-</w:t>
       </w:r>
@@ -4209,7 +4205,7 @@
       <w:pPr>
         <w:pStyle w:val="Heading2"/>
       </w:pPr>
-      <w:bookmarkStart w:id="15" w:name="_Toc199557541"/>
+      <w:bookmarkStart w:id="15" w:name="_Toc199665685"/>
       <w:r>
         <w:t>-</w:t>
       </w:r>
@@ -4268,7 +4264,7 @@
       <w:pPr>
         <w:pStyle w:val="Heading2"/>
       </w:pPr>
-      <w:bookmarkStart w:id="16" w:name="_Toc199557542"/>
+      <w:bookmarkStart w:id="16" w:name="_Toc199665686"/>
       <w:r>
         <w:t>-I &lt;path&gt; A</w:t>
       </w:r>
@@ -4312,7 +4308,7 @@
       <w:pPr>
         <w:pStyle w:val="Heading2"/>
       </w:pPr>
-      <w:bookmarkStart w:id="17" w:name="_Toc199557543"/>
+      <w:bookmarkStart w:id="17" w:name="_Toc199665687"/>
       <w:r>
         <w:t>-</w:t>
       </w:r>
@@ -4412,7 +4408,6 @@
         <w:ind w:left="720"/>
       </w:pPr>
       <w:r>
-        <w:lastRenderedPageBreak/>
         <w:t xml:space="preserve">Load code to load the program </w:t>
       </w:r>
       <w:proofErr w:type="spellStart"/>
@@ -4506,7 +4501,7 @@
       <w:pPr>
         <w:pStyle w:val="Heading2"/>
       </w:pPr>
-      <w:bookmarkStart w:id="18" w:name="_Toc199557544"/>
+      <w:bookmarkStart w:id="18" w:name="_Toc199665688"/>
       <w:r>
         <w:t>–P L</w:t>
       </w:r>
@@ -4525,7 +4520,7 @@
       <w:pPr>
         <w:pStyle w:val="Heading2"/>
       </w:pPr>
-      <w:bookmarkStart w:id="19" w:name="_Toc199557545"/>
+      <w:bookmarkStart w:id="19" w:name="_Toc199665689"/>
       <w:r>
         <w:t>-</w:t>
       </w:r>
@@ -4825,9 +4820,8 @@
       <w:pPr>
         <w:pStyle w:val="Heading2"/>
       </w:pPr>
-      <w:bookmarkStart w:id="20" w:name="_Toc199557546"/>
-      <w:r>
-        <w:lastRenderedPageBreak/>
+      <w:bookmarkStart w:id="20" w:name="_Toc199665690"/>
+      <w:r>
         <w:t>-</w:t>
       </w:r>
       <w:proofErr w:type="gramStart"/>
@@ -4850,7 +4844,7 @@
       <w:pPr>
         <w:pStyle w:val="Heading2"/>
       </w:pPr>
-      <w:bookmarkStart w:id="21" w:name="_Toc199557547"/>
+      <w:bookmarkStart w:id="21" w:name="_Toc199665691"/>
       <w:r>
         <w:t>-</w:t>
       </w:r>
@@ -4880,7 +4874,7 @@
       <w:pPr>
         <w:pStyle w:val="Heading2"/>
       </w:pPr>
-      <w:bookmarkStart w:id="22" w:name="_Toc199557548"/>
+      <w:bookmarkStart w:id="22" w:name="_Toc199665692"/>
       <w:r>
         <w:t>–S or –S&lt;n&gt; Slow down the loader by adding a delay</w:t>
       </w:r>
@@ -5008,7 +5002,7 @@
       <w:pPr>
         <w:pStyle w:val="Heading2"/>
       </w:pPr>
-      <w:bookmarkStart w:id="23" w:name="_Toc199557549"/>
+      <w:bookmarkStart w:id="23" w:name="_Toc199665693"/>
       <w:r>
         <w:t>-</w:t>
       </w:r>
@@ -5096,7 +5090,7 @@
       <w:pPr>
         <w:pStyle w:val="Heading2"/>
       </w:pPr>
-      <w:bookmarkStart w:id="24" w:name="_Toc199557550"/>
+      <w:bookmarkStart w:id="24" w:name="_Toc199665694"/>
       <w:r>
         <w:t>-</w:t>
       </w:r>
@@ -5128,11 +5122,7 @@
         <w:t xml:space="preserve">&lt;baud&gt; </w:t>
       </w:r>
       <w:r>
-        <w:t xml:space="preserve">is given the baud rate is changed to this value before entering </w:t>
-      </w:r>
-      <w:r>
-        <w:lastRenderedPageBreak/>
-        <w:t xml:space="preserve">terminal mode. The </w:t>
+        <w:t xml:space="preserve">is given the baud rate is changed to this value before entering terminal mode. The </w:t>
       </w:r>
       <w:r>
         <w:rPr>
@@ -5148,7 +5138,7 @@
       <w:pPr>
         <w:pStyle w:val="Heading2"/>
       </w:pPr>
-      <w:bookmarkStart w:id="25" w:name="_Toc199557551"/>
+      <w:bookmarkStart w:id="25" w:name="_Toc199665695"/>
       <w:r>
         <w:t>-</w:t>
       </w:r>
@@ -5172,7 +5162,7 @@
       <w:pPr>
         <w:pStyle w:val="Heading2"/>
       </w:pPr>
-      <w:bookmarkStart w:id="26" w:name="_Toc199557552"/>
+      <w:bookmarkStart w:id="26" w:name="_Toc199665696"/>
       <w:r>
         <w:t>-</w:t>
       </w:r>
@@ -5279,7 +5269,7 @@
       <w:pPr>
         <w:pStyle w:val="Heading2"/>
       </w:pPr>
-      <w:bookmarkStart w:id="27" w:name="_Toc199557553"/>
+      <w:bookmarkStart w:id="27" w:name="_Toc199665697"/>
       <w:r>
         <w:t>-</w:t>
       </w:r>
@@ -5471,7 +5461,7 @@
       <w:pPr>
         <w:pStyle w:val="Heading2"/>
       </w:pPr>
-      <w:bookmarkStart w:id="28" w:name="_Toc199557554"/>
+      <w:bookmarkStart w:id="28" w:name="_Toc199665698"/>
       <w:r>
         <w:t>-?</w:t>
       </w:r>
@@ -5496,7 +5486,7 @@
       <w:pPr>
         <w:pStyle w:val="Heading1"/>
       </w:pPr>
-      <w:bookmarkStart w:id="29" w:name="_Toc199557555"/>
+      <w:bookmarkStart w:id="29" w:name="_Toc199665699"/>
       <w:r>
         <w:t>Configuration Files</w:t>
       </w:r>
@@ -5505,7 +5495,6 @@
     <w:p/>
     <w:p>
       <w:r>
-        <w:lastRenderedPageBreak/>
         <w:t xml:space="preserve">The loader uses board configuration files </w:t>
       </w:r>
       <w:r>
@@ -5560,7 +5549,7 @@
       <w:pPr>
         <w:pStyle w:val="Heading2"/>
       </w:pPr>
-      <w:bookmarkStart w:id="30" w:name="_Toc199557556"/>
+      <w:bookmarkStart w:id="30" w:name="_Toc199665700"/>
       <w:r>
         <w:t>Board Types and Subtypes</w:t>
       </w:r>
@@ -5961,7 +5950,6 @@
       <w:proofErr w:type="spellStart"/>
       <w:proofErr w:type="gramStart"/>
       <w:r>
-        <w:lastRenderedPageBreak/>
         <w:t>tvpin</w:t>
       </w:r>
       <w:proofErr w:type="spellEnd"/>
@@ -6280,7 +6268,7 @@
       <w:pPr>
         <w:pStyle w:val="Heading2"/>
       </w:pPr>
-      <w:bookmarkStart w:id="31" w:name="_Toc199557557"/>
+      <w:bookmarkStart w:id="31" w:name="_Toc199665701"/>
       <w:r>
         <w:t>Configuration Variables</w:t>
       </w:r>
@@ -6472,7 +6460,6 @@
       <w:proofErr w:type="spellStart"/>
       <w:proofErr w:type="gramStart"/>
       <w:r>
-        <w:lastRenderedPageBreak/>
         <w:t>sd</w:t>
       </w:r>
       <w:proofErr w:type="spellEnd"/>
@@ -6707,7 +6694,7 @@
       <w:pPr>
         <w:pStyle w:val="Heading2"/>
       </w:pPr>
-      <w:bookmarkStart w:id="32" w:name="_Toc199557558"/>
+      <w:bookmarkStart w:id="32" w:name="_Toc199665702"/>
       <w:r>
         <w:t>Expressions</w:t>
       </w:r>
@@ -6980,9 +6967,8 @@
       <w:pPr>
         <w:pStyle w:val="Heading1"/>
       </w:pPr>
-      <w:bookmarkStart w:id="33" w:name="_Toc199557559"/>
-      <w:r>
-        <w:lastRenderedPageBreak/>
+      <w:bookmarkStart w:id="33" w:name="_Toc199665703"/>
+      <w:r>
         <w:t>Standard Driver Configuration</w:t>
       </w:r>
       <w:bookmarkEnd w:id="33"/>
@@ -6991,7 +6977,7 @@
       <w:pPr>
         <w:pStyle w:val="Heading2"/>
       </w:pPr>
-      <w:bookmarkStart w:id="34" w:name="_Toc199557560"/>
+      <w:bookmarkStart w:id="34" w:name="_Toc199665704"/>
       <w:r>
         <w:t>SPI SD Card Driver</w:t>
       </w:r>
@@ -7001,7 +6987,7 @@
       <w:pPr>
         <w:pStyle w:val="Heading2"/>
       </w:pPr>
-      <w:bookmarkStart w:id="35" w:name="_Toc199557561"/>
+      <w:bookmarkStart w:id="35" w:name="_Toc199665705"/>
       <w:r>
         <w:t>Cache Drivers</w:t>
       </w:r>
@@ -7011,7 +6997,7 @@
       <w:pPr>
         <w:pStyle w:val="Heading3"/>
       </w:pPr>
-      <w:bookmarkStart w:id="36" w:name="_Toc199557562"/>
+      <w:bookmarkStart w:id="36" w:name="_Toc199665706"/>
       <w:r>
         <w:t>SPI Flash Cache Driver</w:t>
       </w:r>
@@ -7021,7 +7007,7 @@
       <w:pPr>
         <w:pStyle w:val="Heading3"/>
       </w:pPr>
-      <w:bookmarkStart w:id="37" w:name="_Toc199557563"/>
+      <w:bookmarkStart w:id="37" w:name="_Toc199665707"/>
       <w:r>
         <w:t>SQI Flash Cache Driver</w:t>
       </w:r>
@@ -7031,7 +7017,7 @@
       <w:pPr>
         <w:pStyle w:val="Heading3"/>
       </w:pPr>
-      <w:bookmarkStart w:id="38" w:name="_Toc199557564"/>
+      <w:bookmarkStart w:id="38" w:name="_Toc199665708"/>
       <w:r>
         <w:t>EEPROM Cache Driver</w:t>
       </w:r>
@@ -7041,7 +7027,7 @@
       <w:pPr>
         <w:pStyle w:val="Heading3"/>
       </w:pPr>
-      <w:bookmarkStart w:id="39" w:name="_Toc199557565"/>
+      <w:bookmarkStart w:id="39" w:name="_Toc199665709"/>
       <w:r>
         <w:t>C3 Cache Driver</w:t>
       </w:r>
@@ -7051,7 +7037,7 @@
       <w:pPr>
         <w:pStyle w:val="Heading1"/>
       </w:pPr>
-      <w:bookmarkStart w:id="40" w:name="_Toc199557566"/>
+      <w:bookmarkStart w:id="40" w:name="_Toc199665710"/>
       <w:r>
         <w:t>Variable Patching</w:t>
       </w:r>
@@ -7191,7 +7177,6 @@
     </w:p>
     <w:p>
       <w:r>
-        <w:lastRenderedPageBreak/>
         <w:t xml:space="preserve">There are two exceptions to the rule of finding matching configuration variables. These are the variables “_cfg_sdspi_config1” and “_cfg_sdspi_config2”. </w:t>
       </w:r>
       <w:r>
@@ -10984,7 +10969,7 @@
 </file>
 
 <file path=customXml/itemProps1.xml><?xml version="1.0" encoding="utf-8"?>
-<ds:datastoreItem xmlns:ds="http://schemas.openxmlformats.org/officeDocument/2006/customXml" ds:itemID="{703D9E85-576C-9740-A49C-E835EB2FBB88}">
+<ds:datastoreItem xmlns:ds="http://schemas.openxmlformats.org/officeDocument/2006/customXml" ds:itemID="{5BBEC2D6-DC2D-9140-AC04-6E8B62D0B12C}">
   <ds:schemaRefs>
     <ds:schemaRef ds:uri="http://schemas.openxmlformats.org/officeDocument/2006/bibliography"/>
   </ds:schemaRefs>

</xml_diff>

<commit_message>
Add a memory model section to the loader doc.
</commit_message>
<xml_diff>
--- a/loader/Loader.docx
+++ b/loader/Loader.docx
@@ -183,7 +183,7 @@
             <w:rPr>
               <w:noProof/>
             </w:rPr>
-            <w:instrText xml:space="preserve"> PAGEREF _Toc200728257 \h </w:instrText>
+            <w:instrText xml:space="preserve"> PAGEREF _Toc200762800 \h </w:instrText>
           </w:r>
           <w:r>
             <w:rPr>
@@ -262,7 +262,7 @@
             <w:rPr>
               <w:noProof/>
             </w:rPr>
-            <w:instrText xml:space="preserve"> PAGEREF _Toc200728258 \h </w:instrText>
+            <w:instrText xml:space="preserve"> PAGEREF _Toc200762801 \h </w:instrText>
           </w:r>
           <w:r>
             <w:rPr>
@@ -339,7 +339,7 @@
             <w:rPr>
               <w:noProof/>
             </w:rPr>
-            <w:instrText xml:space="preserve"> PAGEREF _Toc200728259 \h </w:instrText>
+            <w:instrText xml:space="preserve"> PAGEREF _Toc200762802 \h </w:instrText>
           </w:r>
           <w:r>
             <w:rPr>
@@ -416,7 +416,7 @@
             <w:rPr>
               <w:noProof/>
             </w:rPr>
-            <w:instrText xml:space="preserve"> PAGEREF _Toc200728260 \h </w:instrText>
+            <w:instrText xml:space="preserve"> PAGEREF _Toc200762803 \h </w:instrText>
           </w:r>
           <w:r>
             <w:rPr>
@@ -493,7 +493,7 @@
             <w:rPr>
               <w:noProof/>
             </w:rPr>
-            <w:instrText xml:space="preserve"> PAGEREF _Toc200728261 \h </w:instrText>
+            <w:instrText xml:space="preserve"> PAGEREF _Toc200762804 \h </w:instrText>
           </w:r>
           <w:r>
             <w:rPr>
@@ -570,7 +570,7 @@
             <w:rPr>
               <w:noProof/>
             </w:rPr>
-            <w:instrText xml:space="preserve"> PAGEREF _Toc200728262 \h </w:instrText>
+            <w:instrText xml:space="preserve"> PAGEREF _Toc200762805 \h </w:instrText>
           </w:r>
           <w:r>
             <w:rPr>
@@ -647,7 +647,7 @@
             <w:rPr>
               <w:noProof/>
             </w:rPr>
-            <w:instrText xml:space="preserve"> PAGEREF _Toc200728263 \h </w:instrText>
+            <w:instrText xml:space="preserve"> PAGEREF _Toc200762806 \h </w:instrText>
           </w:r>
           <w:r>
             <w:rPr>
@@ -724,7 +724,7 @@
             <w:rPr>
               <w:noProof/>
             </w:rPr>
-            <w:instrText xml:space="preserve"> PAGEREF _Toc200728264 \h </w:instrText>
+            <w:instrText xml:space="preserve"> PAGEREF _Toc200762807 \h </w:instrText>
           </w:r>
           <w:r>
             <w:rPr>
@@ -801,7 +801,7 @@
             <w:rPr>
               <w:noProof/>
             </w:rPr>
-            <w:instrText xml:space="preserve"> PAGEREF _Toc200728265 \h </w:instrText>
+            <w:instrText xml:space="preserve"> PAGEREF _Toc200762808 \h </w:instrText>
           </w:r>
           <w:r>
             <w:rPr>
@@ -878,7 +878,7 @@
             <w:rPr>
               <w:noProof/>
             </w:rPr>
-            <w:instrText xml:space="preserve"> PAGEREF _Toc200728266 \h </w:instrText>
+            <w:instrText xml:space="preserve"> PAGEREF _Toc200762809 \h </w:instrText>
           </w:r>
           <w:r>
             <w:rPr>
@@ -957,7 +957,7 @@
             <w:rPr>
               <w:noProof/>
             </w:rPr>
-            <w:instrText xml:space="preserve"> PAGEREF _Toc200728267 \h </w:instrText>
+            <w:instrText xml:space="preserve"> PAGEREF _Toc200762810 \h </w:instrText>
           </w:r>
           <w:r>
             <w:rPr>
@@ -1034,7 +1034,7 @@
             <w:rPr>
               <w:noProof/>
             </w:rPr>
-            <w:instrText xml:space="preserve"> PAGEREF _Toc200728268 \h </w:instrText>
+            <w:instrText xml:space="preserve"> PAGEREF _Toc200762811 \h </w:instrText>
           </w:r>
           <w:r>
             <w:rPr>
@@ -1111,7 +1111,7 @@
             <w:rPr>
               <w:noProof/>
             </w:rPr>
-            <w:instrText xml:space="preserve"> PAGEREF _Toc200728269 \h </w:instrText>
+            <w:instrText xml:space="preserve"> PAGEREF _Toc200762812 \h </w:instrText>
           </w:r>
           <w:r>
             <w:rPr>
@@ -1188,7 +1188,7 @@
             <w:rPr>
               <w:noProof/>
             </w:rPr>
-            <w:instrText xml:space="preserve"> PAGEREF _Toc200728270 \h </w:instrText>
+            <w:instrText xml:space="preserve"> PAGEREF _Toc200762813 \h </w:instrText>
           </w:r>
           <w:r>
             <w:rPr>
@@ -1265,7 +1265,7 @@
             <w:rPr>
               <w:noProof/>
             </w:rPr>
-            <w:instrText xml:space="preserve"> PAGEREF _Toc200728271 \h </w:instrText>
+            <w:instrText xml:space="preserve"> PAGEREF _Toc200762814 \h </w:instrText>
           </w:r>
           <w:r>
             <w:rPr>
@@ -1342,7 +1342,7 @@
             <w:rPr>
               <w:noProof/>
             </w:rPr>
-            <w:instrText xml:space="preserve"> PAGEREF _Toc200728272 \h </w:instrText>
+            <w:instrText xml:space="preserve"> PAGEREF _Toc200762815 \h </w:instrText>
           </w:r>
           <w:r>
             <w:rPr>
@@ -1419,7 +1419,7 @@
             <w:rPr>
               <w:noProof/>
             </w:rPr>
-            <w:instrText xml:space="preserve"> PAGEREF _Toc200728273 \h </w:instrText>
+            <w:instrText xml:space="preserve"> PAGEREF _Toc200762816 \h </w:instrText>
           </w:r>
           <w:r>
             <w:rPr>
@@ -1496,7 +1496,7 @@
             <w:rPr>
               <w:noProof/>
             </w:rPr>
-            <w:instrText xml:space="preserve"> PAGEREF _Toc200728274 \h </w:instrText>
+            <w:instrText xml:space="preserve"> PAGEREF _Toc200762817 \h </w:instrText>
           </w:r>
           <w:r>
             <w:rPr>
@@ -1573,7 +1573,7 @@
             <w:rPr>
               <w:noProof/>
             </w:rPr>
-            <w:instrText xml:space="preserve"> PAGEREF _Toc200728275 \h </w:instrText>
+            <w:instrText xml:space="preserve"> PAGEREF _Toc200762818 \h </w:instrText>
           </w:r>
           <w:r>
             <w:rPr>
@@ -1650,7 +1650,7 @@
             <w:rPr>
               <w:noProof/>
             </w:rPr>
-            <w:instrText xml:space="preserve"> PAGEREF _Toc200728276 \h </w:instrText>
+            <w:instrText xml:space="preserve"> PAGEREF _Toc200762819 \h </w:instrText>
           </w:r>
           <w:r>
             <w:rPr>
@@ -1727,7 +1727,7 @@
             <w:rPr>
               <w:noProof/>
             </w:rPr>
-            <w:instrText xml:space="preserve"> PAGEREF _Toc200728277 \h </w:instrText>
+            <w:instrText xml:space="preserve"> PAGEREF _Toc200762820 \h </w:instrText>
           </w:r>
           <w:r>
             <w:rPr>
@@ -1804,7 +1804,7 @@
             <w:rPr>
               <w:noProof/>
             </w:rPr>
-            <w:instrText xml:space="preserve"> PAGEREF _Toc200728278 \h </w:instrText>
+            <w:instrText xml:space="preserve"> PAGEREF _Toc200762821 \h </w:instrText>
           </w:r>
           <w:r>
             <w:rPr>
@@ -1881,7 +1881,7 @@
             <w:rPr>
               <w:noProof/>
             </w:rPr>
-            <w:instrText xml:space="preserve"> PAGEREF _Toc200728279 \h </w:instrText>
+            <w:instrText xml:space="preserve"> PAGEREF _Toc200762822 \h </w:instrText>
           </w:r>
           <w:r>
             <w:rPr>
@@ -1958,7 +1958,7 @@
             <w:rPr>
               <w:noProof/>
             </w:rPr>
-            <w:instrText xml:space="preserve"> PAGEREF _Toc200728280 \h </w:instrText>
+            <w:instrText xml:space="preserve"> PAGEREF _Toc200762823 \h </w:instrText>
           </w:r>
           <w:r>
             <w:rPr>
@@ -2035,7 +2035,7 @@
             <w:rPr>
               <w:noProof/>
             </w:rPr>
-            <w:instrText xml:space="preserve"> PAGEREF _Toc200728281 \h </w:instrText>
+            <w:instrText xml:space="preserve"> PAGEREF _Toc200762824 \h </w:instrText>
           </w:r>
           <w:r>
             <w:rPr>
@@ -2112,7 +2112,7 @@
             <w:rPr>
               <w:noProof/>
             </w:rPr>
-            <w:instrText xml:space="preserve"> PAGEREF _Toc200728282 \h </w:instrText>
+            <w:instrText xml:space="preserve"> PAGEREF _Toc200762825 \h </w:instrText>
           </w:r>
           <w:r>
             <w:rPr>
@@ -2189,7 +2189,7 @@
             <w:rPr>
               <w:noProof/>
             </w:rPr>
-            <w:instrText xml:space="preserve"> PAGEREF _Toc200728283 \h </w:instrText>
+            <w:instrText xml:space="preserve"> PAGEREF _Toc200762826 \h </w:instrText>
           </w:r>
           <w:r>
             <w:rPr>
@@ -2266,7 +2266,7 @@
             <w:rPr>
               <w:noProof/>
             </w:rPr>
-            <w:instrText xml:space="preserve"> PAGEREF _Toc200728284 \h </w:instrText>
+            <w:instrText xml:space="preserve"> PAGEREF _Toc200762827 \h </w:instrText>
           </w:r>
           <w:r>
             <w:rPr>
@@ -2345,7 +2345,7 @@
             <w:rPr>
               <w:noProof/>
             </w:rPr>
-            <w:instrText xml:space="preserve"> PAGEREF _Toc200728285 \h </w:instrText>
+            <w:instrText xml:space="preserve"> PAGEREF _Toc200762828 \h </w:instrText>
           </w:r>
           <w:r>
             <w:rPr>
@@ -2422,7 +2422,7 @@
             <w:rPr>
               <w:noProof/>
             </w:rPr>
-            <w:instrText xml:space="preserve"> PAGEREF _Toc200728286 \h </w:instrText>
+            <w:instrText xml:space="preserve"> PAGEREF _Toc200762829 \h </w:instrText>
           </w:r>
           <w:r>
             <w:rPr>
@@ -2499,7 +2499,7 @@
             <w:rPr>
               <w:noProof/>
             </w:rPr>
-            <w:instrText xml:space="preserve"> PAGEREF _Toc200728287 \h </w:instrText>
+            <w:instrText xml:space="preserve"> PAGEREF _Toc200762830 \h </w:instrText>
           </w:r>
           <w:r>
             <w:rPr>
@@ -2576,7 +2576,7 @@
             <w:rPr>
               <w:noProof/>
             </w:rPr>
-            <w:instrText xml:space="preserve"> PAGEREF _Toc200728288 \h </w:instrText>
+            <w:instrText xml:space="preserve"> PAGEREF _Toc200762831 \h </w:instrText>
           </w:r>
           <w:r>
             <w:rPr>
@@ -2655,7 +2655,7 @@
             <w:rPr>
               <w:noProof/>
             </w:rPr>
-            <w:instrText xml:space="preserve"> PAGEREF _Toc200728289 \h </w:instrText>
+            <w:instrText xml:space="preserve"> PAGEREF _Toc200762832 \h </w:instrText>
           </w:r>
           <w:r>
             <w:rPr>
@@ -2732,7 +2732,7 @@
             <w:rPr>
               <w:noProof/>
             </w:rPr>
-            <w:instrText xml:space="preserve"> PAGEREF _Toc200728290 \h </w:instrText>
+            <w:instrText xml:space="preserve"> PAGEREF _Toc200762833 \h </w:instrText>
           </w:r>
           <w:r>
             <w:rPr>
@@ -2809,7 +2809,7 @@
             <w:rPr>
               <w:noProof/>
             </w:rPr>
-            <w:instrText xml:space="preserve"> PAGEREF _Toc200728291 \h </w:instrText>
+            <w:instrText xml:space="preserve"> PAGEREF _Toc200762834 \h </w:instrText>
           </w:r>
           <w:r>
             <w:rPr>
@@ -2886,7 +2886,7 @@
             <w:rPr>
               <w:noProof/>
             </w:rPr>
-            <w:instrText xml:space="preserve"> PAGEREF _Toc200728292 \h </w:instrText>
+            <w:instrText xml:space="preserve"> PAGEREF _Toc200762835 \h </w:instrText>
           </w:r>
           <w:r>
             <w:rPr>
@@ -2963,7 +2963,7 @@
             <w:rPr>
               <w:noProof/>
             </w:rPr>
-            <w:instrText xml:space="preserve"> PAGEREF _Toc200728293 \h </w:instrText>
+            <w:instrText xml:space="preserve"> PAGEREF _Toc200762836 \h </w:instrText>
           </w:r>
           <w:r>
             <w:rPr>
@@ -3040,7 +3040,7 @@
             <w:rPr>
               <w:noProof/>
             </w:rPr>
-            <w:instrText xml:space="preserve"> PAGEREF _Toc200728294 \h </w:instrText>
+            <w:instrText xml:space="preserve"> PAGEREF _Toc200762837 \h </w:instrText>
           </w:r>
           <w:r>
             <w:rPr>
@@ -3117,7 +3117,7 @@
             <w:rPr>
               <w:noProof/>
             </w:rPr>
-            <w:instrText xml:space="preserve"> PAGEREF _Toc200728295 \h </w:instrText>
+            <w:instrText xml:space="preserve"> PAGEREF _Toc200762838 \h </w:instrText>
           </w:r>
           <w:r>
             <w:rPr>
@@ -3194,7 +3194,7 @@
             <w:rPr>
               <w:noProof/>
             </w:rPr>
-            <w:instrText xml:space="preserve"> PAGEREF _Toc200728296 \h </w:instrText>
+            <w:instrText xml:space="preserve"> PAGEREF _Toc200762839 \h </w:instrText>
           </w:r>
           <w:r>
             <w:rPr>
@@ -3271,7 +3271,7 @@
             <w:rPr>
               <w:noProof/>
             </w:rPr>
-            <w:instrText xml:space="preserve"> PAGEREF _Toc200728297 \h </w:instrText>
+            <w:instrText xml:space="preserve"> PAGEREF _Toc200762840 \h </w:instrText>
           </w:r>
           <w:r>
             <w:rPr>
@@ -3348,7 +3348,7 @@
             <w:rPr>
               <w:noProof/>
             </w:rPr>
-            <w:instrText xml:space="preserve"> PAGEREF _Toc200728298 \h </w:instrText>
+            <w:instrText xml:space="preserve"> PAGEREF _Toc200762841 \h </w:instrText>
           </w:r>
           <w:r>
             <w:rPr>
@@ -3427,7 +3427,7 @@
             <w:rPr>
               <w:noProof/>
             </w:rPr>
-            <w:instrText xml:space="preserve"> PAGEREF _Toc200728299 \h </w:instrText>
+            <w:instrText xml:space="preserve"> PAGEREF _Toc200762842 \h </w:instrText>
           </w:r>
           <w:r>
             <w:rPr>
@@ -3445,6 +3445,470 @@
               <w:noProof/>
             </w:rPr>
             <w:t>19</w:t>
+          </w:r>
+          <w:r>
+            <w:rPr>
+              <w:noProof/>
+            </w:rPr>
+            <w:fldChar w:fldCharType="end"/>
+          </w:r>
+        </w:p>
+        <w:p>
+          <w:pPr>
+            <w:pStyle w:val="TOC1"/>
+            <w:tabs>
+              <w:tab w:val="left" w:pos="370"/>
+              <w:tab w:val="right" w:leader="dot" w:pos="8630"/>
+            </w:tabs>
+            <w:rPr>
+              <w:b w:val="0"/>
+              <w:caps w:val="0"/>
+              <w:noProof/>
+              <w:sz w:val="24"/>
+              <w:szCs w:val="24"/>
+            </w:rPr>
+          </w:pPr>
+          <w:r>
+            <w:rPr>
+              <w:noProof/>
+            </w:rPr>
+            <w:t>8</w:t>
+          </w:r>
+          <w:r>
+            <w:rPr>
+              <w:b w:val="0"/>
+              <w:caps w:val="0"/>
+              <w:noProof/>
+              <w:sz w:val="24"/>
+              <w:szCs w:val="24"/>
+            </w:rPr>
+            <w:tab/>
+          </w:r>
+          <w:r>
+            <w:rPr>
+              <w:noProof/>
+            </w:rPr>
+            <w:t>Memory Models</w:t>
+          </w:r>
+          <w:r>
+            <w:rPr>
+              <w:noProof/>
+            </w:rPr>
+            <w:tab/>
+          </w:r>
+          <w:r>
+            <w:rPr>
+              <w:noProof/>
+            </w:rPr>
+            <w:fldChar w:fldCharType="begin"/>
+          </w:r>
+          <w:r>
+            <w:rPr>
+              <w:noProof/>
+            </w:rPr>
+            <w:instrText xml:space="preserve"> PAGEREF _Toc200762843 \h </w:instrText>
+          </w:r>
+          <w:r>
+            <w:rPr>
+              <w:noProof/>
+            </w:rPr>
+          </w:r>
+          <w:r>
+            <w:rPr>
+              <w:noProof/>
+            </w:rPr>
+            <w:fldChar w:fldCharType="separate"/>
+          </w:r>
+          <w:r>
+            <w:rPr>
+              <w:noProof/>
+            </w:rPr>
+            <w:t>20</w:t>
+          </w:r>
+          <w:r>
+            <w:rPr>
+              <w:noProof/>
+            </w:rPr>
+            <w:fldChar w:fldCharType="end"/>
+          </w:r>
+        </w:p>
+        <w:p>
+          <w:pPr>
+            <w:pStyle w:val="TOC2"/>
+            <w:tabs>
+              <w:tab w:val="left" w:pos="769"/>
+              <w:tab w:val="right" w:leader="dot" w:pos="8630"/>
+            </w:tabs>
+            <w:rPr>
+              <w:smallCaps w:val="0"/>
+              <w:noProof/>
+              <w:sz w:val="24"/>
+              <w:szCs w:val="24"/>
+            </w:rPr>
+          </w:pPr>
+          <w:r>
+            <w:rPr>
+              <w:noProof/>
+            </w:rPr>
+            <w:t>8.1</w:t>
+          </w:r>
+          <w:r>
+            <w:rPr>
+              <w:smallCaps w:val="0"/>
+              <w:noProof/>
+              <w:sz w:val="24"/>
+              <w:szCs w:val="24"/>
+            </w:rPr>
+            <w:tab/>
+          </w:r>
+          <w:r>
+            <w:rPr>
+              <w:noProof/>
+            </w:rPr>
+            <w:t>COG</w:t>
+          </w:r>
+          <w:r>
+            <w:rPr>
+              <w:noProof/>
+            </w:rPr>
+            <w:tab/>
+          </w:r>
+          <w:r>
+            <w:rPr>
+              <w:noProof/>
+            </w:rPr>
+            <w:fldChar w:fldCharType="begin"/>
+          </w:r>
+          <w:r>
+            <w:rPr>
+              <w:noProof/>
+            </w:rPr>
+            <w:instrText xml:space="preserve"> PAGEREF _Toc200762844 \h </w:instrText>
+          </w:r>
+          <w:r>
+            <w:rPr>
+              <w:noProof/>
+            </w:rPr>
+          </w:r>
+          <w:r>
+            <w:rPr>
+              <w:noProof/>
+            </w:rPr>
+            <w:fldChar w:fldCharType="separate"/>
+          </w:r>
+          <w:r>
+            <w:rPr>
+              <w:noProof/>
+            </w:rPr>
+            <w:t>20</w:t>
+          </w:r>
+          <w:r>
+            <w:rPr>
+              <w:noProof/>
+            </w:rPr>
+            <w:fldChar w:fldCharType="end"/>
+          </w:r>
+        </w:p>
+        <w:p>
+          <w:pPr>
+            <w:pStyle w:val="TOC2"/>
+            <w:tabs>
+              <w:tab w:val="left" w:pos="769"/>
+              <w:tab w:val="right" w:leader="dot" w:pos="8630"/>
+            </w:tabs>
+            <w:rPr>
+              <w:smallCaps w:val="0"/>
+              <w:noProof/>
+              <w:sz w:val="24"/>
+              <w:szCs w:val="24"/>
+            </w:rPr>
+          </w:pPr>
+          <w:r>
+            <w:rPr>
+              <w:noProof/>
+            </w:rPr>
+            <w:t>8.2</w:t>
+          </w:r>
+          <w:r>
+            <w:rPr>
+              <w:smallCaps w:val="0"/>
+              <w:noProof/>
+              <w:sz w:val="24"/>
+              <w:szCs w:val="24"/>
+            </w:rPr>
+            <w:tab/>
+          </w:r>
+          <w:r>
+            <w:rPr>
+              <w:noProof/>
+            </w:rPr>
+            <w:t>LMM</w:t>
+          </w:r>
+          <w:r>
+            <w:rPr>
+              <w:noProof/>
+            </w:rPr>
+            <w:tab/>
+          </w:r>
+          <w:r>
+            <w:rPr>
+              <w:noProof/>
+            </w:rPr>
+            <w:fldChar w:fldCharType="begin"/>
+          </w:r>
+          <w:r>
+            <w:rPr>
+              <w:noProof/>
+            </w:rPr>
+            <w:instrText xml:space="preserve"> PAGEREF _Toc200762845 \h </w:instrText>
+          </w:r>
+          <w:r>
+            <w:rPr>
+              <w:noProof/>
+            </w:rPr>
+          </w:r>
+          <w:r>
+            <w:rPr>
+              <w:noProof/>
+            </w:rPr>
+            <w:fldChar w:fldCharType="separate"/>
+          </w:r>
+          <w:r>
+            <w:rPr>
+              <w:noProof/>
+            </w:rPr>
+            <w:t>20</w:t>
+          </w:r>
+          <w:r>
+            <w:rPr>
+              <w:noProof/>
+            </w:rPr>
+            <w:fldChar w:fldCharType="end"/>
+          </w:r>
+        </w:p>
+        <w:p>
+          <w:pPr>
+            <w:pStyle w:val="TOC2"/>
+            <w:tabs>
+              <w:tab w:val="left" w:pos="769"/>
+              <w:tab w:val="right" w:leader="dot" w:pos="8630"/>
+            </w:tabs>
+            <w:rPr>
+              <w:smallCaps w:val="0"/>
+              <w:noProof/>
+              <w:sz w:val="24"/>
+              <w:szCs w:val="24"/>
+            </w:rPr>
+          </w:pPr>
+          <w:r>
+            <w:rPr>
+              <w:noProof/>
+            </w:rPr>
+            <w:t>8.3</w:t>
+          </w:r>
+          <w:r>
+            <w:rPr>
+              <w:smallCaps w:val="0"/>
+              <w:noProof/>
+              <w:sz w:val="24"/>
+              <w:szCs w:val="24"/>
+            </w:rPr>
+            <w:tab/>
+          </w:r>
+          <w:r>
+            <w:rPr>
+              <w:noProof/>
+            </w:rPr>
+            <w:t>XMMC</w:t>
+          </w:r>
+          <w:r>
+            <w:rPr>
+              <w:noProof/>
+            </w:rPr>
+            <w:tab/>
+          </w:r>
+          <w:r>
+            <w:rPr>
+              <w:noProof/>
+            </w:rPr>
+            <w:fldChar w:fldCharType="begin"/>
+          </w:r>
+          <w:r>
+            <w:rPr>
+              <w:noProof/>
+            </w:rPr>
+            <w:instrText xml:space="preserve"> PAGEREF _Toc200762846 \h </w:instrText>
+          </w:r>
+          <w:r>
+            <w:rPr>
+              <w:noProof/>
+            </w:rPr>
+          </w:r>
+          <w:r>
+            <w:rPr>
+              <w:noProof/>
+            </w:rPr>
+            <w:fldChar w:fldCharType="separate"/>
+          </w:r>
+          <w:r>
+            <w:rPr>
+              <w:noProof/>
+            </w:rPr>
+            <w:t>21</w:t>
+          </w:r>
+          <w:r>
+            <w:rPr>
+              <w:noProof/>
+            </w:rPr>
+            <w:fldChar w:fldCharType="end"/>
+          </w:r>
+        </w:p>
+        <w:p>
+          <w:pPr>
+            <w:pStyle w:val="TOC2"/>
+            <w:tabs>
+              <w:tab w:val="left" w:pos="769"/>
+              <w:tab w:val="right" w:leader="dot" w:pos="8630"/>
+            </w:tabs>
+            <w:rPr>
+              <w:smallCaps w:val="0"/>
+              <w:noProof/>
+              <w:sz w:val="24"/>
+              <w:szCs w:val="24"/>
+            </w:rPr>
+          </w:pPr>
+          <w:r>
+            <w:rPr>
+              <w:noProof/>
+            </w:rPr>
+            <w:t>8.4</w:t>
+          </w:r>
+          <w:r>
+            <w:rPr>
+              <w:smallCaps w:val="0"/>
+              <w:noProof/>
+              <w:sz w:val="24"/>
+              <w:szCs w:val="24"/>
+            </w:rPr>
+            <w:tab/>
+          </w:r>
+          <w:r>
+            <w:rPr>
+              <w:noProof/>
+            </w:rPr>
+            <w:t>XMM-SINGLE</w:t>
+          </w:r>
+          <w:r>
+            <w:rPr>
+              <w:noProof/>
+            </w:rPr>
+            <w:tab/>
+          </w:r>
+          <w:r>
+            <w:rPr>
+              <w:noProof/>
+            </w:rPr>
+            <w:fldChar w:fldCharType="begin"/>
+          </w:r>
+          <w:r>
+            <w:rPr>
+              <w:noProof/>
+            </w:rPr>
+            <w:instrText xml:space="preserve"> PAGEREF _Toc200762847 \h </w:instrText>
+          </w:r>
+          <w:r>
+            <w:rPr>
+              <w:noProof/>
+            </w:rPr>
+          </w:r>
+          <w:r>
+            <w:rPr>
+              <w:noProof/>
+            </w:rPr>
+            <w:fldChar w:fldCharType="separate"/>
+          </w:r>
+          <w:r>
+            <w:rPr>
+              <w:noProof/>
+            </w:rPr>
+            <w:t>21</w:t>
+          </w:r>
+          <w:r>
+            <w:rPr>
+              <w:noProof/>
+            </w:rPr>
+            <w:fldChar w:fldCharType="end"/>
+          </w:r>
+        </w:p>
+        <w:p>
+          <w:pPr>
+            <w:pStyle w:val="TOC2"/>
+            <w:tabs>
+              <w:tab w:val="left" w:pos="769"/>
+              <w:tab w:val="right" w:leader="dot" w:pos="8630"/>
+            </w:tabs>
+            <w:rPr>
+              <w:smallCaps w:val="0"/>
+              <w:noProof/>
+              <w:sz w:val="24"/>
+              <w:szCs w:val="24"/>
+            </w:rPr>
+          </w:pPr>
+          <w:r>
+            <w:rPr>
+              <w:noProof/>
+            </w:rPr>
+            <w:t>8.5</w:t>
+          </w:r>
+          <w:r>
+            <w:rPr>
+              <w:smallCaps w:val="0"/>
+              <w:noProof/>
+              <w:sz w:val="24"/>
+              <w:szCs w:val="24"/>
+            </w:rPr>
+            <w:tab/>
+          </w:r>
+          <w:r>
+            <w:rPr>
+              <w:noProof/>
+            </w:rPr>
+            <w:t>XMM-SPLIT</w:t>
+          </w:r>
+          <w:r>
+            <w:rPr>
+              <w:noProof/>
+            </w:rPr>
+            <w:tab/>
+          </w:r>
+          <w:r>
+            <w:rPr>
+              <w:noProof/>
+            </w:rPr>
+            <w:fldChar w:fldCharType="begin"/>
+          </w:r>
+          <w:r>
+            <w:rPr>
+              <w:noProof/>
+            </w:rPr>
+            <w:instrText xml:space="preserve"> PAGEREF _Toc200762848 \h </w:instrText>
+          </w:r>
+          <w:r>
+            <w:rPr>
+              <w:noProof/>
+            </w:rPr>
+          </w:r>
+          <w:r>
+            <w:rPr>
+              <w:noProof/>
+            </w:rPr>
+            <w:fldChar w:fldCharType="separate"/>
+          </w:r>
+          <w:r>
+            <w:rPr>
+              <w:noProof/>
+            </w:rPr>
+            <w:t>21</w:t>
           </w:r>
           <w:r>
             <w:rPr>
@@ -3488,6 +3952,7 @@
         <w:rPr>
           <w:noProof/>
         </w:rPr>
+        <w:lastRenderedPageBreak/>
         <w:br w:type="page"/>
       </w:r>
     </w:p>
@@ -3498,7 +3963,7 @@
           <w:noProof/>
         </w:rPr>
       </w:pPr>
-      <w:bookmarkStart w:id="1" w:name="_Toc200728257"/>
+      <w:bookmarkStart w:id="1" w:name="_Toc200762800"/>
       <w:r>
         <w:rPr>
           <w:noProof/>
@@ -3549,7 +4014,7 @@
       <w:pPr>
         <w:pStyle w:val="Heading1"/>
       </w:pPr>
-      <w:bookmarkStart w:id="2" w:name="_Toc200728258"/>
+      <w:bookmarkStart w:id="2" w:name="_Toc200762801"/>
       <w:r>
         <w:t>Common Use Cases</w:t>
       </w:r>
@@ -3559,7 +4024,7 @@
       <w:pPr>
         <w:pStyle w:val="Heading2"/>
       </w:pPr>
-      <w:bookmarkStart w:id="3" w:name="_Toc200728259"/>
+      <w:bookmarkStart w:id="3" w:name="_Toc200762802"/>
       <w:r>
         <w:t>Loading COG or LMM Program</w:t>
       </w:r>
@@ -3794,7 +4259,7 @@
       <w:pPr>
         <w:pStyle w:val="Heading2"/>
       </w:pPr>
-      <w:bookmarkStart w:id="4" w:name="_Toc200728260"/>
+      <w:bookmarkStart w:id="4" w:name="_Toc200762803"/>
       <w:r>
         <w:t>Loading an XMM Program</w:t>
       </w:r>
@@ -3958,7 +4423,7 @@
       <w:pPr>
         <w:pStyle w:val="Heading3"/>
       </w:pPr>
-      <w:bookmarkStart w:id="5" w:name="_Toc200728261"/>
+      <w:bookmarkStart w:id="5" w:name="_Toc200762804"/>
       <w:r>
         <w:t>Cache Drivers</w:t>
       </w:r>
@@ -3977,7 +4442,7 @@
       <w:pPr>
         <w:pStyle w:val="Heading2"/>
       </w:pPr>
-      <w:bookmarkStart w:id="6" w:name="_Toc200728262"/>
+      <w:bookmarkStart w:id="6" w:name="_Toc200762805"/>
       <w:r>
         <w:t>Using the SD Loader</w:t>
       </w:r>
@@ -4320,7 +4785,7 @@
       <w:pPr>
         <w:pStyle w:val="Heading2"/>
       </w:pPr>
-      <w:bookmarkStart w:id="7" w:name="_Toc200728263"/>
+      <w:bookmarkStart w:id="7" w:name="_Toc200762806"/>
       <w:r>
         <w:t>Using the SD Cache Driver</w:t>
       </w:r>
@@ -4666,7 +5131,7 @@
       <w:pPr>
         <w:pStyle w:val="Heading2"/>
       </w:pPr>
-      <w:bookmarkStart w:id="8" w:name="_Toc200728264"/>
+      <w:bookmarkStart w:id="8" w:name="_Toc200762807"/>
       <w:r>
         <w:t>Writing a File to the SD Card</w:t>
       </w:r>
@@ -4759,7 +5224,7 @@
       <w:pPr>
         <w:pStyle w:val="Heading2"/>
       </w:pPr>
-      <w:bookmarkStart w:id="9" w:name="_Toc200728265"/>
+      <w:bookmarkStart w:id="9" w:name="_Toc200762808"/>
       <w:r>
         <w:t>Creating a PEX file</w:t>
       </w:r>
@@ -4893,7 +5358,7 @@
       <w:pPr>
         <w:pStyle w:val="Heading2"/>
       </w:pPr>
-      <w:bookmarkStart w:id="10" w:name="_Toc200728266"/>
+      <w:bookmarkStart w:id="10" w:name="_Toc200762809"/>
       <w:r>
         <w:t>Creating a Spin Binary File</w:t>
       </w:r>
@@ -4979,7 +5444,7 @@
       <w:pPr>
         <w:pStyle w:val="Heading1"/>
       </w:pPr>
-      <w:bookmarkStart w:id="11" w:name="_Toc200728267"/>
+      <w:bookmarkStart w:id="11" w:name="_Toc200762810"/>
       <w:r>
         <w:t>Options</w:t>
       </w:r>
@@ -4989,7 +5454,7 @@
       <w:pPr>
         <w:pStyle w:val="Heading2"/>
       </w:pPr>
-      <w:bookmarkStart w:id="12" w:name="_Toc200728268"/>
+      <w:bookmarkStart w:id="12" w:name="_Toc200762811"/>
       <w:r>
         <w:t>-</w:t>
       </w:r>
@@ -5168,7 +5633,7 @@
       <w:pPr>
         <w:pStyle w:val="Heading2"/>
       </w:pPr>
-      <w:bookmarkStart w:id="13" w:name="_Toc200728269"/>
+      <w:bookmarkStart w:id="13" w:name="_Toc200762812"/>
       <w:r>
         <w:t>-D &lt;</w:t>
       </w:r>
@@ -5249,7 +5714,7 @@
       <w:pPr>
         <w:pStyle w:val="Heading2"/>
       </w:pPr>
-      <w:bookmarkStart w:id="14" w:name="_Toc200728270"/>
+      <w:bookmarkStart w:id="14" w:name="_Toc200762813"/>
       <w:r>
         <w:t>-</w:t>
       </w:r>
@@ -5292,7 +5757,7 @@
       <w:pPr>
         <w:pStyle w:val="Heading2"/>
       </w:pPr>
-      <w:bookmarkStart w:id="15" w:name="_Toc200728271"/>
+      <w:bookmarkStart w:id="15" w:name="_Toc200762814"/>
       <w:r>
         <w:t>-</w:t>
       </w:r>
@@ -5351,7 +5816,7 @@
       <w:pPr>
         <w:pStyle w:val="Heading2"/>
       </w:pPr>
-      <w:bookmarkStart w:id="16" w:name="_Toc200728272"/>
+      <w:bookmarkStart w:id="16" w:name="_Toc200762815"/>
       <w:r>
         <w:t>-I &lt;path&gt; A</w:t>
       </w:r>
@@ -5395,7 +5860,7 @@
       <w:pPr>
         <w:pStyle w:val="Heading2"/>
       </w:pPr>
-      <w:bookmarkStart w:id="17" w:name="_Toc200728273"/>
+      <w:bookmarkStart w:id="17" w:name="_Toc200762816"/>
       <w:r>
         <w:t>-</w:t>
       </w:r>
@@ -5589,7 +6054,7 @@
       <w:pPr>
         <w:pStyle w:val="Heading2"/>
       </w:pPr>
-      <w:bookmarkStart w:id="18" w:name="_Toc200728274"/>
+      <w:bookmarkStart w:id="18" w:name="_Toc200762817"/>
       <w:r>
         <w:t>–P L</w:t>
       </w:r>
@@ -5608,7 +6073,7 @@
       <w:pPr>
         <w:pStyle w:val="Heading2"/>
       </w:pPr>
-      <w:bookmarkStart w:id="19" w:name="_Toc200728275"/>
+      <w:bookmarkStart w:id="19" w:name="_Toc200762818"/>
       <w:r>
         <w:t>-</w:t>
       </w:r>
@@ -5908,7 +6373,7 @@
       <w:pPr>
         <w:pStyle w:val="Heading2"/>
       </w:pPr>
-      <w:bookmarkStart w:id="20" w:name="_Toc200728276"/>
+      <w:bookmarkStart w:id="20" w:name="_Toc200762819"/>
       <w:r>
         <w:lastRenderedPageBreak/>
         <w:t>-</w:t>
@@ -5933,7 +6398,7 @@
       <w:pPr>
         <w:pStyle w:val="Heading2"/>
       </w:pPr>
-      <w:bookmarkStart w:id="21" w:name="_Toc200728277"/>
+      <w:bookmarkStart w:id="21" w:name="_Toc200762820"/>
       <w:r>
         <w:t>-</w:t>
       </w:r>
@@ -5963,7 +6428,7 @@
       <w:pPr>
         <w:pStyle w:val="Heading2"/>
       </w:pPr>
-      <w:bookmarkStart w:id="22" w:name="_Toc200728278"/>
+      <w:bookmarkStart w:id="22" w:name="_Toc200762821"/>
       <w:r>
         <w:t>–S or –S&lt;n&gt; Slow down the loader by adding a delay</w:t>
       </w:r>
@@ -6094,7 +6559,7 @@
       <w:pPr>
         <w:pStyle w:val="Heading2"/>
       </w:pPr>
-      <w:bookmarkStart w:id="23" w:name="_Toc200728279"/>
+      <w:bookmarkStart w:id="23" w:name="_Toc200762822"/>
       <w:r>
         <w:t>-</w:t>
       </w:r>
@@ -6182,7 +6647,7 @@
       <w:pPr>
         <w:pStyle w:val="Heading2"/>
       </w:pPr>
-      <w:bookmarkStart w:id="24" w:name="_Toc200728280"/>
+      <w:bookmarkStart w:id="24" w:name="_Toc200762823"/>
       <w:r>
         <w:t>-</w:t>
       </w:r>
@@ -6231,7 +6696,7 @@
       <w:pPr>
         <w:pStyle w:val="Heading2"/>
       </w:pPr>
-      <w:bookmarkStart w:id="25" w:name="_Toc200728281"/>
+      <w:bookmarkStart w:id="25" w:name="_Toc200762824"/>
       <w:r>
         <w:t>-</w:t>
       </w:r>
@@ -6255,7 +6720,7 @@
       <w:pPr>
         <w:pStyle w:val="Heading2"/>
       </w:pPr>
-      <w:bookmarkStart w:id="26" w:name="_Toc200728282"/>
+      <w:bookmarkStart w:id="26" w:name="_Toc200762825"/>
       <w:r>
         <w:t>-</w:t>
       </w:r>
@@ -6362,7 +6827,7 @@
       <w:pPr>
         <w:pStyle w:val="Heading2"/>
       </w:pPr>
-      <w:bookmarkStart w:id="27" w:name="_Toc200728283"/>
+      <w:bookmarkStart w:id="27" w:name="_Toc200762826"/>
       <w:r>
         <w:t>-</w:t>
       </w:r>
@@ -6554,7 +7019,7 @@
       <w:pPr>
         <w:pStyle w:val="Heading2"/>
       </w:pPr>
-      <w:bookmarkStart w:id="28" w:name="_Toc200728284"/>
+      <w:bookmarkStart w:id="28" w:name="_Toc200762827"/>
       <w:r>
         <w:t>-?</w:t>
       </w:r>
@@ -6579,7 +7044,7 @@
       <w:pPr>
         <w:pStyle w:val="Heading1"/>
       </w:pPr>
-      <w:bookmarkStart w:id="29" w:name="_Toc200728285"/>
+      <w:bookmarkStart w:id="29" w:name="_Toc200762828"/>
       <w:r>
         <w:lastRenderedPageBreak/>
         <w:t>Configuration Files</w:t>
@@ -6643,7 +7108,7 @@
       <w:pPr>
         <w:pStyle w:val="Heading2"/>
       </w:pPr>
-      <w:bookmarkStart w:id="30" w:name="_Toc200728286"/>
+      <w:bookmarkStart w:id="30" w:name="_Toc200762829"/>
       <w:r>
         <w:t>Board Types and Subtypes</w:t>
       </w:r>
@@ -7369,7 +7834,7 @@
       <w:pPr>
         <w:pStyle w:val="Heading2"/>
       </w:pPr>
-      <w:bookmarkStart w:id="31" w:name="_Toc200728287"/>
+      <w:bookmarkStart w:id="31" w:name="_Toc200762830"/>
       <w:r>
         <w:t>Configuration Variables</w:t>
       </w:r>
@@ -7908,7 +8373,7 @@
       <w:pPr>
         <w:pStyle w:val="Heading2"/>
       </w:pPr>
-      <w:bookmarkStart w:id="32" w:name="_Toc200728288"/>
+      <w:bookmarkStart w:id="32" w:name="_Toc200762831"/>
       <w:r>
         <w:t>Expressions</w:t>
       </w:r>
@@ -8694,7 +9159,7 @@
       <w:pPr>
         <w:pStyle w:val="Heading1"/>
       </w:pPr>
-      <w:bookmarkStart w:id="33" w:name="_Toc200728289"/>
+      <w:bookmarkStart w:id="33" w:name="_Toc200762832"/>
       <w:r>
         <w:t>Standard Driver Configuration</w:t>
       </w:r>
@@ -8704,7 +9169,7 @@
       <w:pPr>
         <w:pStyle w:val="Heading2"/>
       </w:pPr>
-      <w:bookmarkStart w:id="34" w:name="_Toc200728290"/>
+      <w:bookmarkStart w:id="34" w:name="_Toc200762833"/>
       <w:r>
         <w:t>SPI SD Card Driver</w:t>
       </w:r>
@@ -8747,7 +9212,7 @@
       <w:pPr>
         <w:pStyle w:val="Heading3"/>
       </w:pPr>
-      <w:bookmarkStart w:id="35" w:name="_Toc200728291"/>
+      <w:bookmarkStart w:id="35" w:name="_Toc200762834"/>
       <w:proofErr w:type="gramStart"/>
       <w:r>
         <w:t>sdspi</w:t>
@@ -8869,7 +9334,7 @@
       <w:pPr>
         <w:pStyle w:val="Heading3"/>
       </w:pPr>
-      <w:bookmarkStart w:id="36" w:name="_Toc200728292"/>
+      <w:bookmarkStart w:id="36" w:name="_Toc200762835"/>
       <w:proofErr w:type="gramStart"/>
       <w:r>
         <w:t>sdspi</w:t>
@@ -9257,7 +9722,7 @@
       <w:pPr>
         <w:pStyle w:val="Heading2"/>
       </w:pPr>
-      <w:bookmarkStart w:id="37" w:name="_Toc200728293"/>
+      <w:bookmarkStart w:id="37" w:name="_Toc200762836"/>
       <w:r>
         <w:t>Cache Drivers</w:t>
       </w:r>
@@ -9293,7 +9758,7 @@
       <w:pPr>
         <w:pStyle w:val="Heading3"/>
       </w:pPr>
-      <w:bookmarkStart w:id="38" w:name="_Toc200728294"/>
+      <w:bookmarkStart w:id="38" w:name="_Toc200762837"/>
       <w:r>
         <w:lastRenderedPageBreak/>
         <w:t>SPI Flash Cache Driver</w:t>
@@ -9351,36 +9816,82 @@
       <w:pPr>
         <w:pStyle w:val="Heading3"/>
       </w:pPr>
-      <w:bookmarkStart w:id="39" w:name="_Toc200728295"/>
-      <w:r>
-        <w:t xml:space="preserve">SPI </w:t>
+      <w:bookmarkStart w:id="39" w:name="_Toc200762838"/>
+      <w:r>
+        <w:t>SPI SRAM Cache Driver</w:t>
+      </w:r>
+      <w:bookmarkEnd w:id="39"/>
+    </w:p>
+    <w:p/>
+    <w:p>
+      <w:pPr>
+        <w:rPr>
+          <w:i/>
+        </w:rPr>
+      </w:pPr>
+      <w:r>
+        <w:t xml:space="preserve">The SPI </w:t>
       </w:r>
       <w:r>
         <w:t>SRAM</w:t>
       </w:r>
       <w:r>
-        <w:t xml:space="preserve"> Cache Driver</w:t>
-      </w:r>
-      <w:bookmarkEnd w:id="39"/>
+        <w:t xml:space="preserve"> cache driver (spi_sram</w:t>
+      </w:r>
+      <w:r>
+        <w:t xml:space="preserve">_cache.dat) is configured the same way as the SD driver described above except that </w:t>
+      </w:r>
+      <w:r>
+        <w:rPr>
+          <w:i/>
+        </w:rPr>
+        <w:t xml:space="preserve">cache-param1 </w:t>
+      </w:r>
+      <w:r>
+        <w:t xml:space="preserve">is used in place of </w:t>
+      </w:r>
+      <w:r>
+        <w:rPr>
+          <w:i/>
+        </w:rPr>
+        <w:t xml:space="preserve">sdspi-config1 </w:t>
+      </w:r>
+      <w:r>
+        <w:t xml:space="preserve">and </w:t>
+      </w:r>
+      <w:r>
+        <w:rPr>
+          <w:i/>
+        </w:rPr>
+        <w:t xml:space="preserve">cache-param2 </w:t>
+      </w:r>
+      <w:r>
+        <w:t xml:space="preserve">is used in place of </w:t>
+      </w:r>
+      <w:r>
+        <w:rPr>
+          <w:i/>
+        </w:rPr>
+        <w:t>sdspi-config2.</w:t>
+      </w:r>
+    </w:p>
+    <w:p>
+      <w:pPr>
+        <w:pStyle w:val="Heading3"/>
+      </w:pPr>
+      <w:bookmarkStart w:id="40" w:name="_Toc200762839"/>
+      <w:r>
+        <w:t>SQI Flash Cache Driver</w:t>
+      </w:r>
+      <w:bookmarkEnd w:id="40"/>
     </w:p>
     <w:p/>
     <w:p>
-      <w:pPr>
-        <w:rPr>
-          <w:i/>
-        </w:rPr>
-      </w:pPr>
-      <w:r>
-        <w:t xml:space="preserve">The SPI </w:t>
-      </w:r>
-      <w:r>
-        <w:t>SRAM</w:t>
-      </w:r>
-      <w:r>
-        <w:t xml:space="preserve"> cache driver (spi_sram</w:t>
-      </w:r>
-      <w:r>
-        <w:t xml:space="preserve">_cache.dat) is configured the same way as the SD driver described above except that </w:t>
+      <w:r>
+        <w:t xml:space="preserve">The SQI flash cache driver (sqi_flash_cache.dat) is configured in a manner similar to the SD driver described above </w:t>
+      </w:r>
+      <w:r>
+        <w:t xml:space="preserve">except that </w:t>
       </w:r>
       <w:r>
         <w:rPr>
@@ -9413,26 +9924,137 @@
         <w:rPr>
           <w:i/>
         </w:rPr>
-        <w:t>sdspi-config2.</w:t>
+        <w:t xml:space="preserve">sdspi-config2. In addition, </w:t>
+      </w:r>
+      <w:r>
+        <w:t xml:space="preserve">the </w:t>
+      </w:r>
+      <w:r>
+        <w:rPr>
+          <w:i/>
+        </w:rPr>
+        <w:t xml:space="preserve">ii </w:t>
+      </w:r>
+      <w:r>
+        <w:t xml:space="preserve">field in </w:t>
+      </w:r>
+      <w:r>
+        <w:rPr>
+          <w:i/>
+        </w:rPr>
+        <w:t>cache-param</w:t>
+      </w:r>
+      <w:r>
+        <w:rPr>
+          <w:i/>
+        </w:rPr>
+        <w:t xml:space="preserve">1 </w:t>
+      </w:r>
+      <w:r>
+        <w:t xml:space="preserve">is the first pin of a </w:t>
+      </w:r>
+      <w:proofErr w:type="gramStart"/>
+      <w:r>
+        <w:t>four pin</w:t>
+      </w:r>
+      <w:proofErr w:type="gramEnd"/>
+      <w:r>
+        <w:t xml:space="preserve"> group used as D</w:t>
+      </w:r>
+      <w:r>
+        <w:t xml:space="preserve">0-D3 on the Quad SPI flash chip and the </w:t>
+      </w:r>
+      <w:proofErr w:type="spellStart"/>
+      <w:r>
+        <w:rPr>
+          <w:i/>
+        </w:rPr>
+        <w:t>oo</w:t>
+      </w:r>
+      <w:proofErr w:type="spellEnd"/>
+      <w:r>
+        <w:rPr>
+          <w:i/>
+        </w:rPr>
+        <w:t xml:space="preserve"> </w:t>
+      </w:r>
+      <w:r>
+        <w:t>field is not used.</w:t>
       </w:r>
     </w:p>
     <w:p>
       <w:pPr>
         <w:pStyle w:val="Heading3"/>
       </w:pPr>
-      <w:bookmarkStart w:id="40" w:name="_Toc200728296"/>
-      <w:r>
-        <w:t>SQI Flash Cache Driver</w:t>
-      </w:r>
-      <w:bookmarkEnd w:id="40"/>
+      <w:bookmarkStart w:id="41" w:name="_Toc200762840"/>
+      <w:r>
+        <w:t>EEPROM Cache Driver</w:t>
+      </w:r>
+      <w:bookmarkEnd w:id="41"/>
     </w:p>
     <w:p/>
     <w:p>
       <w:r>
-        <w:t xml:space="preserve">The SQI flash cache driver (sqi_flash_cache.dat) is configured in a manner similar to the SD driver described above </w:t>
-      </w:r>
-      <w:r>
-        <w:t xml:space="preserve">except that </w:t>
+        <w:t xml:space="preserve">The </w:t>
+      </w:r>
+      <w:r>
+        <w:rPr>
+          <w:i/>
+        </w:rPr>
+        <w:t xml:space="preserve">eeprom_cache.dat </w:t>
+      </w:r>
+      <w:r>
+        <w:t xml:space="preserve">driver only uses </w:t>
+      </w:r>
+      <w:r>
+        <w:rPr>
+          <w:i/>
+        </w:rPr>
+        <w:t xml:space="preserve">cache-config1 </w:t>
+      </w:r>
+      <w:r>
+        <w:t>to specify the starting offset in the EEPROM where the program should be loaded. It is very important to ensure that this offset is beyond the end of the boot program that resides in the EEPROM.</w:t>
+      </w:r>
+    </w:p>
+    <w:p>
+      <w:pPr>
+        <w:pStyle w:val="Heading3"/>
+      </w:pPr>
+      <w:bookmarkStart w:id="42" w:name="_Toc200762841"/>
+      <w:r>
+        <w:t>C3 Cache Driver</w:t>
+      </w:r>
+      <w:bookmarkEnd w:id="42"/>
+    </w:p>
+    <w:p/>
+    <w:p>
+      <w:pPr>
+        <w:rPr>
+          <w:b/>
+        </w:rPr>
+      </w:pPr>
+      <w:proofErr w:type="gramStart"/>
+      <w:r>
+        <w:rPr>
+          <w:b/>
+        </w:rPr>
+        <w:t>c3.dat</w:t>
+      </w:r>
+      <w:proofErr w:type="gramEnd"/>
+    </w:p>
+    <w:p>
+      <w:r>
+        <w:t>This cache driver uses a separate cache for instructions and data. It can be used with the XMM-SPLIT memory model.</w:t>
+      </w:r>
+    </w:p>
+    <w:p>
+      <w:pPr>
+        <w:rPr>
+          <w:i/>
+        </w:rPr>
+      </w:pPr>
+      <w:r>
+        <w:t xml:space="preserve">The </w:t>
       </w:r>
       <w:r>
         <w:rPr>
@@ -9441,16 +10063,40 @@
         <w:t xml:space="preserve">cache-param1 </w:t>
       </w:r>
       <w:r>
-        <w:t xml:space="preserve">is used in place of </w:t>
-      </w:r>
-      <w:r>
-        <w:rPr>
-          <w:i/>
-        </w:rPr>
-        <w:t xml:space="preserve">sdspi-config1 </w:t>
-      </w:r>
-      <w:r>
-        <w:t xml:space="preserve">and </w:t>
+        <w:t>variable should contain number of b</w:t>
+      </w:r>
+      <w:r>
+        <w:t xml:space="preserve">its in the cache line index if </w:t>
+      </w:r>
+      <w:r>
+        <w:t>it is non-zero</w:t>
+      </w:r>
+      <w:r>
+        <w:t xml:space="preserve">. If this variable is missing or if it has the value 0, the default of 6 is used. Call this value </w:t>
+      </w:r>
+      <w:proofErr w:type="spellStart"/>
+      <w:r>
+        <w:rPr>
+          <w:i/>
+        </w:rPr>
+        <w:t>indexWidth</w:t>
+      </w:r>
+      <w:proofErr w:type="spellEnd"/>
+      <w:r>
+        <w:rPr>
+          <w:i/>
+        </w:rPr>
+        <w:t>.</w:t>
+      </w:r>
+    </w:p>
+    <w:p>
+      <w:pPr>
+        <w:rPr>
+          <w:i/>
+        </w:rPr>
+      </w:pPr>
+      <w:r>
+        <w:t xml:space="preserve">The </w:t>
       </w:r>
       <w:r>
         <w:rPr>
@@ -9459,82 +10105,124 @@
         <w:t xml:space="preserve">cache-param2 </w:t>
       </w:r>
       <w:r>
-        <w:t xml:space="preserve">is used in place of </w:t>
-      </w:r>
-      <w:r>
-        <w:rPr>
-          <w:i/>
-        </w:rPr>
-        <w:t xml:space="preserve">sdspi-config2. In addition, </w:t>
-      </w:r>
-      <w:r>
-        <w:t xml:space="preserve">the </w:t>
-      </w:r>
-      <w:r>
-        <w:rPr>
-          <w:i/>
-        </w:rPr>
-        <w:t xml:space="preserve">ii </w:t>
-      </w:r>
-      <w:r>
-        <w:t xml:space="preserve">field in </w:t>
-      </w:r>
-      <w:r>
-        <w:rPr>
-          <w:i/>
-        </w:rPr>
-        <w:t>cache-param</w:t>
-      </w:r>
-      <w:r>
-        <w:rPr>
-          <w:i/>
-        </w:rPr>
-        <w:t xml:space="preserve">1 </w:t>
-      </w:r>
-      <w:r>
-        <w:t xml:space="preserve">is the first pin of a </w:t>
-      </w:r>
-      <w:proofErr w:type="gramStart"/>
-      <w:r>
-        <w:t>four pin</w:t>
-      </w:r>
-      <w:proofErr w:type="gramEnd"/>
-      <w:r>
-        <w:t xml:space="preserve"> group used as D</w:t>
-      </w:r>
-      <w:r>
-        <w:t xml:space="preserve">0-D3 on the Quad SPI flash chip and the </w:t>
-      </w:r>
-      <w:proofErr w:type="spellStart"/>
-      <w:r>
-        <w:rPr>
-          <w:i/>
-        </w:rPr>
-        <w:t>oo</w:t>
-      </w:r>
-      <w:proofErr w:type="spellEnd"/>
-      <w:r>
-        <w:rPr>
-          <w:i/>
-        </w:rPr>
+        <w:t xml:space="preserve">variable should contain the </w:t>
+      </w:r>
+      <w:r>
+        <w:t xml:space="preserve">number of bits in the cache line offset if </w:t>
+      </w:r>
+      <w:r>
+        <w:t>it is non-zero.</w:t>
+      </w:r>
+      <w:r>
         <w:t xml:space="preserve"> </w:t>
       </w:r>
       <w:r>
-        <w:t>field is not used.</w:t>
-      </w:r>
-    </w:p>
-    <w:p>
-      <w:pPr>
-        <w:pStyle w:val="Heading3"/>
-      </w:pPr>
-      <w:bookmarkStart w:id="41" w:name="_Toc200728297"/>
-      <w:r>
-        <w:t>EEPROM Cache Driver</w:t>
-      </w:r>
-      <w:bookmarkEnd w:id="41"/>
-    </w:p>
-    <w:p/>
-    <w:p>
+        <w:t xml:space="preserve">If this variable is missing or if it has the value 0, the default of 6 is used. Call this value </w:t>
+      </w:r>
+      <w:proofErr w:type="spellStart"/>
+      <w:r>
+        <w:rPr>
+          <w:i/>
+        </w:rPr>
+        <w:t>offsetWidth</w:t>
+      </w:r>
+      <w:proofErr w:type="spellEnd"/>
+      <w:r>
+        <w:rPr>
+          <w:i/>
+        </w:rPr>
+        <w:t>.</w:t>
+      </w:r>
+    </w:p>
+    <w:p>
+      <w:r>
+        <w:t>Note that the cache-size variable must be equal to:</w:t>
+      </w:r>
+    </w:p>
+    <w:p>
+      <w:pPr>
+        <w:pStyle w:val="Code"/>
+      </w:pPr>
+      <w:r>
+        <w:t>(1 &lt;&lt; (</w:t>
+      </w:r>
+      <w:proofErr w:type="spellStart"/>
+      <w:r>
+        <w:rPr>
+          <w:i/>
+        </w:rPr>
+        <w:t>indexWidth</w:t>
+      </w:r>
+      <w:proofErr w:type="spellEnd"/>
+      <w:r>
+        <w:t xml:space="preserve"> + </w:t>
+      </w:r>
+      <w:proofErr w:type="spellStart"/>
+      <w:r>
+        <w:rPr>
+          <w:i/>
+        </w:rPr>
+        <w:t>offsetWidth</w:t>
+      </w:r>
+      <w:proofErr w:type="spellEnd"/>
+      <w:r>
+        <w:t xml:space="preserve"> + 1))</w:t>
+      </w:r>
+    </w:p>
+    <w:p>
+      <w:pPr>
+        <w:rPr>
+          <w:b/>
+        </w:rPr>
+      </w:pPr>
+    </w:p>
+    <w:p>
+      <w:pPr>
+        <w:rPr>
+          <w:b/>
+        </w:rPr>
+      </w:pPr>
+      <w:proofErr w:type="gramStart"/>
+      <w:r>
+        <w:rPr>
+          <w:b/>
+        </w:rPr>
+        <w:t>c3</w:t>
+      </w:r>
+      <w:r>
+        <w:rPr>
+          <w:b/>
+        </w:rPr>
+        <w:t>f</w:t>
+      </w:r>
+      <w:r>
+        <w:rPr>
+          <w:b/>
+        </w:rPr>
+        <w:t>.dat</w:t>
+      </w:r>
+      <w:proofErr w:type="gramEnd"/>
+    </w:p>
+    <w:p>
+      <w:r>
+        <w:t xml:space="preserve">This cache driver uses a single cache for instructions in the XMMC memory model and a unified cache for </w:t>
+      </w:r>
+      <w:r>
+        <w:t>instructions</w:t>
+      </w:r>
+      <w:r>
+        <w:t xml:space="preserve"> and data in the XMM-SINGLE memory model</w:t>
+      </w:r>
+      <w:r>
+        <w:t>.</w:t>
+      </w:r>
+    </w:p>
+    <w:p>
+      <w:pPr>
+        <w:rPr>
+          <w:i/>
+        </w:rPr>
+      </w:pPr>
       <w:r>
         <w:t xml:space="preserve">The </w:t>
       </w:r>
@@ -9542,50 +10230,24 @@
         <w:rPr>
           <w:i/>
         </w:rPr>
-        <w:t xml:space="preserve">eeprom_cache.dat </w:t>
-      </w:r>
-      <w:r>
-        <w:t xml:space="preserve">driver only uses </w:t>
-      </w:r>
-      <w:r>
-        <w:rPr>
-          <w:i/>
-        </w:rPr>
-        <w:t xml:space="preserve">cache-config1 </w:t>
-      </w:r>
-      <w:r>
-        <w:t>to specify the starting offset in the EEPROM where the program should be loaded. It is very important to ensure that this offset is beyond the end of the boot program that resides in the EEPROM.</w:t>
-      </w:r>
-    </w:p>
-    <w:p>
-      <w:pPr>
-        <w:pStyle w:val="Heading3"/>
-      </w:pPr>
-      <w:bookmarkStart w:id="42" w:name="_Toc200728298"/>
-      <w:r>
-        <w:t>C3 Cache Driver</w:t>
-      </w:r>
-      <w:bookmarkEnd w:id="42"/>
-    </w:p>
-    <w:p/>
-    <w:p>
-      <w:pPr>
-        <w:rPr>
-          <w:b/>
-        </w:rPr>
-      </w:pPr>
-      <w:proofErr w:type="gramStart"/>
-      <w:r>
-        <w:rPr>
-          <w:b/>
-        </w:rPr>
-        <w:t>c3.dat</w:t>
-      </w:r>
-      <w:proofErr w:type="gramEnd"/>
-    </w:p>
-    <w:p>
-      <w:r>
-        <w:t>This cache driver uses a separate cache for instructions and data. It can be used with the XMM-SPLIT memory model.</w:t>
+        <w:t xml:space="preserve">cache-param1 </w:t>
+      </w:r>
+      <w:r>
+        <w:t xml:space="preserve">variable should contain number of bits in the cache line index if it is non-zero. If this variable is missing or if it has the value 0, the default of 6 is used. Call this value </w:t>
+      </w:r>
+      <w:proofErr w:type="spellStart"/>
+      <w:r>
+        <w:rPr>
+          <w:i/>
+        </w:rPr>
+        <w:t>indexWidth</w:t>
+      </w:r>
+      <w:proofErr w:type="spellEnd"/>
+      <w:r>
+        <w:rPr>
+          <w:i/>
+        </w:rPr>
+        <w:t>.</w:t>
       </w:r>
     </w:p>
     <w:p>
@@ -9601,19 +10263,43 @@
         <w:rPr>
           <w:i/>
         </w:rPr>
-        <w:t xml:space="preserve">cache-param1 </w:t>
-      </w:r>
-      <w:r>
-        <w:t>variable should contain number of b</w:t>
-      </w:r>
-      <w:r>
-        <w:t xml:space="preserve">its in the cache line index if </w:t>
-      </w:r>
-      <w:r>
-        <w:t>it is non-zero</w:t>
-      </w:r>
-      <w:r>
-        <w:t xml:space="preserve">. If this variable is missing or if it has the value 0, the default of 6 is used. Call this value </w:t>
+        <w:t xml:space="preserve">cache-param2 </w:t>
+      </w:r>
+      <w:r>
+        <w:t>variable should contain the number of bits in the cache line offset if it is non-zero.</w:t>
+      </w:r>
+      <w:r>
+        <w:t xml:space="preserve"> </w:t>
+      </w:r>
+      <w:r>
+        <w:t xml:space="preserve">If this variable is missing or if it has the value 0, the default of 6 is used. Call this value </w:t>
+      </w:r>
+      <w:proofErr w:type="spellStart"/>
+      <w:r>
+        <w:rPr>
+          <w:i/>
+        </w:rPr>
+        <w:t>offsetWidth</w:t>
+      </w:r>
+      <w:proofErr w:type="spellEnd"/>
+      <w:r>
+        <w:rPr>
+          <w:i/>
+        </w:rPr>
+        <w:t>.</w:t>
+      </w:r>
+    </w:p>
+    <w:p>
+      <w:r>
+        <w:t>Note that the cache-size variable must be equal to:</w:t>
+      </w:r>
+    </w:p>
+    <w:p>
+      <w:pPr>
+        <w:pStyle w:val="Code"/>
+      </w:pPr>
+      <w:r>
+        <w:t>(1 &lt;&lt; (</w:t>
       </w:r>
       <w:proofErr w:type="spellStart"/>
       <w:r>
@@ -9624,44 +10310,7 @@
       </w:r>
       <w:proofErr w:type="spellEnd"/>
       <w:r>
-        <w:rPr>
-          <w:i/>
-        </w:rPr>
-        <w:t>.</w:t>
-      </w:r>
-    </w:p>
-    <w:p>
-      <w:pPr>
-        <w:rPr>
-          <w:i/>
-        </w:rPr>
-      </w:pPr>
-      <w:r>
-        <w:t xml:space="preserve">The </w:t>
-      </w:r>
-      <w:r>
-        <w:rPr>
-          <w:i/>
-        </w:rPr>
-        <w:t xml:space="preserve">cache-param2 </w:t>
-      </w:r>
-      <w:r>
-        <w:t xml:space="preserve">variable should contain the </w:t>
-      </w:r>
-      <w:r>
-        <w:t xml:space="preserve">number of bits in the cache line offset if </w:t>
-      </w:r>
-      <w:r>
-        <w:t>it is non-zero.</w:t>
-      </w:r>
-      <w:r>
-        <w:t xml:space="preserve"> </w:t>
-      </w:r>
-      <w:r>
-        <w:t>If this variable is missing or if it has the value 0, the default of 6 is used.</w:t>
-      </w:r>
-      <w:r>
-        <w:t xml:space="preserve"> Call this value </w:t>
+        <w:t xml:space="preserve"> + </w:t>
       </w:r>
       <w:proofErr w:type="spellStart"/>
       <w:r>
@@ -9672,199 +10321,6 @@
       </w:r>
       <w:proofErr w:type="spellEnd"/>
       <w:r>
-        <w:rPr>
-          <w:i/>
-        </w:rPr>
-        <w:t>.</w:t>
-      </w:r>
-    </w:p>
-    <w:p>
-      <w:r>
-        <w:t>Note that the cache-size variable must be equal to:</w:t>
-      </w:r>
-    </w:p>
-    <w:p>
-      <w:pPr>
-        <w:pStyle w:val="Code"/>
-      </w:pPr>
-      <w:r>
-        <w:t>(1 &lt;&lt; (</w:t>
-      </w:r>
-      <w:proofErr w:type="spellStart"/>
-      <w:r>
-        <w:rPr>
-          <w:i/>
-        </w:rPr>
-        <w:t>indexWidth</w:t>
-      </w:r>
-      <w:proofErr w:type="spellEnd"/>
-      <w:r>
-        <w:t xml:space="preserve"> + </w:t>
-      </w:r>
-      <w:proofErr w:type="spellStart"/>
-      <w:r>
-        <w:rPr>
-          <w:i/>
-        </w:rPr>
-        <w:t>offsetWidth</w:t>
-      </w:r>
-      <w:proofErr w:type="spellEnd"/>
-      <w:r>
-        <w:t xml:space="preserve"> + 1))</w:t>
-      </w:r>
-    </w:p>
-    <w:p>
-      <w:pPr>
-        <w:rPr>
-          <w:b/>
-        </w:rPr>
-      </w:pPr>
-    </w:p>
-    <w:p>
-      <w:pPr>
-        <w:rPr>
-          <w:b/>
-        </w:rPr>
-      </w:pPr>
-      <w:proofErr w:type="gramStart"/>
-      <w:r>
-        <w:rPr>
-          <w:b/>
-        </w:rPr>
-        <w:t>c3</w:t>
-      </w:r>
-      <w:r>
-        <w:rPr>
-          <w:b/>
-        </w:rPr>
-        <w:t>f</w:t>
-      </w:r>
-      <w:r>
-        <w:rPr>
-          <w:b/>
-        </w:rPr>
-        <w:t>.dat</w:t>
-      </w:r>
-      <w:proofErr w:type="gramEnd"/>
-    </w:p>
-    <w:p>
-      <w:r>
-        <w:t xml:space="preserve">This cache driver uses a single cache for instructions in the XMMC memory model and a unified cache for </w:t>
-      </w:r>
-      <w:r>
-        <w:t>instructions</w:t>
-      </w:r>
-      <w:r>
-        <w:t xml:space="preserve"> and data in the XMM-SINGLE memory model</w:t>
-      </w:r>
-      <w:r>
-        <w:t>.</w:t>
-      </w:r>
-    </w:p>
-    <w:p>
-      <w:pPr>
-        <w:rPr>
-          <w:i/>
-        </w:rPr>
-      </w:pPr>
-      <w:r>
-        <w:t xml:space="preserve">The </w:t>
-      </w:r>
-      <w:r>
-        <w:rPr>
-          <w:i/>
-        </w:rPr>
-        <w:t xml:space="preserve">cache-param1 </w:t>
-      </w:r>
-      <w:r>
-        <w:t xml:space="preserve">variable should contain number of bits in the cache line index if it is non-zero. If this variable is missing or if it has the value 0, the default of 6 is used. Call this value </w:t>
-      </w:r>
-      <w:proofErr w:type="spellStart"/>
-      <w:r>
-        <w:rPr>
-          <w:i/>
-        </w:rPr>
-        <w:t>indexWidth</w:t>
-      </w:r>
-      <w:proofErr w:type="spellEnd"/>
-      <w:r>
-        <w:rPr>
-          <w:i/>
-        </w:rPr>
-        <w:t>.</w:t>
-      </w:r>
-    </w:p>
-    <w:p>
-      <w:pPr>
-        <w:rPr>
-          <w:i/>
-        </w:rPr>
-      </w:pPr>
-      <w:r>
-        <w:t xml:space="preserve">The </w:t>
-      </w:r>
-      <w:r>
-        <w:rPr>
-          <w:i/>
-        </w:rPr>
-        <w:t xml:space="preserve">cache-param2 </w:t>
-      </w:r>
-      <w:r>
-        <w:t>variable should contain the number of bits in the cache line offset if it is non-zero.</w:t>
-      </w:r>
-      <w:r>
-        <w:t xml:space="preserve"> </w:t>
-      </w:r>
-      <w:r>
-        <w:t xml:space="preserve">If this variable is missing or if it has the value 0, the default of 6 is used. Call this value </w:t>
-      </w:r>
-      <w:proofErr w:type="spellStart"/>
-      <w:r>
-        <w:rPr>
-          <w:i/>
-        </w:rPr>
-        <w:t>offsetWidth</w:t>
-      </w:r>
-      <w:proofErr w:type="spellEnd"/>
-      <w:r>
-        <w:rPr>
-          <w:i/>
-        </w:rPr>
-        <w:t>.</w:t>
-      </w:r>
-    </w:p>
-    <w:p>
-      <w:r>
-        <w:t>Note that the cache-size variable must be equal to:</w:t>
-      </w:r>
-    </w:p>
-    <w:p>
-      <w:pPr>
-        <w:pStyle w:val="Code"/>
-      </w:pPr>
-      <w:r>
-        <w:t>(1 &lt;&lt; (</w:t>
-      </w:r>
-      <w:proofErr w:type="spellStart"/>
-      <w:r>
-        <w:rPr>
-          <w:i/>
-        </w:rPr>
-        <w:t>indexWidth</w:t>
-      </w:r>
-      <w:proofErr w:type="spellEnd"/>
-      <w:r>
-        <w:t xml:space="preserve"> + </w:t>
-      </w:r>
-      <w:proofErr w:type="spellStart"/>
-      <w:r>
-        <w:rPr>
-          <w:i/>
-        </w:rPr>
-        <w:t>offsetWidth</w:t>
-      </w:r>
-      <w:proofErr w:type="spellEnd"/>
-      <w:r>
         <w:t>))</w:t>
       </w:r>
     </w:p>
@@ -9872,7 +10328,7 @@
       <w:pPr>
         <w:pStyle w:val="Heading1"/>
       </w:pPr>
-      <w:bookmarkStart w:id="43" w:name="_Toc200728299"/>
+      <w:bookmarkStart w:id="43" w:name="_Toc200762842"/>
       <w:r>
         <w:t>Variable Patching</w:t>
       </w:r>
@@ -10173,8 +10629,535 @@
     </w:p>
     <w:p>
       <w:pPr>
-        <w:pStyle w:val="DescriptionHeader"/>
-      </w:pPr>
+        <w:pStyle w:val="Heading1"/>
+      </w:pPr>
+      <w:bookmarkStart w:id="44" w:name="_Toc200762843"/>
+      <w:r>
+        <w:t>Memory Models</w:t>
+      </w:r>
+      <w:bookmarkEnd w:id="44"/>
+    </w:p>
+    <w:p>
+      <w:pPr>
+        <w:pStyle w:val="Heading2"/>
+      </w:pPr>
+      <w:bookmarkStart w:id="45" w:name="_Toc200762844"/>
+      <w:r>
+        <w:t>COG</w:t>
+      </w:r>
+      <w:bookmarkEnd w:id="45"/>
+    </w:p>
+    <w:p/>
+    <w:p>
+      <w:r>
+        <w:t>In the COG memory model (selected by the propeller-elf-</w:t>
+      </w:r>
+      <w:proofErr w:type="spellStart"/>
+      <w:r>
+        <w:t>gcc</w:t>
+      </w:r>
+      <w:proofErr w:type="spellEnd"/>
+      <w:r>
+        <w:t xml:space="preserve"> option –</w:t>
+      </w:r>
+      <w:proofErr w:type="spellStart"/>
+      <w:r>
+        <w:t>mcog</w:t>
+      </w:r>
+      <w:proofErr w:type="spellEnd"/>
+      <w:r>
+        <w:t>), all code is compiled to run within the COG but the loader loads the COG image along with code to load</w:t>
+      </w:r>
+      <w:r>
+        <w:t xml:space="preserve"> it into a COG into hub memory.</w:t>
+      </w:r>
+    </w:p>
+    <w:p>
+      <w:pPr>
+        <w:pStyle w:val="Heading2"/>
+      </w:pPr>
+      <w:bookmarkStart w:id="46" w:name="_Toc200762845"/>
+      <w:r>
+        <w:t>LMM</w:t>
+      </w:r>
+      <w:bookmarkEnd w:id="46"/>
+    </w:p>
+    <w:p/>
+    <w:p>
+      <w:r>
+        <w:t>In the LMM memory model (selected by the propeller-elf-</w:t>
+      </w:r>
+      <w:proofErr w:type="spellStart"/>
+      <w:r>
+        <w:t>gcc</w:t>
+      </w:r>
+      <w:proofErr w:type="spellEnd"/>
+      <w:r>
+        <w:t xml:space="preserve"> option –</w:t>
+      </w:r>
+      <w:proofErr w:type="spellStart"/>
+      <w:r>
+        <w:t>mlmm</w:t>
+      </w:r>
+      <w:proofErr w:type="spellEnd"/>
+      <w:r>
+        <w:t xml:space="preserve"> or by default if no memory model option is supplied), code is compiled to run directly from hub memory using an LMM kernel that is loaded into a COG at startup. In this model, it is also possible to include COG images in the form </w:t>
+      </w:r>
+      <w:proofErr w:type="gramStart"/>
+      <w:r>
+        <w:t>of .</w:t>
+      </w:r>
+      <w:proofErr w:type="spellStart"/>
+      <w:r>
+        <w:t>ecog</w:t>
+      </w:r>
+      <w:proofErr w:type="spellEnd"/>
+      <w:proofErr w:type="gramEnd"/>
+      <w:r>
+        <w:t xml:space="preserve"> files that the linker will place in the address space starting at the address 0xc0000000. The loader will locate those COG images and write them to the boot EEPROM starting at offset 0x8000. This feature will only work on boards that have at least a 64K byte EEPROM.</w:t>
+      </w:r>
+    </w:p>
+    <w:p>
+      <w:proofErr w:type="gramStart"/>
+      <w:r>
+        <w:t>A .</w:t>
+      </w:r>
+      <w:proofErr w:type="spellStart"/>
+      <w:r>
+        <w:t>eecog</w:t>
+      </w:r>
+      <w:proofErr w:type="spellEnd"/>
+      <w:proofErr w:type="gramEnd"/>
+      <w:r>
+        <w:t xml:space="preserve"> program can be built with the following commands:</w:t>
+      </w:r>
+    </w:p>
+    <w:p>
+      <w:pPr>
+        <w:pStyle w:val="Code"/>
+      </w:pPr>
+      <w:proofErr w:type="gramStart"/>
+      <w:r>
+        <w:t>propeller</w:t>
+      </w:r>
+      <w:proofErr w:type="gramEnd"/>
+      <w:r>
+        <w:t>-elf-</w:t>
+      </w:r>
+      <w:proofErr w:type="spellStart"/>
+      <w:r>
+        <w:t>gcc</w:t>
+      </w:r>
+      <w:proofErr w:type="spellEnd"/>
+      <w:r>
+        <w:t xml:space="preserve"> -</w:t>
+      </w:r>
+      <w:proofErr w:type="spellStart"/>
+      <w:r>
+        <w:t>Os</w:t>
+      </w:r>
+      <w:proofErr w:type="spellEnd"/>
+      <w:r>
+        <w:t xml:space="preserve"> -r -</w:t>
+      </w:r>
+      <w:proofErr w:type="spellStart"/>
+      <w:r>
+        <w:t>mcog</w:t>
+      </w:r>
+      <w:proofErr w:type="spellEnd"/>
+      <w:r>
+        <w:t xml:space="preserve"> –o </w:t>
+      </w:r>
+      <w:proofErr w:type="spellStart"/>
+      <w:r>
+        <w:t>myprog.ecog</w:t>
+      </w:r>
+      <w:proofErr w:type="spellEnd"/>
+      <w:r>
+        <w:t xml:space="preserve"> </w:t>
+      </w:r>
+      <w:proofErr w:type="spellStart"/>
+      <w:r>
+        <w:t>myprog.c</w:t>
+      </w:r>
+      <w:proofErr w:type="spellEnd"/>
+    </w:p>
+    <w:p>
+      <w:pPr>
+        <w:pStyle w:val="Code"/>
+      </w:pPr>
+    </w:p>
+    <w:p>
+      <w:pPr>
+        <w:pStyle w:val="Code"/>
+      </w:pPr>
+      <w:proofErr w:type="gramStart"/>
+      <w:r>
+        <w:t>propeller</w:t>
+      </w:r>
+      <w:proofErr w:type="gramEnd"/>
+      <w:r>
+        <w:t>-elf-</w:t>
+      </w:r>
+      <w:proofErr w:type="spellStart"/>
+      <w:r>
+        <w:t>objcopy</w:t>
+      </w:r>
+      <w:proofErr w:type="spellEnd"/>
+      <w:r>
+        <w:t xml:space="preserve"> --localize-text </w:t>
+      </w:r>
+      <w:r>
+        <w:t>\</w:t>
+      </w:r>
+    </w:p>
+    <w:p>
+      <w:pPr>
+        <w:pStyle w:val="Code"/>
+      </w:pPr>
+      <w:r>
+        <w:t xml:space="preserve">         </w:t>
+      </w:r>
+      <w:r>
+        <w:t>--</w:t>
+      </w:r>
+      <w:proofErr w:type="gramStart"/>
+      <w:r>
+        <w:t>rename</w:t>
+      </w:r>
+      <w:proofErr w:type="gramEnd"/>
+      <w:r>
+        <w:t>-section .text=</w:t>
+      </w:r>
+      <w:proofErr w:type="spellStart"/>
+      <w:r>
+        <w:t>myprog.ecog</w:t>
+      </w:r>
+      <w:proofErr w:type="spellEnd"/>
+      <w:r>
+        <w:t xml:space="preserve"> \</w:t>
+      </w:r>
+    </w:p>
+    <w:p>
+      <w:pPr>
+        <w:pStyle w:val="Code"/>
+      </w:pPr>
+      <w:r>
+        <w:t xml:space="preserve">        </w:t>
+      </w:r>
+      <w:r>
+        <w:t xml:space="preserve"> </w:t>
+      </w:r>
+      <w:proofErr w:type="spellStart"/>
+      <w:proofErr w:type="gramStart"/>
+      <w:r>
+        <w:t>myprog.ecog</w:t>
+      </w:r>
+      <w:proofErr w:type="spellEnd"/>
+      <w:proofErr w:type="gramEnd"/>
+    </w:p>
+    <w:p>
+      <w:r>
+        <w:t xml:space="preserve">The linker will provide the following symbols to locate the start and end of </w:t>
+      </w:r>
+      <w:proofErr w:type="gramStart"/>
+      <w:r>
+        <w:t>the .</w:t>
+      </w:r>
+      <w:proofErr w:type="spellStart"/>
+      <w:r>
+        <w:t>ecog</w:t>
+      </w:r>
+      <w:proofErr w:type="spellEnd"/>
+      <w:proofErr w:type="gramEnd"/>
+      <w:r>
+        <w:t xml:space="preserve"> image.</w:t>
+      </w:r>
+    </w:p>
+    <w:p>
+      <w:pPr>
+        <w:pStyle w:val="Code"/>
+      </w:pPr>
+      <w:r>
+        <w:tab/>
+        <w:t>_</w:t>
+      </w:r>
+      <w:proofErr w:type="spellStart"/>
+      <w:proofErr w:type="gramStart"/>
+      <w:r>
+        <w:t>load</w:t>
+      </w:r>
+      <w:proofErr w:type="gramEnd"/>
+      <w:r>
+        <w:t>_start_myprog_ecog</w:t>
+      </w:r>
+      <w:proofErr w:type="spellEnd"/>
+    </w:p>
+    <w:p>
+      <w:pPr>
+        <w:pStyle w:val="Code"/>
+      </w:pPr>
+      <w:r>
+        <w:tab/>
+        <w:t>_</w:t>
+      </w:r>
+      <w:proofErr w:type="spellStart"/>
+      <w:proofErr w:type="gramStart"/>
+      <w:r>
+        <w:t>load</w:t>
+      </w:r>
+      <w:proofErr w:type="gramEnd"/>
+      <w:r>
+        <w:t>_stop_myprog_ecog</w:t>
+      </w:r>
+      <w:proofErr w:type="spellEnd"/>
+    </w:p>
+    <w:p>
+      <w:pPr>
+        <w:pStyle w:val="Code"/>
+      </w:pPr>
+    </w:p>
+    <w:p>
+      <w:r>
+        <w:t xml:space="preserve">You can determine the offset of </w:t>
+      </w:r>
+      <w:proofErr w:type="gramStart"/>
+      <w:r>
+        <w:t>the .</w:t>
+      </w:r>
+      <w:proofErr w:type="spellStart"/>
+      <w:r>
+        <w:t>ecog</w:t>
+      </w:r>
+      <w:proofErr w:type="spellEnd"/>
+      <w:proofErr w:type="gramEnd"/>
+      <w:r>
+        <w:t xml:space="preserve"> image in EEPROM using the following formula:</w:t>
+      </w:r>
+    </w:p>
+    <w:p>
+      <w:pPr>
+        <w:pStyle w:val="Code"/>
+      </w:pPr>
+      <w:r>
+        <w:lastRenderedPageBreak/>
+        <w:t>_</w:t>
+      </w:r>
+      <w:proofErr w:type="spellStart"/>
+      <w:proofErr w:type="gramStart"/>
+      <w:r>
+        <w:t>load</w:t>
+      </w:r>
+      <w:proofErr w:type="gramEnd"/>
+      <w:r>
+        <w:t>_start_myprog_ecog</w:t>
+      </w:r>
+      <w:proofErr w:type="spellEnd"/>
+      <w:r>
+        <w:t xml:space="preserve"> – 0xc0000000 + 0x8000</w:t>
+      </w:r>
+    </w:p>
+    <w:p>
+      <w:pPr>
+        <w:pStyle w:val="Code"/>
+      </w:pPr>
+    </w:p>
+    <w:p>
+      <w:r>
+        <w:t xml:space="preserve">The size of </w:t>
+      </w:r>
+      <w:proofErr w:type="gramStart"/>
+      <w:r>
+        <w:t>the .</w:t>
+      </w:r>
+      <w:proofErr w:type="spellStart"/>
+      <w:r>
+        <w:t>ecog</w:t>
+      </w:r>
+      <w:proofErr w:type="spellEnd"/>
+      <w:proofErr w:type="gramEnd"/>
+      <w:r>
+        <w:t xml:space="preserve"> image in bytes is:</w:t>
+      </w:r>
+    </w:p>
+    <w:p>
+      <w:pPr>
+        <w:pStyle w:val="Code"/>
+      </w:pPr>
+    </w:p>
+    <w:p>
+      <w:pPr>
+        <w:pStyle w:val="Code"/>
+      </w:pPr>
+      <w:r>
+        <w:t>_</w:t>
+      </w:r>
+      <w:proofErr w:type="spellStart"/>
+      <w:proofErr w:type="gramStart"/>
+      <w:r>
+        <w:t>load</w:t>
+      </w:r>
+      <w:proofErr w:type="gramEnd"/>
+      <w:r>
+        <w:t>_stop_myprog_ecog</w:t>
+      </w:r>
+      <w:proofErr w:type="spellEnd"/>
+      <w:r>
+        <w:t xml:space="preserve"> - _</w:t>
+      </w:r>
+      <w:proofErr w:type="spellStart"/>
+      <w:r>
+        <w:t>load_start_myprog_ecog</w:t>
+      </w:r>
+      <w:proofErr w:type="spellEnd"/>
+    </w:p>
+    <w:p/>
+    <w:p>
+      <w:pPr>
+        <w:pStyle w:val="Heading2"/>
+      </w:pPr>
+      <w:bookmarkStart w:id="47" w:name="_Toc200762846"/>
+      <w:r>
+        <w:t>XMMC</w:t>
+      </w:r>
+      <w:bookmarkEnd w:id="47"/>
+    </w:p>
+    <w:p/>
+    <w:p>
+      <w:r>
+        <w:t>In the XMMC memory model (selected by the propeller-elf-</w:t>
+      </w:r>
+      <w:proofErr w:type="spellStart"/>
+      <w:r>
+        <w:t>gcc</w:t>
+      </w:r>
+      <w:proofErr w:type="spellEnd"/>
+      <w:r>
+        <w:t xml:space="preserve"> option –</w:t>
+      </w:r>
+      <w:proofErr w:type="spellStart"/>
+      <w:r>
+        <w:t>mxmmc</w:t>
+      </w:r>
+      <w:proofErr w:type="spellEnd"/>
+      <w:r>
+        <w:t xml:space="preserve">), code is placed in memory starting at 0x30000000 and all data is placed in hub memory. This memory model is normally used when the board supports flash memory at 0x30000000 such as the Parallax C3. It can also be used if the board </w:t>
+      </w:r>
+      <w:r>
+        <w:t>supports RAM at that address. Also, some boards do incomplete address decoding and hence appear to have RAM at 0x30000000 even though RAM is normally placed at 0x20000000. In order to use the XMMC memory model with external RAM you must include the following line in the board configuration file:</w:t>
+      </w:r>
+    </w:p>
+    <w:p>
+      <w:pPr>
+        <w:pStyle w:val="Code"/>
+      </w:pPr>
+      <w:proofErr w:type="gramStart"/>
+      <w:r>
+        <w:t>load</w:t>
+      </w:r>
+      <w:proofErr w:type="gramEnd"/>
+      <w:r>
+        <w:t>-target: ram</w:t>
+      </w:r>
+    </w:p>
+    <w:p>
+      <w:pPr>
+        <w:pStyle w:val="Heading2"/>
+      </w:pPr>
+      <w:bookmarkStart w:id="48" w:name="_Toc200762847"/>
+      <w:r>
+        <w:t>XMM-SINGLE</w:t>
+      </w:r>
+      <w:bookmarkEnd w:id="48"/>
+    </w:p>
+    <w:p/>
+    <w:p>
+      <w:r>
+        <w:t>In the XMM-SINGLE memory model (selected by the propeller-elf-</w:t>
+      </w:r>
+      <w:proofErr w:type="spellStart"/>
+      <w:r>
+        <w:t>gcc</w:t>
+      </w:r>
+      <w:proofErr w:type="spellEnd"/>
+      <w:r>
+        <w:t xml:space="preserve"> option –</w:t>
+      </w:r>
+      <w:proofErr w:type="spellStart"/>
+      <w:r>
+        <w:t>mxmm</w:t>
+      </w:r>
+      <w:proofErr w:type="spellEnd"/>
+      <w:r>
+        <w:t xml:space="preserve">-single), code and data are placed in memory starting at address 0x20000000. </w:t>
+      </w:r>
+      <w:proofErr w:type="gramStart"/>
+      <w:r>
+        <w:t>because</w:t>
+      </w:r>
+      <w:proofErr w:type="gramEnd"/>
+      <w:r>
+        <w:t xml:space="preserve"> code and data are intermixed in memory this memory model must be used with external RAM.</w:t>
+      </w:r>
+    </w:p>
+    <w:p>
+      <w:pPr>
+        <w:pStyle w:val="Heading2"/>
+      </w:pPr>
+      <w:bookmarkStart w:id="49" w:name="_Toc200762848"/>
+      <w:r>
+        <w:t>XMM-SPLIT</w:t>
+      </w:r>
+      <w:bookmarkEnd w:id="49"/>
+    </w:p>
+    <w:p/>
+    <w:p>
+      <w:r>
+        <w:t>In the XMM-SPLIT memory model (selected by the propeller-elf-</w:t>
+      </w:r>
+      <w:proofErr w:type="spellStart"/>
+      <w:r>
+        <w:t>gcc</w:t>
+      </w:r>
+      <w:proofErr w:type="spellEnd"/>
+      <w:r>
+        <w:t xml:space="preserve"> option –</w:t>
+      </w:r>
+      <w:proofErr w:type="spellStart"/>
+      <w:r>
+        <w:t>mxmm</w:t>
+      </w:r>
+      <w:proofErr w:type="spellEnd"/>
+      <w:r>
+        <w:t>-split or just –</w:t>
+      </w:r>
+      <w:proofErr w:type="spellStart"/>
+      <w:r>
+        <w:t>mxmm</w:t>
+      </w:r>
+      <w:proofErr w:type="spellEnd"/>
+      <w:r>
+        <w:t>), data is placed in memory starting at 0x20000000 and code is placed in memory starting at 0x30000000. The board must support memory at both locations and the memory at 0x20000000 must be RAM. If the memory at 0x30000000 is also RAM, the following line must be in the board configuration file:</w:t>
+      </w:r>
+    </w:p>
+    <w:p>
+      <w:pPr>
+        <w:pStyle w:val="Code"/>
+      </w:pPr>
+      <w:proofErr w:type="gramStart"/>
+      <w:r>
+        <w:t>load</w:t>
+      </w:r>
+      <w:proofErr w:type="gramEnd"/>
+      <w:r>
+        <w:t>-target: ram</w:t>
+      </w:r>
+    </w:p>
+    <w:p/>
+    <w:p>
+      <w:r>
+        <w:t>Also, the memory at 0x2000000 and 0x30000000 must be independent and not just images of the same memory at both addresses.</w:t>
+      </w:r>
     </w:p>
     <w:sectPr>
       <w:footerReference w:type="even" r:id="rId9"/>
@@ -10297,7 +11280,7 @@
         <w:rStyle w:val="PageNumber"/>
         <w:noProof/>
       </w:rPr>
-      <w:t>19</w:t>
+      <w:t>3</w:t>
     </w:r>
     <w:r>
       <w:rPr>
@@ -14153,7 +15136,7 @@
 </file>
 
 <file path=customXml/itemProps1.xml><?xml version="1.0" encoding="utf-8"?>
-<ds:datastoreItem xmlns:ds="http://schemas.openxmlformats.org/officeDocument/2006/customXml" ds:itemID="{AC92EC03-38CC-3742-A21D-2E82078BB900}">
+<ds:datastoreItem xmlns:ds="http://schemas.openxmlformats.org/officeDocument/2006/customXml" ds:itemID="{98818B58-0ED5-8A48-9DA9-BC4C2D1EA202}">
   <ds:schemaRefs>
     <ds:schemaRef ds:uri="http://schemas.openxmlformats.org/officeDocument/2006/bibliography"/>
   </ds:schemaRefs>

</xml_diff>

<commit_message>
Minor wording change to indicate that the loader-understood variables are not the only possible variables.
</commit_message>
<xml_diff>
--- a/loader/Loader.docx
+++ b/loader/Loader.docx
@@ -183,7 +183,7 @@
             <w:rPr>
               <w:noProof/>
             </w:rPr>
-            <w:instrText xml:space="preserve"> PAGEREF _Toc200762800 \h </w:instrText>
+            <w:instrText xml:space="preserve"> PAGEREF _Toc200775498 \h </w:instrText>
           </w:r>
           <w:r>
             <w:rPr>
@@ -262,7 +262,7 @@
             <w:rPr>
               <w:noProof/>
             </w:rPr>
-            <w:instrText xml:space="preserve"> PAGEREF _Toc200762801 \h </w:instrText>
+            <w:instrText xml:space="preserve"> PAGEREF _Toc200775499 \h </w:instrText>
           </w:r>
           <w:r>
             <w:rPr>
@@ -339,7 +339,7 @@
             <w:rPr>
               <w:noProof/>
             </w:rPr>
-            <w:instrText xml:space="preserve"> PAGEREF _Toc200762802 \h </w:instrText>
+            <w:instrText xml:space="preserve"> PAGEREF _Toc200775500 \h </w:instrText>
           </w:r>
           <w:r>
             <w:rPr>
@@ -416,7 +416,7 @@
             <w:rPr>
               <w:noProof/>
             </w:rPr>
-            <w:instrText xml:space="preserve"> PAGEREF _Toc200762803 \h </w:instrText>
+            <w:instrText xml:space="preserve"> PAGEREF _Toc200775501 \h </w:instrText>
           </w:r>
           <w:r>
             <w:rPr>
@@ -493,7 +493,7 @@
             <w:rPr>
               <w:noProof/>
             </w:rPr>
-            <w:instrText xml:space="preserve"> PAGEREF _Toc200762804 \h </w:instrText>
+            <w:instrText xml:space="preserve"> PAGEREF _Toc200775502 \h </w:instrText>
           </w:r>
           <w:r>
             <w:rPr>
@@ -570,7 +570,7 @@
             <w:rPr>
               <w:noProof/>
             </w:rPr>
-            <w:instrText xml:space="preserve"> PAGEREF _Toc200762805 \h </w:instrText>
+            <w:instrText xml:space="preserve"> PAGEREF _Toc200775503 \h </w:instrText>
           </w:r>
           <w:r>
             <w:rPr>
@@ -647,7 +647,7 @@
             <w:rPr>
               <w:noProof/>
             </w:rPr>
-            <w:instrText xml:space="preserve"> PAGEREF _Toc200762806 \h </w:instrText>
+            <w:instrText xml:space="preserve"> PAGEREF _Toc200775504 \h </w:instrText>
           </w:r>
           <w:r>
             <w:rPr>
@@ -724,7 +724,7 @@
             <w:rPr>
               <w:noProof/>
             </w:rPr>
-            <w:instrText xml:space="preserve"> PAGEREF _Toc200762807 \h </w:instrText>
+            <w:instrText xml:space="preserve"> PAGEREF _Toc200775505 \h </w:instrText>
           </w:r>
           <w:r>
             <w:rPr>
@@ -801,7 +801,7 @@
             <w:rPr>
               <w:noProof/>
             </w:rPr>
-            <w:instrText xml:space="preserve"> PAGEREF _Toc200762808 \h </w:instrText>
+            <w:instrText xml:space="preserve"> PAGEREF _Toc200775506 \h </w:instrText>
           </w:r>
           <w:r>
             <w:rPr>
@@ -878,7 +878,7 @@
             <w:rPr>
               <w:noProof/>
             </w:rPr>
-            <w:instrText xml:space="preserve"> PAGEREF _Toc200762809 \h </w:instrText>
+            <w:instrText xml:space="preserve"> PAGEREF _Toc200775507 \h </w:instrText>
           </w:r>
           <w:r>
             <w:rPr>
@@ -957,7 +957,7 @@
             <w:rPr>
               <w:noProof/>
             </w:rPr>
-            <w:instrText xml:space="preserve"> PAGEREF _Toc200762810 \h </w:instrText>
+            <w:instrText xml:space="preserve"> PAGEREF _Toc200775508 \h </w:instrText>
           </w:r>
           <w:r>
             <w:rPr>
@@ -1034,7 +1034,7 @@
             <w:rPr>
               <w:noProof/>
             </w:rPr>
-            <w:instrText xml:space="preserve"> PAGEREF _Toc200762811 \h </w:instrText>
+            <w:instrText xml:space="preserve"> PAGEREF _Toc200775509 \h </w:instrText>
           </w:r>
           <w:r>
             <w:rPr>
@@ -1111,7 +1111,7 @@
             <w:rPr>
               <w:noProof/>
             </w:rPr>
-            <w:instrText xml:space="preserve"> PAGEREF _Toc200762812 \h </w:instrText>
+            <w:instrText xml:space="preserve"> PAGEREF _Toc200775510 \h </w:instrText>
           </w:r>
           <w:r>
             <w:rPr>
@@ -1188,7 +1188,7 @@
             <w:rPr>
               <w:noProof/>
             </w:rPr>
-            <w:instrText xml:space="preserve"> PAGEREF _Toc200762813 \h </w:instrText>
+            <w:instrText xml:space="preserve"> PAGEREF _Toc200775511 \h </w:instrText>
           </w:r>
           <w:r>
             <w:rPr>
@@ -1265,7 +1265,7 @@
             <w:rPr>
               <w:noProof/>
             </w:rPr>
-            <w:instrText xml:space="preserve"> PAGEREF _Toc200762814 \h </w:instrText>
+            <w:instrText xml:space="preserve"> PAGEREF _Toc200775512 \h </w:instrText>
           </w:r>
           <w:r>
             <w:rPr>
@@ -1342,7 +1342,7 @@
             <w:rPr>
               <w:noProof/>
             </w:rPr>
-            <w:instrText xml:space="preserve"> PAGEREF _Toc200762815 \h </w:instrText>
+            <w:instrText xml:space="preserve"> PAGEREF _Toc200775513 \h </w:instrText>
           </w:r>
           <w:r>
             <w:rPr>
@@ -1419,7 +1419,7 @@
             <w:rPr>
               <w:noProof/>
             </w:rPr>
-            <w:instrText xml:space="preserve"> PAGEREF _Toc200762816 \h </w:instrText>
+            <w:instrText xml:space="preserve"> PAGEREF _Toc200775514 \h </w:instrText>
           </w:r>
           <w:r>
             <w:rPr>
@@ -1496,7 +1496,7 @@
             <w:rPr>
               <w:noProof/>
             </w:rPr>
-            <w:instrText xml:space="preserve"> PAGEREF _Toc200762817 \h </w:instrText>
+            <w:instrText xml:space="preserve"> PAGEREF _Toc200775515 \h </w:instrText>
           </w:r>
           <w:r>
             <w:rPr>
@@ -1573,7 +1573,7 @@
             <w:rPr>
               <w:noProof/>
             </w:rPr>
-            <w:instrText xml:space="preserve"> PAGEREF _Toc200762818 \h </w:instrText>
+            <w:instrText xml:space="preserve"> PAGEREF _Toc200775516 \h </w:instrText>
           </w:r>
           <w:r>
             <w:rPr>
@@ -1650,7 +1650,7 @@
             <w:rPr>
               <w:noProof/>
             </w:rPr>
-            <w:instrText xml:space="preserve"> PAGEREF _Toc200762819 \h </w:instrText>
+            <w:instrText xml:space="preserve"> PAGEREF _Toc200775517 \h </w:instrText>
           </w:r>
           <w:r>
             <w:rPr>
@@ -1727,7 +1727,7 @@
             <w:rPr>
               <w:noProof/>
             </w:rPr>
-            <w:instrText xml:space="preserve"> PAGEREF _Toc200762820 \h </w:instrText>
+            <w:instrText xml:space="preserve"> PAGEREF _Toc200775518 \h </w:instrText>
           </w:r>
           <w:r>
             <w:rPr>
@@ -1804,7 +1804,7 @@
             <w:rPr>
               <w:noProof/>
             </w:rPr>
-            <w:instrText xml:space="preserve"> PAGEREF _Toc200762821 \h </w:instrText>
+            <w:instrText xml:space="preserve"> PAGEREF _Toc200775519 \h </w:instrText>
           </w:r>
           <w:r>
             <w:rPr>
@@ -1881,7 +1881,7 @@
             <w:rPr>
               <w:noProof/>
             </w:rPr>
-            <w:instrText xml:space="preserve"> PAGEREF _Toc200762822 \h </w:instrText>
+            <w:instrText xml:space="preserve"> PAGEREF _Toc200775520 \h </w:instrText>
           </w:r>
           <w:r>
             <w:rPr>
@@ -1958,7 +1958,7 @@
             <w:rPr>
               <w:noProof/>
             </w:rPr>
-            <w:instrText xml:space="preserve"> PAGEREF _Toc200762823 \h </w:instrText>
+            <w:instrText xml:space="preserve"> PAGEREF _Toc200775521 \h </w:instrText>
           </w:r>
           <w:r>
             <w:rPr>
@@ -2035,7 +2035,7 @@
             <w:rPr>
               <w:noProof/>
             </w:rPr>
-            <w:instrText xml:space="preserve"> PAGEREF _Toc200762824 \h </w:instrText>
+            <w:instrText xml:space="preserve"> PAGEREF _Toc200775522 \h </w:instrText>
           </w:r>
           <w:r>
             <w:rPr>
@@ -2112,7 +2112,7 @@
             <w:rPr>
               <w:noProof/>
             </w:rPr>
-            <w:instrText xml:space="preserve"> PAGEREF _Toc200762825 \h </w:instrText>
+            <w:instrText xml:space="preserve"> PAGEREF _Toc200775523 \h </w:instrText>
           </w:r>
           <w:r>
             <w:rPr>
@@ -2189,7 +2189,7 @@
             <w:rPr>
               <w:noProof/>
             </w:rPr>
-            <w:instrText xml:space="preserve"> PAGEREF _Toc200762826 \h </w:instrText>
+            <w:instrText xml:space="preserve"> PAGEREF _Toc200775524 \h </w:instrText>
           </w:r>
           <w:r>
             <w:rPr>
@@ -2266,7 +2266,7 @@
             <w:rPr>
               <w:noProof/>
             </w:rPr>
-            <w:instrText xml:space="preserve"> PAGEREF _Toc200762827 \h </w:instrText>
+            <w:instrText xml:space="preserve"> PAGEREF _Toc200775525 \h </w:instrText>
           </w:r>
           <w:r>
             <w:rPr>
@@ -2345,7 +2345,7 @@
             <w:rPr>
               <w:noProof/>
             </w:rPr>
-            <w:instrText xml:space="preserve"> PAGEREF _Toc200762828 \h </w:instrText>
+            <w:instrText xml:space="preserve"> PAGEREF _Toc200775526 \h </w:instrText>
           </w:r>
           <w:r>
             <w:rPr>
@@ -2422,7 +2422,7 @@
             <w:rPr>
               <w:noProof/>
             </w:rPr>
-            <w:instrText xml:space="preserve"> PAGEREF _Toc200762829 \h </w:instrText>
+            <w:instrText xml:space="preserve"> PAGEREF _Toc200775527 \h </w:instrText>
           </w:r>
           <w:r>
             <w:rPr>
@@ -2499,7 +2499,7 @@
             <w:rPr>
               <w:noProof/>
             </w:rPr>
-            <w:instrText xml:space="preserve"> PAGEREF _Toc200762830 \h </w:instrText>
+            <w:instrText xml:space="preserve"> PAGEREF _Toc200775528 \h </w:instrText>
           </w:r>
           <w:r>
             <w:rPr>
@@ -2576,7 +2576,7 @@
             <w:rPr>
               <w:noProof/>
             </w:rPr>
-            <w:instrText xml:space="preserve"> PAGEREF _Toc200762831 \h </w:instrText>
+            <w:instrText xml:space="preserve"> PAGEREF _Toc200775529 \h </w:instrText>
           </w:r>
           <w:r>
             <w:rPr>
@@ -2655,7 +2655,7 @@
             <w:rPr>
               <w:noProof/>
             </w:rPr>
-            <w:instrText xml:space="preserve"> PAGEREF _Toc200762832 \h </w:instrText>
+            <w:instrText xml:space="preserve"> PAGEREF _Toc200775530 \h </w:instrText>
           </w:r>
           <w:r>
             <w:rPr>
@@ -2732,7 +2732,7 @@
             <w:rPr>
               <w:noProof/>
             </w:rPr>
-            <w:instrText xml:space="preserve"> PAGEREF _Toc200762833 \h </w:instrText>
+            <w:instrText xml:space="preserve"> PAGEREF _Toc200775531 \h </w:instrText>
           </w:r>
           <w:r>
             <w:rPr>
@@ -2809,7 +2809,7 @@
             <w:rPr>
               <w:noProof/>
             </w:rPr>
-            <w:instrText xml:space="preserve"> PAGEREF _Toc200762834 \h </w:instrText>
+            <w:instrText xml:space="preserve"> PAGEREF _Toc200775532 \h </w:instrText>
           </w:r>
           <w:r>
             <w:rPr>
@@ -2886,7 +2886,7 @@
             <w:rPr>
               <w:noProof/>
             </w:rPr>
-            <w:instrText xml:space="preserve"> PAGEREF _Toc200762835 \h </w:instrText>
+            <w:instrText xml:space="preserve"> PAGEREF _Toc200775533 \h </w:instrText>
           </w:r>
           <w:r>
             <w:rPr>
@@ -2963,7 +2963,7 @@
             <w:rPr>
               <w:noProof/>
             </w:rPr>
-            <w:instrText xml:space="preserve"> PAGEREF _Toc200762836 \h </w:instrText>
+            <w:instrText xml:space="preserve"> PAGEREF _Toc200775534 \h </w:instrText>
           </w:r>
           <w:r>
             <w:rPr>
@@ -3040,7 +3040,7 @@
             <w:rPr>
               <w:noProof/>
             </w:rPr>
-            <w:instrText xml:space="preserve"> PAGEREF _Toc200762837 \h </w:instrText>
+            <w:instrText xml:space="preserve"> PAGEREF _Toc200775535 \h </w:instrText>
           </w:r>
           <w:r>
             <w:rPr>
@@ -3117,7 +3117,7 @@
             <w:rPr>
               <w:noProof/>
             </w:rPr>
-            <w:instrText xml:space="preserve"> PAGEREF _Toc200762838 \h </w:instrText>
+            <w:instrText xml:space="preserve"> PAGEREF _Toc200775536 \h </w:instrText>
           </w:r>
           <w:r>
             <w:rPr>
@@ -3194,7 +3194,7 @@
             <w:rPr>
               <w:noProof/>
             </w:rPr>
-            <w:instrText xml:space="preserve"> PAGEREF _Toc200762839 \h </w:instrText>
+            <w:instrText xml:space="preserve"> PAGEREF _Toc200775537 \h </w:instrText>
           </w:r>
           <w:r>
             <w:rPr>
@@ -3271,7 +3271,7 @@
             <w:rPr>
               <w:noProof/>
             </w:rPr>
-            <w:instrText xml:space="preserve"> PAGEREF _Toc200762840 \h </w:instrText>
+            <w:instrText xml:space="preserve"> PAGEREF _Toc200775538 \h </w:instrText>
           </w:r>
           <w:r>
             <w:rPr>
@@ -3348,7 +3348,7 @@
             <w:rPr>
               <w:noProof/>
             </w:rPr>
-            <w:instrText xml:space="preserve"> PAGEREF _Toc200762841 \h </w:instrText>
+            <w:instrText xml:space="preserve"> PAGEREF _Toc200775539 \h </w:instrText>
           </w:r>
           <w:r>
             <w:rPr>
@@ -3427,7 +3427,7 @@
             <w:rPr>
               <w:noProof/>
             </w:rPr>
-            <w:instrText xml:space="preserve"> PAGEREF _Toc200762842 \h </w:instrText>
+            <w:instrText xml:space="preserve"> PAGEREF _Toc200775540 \h </w:instrText>
           </w:r>
           <w:r>
             <w:rPr>
@@ -3506,7 +3506,7 @@
             <w:rPr>
               <w:noProof/>
             </w:rPr>
-            <w:instrText xml:space="preserve"> PAGEREF _Toc200762843 \h </w:instrText>
+            <w:instrText xml:space="preserve"> PAGEREF _Toc200775541 \h </w:instrText>
           </w:r>
           <w:r>
             <w:rPr>
@@ -3583,7 +3583,7 @@
             <w:rPr>
               <w:noProof/>
             </w:rPr>
-            <w:instrText xml:space="preserve"> PAGEREF _Toc200762844 \h </w:instrText>
+            <w:instrText xml:space="preserve"> PAGEREF _Toc200775542 \h </w:instrText>
           </w:r>
           <w:r>
             <w:rPr>
@@ -3660,7 +3660,7 @@
             <w:rPr>
               <w:noProof/>
             </w:rPr>
-            <w:instrText xml:space="preserve"> PAGEREF _Toc200762845 \h </w:instrText>
+            <w:instrText xml:space="preserve"> PAGEREF _Toc200775543 \h </w:instrText>
           </w:r>
           <w:r>
             <w:rPr>
@@ -3737,7 +3737,7 @@
             <w:rPr>
               <w:noProof/>
             </w:rPr>
-            <w:instrText xml:space="preserve"> PAGEREF _Toc200762846 \h </w:instrText>
+            <w:instrText xml:space="preserve"> PAGEREF _Toc200775544 \h </w:instrText>
           </w:r>
           <w:r>
             <w:rPr>
@@ -3814,7 +3814,7 @@
             <w:rPr>
               <w:noProof/>
             </w:rPr>
-            <w:instrText xml:space="preserve"> PAGEREF _Toc200762847 \h </w:instrText>
+            <w:instrText xml:space="preserve"> PAGEREF _Toc200775545 \h </w:instrText>
           </w:r>
           <w:r>
             <w:rPr>
@@ -3891,7 +3891,7 @@
             <w:rPr>
               <w:noProof/>
             </w:rPr>
-            <w:instrText xml:space="preserve"> PAGEREF _Toc200762848 \h </w:instrText>
+            <w:instrText xml:space="preserve"> PAGEREF _Toc200775546 \h </w:instrText>
           </w:r>
           <w:r>
             <w:rPr>
@@ -3952,7 +3952,6 @@
         <w:rPr>
           <w:noProof/>
         </w:rPr>
-        <w:lastRenderedPageBreak/>
         <w:br w:type="page"/>
       </w:r>
     </w:p>
@@ -3963,7 +3962,7 @@
           <w:noProof/>
         </w:rPr>
       </w:pPr>
-      <w:bookmarkStart w:id="1" w:name="_Toc200762800"/>
+      <w:bookmarkStart w:id="1" w:name="_Toc200775498"/>
       <w:r>
         <w:rPr>
           <w:noProof/>
@@ -4014,7 +4013,7 @@
       <w:pPr>
         <w:pStyle w:val="Heading1"/>
       </w:pPr>
-      <w:bookmarkStart w:id="2" w:name="_Toc200762801"/>
+      <w:bookmarkStart w:id="2" w:name="_Toc200775499"/>
       <w:r>
         <w:t>Common Use Cases</w:t>
       </w:r>
@@ -4024,7 +4023,7 @@
       <w:pPr>
         <w:pStyle w:val="Heading2"/>
       </w:pPr>
-      <w:bookmarkStart w:id="3" w:name="_Toc200762802"/>
+      <w:bookmarkStart w:id="3" w:name="_Toc200775500"/>
       <w:r>
         <w:t>Loading COG or LMM Program</w:t>
       </w:r>
@@ -4259,7 +4258,7 @@
       <w:pPr>
         <w:pStyle w:val="Heading2"/>
       </w:pPr>
-      <w:bookmarkStart w:id="4" w:name="_Toc200762803"/>
+      <w:bookmarkStart w:id="4" w:name="_Toc200775501"/>
       <w:r>
         <w:t>Loading an XMM Program</w:t>
       </w:r>
@@ -4423,7 +4422,7 @@
       <w:pPr>
         <w:pStyle w:val="Heading3"/>
       </w:pPr>
-      <w:bookmarkStart w:id="5" w:name="_Toc200762804"/>
+      <w:bookmarkStart w:id="5" w:name="_Toc200775502"/>
       <w:r>
         <w:t>Cache Drivers</w:t>
       </w:r>
@@ -4442,7 +4441,7 @@
       <w:pPr>
         <w:pStyle w:val="Heading2"/>
       </w:pPr>
-      <w:bookmarkStart w:id="6" w:name="_Toc200762805"/>
+      <w:bookmarkStart w:id="6" w:name="_Toc200775503"/>
       <w:r>
         <w:t>Using the SD Loader</w:t>
       </w:r>
@@ -4785,7 +4784,7 @@
       <w:pPr>
         <w:pStyle w:val="Heading2"/>
       </w:pPr>
-      <w:bookmarkStart w:id="7" w:name="_Toc200762806"/>
+      <w:bookmarkStart w:id="7" w:name="_Toc200775504"/>
       <w:r>
         <w:t>Using the SD Cache Driver</w:t>
       </w:r>
@@ -5131,7 +5130,7 @@
       <w:pPr>
         <w:pStyle w:val="Heading2"/>
       </w:pPr>
-      <w:bookmarkStart w:id="8" w:name="_Toc200762807"/>
+      <w:bookmarkStart w:id="8" w:name="_Toc200775505"/>
       <w:r>
         <w:t>Writing a File to the SD Card</w:t>
       </w:r>
@@ -5224,7 +5223,7 @@
       <w:pPr>
         <w:pStyle w:val="Heading2"/>
       </w:pPr>
-      <w:bookmarkStart w:id="9" w:name="_Toc200762808"/>
+      <w:bookmarkStart w:id="9" w:name="_Toc200775506"/>
       <w:r>
         <w:t>Creating a PEX file</w:t>
       </w:r>
@@ -5358,7 +5357,7 @@
       <w:pPr>
         <w:pStyle w:val="Heading2"/>
       </w:pPr>
-      <w:bookmarkStart w:id="10" w:name="_Toc200762809"/>
+      <w:bookmarkStart w:id="10" w:name="_Toc200775507"/>
       <w:r>
         <w:t>Creating a Spin Binary File</w:t>
       </w:r>
@@ -5444,7 +5443,7 @@
       <w:pPr>
         <w:pStyle w:val="Heading1"/>
       </w:pPr>
-      <w:bookmarkStart w:id="11" w:name="_Toc200762810"/>
+      <w:bookmarkStart w:id="11" w:name="_Toc200775508"/>
       <w:r>
         <w:t>Options</w:t>
       </w:r>
@@ -5454,7 +5453,7 @@
       <w:pPr>
         <w:pStyle w:val="Heading2"/>
       </w:pPr>
-      <w:bookmarkStart w:id="12" w:name="_Toc200762811"/>
+      <w:bookmarkStart w:id="12" w:name="_Toc200775509"/>
       <w:r>
         <w:t>-</w:t>
       </w:r>
@@ -5633,7 +5632,7 @@
       <w:pPr>
         <w:pStyle w:val="Heading2"/>
       </w:pPr>
-      <w:bookmarkStart w:id="13" w:name="_Toc200762812"/>
+      <w:bookmarkStart w:id="13" w:name="_Toc200775510"/>
       <w:r>
         <w:t>-D &lt;</w:t>
       </w:r>
@@ -5714,7 +5713,7 @@
       <w:pPr>
         <w:pStyle w:val="Heading2"/>
       </w:pPr>
-      <w:bookmarkStart w:id="14" w:name="_Toc200762813"/>
+      <w:bookmarkStart w:id="14" w:name="_Toc200775511"/>
       <w:r>
         <w:t>-</w:t>
       </w:r>
@@ -5757,7 +5756,7 @@
       <w:pPr>
         <w:pStyle w:val="Heading2"/>
       </w:pPr>
-      <w:bookmarkStart w:id="15" w:name="_Toc200762814"/>
+      <w:bookmarkStart w:id="15" w:name="_Toc200775512"/>
       <w:r>
         <w:t>-</w:t>
       </w:r>
@@ -5816,7 +5815,7 @@
       <w:pPr>
         <w:pStyle w:val="Heading2"/>
       </w:pPr>
-      <w:bookmarkStart w:id="16" w:name="_Toc200762815"/>
+      <w:bookmarkStart w:id="16" w:name="_Toc200775513"/>
       <w:r>
         <w:t>-I &lt;path&gt; A</w:t>
       </w:r>
@@ -5860,7 +5859,7 @@
       <w:pPr>
         <w:pStyle w:val="Heading2"/>
       </w:pPr>
-      <w:bookmarkStart w:id="17" w:name="_Toc200762816"/>
+      <w:bookmarkStart w:id="17" w:name="_Toc200775514"/>
       <w:r>
         <w:t>-</w:t>
       </w:r>
@@ -6054,7 +6053,7 @@
       <w:pPr>
         <w:pStyle w:val="Heading2"/>
       </w:pPr>
-      <w:bookmarkStart w:id="18" w:name="_Toc200762817"/>
+      <w:bookmarkStart w:id="18" w:name="_Toc200775515"/>
       <w:r>
         <w:t>–P L</w:t>
       </w:r>
@@ -6073,7 +6072,7 @@
       <w:pPr>
         <w:pStyle w:val="Heading2"/>
       </w:pPr>
-      <w:bookmarkStart w:id="19" w:name="_Toc200762818"/>
+      <w:bookmarkStart w:id="19" w:name="_Toc200775516"/>
       <w:r>
         <w:t>-</w:t>
       </w:r>
@@ -6373,7 +6372,7 @@
       <w:pPr>
         <w:pStyle w:val="Heading2"/>
       </w:pPr>
-      <w:bookmarkStart w:id="20" w:name="_Toc200762819"/>
+      <w:bookmarkStart w:id="20" w:name="_Toc200775517"/>
       <w:r>
         <w:lastRenderedPageBreak/>
         <w:t>-</w:t>
@@ -6398,7 +6397,7 @@
       <w:pPr>
         <w:pStyle w:val="Heading2"/>
       </w:pPr>
-      <w:bookmarkStart w:id="21" w:name="_Toc200762820"/>
+      <w:bookmarkStart w:id="21" w:name="_Toc200775518"/>
       <w:r>
         <w:t>-</w:t>
       </w:r>
@@ -6428,7 +6427,7 @@
       <w:pPr>
         <w:pStyle w:val="Heading2"/>
       </w:pPr>
-      <w:bookmarkStart w:id="22" w:name="_Toc200762821"/>
+      <w:bookmarkStart w:id="22" w:name="_Toc200775519"/>
       <w:r>
         <w:t>–S or –S&lt;n&gt; Slow down the loader by adding a delay</w:t>
       </w:r>
@@ -6559,7 +6558,7 @@
       <w:pPr>
         <w:pStyle w:val="Heading2"/>
       </w:pPr>
-      <w:bookmarkStart w:id="23" w:name="_Toc200762822"/>
+      <w:bookmarkStart w:id="23" w:name="_Toc200775520"/>
       <w:r>
         <w:t>-</w:t>
       </w:r>
@@ -6647,7 +6646,7 @@
       <w:pPr>
         <w:pStyle w:val="Heading2"/>
       </w:pPr>
-      <w:bookmarkStart w:id="24" w:name="_Toc200762823"/>
+      <w:bookmarkStart w:id="24" w:name="_Toc200775521"/>
       <w:r>
         <w:t>-</w:t>
       </w:r>
@@ -6696,7 +6695,7 @@
       <w:pPr>
         <w:pStyle w:val="Heading2"/>
       </w:pPr>
-      <w:bookmarkStart w:id="25" w:name="_Toc200762824"/>
+      <w:bookmarkStart w:id="25" w:name="_Toc200775522"/>
       <w:r>
         <w:t>-</w:t>
       </w:r>
@@ -6720,7 +6719,7 @@
       <w:pPr>
         <w:pStyle w:val="Heading2"/>
       </w:pPr>
-      <w:bookmarkStart w:id="26" w:name="_Toc200762825"/>
+      <w:bookmarkStart w:id="26" w:name="_Toc200775523"/>
       <w:r>
         <w:t>-</w:t>
       </w:r>
@@ -6827,7 +6826,7 @@
       <w:pPr>
         <w:pStyle w:val="Heading2"/>
       </w:pPr>
-      <w:bookmarkStart w:id="27" w:name="_Toc200762826"/>
+      <w:bookmarkStart w:id="27" w:name="_Toc200775524"/>
       <w:r>
         <w:t>-</w:t>
       </w:r>
@@ -7019,7 +7018,7 @@
       <w:pPr>
         <w:pStyle w:val="Heading2"/>
       </w:pPr>
-      <w:bookmarkStart w:id="28" w:name="_Toc200762827"/>
+      <w:bookmarkStart w:id="28" w:name="_Toc200775525"/>
       <w:r>
         <w:t>-?</w:t>
       </w:r>
@@ -7044,7 +7043,7 @@
       <w:pPr>
         <w:pStyle w:val="Heading1"/>
       </w:pPr>
-      <w:bookmarkStart w:id="29" w:name="_Toc200762828"/>
+      <w:bookmarkStart w:id="29" w:name="_Toc200775526"/>
       <w:r>
         <w:lastRenderedPageBreak/>
         <w:t>Configuration Files</w:t>
@@ -7108,7 +7107,7 @@
       <w:pPr>
         <w:pStyle w:val="Heading2"/>
       </w:pPr>
-      <w:bookmarkStart w:id="30" w:name="_Toc200762829"/>
+      <w:bookmarkStart w:id="30" w:name="_Toc200775527"/>
       <w:r>
         <w:t>Board Types and Subtypes</w:t>
       </w:r>
@@ -7834,15 +7833,16 @@
       <w:pPr>
         <w:pStyle w:val="Heading2"/>
       </w:pPr>
-      <w:bookmarkStart w:id="31" w:name="_Toc200762830"/>
+      <w:bookmarkStart w:id="31" w:name="_Toc200775528"/>
       <w:r>
         <w:t>Configuration Variables</w:t>
       </w:r>
       <w:bookmarkEnd w:id="31"/>
     </w:p>
-    <w:p>
-      <w:r>
-        <w:t>Variables that can be set with -D are:</w:t>
+    <w:p/>
+    <w:p>
+      <w:r>
+        <w:t>Variables known to the loader are:</w:t>
       </w:r>
     </w:p>
     <w:p>
@@ -7986,6 +7986,7 @@
       <w:proofErr w:type="spellStart"/>
       <w:proofErr w:type="gramStart"/>
       <w:r>
+        <w:lastRenderedPageBreak/>
         <w:t>tvpin</w:t>
       </w:r>
       <w:proofErr w:type="spellEnd"/>
@@ -8024,7 +8025,6 @@
       </w:pPr>
       <w:proofErr w:type="gramStart"/>
       <w:r>
-        <w:lastRenderedPageBreak/>
         <w:t>cache</w:t>
       </w:r>
       <w:proofErr w:type="gramEnd"/>
@@ -8373,7 +8373,7 @@
       <w:pPr>
         <w:pStyle w:val="Heading2"/>
       </w:pPr>
-      <w:bookmarkStart w:id="32" w:name="_Toc200762831"/>
+      <w:bookmarkStart w:id="32" w:name="_Toc200775529"/>
       <w:r>
         <w:t>Expressions</w:t>
       </w:r>
@@ -8879,6 +8879,7 @@
         <w:pStyle w:val="Code"/>
       </w:pPr>
       <w:r>
+        <w:lastRenderedPageBreak/>
         <w:t xml:space="preserve">! </w:t>
       </w:r>
       <w:proofErr w:type="spellStart"/>
@@ -8912,7 +8913,6 @@
     </w:p>
     <w:p>
       <w:r>
-        <w:lastRenderedPageBreak/>
         <w:t xml:space="preserve">Value expressions </w:t>
       </w:r>
       <w:r>
@@ -9159,7 +9159,7 @@
       <w:pPr>
         <w:pStyle w:val="Heading1"/>
       </w:pPr>
-      <w:bookmarkStart w:id="33" w:name="_Toc200762832"/>
+      <w:bookmarkStart w:id="33" w:name="_Toc200775530"/>
       <w:r>
         <w:t>Standard Driver Configuration</w:t>
       </w:r>
@@ -9169,7 +9169,7 @@
       <w:pPr>
         <w:pStyle w:val="Heading2"/>
       </w:pPr>
-      <w:bookmarkStart w:id="34" w:name="_Toc200762833"/>
+      <w:bookmarkStart w:id="34" w:name="_Toc200775531"/>
       <w:r>
         <w:t>SPI SD Card Driver</w:t>
       </w:r>
@@ -9212,7 +9212,7 @@
       <w:pPr>
         <w:pStyle w:val="Heading3"/>
       </w:pPr>
-      <w:bookmarkStart w:id="35" w:name="_Toc200762834"/>
+      <w:bookmarkStart w:id="35" w:name="_Toc200775532"/>
       <w:proofErr w:type="gramStart"/>
       <w:r>
         <w:t>sdspi</w:t>
@@ -9281,6 +9281,7 @@
         <w:rPr>
           <w:i/>
         </w:rPr>
+        <w:lastRenderedPageBreak/>
         <w:t>oo</w:t>
       </w:r>
       <w:proofErr w:type="spellEnd"/>
@@ -9301,7 +9302,6 @@
         <w:rPr>
           <w:i/>
         </w:rPr>
-        <w:lastRenderedPageBreak/>
         <w:t>cc</w:t>
       </w:r>
       <w:r>
@@ -9334,7 +9334,7 @@
       <w:pPr>
         <w:pStyle w:val="Heading3"/>
       </w:pPr>
-      <w:bookmarkStart w:id="36" w:name="_Toc200762835"/>
+      <w:bookmarkStart w:id="36" w:name="_Toc200775533"/>
       <w:proofErr w:type="gramStart"/>
       <w:r>
         <w:t>sdspi</w:t>
@@ -9722,7 +9722,7 @@
       <w:pPr>
         <w:pStyle w:val="Heading2"/>
       </w:pPr>
-      <w:bookmarkStart w:id="37" w:name="_Toc200762836"/>
+      <w:bookmarkStart w:id="37" w:name="_Toc200775534"/>
       <w:r>
         <w:t>Cache Drivers</w:t>
       </w:r>
@@ -9758,7 +9758,7 @@
       <w:pPr>
         <w:pStyle w:val="Heading3"/>
       </w:pPr>
-      <w:bookmarkStart w:id="38" w:name="_Toc200762837"/>
+      <w:bookmarkStart w:id="38" w:name="_Toc200775535"/>
       <w:r>
         <w:lastRenderedPageBreak/>
         <w:t>SPI Flash Cache Driver</w:t>
@@ -9816,7 +9816,7 @@
       <w:pPr>
         <w:pStyle w:val="Heading3"/>
       </w:pPr>
-      <w:bookmarkStart w:id="39" w:name="_Toc200762838"/>
+      <w:bookmarkStart w:id="39" w:name="_Toc200775536"/>
       <w:r>
         <w:t>SPI SRAM Cache Driver</w:t>
       </w:r>
@@ -9879,7 +9879,7 @@
       <w:pPr>
         <w:pStyle w:val="Heading3"/>
       </w:pPr>
-      <w:bookmarkStart w:id="40" w:name="_Toc200762839"/>
+      <w:bookmarkStart w:id="40" w:name="_Toc200775537"/>
       <w:r>
         <w:t>SQI Flash Cache Driver</w:t>
       </w:r>
@@ -9986,7 +9986,7 @@
       <w:pPr>
         <w:pStyle w:val="Heading3"/>
       </w:pPr>
-      <w:bookmarkStart w:id="41" w:name="_Toc200762840"/>
+      <w:bookmarkStart w:id="41" w:name="_Toc200775538"/>
       <w:r>
         <w:t>EEPROM Cache Driver</w:t>
       </w:r>
@@ -10020,7 +10020,7 @@
       <w:pPr>
         <w:pStyle w:val="Heading3"/>
       </w:pPr>
-      <w:bookmarkStart w:id="42" w:name="_Toc200762841"/>
+      <w:bookmarkStart w:id="42" w:name="_Toc200775539"/>
       <w:r>
         <w:t>C3 Cache Driver</w:t>
       </w:r>
@@ -10328,7 +10328,7 @@
       <w:pPr>
         <w:pStyle w:val="Heading1"/>
       </w:pPr>
-      <w:bookmarkStart w:id="43" w:name="_Toc200762842"/>
+      <w:bookmarkStart w:id="43" w:name="_Toc200775540"/>
       <w:r>
         <w:t>Variable Patching</w:t>
       </w:r>
@@ -10631,7 +10631,7 @@
       <w:pPr>
         <w:pStyle w:val="Heading1"/>
       </w:pPr>
-      <w:bookmarkStart w:id="44" w:name="_Toc200762843"/>
+      <w:bookmarkStart w:id="44" w:name="_Toc200775541"/>
       <w:r>
         <w:t>Memory Models</w:t>
       </w:r>
@@ -10641,7 +10641,7 @@
       <w:pPr>
         <w:pStyle w:val="Heading2"/>
       </w:pPr>
-      <w:bookmarkStart w:id="45" w:name="_Toc200762844"/>
+      <w:bookmarkStart w:id="45" w:name="_Toc200775542"/>
       <w:r>
         <w:t>COG</w:t>
       </w:r>
@@ -10676,7 +10676,7 @@
       <w:pPr>
         <w:pStyle w:val="Heading2"/>
       </w:pPr>
-      <w:bookmarkStart w:id="46" w:name="_Toc200762845"/>
+      <w:bookmarkStart w:id="46" w:name="_Toc200775543"/>
       <w:r>
         <w:t>LMM</w:t>
       </w:r>
@@ -11016,7 +11016,7 @@
       <w:pPr>
         <w:pStyle w:val="Heading2"/>
       </w:pPr>
-      <w:bookmarkStart w:id="47" w:name="_Toc200762846"/>
+      <w:bookmarkStart w:id="47" w:name="_Toc200775544"/>
       <w:r>
         <w:t>XMMC</w:t>
       </w:r>
@@ -11064,7 +11064,7 @@
       <w:pPr>
         <w:pStyle w:val="Heading2"/>
       </w:pPr>
-      <w:bookmarkStart w:id="48" w:name="_Toc200762847"/>
+      <w:bookmarkStart w:id="48" w:name="_Toc200775545"/>
       <w:r>
         <w:t>XMM-SINGLE</w:t>
       </w:r>
@@ -11104,7 +11104,7 @@
       <w:pPr>
         <w:pStyle w:val="Heading2"/>
       </w:pPr>
-      <w:bookmarkStart w:id="49" w:name="_Toc200762848"/>
+      <w:bookmarkStart w:id="49" w:name="_Toc200775546"/>
       <w:r>
         <w:t>XMM-SPLIT</w:t>
       </w:r>
@@ -15136,7 +15136,7 @@
 </file>
 
 <file path=customXml/itemProps1.xml><?xml version="1.0" encoding="utf-8"?>
-<ds:datastoreItem xmlns:ds="http://schemas.openxmlformats.org/officeDocument/2006/customXml" ds:itemID="{98818B58-0ED5-8A48-9DA9-BC4C2D1EA202}">
+<ds:datastoreItem xmlns:ds="http://schemas.openxmlformats.org/officeDocument/2006/customXml" ds:itemID="{AC2C62F7-8D09-BE4C-B402-62AFF431704B}">
   <ds:schemaRefs>
     <ds:schemaRef ds:uri="http://schemas.openxmlformats.org/officeDocument/2006/bibliography"/>
   </ds:schemaRefs>

</xml_diff>

<commit_message>
Fixed the jbuild.sh usage message to include rm-all.
</commit_message>
<xml_diff>
--- a/loader/Loader.docx
+++ b/loader/Loader.docx
@@ -143,8 +143,6 @@
             </w:rPr>
             <w:fldChar w:fldCharType="separate"/>
           </w:r>
-          <w:bookmarkStart w:id="0" w:name="_GoBack"/>
-          <w:bookmarkEnd w:id="0"/>
           <w:r>
             <w:rPr>
               <w:noProof/>
@@ -3627,6 +3625,7 @@
             <w:rPr>
               <w:noProof/>
             </w:rPr>
+            <w:lastRenderedPageBreak/>
             <w:t>8.2</w:t>
           </w:r>
           <w:r>
@@ -3962,7 +3961,7 @@
           <w:noProof/>
         </w:rPr>
       </w:pPr>
-      <w:bookmarkStart w:id="1" w:name="_Toc200775498"/>
+      <w:bookmarkStart w:id="0" w:name="_Toc200775498"/>
       <w:r>
         <w:rPr>
           <w:noProof/>
@@ -3970,299 +3969,299 @@
         <w:lastRenderedPageBreak/>
         <w:t>Introduction</w:t>
       </w:r>
+      <w:bookmarkEnd w:id="0"/>
+    </w:p>
+    <w:p/>
+    <w:p>
+      <w:r>
+        <w:t>The Propeller Loader (propeller-load)</w:t>
+      </w:r>
+      <w:r>
+        <w:t xml:space="preserve"> is a command line program you use to load programs generated by the </w:t>
+      </w:r>
+      <w:proofErr w:type="spellStart"/>
+      <w:r>
+        <w:t>PropGCC</w:t>
+      </w:r>
+      <w:proofErr w:type="spellEnd"/>
+      <w:r>
+        <w:t xml:space="preserve"> </w:t>
+      </w:r>
+      <w:proofErr w:type="spellStart"/>
+      <w:r>
+        <w:t>toolchain</w:t>
+      </w:r>
+      <w:proofErr w:type="spellEnd"/>
+      <w:r>
+        <w:t xml:space="preserve"> into a Propeller board</w:t>
+      </w:r>
+      <w:r>
+        <w:t>. It loads</w:t>
+      </w:r>
+      <w:r>
+        <w:t xml:space="preserve"> over a serial connection from</w:t>
+      </w:r>
+      <w:r>
+        <w:t xml:space="preserve"> a PC running Windows, Mac OS X,</w:t>
+      </w:r>
+      <w:r>
+        <w:t xml:space="preserve"> or Linux. It can also load Spin binary programs generated by programs like the Propeller Tool or BST.</w:t>
+      </w:r>
+    </w:p>
+    <w:p>
+      <w:pPr>
+        <w:pStyle w:val="Heading1"/>
+      </w:pPr>
+      <w:bookmarkStart w:id="1" w:name="_Toc200775499"/>
+      <w:r>
+        <w:t>Common Use Cases</w:t>
+      </w:r>
       <w:bookmarkEnd w:id="1"/>
     </w:p>
+    <w:p>
+      <w:pPr>
+        <w:pStyle w:val="Heading2"/>
+      </w:pPr>
+      <w:bookmarkStart w:id="2" w:name="_Toc200775500"/>
+      <w:r>
+        <w:t>Loading COG or LMM Program</w:t>
+      </w:r>
+      <w:r>
+        <w:t>s</w:t>
+      </w:r>
+      <w:bookmarkEnd w:id="2"/>
+    </w:p>
     <w:p/>
     <w:p>
       <w:r>
-        <w:t>The Propeller Loader (propeller-load)</w:t>
-      </w:r>
-      <w:r>
-        <w:t xml:space="preserve"> is a command line program you use to load programs generated by the </w:t>
-      </w:r>
-      <w:proofErr w:type="spellStart"/>
-      <w:r>
-        <w:t>PropGCC</w:t>
-      </w:r>
-      <w:proofErr w:type="spellEnd"/>
-      <w:r>
+        <w:t>Loading a COG (-</w:t>
+      </w:r>
+      <w:proofErr w:type="spellStart"/>
+      <w:r>
+        <w:t>mcog</w:t>
+      </w:r>
+      <w:proofErr w:type="spellEnd"/>
+      <w:r>
+        <w:t>) or LMM (-</w:t>
+      </w:r>
+      <w:proofErr w:type="spellStart"/>
+      <w:r>
+        <w:t>mlmm</w:t>
+      </w:r>
+      <w:proofErr w:type="spellEnd"/>
+      <w:r>
+        <w:t xml:space="preserve">) mode program is done in a single stage using the Propeller chip’s boot loader. The only board configuration parameters that are used for this type of load are the </w:t>
+      </w:r>
+      <w:proofErr w:type="spellStart"/>
+      <w:r>
+        <w:rPr>
+          <w:i/>
+        </w:rPr>
+        <w:t>baudrate</w:t>
+      </w:r>
+      <w:proofErr w:type="spellEnd"/>
+      <w:r>
+        <w:rPr>
+          <w:i/>
+        </w:rPr>
+        <w:t xml:space="preserve">, </w:t>
+      </w:r>
+      <w:proofErr w:type="spellStart"/>
+      <w:r>
+        <w:rPr>
+          <w:i/>
+        </w:rPr>
+        <w:t>clkfreq</w:t>
+      </w:r>
+      <w:proofErr w:type="spellEnd"/>
+      <w:r>
+        <w:rPr>
+          <w:i/>
+        </w:rPr>
+        <w:t xml:space="preserve">, </w:t>
+      </w:r>
+      <w:r>
+        <w:t xml:space="preserve">and </w:t>
+      </w:r>
+      <w:proofErr w:type="spellStart"/>
+      <w:r>
+        <w:rPr>
+          <w:i/>
+        </w:rPr>
+        <w:t>clkmode</w:t>
+      </w:r>
+      <w:proofErr w:type="spellEnd"/>
+      <w:r>
+        <w:rPr>
+          <w:i/>
+        </w:rPr>
         <w:t xml:space="preserve"> </w:t>
       </w:r>
-      <w:proofErr w:type="spellStart"/>
-      <w:r>
-        <w:t>toolchain</w:t>
-      </w:r>
-      <w:proofErr w:type="spellEnd"/>
-      <w:r>
-        <w:t xml:space="preserve"> into a Propeller board</w:t>
-      </w:r>
-      <w:r>
-        <w:t>. It loads</w:t>
-      </w:r>
-      <w:r>
-        <w:t xml:space="preserve"> over a serial connection from</w:t>
-      </w:r>
-      <w:r>
-        <w:t xml:space="preserve"> a PC running Windows, Mac OS X,</w:t>
-      </w:r>
-      <w:r>
-        <w:t xml:space="preserve"> or Linux. It can also load Spin binary programs generated by programs like the Propeller Tool or BST.</w:t>
-      </w:r>
-    </w:p>
-    <w:p>
-      <w:pPr>
-        <w:pStyle w:val="Heading1"/>
-      </w:pPr>
-      <w:bookmarkStart w:id="2" w:name="_Toc200775499"/>
-      <w:r>
-        <w:t>Common Use Cases</w:t>
-      </w:r>
-      <w:bookmarkEnd w:id="2"/>
+      <w:r>
+        <w:t>settings.</w:t>
+      </w:r>
+      <w:r>
+        <w:t xml:space="preserve"> The –b option can be omitted if the </w:t>
+      </w:r>
+      <w:r>
+        <w:rPr>
+          <w:i/>
+        </w:rPr>
+        <w:t xml:space="preserve">default </w:t>
+      </w:r>
+      <w:r>
+        <w:t xml:space="preserve">board configuration is adequate. </w:t>
+      </w:r>
+      <w:r>
+        <w:t>The default configuration assumes</w:t>
+      </w:r>
+      <w:r>
+        <w:t xml:space="preserve"> an 80mhz clock with </w:t>
+      </w:r>
+      <w:r>
+        <w:t xml:space="preserve">clock mode </w:t>
+      </w:r>
+      <w:r>
+        <w:t>XTAL1+PLL16X</w:t>
+      </w:r>
+      <w:r>
+        <w:t xml:space="preserve"> and a baud rate of </w:t>
+      </w:r>
+      <w:r>
+        <w:t>115200</w:t>
+      </w:r>
+      <w:r>
+        <w:t>.</w:t>
+      </w:r>
+      <w:r>
+        <w:t xml:space="preserve"> </w:t>
+      </w:r>
+      <w:r>
+        <w:t>However</w:t>
+      </w:r>
+      <w:r>
+        <w:t>, if the program being loaded makes use of variable patching as described later in this document the board type should be specified in the load command.</w:t>
+      </w:r>
+      <w:r>
+        <w:t xml:space="preserve"> In general, it’s best to always specify the board type.</w:t>
+      </w:r>
+    </w:p>
+    <w:p>
+      <w:pPr>
+        <w:pStyle w:val="Prototype"/>
+      </w:pPr>
+      <w:r>
+        <w:t>Examples</w:t>
+      </w:r>
+    </w:p>
+    <w:p>
+      <w:pPr>
+        <w:pStyle w:val="Code"/>
+      </w:pPr>
+      <w:proofErr w:type="gramStart"/>
+      <w:r>
+        <w:t>propeller</w:t>
+      </w:r>
+      <w:proofErr w:type="gramEnd"/>
+      <w:r>
+        <w:t xml:space="preserve">-load –b c3 </w:t>
+      </w:r>
+      <w:proofErr w:type="spellStart"/>
+      <w:r>
+        <w:t>myprog.elf</w:t>
+      </w:r>
+      <w:proofErr w:type="spellEnd"/>
+      <w:r>
+        <w:t xml:space="preserve"> –r –t</w:t>
+      </w:r>
+    </w:p>
+    <w:p>
+      <w:pPr>
+        <w:pStyle w:val="Code"/>
+      </w:pPr>
+    </w:p>
+    <w:p>
+      <w:pPr>
+        <w:ind w:left="720"/>
+      </w:pPr>
+      <w:r>
+        <w:t xml:space="preserve">This command loads the program </w:t>
+      </w:r>
+      <w:proofErr w:type="spellStart"/>
+      <w:r>
+        <w:rPr>
+          <w:i/>
+        </w:rPr>
+        <w:t>myprog.elf</w:t>
+      </w:r>
+      <w:proofErr w:type="spellEnd"/>
+      <w:r>
+        <w:rPr>
+          <w:i/>
+        </w:rPr>
+        <w:t>,</w:t>
+      </w:r>
+      <w:r>
+        <w:t xml:space="preserve"> starts it running, and then enters the terminal emulator.</w:t>
+      </w:r>
+    </w:p>
+    <w:p>
+      <w:pPr>
+        <w:pStyle w:val="Code"/>
+      </w:pPr>
+      <w:proofErr w:type="gramStart"/>
+      <w:r>
+        <w:t>propeller</w:t>
+      </w:r>
+      <w:proofErr w:type="gramEnd"/>
+      <w:r>
+        <w:t xml:space="preserve">-load –b c3 </w:t>
+      </w:r>
+      <w:proofErr w:type="spellStart"/>
+      <w:r>
+        <w:t>myprog.elf</w:t>
+      </w:r>
+      <w:proofErr w:type="spellEnd"/>
+      <w:r>
+        <w:t xml:space="preserve"> –e –r -t</w:t>
+      </w:r>
+    </w:p>
+    <w:p>
+      <w:pPr>
+        <w:pStyle w:val="Code"/>
+      </w:pPr>
+    </w:p>
+    <w:p>
+      <w:pPr>
+        <w:ind w:left="720"/>
+      </w:pPr>
+      <w:r>
+        <w:t xml:space="preserve">This command loads the program </w:t>
+      </w:r>
+      <w:proofErr w:type="spellStart"/>
+      <w:r>
+        <w:t>myprog.el</w:t>
+      </w:r>
+      <w:r>
+        <w:t>f</w:t>
+      </w:r>
+      <w:proofErr w:type="spellEnd"/>
+      <w:r>
+        <w:t>,</w:t>
+      </w:r>
+      <w:r>
+        <w:t xml:space="preserve"> writes it to the EEPROM, starts it running, and then enters the terminal emulator.</w:t>
+      </w:r>
     </w:p>
     <w:p>
       <w:pPr>
         <w:pStyle w:val="Heading2"/>
       </w:pPr>
-      <w:bookmarkStart w:id="3" w:name="_Toc200775500"/>
-      <w:r>
-        <w:t>Loading COG or LMM Program</w:t>
-      </w:r>
-      <w:r>
-        <w:t>s</w:t>
+      <w:bookmarkStart w:id="3" w:name="_Toc200775501"/>
+      <w:r>
+        <w:t>Loading an XMM Program</w:t>
       </w:r>
       <w:bookmarkEnd w:id="3"/>
-    </w:p>
-    <w:p/>
-    <w:p>
-      <w:r>
-        <w:t>Loading a COG (-</w:t>
-      </w:r>
-      <w:proofErr w:type="spellStart"/>
-      <w:r>
-        <w:t>mcog</w:t>
-      </w:r>
-      <w:proofErr w:type="spellEnd"/>
-      <w:r>
-        <w:t>) or LMM (-</w:t>
-      </w:r>
-      <w:proofErr w:type="spellStart"/>
-      <w:r>
-        <w:t>mlmm</w:t>
-      </w:r>
-      <w:proofErr w:type="spellEnd"/>
-      <w:r>
-        <w:t xml:space="preserve">) mode program is done in a single stage using the Propeller chip’s boot loader. The only board configuration parameters that are used for this type of load are the </w:t>
-      </w:r>
-      <w:proofErr w:type="spellStart"/>
-      <w:r>
-        <w:rPr>
-          <w:i/>
-        </w:rPr>
-        <w:t>baudrate</w:t>
-      </w:r>
-      <w:proofErr w:type="spellEnd"/>
-      <w:r>
-        <w:rPr>
-          <w:i/>
-        </w:rPr>
-        <w:t xml:space="preserve">, </w:t>
-      </w:r>
-      <w:proofErr w:type="spellStart"/>
-      <w:r>
-        <w:rPr>
-          <w:i/>
-        </w:rPr>
-        <w:t>clkfreq</w:t>
-      </w:r>
-      <w:proofErr w:type="spellEnd"/>
-      <w:r>
-        <w:rPr>
-          <w:i/>
-        </w:rPr>
-        <w:t xml:space="preserve">, </w:t>
-      </w:r>
-      <w:r>
-        <w:t xml:space="preserve">and </w:t>
-      </w:r>
-      <w:proofErr w:type="spellStart"/>
-      <w:r>
-        <w:rPr>
-          <w:i/>
-        </w:rPr>
-        <w:t>clkmode</w:t>
-      </w:r>
-      <w:proofErr w:type="spellEnd"/>
-      <w:r>
-        <w:rPr>
-          <w:i/>
-        </w:rPr>
-        <w:t xml:space="preserve"> </w:t>
-      </w:r>
-      <w:r>
-        <w:t>settings.</w:t>
-      </w:r>
-      <w:r>
-        <w:t xml:space="preserve"> The –b option can be omitted if the </w:t>
-      </w:r>
-      <w:r>
-        <w:rPr>
-          <w:i/>
-        </w:rPr>
-        <w:t xml:space="preserve">default </w:t>
-      </w:r>
-      <w:r>
-        <w:t xml:space="preserve">board configuration is adequate. </w:t>
-      </w:r>
-      <w:r>
-        <w:t>The default configuration assumes</w:t>
-      </w:r>
-      <w:r>
-        <w:t xml:space="preserve"> an 80mhz clock with </w:t>
-      </w:r>
-      <w:r>
-        <w:t xml:space="preserve">clock mode </w:t>
-      </w:r>
-      <w:r>
-        <w:t>XTAL1+PLL16X</w:t>
-      </w:r>
-      <w:r>
-        <w:t xml:space="preserve"> and a baud rate of </w:t>
-      </w:r>
-      <w:r>
-        <w:t>115200</w:t>
-      </w:r>
-      <w:r>
-        <w:t>.</w:t>
-      </w:r>
-      <w:r>
-        <w:t xml:space="preserve"> </w:t>
-      </w:r>
-      <w:r>
-        <w:t>However</w:t>
-      </w:r>
-      <w:r>
-        <w:t>, if the program being loaded makes use of variable patching as described later in this document the board type should be specified in the load command.</w:t>
-      </w:r>
-      <w:r>
-        <w:t xml:space="preserve"> In general, it’s best to always specify the board type.</w:t>
-      </w:r>
-    </w:p>
-    <w:p>
-      <w:pPr>
-        <w:pStyle w:val="Prototype"/>
-      </w:pPr>
-      <w:r>
-        <w:t>Examples</w:t>
-      </w:r>
-    </w:p>
-    <w:p>
-      <w:pPr>
-        <w:pStyle w:val="Code"/>
-      </w:pPr>
-      <w:proofErr w:type="gramStart"/>
-      <w:r>
-        <w:t>propeller</w:t>
-      </w:r>
-      <w:proofErr w:type="gramEnd"/>
-      <w:r>
-        <w:t xml:space="preserve">-load –b c3 </w:t>
-      </w:r>
-      <w:proofErr w:type="spellStart"/>
-      <w:r>
-        <w:t>myprog.elf</w:t>
-      </w:r>
-      <w:proofErr w:type="spellEnd"/>
-      <w:r>
-        <w:t xml:space="preserve"> –r –t</w:t>
-      </w:r>
-    </w:p>
-    <w:p>
-      <w:pPr>
-        <w:pStyle w:val="Code"/>
-      </w:pPr>
-    </w:p>
-    <w:p>
-      <w:pPr>
-        <w:ind w:left="720"/>
-      </w:pPr>
-      <w:r>
-        <w:t xml:space="preserve">This command loads the program </w:t>
-      </w:r>
-      <w:proofErr w:type="spellStart"/>
-      <w:r>
-        <w:rPr>
-          <w:i/>
-        </w:rPr>
-        <w:t>myprog.elf</w:t>
-      </w:r>
-      <w:proofErr w:type="spellEnd"/>
-      <w:r>
-        <w:rPr>
-          <w:i/>
-        </w:rPr>
-        <w:t>,</w:t>
-      </w:r>
-      <w:r>
-        <w:t xml:space="preserve"> starts it running, and then enters the terminal emulator.</w:t>
-      </w:r>
-    </w:p>
-    <w:p>
-      <w:pPr>
-        <w:pStyle w:val="Code"/>
-      </w:pPr>
-      <w:proofErr w:type="gramStart"/>
-      <w:r>
-        <w:t>propeller</w:t>
-      </w:r>
-      <w:proofErr w:type="gramEnd"/>
-      <w:r>
-        <w:t xml:space="preserve">-load –b c3 </w:t>
-      </w:r>
-      <w:proofErr w:type="spellStart"/>
-      <w:r>
-        <w:t>myprog.elf</w:t>
-      </w:r>
-      <w:proofErr w:type="spellEnd"/>
-      <w:r>
-        <w:t xml:space="preserve"> –e –r -t</w:t>
-      </w:r>
-    </w:p>
-    <w:p>
-      <w:pPr>
-        <w:pStyle w:val="Code"/>
-      </w:pPr>
-    </w:p>
-    <w:p>
-      <w:pPr>
-        <w:ind w:left="720"/>
-      </w:pPr>
-      <w:r>
-        <w:t xml:space="preserve">This command loads the program </w:t>
-      </w:r>
-      <w:proofErr w:type="spellStart"/>
-      <w:r>
-        <w:t>myprog.el</w:t>
-      </w:r>
-      <w:r>
-        <w:t>f</w:t>
-      </w:r>
-      <w:proofErr w:type="spellEnd"/>
-      <w:r>
-        <w:t>,</w:t>
-      </w:r>
-      <w:r>
-        <w:t xml:space="preserve"> writes it to the EEPROM, starts it running, and then enters the terminal emulator.</w:t>
-      </w:r>
-    </w:p>
-    <w:p>
-      <w:pPr>
-        <w:pStyle w:val="Heading2"/>
-      </w:pPr>
-      <w:bookmarkStart w:id="4" w:name="_Toc200775501"/>
-      <w:r>
-        <w:t>Loading an XMM Program</w:t>
-      </w:r>
-      <w:bookmarkEnd w:id="4"/>
     </w:p>
     <w:p/>
     <w:p>
@@ -4422,373 +4421,373 @@
       <w:pPr>
         <w:pStyle w:val="Heading3"/>
       </w:pPr>
-      <w:bookmarkStart w:id="5" w:name="_Toc200775502"/>
+      <w:bookmarkStart w:id="4" w:name="_Toc200775502"/>
       <w:r>
         <w:t>Cache Drivers</w:t>
       </w:r>
+      <w:bookmarkEnd w:id="4"/>
+    </w:p>
+    <w:p/>
+    <w:p>
+      <w:r>
+        <w:t>Cache drivers are used by XMM programs to write the program to external memory during loading and also to access external memory at runtime. There is usually at least one dedicated cache driver for each type of target board although some generic cache drivers exist that will work with any board with specific memory parts.</w:t>
+      </w:r>
+      <w:r>
+        <w:t xml:space="preserve"> These generic cache drivers include an EEPROM cache driver that works with boards that have EEPROMs of 64k or larger, an SD cache driver that works with any board with an SD card slot, and drivers that work with boards that have specific types of SPI flash or SRAM chips.</w:t>
+      </w:r>
+    </w:p>
+    <w:p>
+      <w:pPr>
+        <w:pStyle w:val="Heading2"/>
+      </w:pPr>
+      <w:bookmarkStart w:id="5" w:name="_Toc200775503"/>
+      <w:r>
+        <w:t>Using the SD Loader</w:t>
+      </w:r>
       <w:bookmarkEnd w:id="5"/>
     </w:p>
     <w:p/>
     <w:p>
       <w:r>
-        <w:t>Cache drivers are used by XMM programs to write the program to external memory during loading and also to access external memory at runtime. There is usually at least one dedicated cache driver for each type of target board although some generic cache drivers exist that will work with any board with specific memory parts.</w:t>
-      </w:r>
-      <w:r>
-        <w:t xml:space="preserve"> These generic cache drivers include an EEPROM cache driver that works with boards that have EEPROMs of 64k or larger, an SD cache driver that works with any board with an SD card slot, and drivers that work with boards that have specific types of SPI flash or SRAM chips.</w:t>
+        <w:t>The SD loader provides a way to load XMM programs from an SD card. This is mostly useful for boards that have external RAM but not flash.</w:t>
+      </w:r>
+    </w:p>
+    <w:p>
+      <w:pPr>
+        <w:pStyle w:val="Prototype"/>
+      </w:pPr>
+      <w:r>
+        <w:t>Examples</w:t>
+      </w:r>
+    </w:p>
+    <w:p>
+      <w:pPr>
+        <w:pStyle w:val="Code"/>
+      </w:pPr>
+      <w:proofErr w:type="gramStart"/>
+      <w:r>
+        <w:t>propeller</w:t>
+      </w:r>
+      <w:proofErr w:type="gramEnd"/>
+      <w:r>
+        <w:t xml:space="preserve">-load –b c3 –l </w:t>
+      </w:r>
+      <w:proofErr w:type="spellStart"/>
+      <w:r>
+        <w:t>myprog.elf</w:t>
+      </w:r>
+      <w:proofErr w:type="spellEnd"/>
+      <w:r>
+        <w:t xml:space="preserve"> –r –t</w:t>
+      </w:r>
+    </w:p>
+    <w:p>
+      <w:pPr>
+        <w:pStyle w:val="Code"/>
+      </w:pPr>
+    </w:p>
+    <w:p>
+      <w:pPr>
+        <w:ind w:left="720"/>
+      </w:pPr>
+      <w:r>
+        <w:t xml:space="preserve">This command writes the program </w:t>
+      </w:r>
+      <w:proofErr w:type="spellStart"/>
+      <w:r>
+        <w:rPr>
+          <w:i/>
+        </w:rPr>
+        <w:t>myprog.elf</w:t>
+      </w:r>
+      <w:proofErr w:type="spellEnd"/>
+      <w:r>
+        <w:rPr>
+          <w:i/>
+        </w:rPr>
+        <w:t xml:space="preserve"> </w:t>
+      </w:r>
+      <w:r>
+        <w:t xml:space="preserve">to the SD card as </w:t>
+      </w:r>
+      <w:proofErr w:type="spellStart"/>
+      <w:r>
+        <w:rPr>
+          <w:i/>
+        </w:rPr>
+        <w:t>autorun.pex</w:t>
+      </w:r>
+      <w:proofErr w:type="spellEnd"/>
+      <w:r>
+        <w:rPr>
+          <w:i/>
+        </w:rPr>
+        <w:t xml:space="preserve">, </w:t>
+      </w:r>
+      <w:r>
+        <w:t xml:space="preserve">loads a helper program that loads the program from the SD card into external memory, starts </w:t>
+      </w:r>
+      <w:r>
+        <w:t>the helper program</w:t>
+      </w:r>
+      <w:r>
+        <w:t xml:space="preserve"> running, and then enters the terminal emulator.</w:t>
+      </w:r>
+    </w:p>
+    <w:p>
+      <w:pPr>
+        <w:pStyle w:val="Code"/>
+      </w:pPr>
+      <w:proofErr w:type="gramStart"/>
+      <w:r>
+        <w:t>propeller</w:t>
+      </w:r>
+      <w:proofErr w:type="gramEnd"/>
+      <w:r>
+        <w:t xml:space="preserve">-load –b c3 –l </w:t>
+      </w:r>
+      <w:proofErr w:type="spellStart"/>
+      <w:r>
+        <w:t>myprog.elf</w:t>
+      </w:r>
+      <w:proofErr w:type="spellEnd"/>
+      <w:r>
+        <w:t xml:space="preserve"> –e –r -t</w:t>
+      </w:r>
+    </w:p>
+    <w:p>
+      <w:pPr>
+        <w:pStyle w:val="Code"/>
+      </w:pPr>
+    </w:p>
+    <w:p>
+      <w:pPr>
+        <w:ind w:left="720"/>
+      </w:pPr>
+      <w:r>
+        <w:t xml:space="preserve">This command writes the program </w:t>
+      </w:r>
+      <w:proofErr w:type="spellStart"/>
+      <w:r>
+        <w:rPr>
+          <w:i/>
+        </w:rPr>
+        <w:t>myprog.elf</w:t>
+      </w:r>
+      <w:proofErr w:type="spellEnd"/>
+      <w:r>
+        <w:rPr>
+          <w:i/>
+        </w:rPr>
+        <w:t xml:space="preserve"> </w:t>
+      </w:r>
+      <w:r>
+        <w:t xml:space="preserve">to the SD card as </w:t>
+      </w:r>
+      <w:proofErr w:type="spellStart"/>
+      <w:r>
+        <w:rPr>
+          <w:i/>
+        </w:rPr>
+        <w:t>autorun.pex</w:t>
+      </w:r>
+      <w:proofErr w:type="spellEnd"/>
+      <w:r>
+        <w:rPr>
+          <w:i/>
+        </w:rPr>
+        <w:t xml:space="preserve">, </w:t>
+      </w:r>
+      <w:r>
+        <w:t>writes</w:t>
+      </w:r>
+      <w:r>
+        <w:t xml:space="preserve"> a helper program that loads the program from the SD card into external memory</w:t>
+      </w:r>
+      <w:r>
+        <w:t xml:space="preserve"> into the EEPROM</w:t>
+      </w:r>
+      <w:r>
+        <w:t xml:space="preserve">, starts </w:t>
+      </w:r>
+      <w:r>
+        <w:t>the helper program</w:t>
+      </w:r>
+      <w:r>
+        <w:t xml:space="preserve"> running, and then enters the terminal emulator.</w:t>
+      </w:r>
+    </w:p>
+    <w:p>
+      <w:pPr>
+        <w:pStyle w:val="Code"/>
+      </w:pPr>
+      <w:proofErr w:type="gramStart"/>
+      <w:r>
+        <w:t>propeller</w:t>
+      </w:r>
+      <w:proofErr w:type="gramEnd"/>
+      <w:r>
+        <w:t>-load –b c3 –l</w:t>
+      </w:r>
+      <w:r>
+        <w:t xml:space="preserve"> </w:t>
+      </w:r>
+      <w:r>
+        <w:t>–r –t</w:t>
+      </w:r>
+    </w:p>
+    <w:p>
+      <w:pPr>
+        <w:pStyle w:val="Code"/>
+      </w:pPr>
+    </w:p>
+    <w:p>
+      <w:pPr>
+        <w:ind w:left="720"/>
+      </w:pPr>
+      <w:r>
+        <w:t xml:space="preserve">This command </w:t>
+      </w:r>
+      <w:r>
+        <w:t>l</w:t>
+      </w:r>
+      <w:r>
+        <w:t xml:space="preserve">oads a helper program that loads the program </w:t>
+      </w:r>
+      <w:r>
+        <w:t xml:space="preserve">from the file </w:t>
+      </w:r>
+      <w:proofErr w:type="spellStart"/>
+      <w:r>
+        <w:rPr>
+          <w:i/>
+        </w:rPr>
+        <w:t>autorun.pex</w:t>
+      </w:r>
+      <w:proofErr w:type="spellEnd"/>
+      <w:r>
+        <w:rPr>
+          <w:i/>
+        </w:rPr>
+        <w:t xml:space="preserve"> </w:t>
+      </w:r>
+      <w:r>
+        <w:t xml:space="preserve">found in the root directory of </w:t>
+      </w:r>
+      <w:r>
+        <w:t>the SD card into external memory,</w:t>
+      </w:r>
+      <w:r>
+        <w:t xml:space="preserve"> starts </w:t>
+      </w:r>
+      <w:r>
+        <w:t>the helper program</w:t>
+      </w:r>
+      <w:r>
+        <w:t xml:space="preserve"> running, and then enters the terminal emulator.</w:t>
+      </w:r>
+      <w:r>
+        <w:t xml:space="preserve"> To use this command the file </w:t>
+      </w:r>
+      <w:proofErr w:type="spellStart"/>
+      <w:r>
+        <w:rPr>
+          <w:i/>
+        </w:rPr>
+        <w:t>autorun.pex</w:t>
+      </w:r>
+      <w:proofErr w:type="spellEnd"/>
+      <w:r>
+        <w:rPr>
+          <w:i/>
+        </w:rPr>
+        <w:t xml:space="preserve"> </w:t>
+      </w:r>
+      <w:r>
+        <w:t>must already be in the root directory of the SD card.</w:t>
+      </w:r>
+    </w:p>
+    <w:p>
+      <w:pPr>
+        <w:pStyle w:val="Code"/>
+      </w:pPr>
+      <w:proofErr w:type="gramStart"/>
+      <w:r>
+        <w:t>propeller</w:t>
+      </w:r>
+      <w:proofErr w:type="gramEnd"/>
+      <w:r>
+        <w:t>-load –b c3 –l</w:t>
+      </w:r>
+      <w:r>
+        <w:t xml:space="preserve"> </w:t>
+      </w:r>
+      <w:r>
+        <w:t>–e –r -t</w:t>
+      </w:r>
+    </w:p>
+    <w:p>
+      <w:pPr>
+        <w:pStyle w:val="Code"/>
+      </w:pPr>
+    </w:p>
+    <w:p>
+      <w:pPr>
+        <w:ind w:left="720"/>
+      </w:pPr>
+      <w:r>
+        <w:t xml:space="preserve">This command writes a helper program that loads the program from the file </w:t>
+      </w:r>
+      <w:proofErr w:type="spellStart"/>
+      <w:r>
+        <w:rPr>
+          <w:i/>
+        </w:rPr>
+        <w:t>autorun.pex</w:t>
+      </w:r>
+      <w:proofErr w:type="spellEnd"/>
+      <w:r>
+        <w:rPr>
+          <w:i/>
+        </w:rPr>
+        <w:t xml:space="preserve"> </w:t>
+      </w:r>
+      <w:r>
+        <w:t>found in the root directory of the SD card into external memory into the EEPROM, starts the helper program running, and then enters the terminal emulator.</w:t>
+      </w:r>
+      <w:r>
+        <w:t xml:space="preserve"> </w:t>
+      </w:r>
+      <w:r>
+        <w:t xml:space="preserve">To use this command the file </w:t>
+      </w:r>
+      <w:proofErr w:type="spellStart"/>
+      <w:r>
+        <w:rPr>
+          <w:i/>
+        </w:rPr>
+        <w:t>autorun.pex</w:t>
+      </w:r>
+      <w:proofErr w:type="spellEnd"/>
+      <w:r>
+        <w:rPr>
+          <w:i/>
+        </w:rPr>
+        <w:t xml:space="preserve"> </w:t>
+      </w:r>
+      <w:r>
+        <w:t>must already be in the root directory of the SD card.</w:t>
       </w:r>
     </w:p>
     <w:p>
       <w:pPr>
         <w:pStyle w:val="Heading2"/>
       </w:pPr>
-      <w:bookmarkStart w:id="6" w:name="_Toc200775503"/>
-      <w:r>
-        <w:t>Using the SD Loader</w:t>
+      <w:bookmarkStart w:id="6" w:name="_Toc200775504"/>
+      <w:r>
+        <w:t>Using the SD Cache Driver</w:t>
       </w:r>
       <w:bookmarkEnd w:id="6"/>
-    </w:p>
-    <w:p/>
-    <w:p>
-      <w:r>
-        <w:t>The SD loader provides a way to load XMM programs from an SD card. This is mostly useful for boards that have external RAM but not flash.</w:t>
-      </w:r>
-    </w:p>
-    <w:p>
-      <w:pPr>
-        <w:pStyle w:val="Prototype"/>
-      </w:pPr>
-      <w:r>
-        <w:t>Examples</w:t>
-      </w:r>
-    </w:p>
-    <w:p>
-      <w:pPr>
-        <w:pStyle w:val="Code"/>
-      </w:pPr>
-      <w:proofErr w:type="gramStart"/>
-      <w:r>
-        <w:t>propeller</w:t>
-      </w:r>
-      <w:proofErr w:type="gramEnd"/>
-      <w:r>
-        <w:t xml:space="preserve">-load –b c3 –l </w:t>
-      </w:r>
-      <w:proofErr w:type="spellStart"/>
-      <w:r>
-        <w:t>myprog.elf</w:t>
-      </w:r>
-      <w:proofErr w:type="spellEnd"/>
-      <w:r>
-        <w:t xml:space="preserve"> –r –t</w:t>
-      </w:r>
-    </w:p>
-    <w:p>
-      <w:pPr>
-        <w:pStyle w:val="Code"/>
-      </w:pPr>
-    </w:p>
-    <w:p>
-      <w:pPr>
-        <w:ind w:left="720"/>
-      </w:pPr>
-      <w:r>
-        <w:t xml:space="preserve">This command writes the program </w:t>
-      </w:r>
-      <w:proofErr w:type="spellStart"/>
-      <w:r>
-        <w:rPr>
-          <w:i/>
-        </w:rPr>
-        <w:t>myprog.elf</w:t>
-      </w:r>
-      <w:proofErr w:type="spellEnd"/>
-      <w:r>
-        <w:rPr>
-          <w:i/>
-        </w:rPr>
-        <w:t xml:space="preserve"> </w:t>
-      </w:r>
-      <w:r>
-        <w:t xml:space="preserve">to the SD card as </w:t>
-      </w:r>
-      <w:proofErr w:type="spellStart"/>
-      <w:r>
-        <w:rPr>
-          <w:i/>
-        </w:rPr>
-        <w:t>autorun.pex</w:t>
-      </w:r>
-      <w:proofErr w:type="spellEnd"/>
-      <w:r>
-        <w:rPr>
-          <w:i/>
-        </w:rPr>
-        <w:t xml:space="preserve">, </w:t>
-      </w:r>
-      <w:r>
-        <w:t xml:space="preserve">loads a helper program that loads the program from the SD card into external memory, starts </w:t>
-      </w:r>
-      <w:r>
-        <w:t>the helper program</w:t>
-      </w:r>
-      <w:r>
-        <w:t xml:space="preserve"> running, and then enters the terminal emulator.</w:t>
-      </w:r>
-    </w:p>
-    <w:p>
-      <w:pPr>
-        <w:pStyle w:val="Code"/>
-      </w:pPr>
-      <w:proofErr w:type="gramStart"/>
-      <w:r>
-        <w:t>propeller</w:t>
-      </w:r>
-      <w:proofErr w:type="gramEnd"/>
-      <w:r>
-        <w:t xml:space="preserve">-load –b c3 –l </w:t>
-      </w:r>
-      <w:proofErr w:type="spellStart"/>
-      <w:r>
-        <w:t>myprog.elf</w:t>
-      </w:r>
-      <w:proofErr w:type="spellEnd"/>
-      <w:r>
-        <w:t xml:space="preserve"> –e –r -t</w:t>
-      </w:r>
-    </w:p>
-    <w:p>
-      <w:pPr>
-        <w:pStyle w:val="Code"/>
-      </w:pPr>
-    </w:p>
-    <w:p>
-      <w:pPr>
-        <w:ind w:left="720"/>
-      </w:pPr>
-      <w:r>
-        <w:t xml:space="preserve">This command writes the program </w:t>
-      </w:r>
-      <w:proofErr w:type="spellStart"/>
-      <w:r>
-        <w:rPr>
-          <w:i/>
-        </w:rPr>
-        <w:t>myprog.elf</w:t>
-      </w:r>
-      <w:proofErr w:type="spellEnd"/>
-      <w:r>
-        <w:rPr>
-          <w:i/>
-        </w:rPr>
-        <w:t xml:space="preserve"> </w:t>
-      </w:r>
-      <w:r>
-        <w:t xml:space="preserve">to the SD card as </w:t>
-      </w:r>
-      <w:proofErr w:type="spellStart"/>
-      <w:r>
-        <w:rPr>
-          <w:i/>
-        </w:rPr>
-        <w:t>autorun.pex</w:t>
-      </w:r>
-      <w:proofErr w:type="spellEnd"/>
-      <w:r>
-        <w:rPr>
-          <w:i/>
-        </w:rPr>
-        <w:t xml:space="preserve">, </w:t>
-      </w:r>
-      <w:r>
-        <w:t>writes</w:t>
-      </w:r>
-      <w:r>
-        <w:t xml:space="preserve"> a helper program that loads the program from the SD card into external memory</w:t>
-      </w:r>
-      <w:r>
-        <w:t xml:space="preserve"> into the EEPROM</w:t>
-      </w:r>
-      <w:r>
-        <w:t xml:space="preserve">, starts </w:t>
-      </w:r>
-      <w:r>
-        <w:t>the helper program</w:t>
-      </w:r>
-      <w:r>
-        <w:t xml:space="preserve"> running, and then enters the terminal emulator.</w:t>
-      </w:r>
-    </w:p>
-    <w:p>
-      <w:pPr>
-        <w:pStyle w:val="Code"/>
-      </w:pPr>
-      <w:proofErr w:type="gramStart"/>
-      <w:r>
-        <w:t>propeller</w:t>
-      </w:r>
-      <w:proofErr w:type="gramEnd"/>
-      <w:r>
-        <w:t>-load –b c3 –l</w:t>
-      </w:r>
-      <w:r>
-        <w:t xml:space="preserve"> </w:t>
-      </w:r>
-      <w:r>
-        <w:t>–r –t</w:t>
-      </w:r>
-    </w:p>
-    <w:p>
-      <w:pPr>
-        <w:pStyle w:val="Code"/>
-      </w:pPr>
-    </w:p>
-    <w:p>
-      <w:pPr>
-        <w:ind w:left="720"/>
-      </w:pPr>
-      <w:r>
-        <w:t xml:space="preserve">This command </w:t>
-      </w:r>
-      <w:r>
-        <w:t>l</w:t>
-      </w:r>
-      <w:r>
-        <w:t xml:space="preserve">oads a helper program that loads the program </w:t>
-      </w:r>
-      <w:r>
-        <w:t xml:space="preserve">from the file </w:t>
-      </w:r>
-      <w:proofErr w:type="spellStart"/>
-      <w:r>
-        <w:rPr>
-          <w:i/>
-        </w:rPr>
-        <w:t>autorun.pex</w:t>
-      </w:r>
-      <w:proofErr w:type="spellEnd"/>
-      <w:r>
-        <w:rPr>
-          <w:i/>
-        </w:rPr>
-        <w:t xml:space="preserve"> </w:t>
-      </w:r>
-      <w:r>
-        <w:t xml:space="preserve">found in the root directory of </w:t>
-      </w:r>
-      <w:r>
-        <w:t>the SD card into external memory,</w:t>
-      </w:r>
-      <w:r>
-        <w:t xml:space="preserve"> starts </w:t>
-      </w:r>
-      <w:r>
-        <w:t>the helper program</w:t>
-      </w:r>
-      <w:r>
-        <w:t xml:space="preserve"> running, and then enters the terminal emulator.</w:t>
-      </w:r>
-      <w:r>
-        <w:t xml:space="preserve"> To use this command the file </w:t>
-      </w:r>
-      <w:proofErr w:type="spellStart"/>
-      <w:r>
-        <w:rPr>
-          <w:i/>
-        </w:rPr>
-        <w:t>autorun.pex</w:t>
-      </w:r>
-      <w:proofErr w:type="spellEnd"/>
-      <w:r>
-        <w:rPr>
-          <w:i/>
-        </w:rPr>
-        <w:t xml:space="preserve"> </w:t>
-      </w:r>
-      <w:r>
-        <w:t>must already be in the root directory of the SD card.</w:t>
-      </w:r>
-    </w:p>
-    <w:p>
-      <w:pPr>
-        <w:pStyle w:val="Code"/>
-      </w:pPr>
-      <w:proofErr w:type="gramStart"/>
-      <w:r>
-        <w:t>propeller</w:t>
-      </w:r>
-      <w:proofErr w:type="gramEnd"/>
-      <w:r>
-        <w:t>-load –b c3 –l</w:t>
-      </w:r>
-      <w:r>
-        <w:t xml:space="preserve"> </w:t>
-      </w:r>
-      <w:r>
-        <w:t>–e –r -t</w:t>
-      </w:r>
-    </w:p>
-    <w:p>
-      <w:pPr>
-        <w:pStyle w:val="Code"/>
-      </w:pPr>
-    </w:p>
-    <w:p>
-      <w:pPr>
-        <w:ind w:left="720"/>
-      </w:pPr>
-      <w:r>
-        <w:t xml:space="preserve">This command writes a helper program that loads the program from the file </w:t>
-      </w:r>
-      <w:proofErr w:type="spellStart"/>
-      <w:r>
-        <w:rPr>
-          <w:i/>
-        </w:rPr>
-        <w:t>autorun.pex</w:t>
-      </w:r>
-      <w:proofErr w:type="spellEnd"/>
-      <w:r>
-        <w:rPr>
-          <w:i/>
-        </w:rPr>
-        <w:t xml:space="preserve"> </w:t>
-      </w:r>
-      <w:r>
-        <w:t>found in the root directory of the SD card into external memory into the EEPROM, starts the helper program running, and then enters the terminal emulator.</w:t>
-      </w:r>
-      <w:r>
-        <w:t xml:space="preserve"> </w:t>
-      </w:r>
-      <w:r>
-        <w:t xml:space="preserve">To use this command the file </w:t>
-      </w:r>
-      <w:proofErr w:type="spellStart"/>
-      <w:r>
-        <w:rPr>
-          <w:i/>
-        </w:rPr>
-        <w:t>autorun.pex</w:t>
-      </w:r>
-      <w:proofErr w:type="spellEnd"/>
-      <w:r>
-        <w:rPr>
-          <w:i/>
-        </w:rPr>
-        <w:t xml:space="preserve"> </w:t>
-      </w:r>
-      <w:r>
-        <w:t>must already be in the root directory of the SD card.</w:t>
-      </w:r>
-    </w:p>
-    <w:p>
-      <w:pPr>
-        <w:pStyle w:val="Heading2"/>
-      </w:pPr>
-      <w:bookmarkStart w:id="7" w:name="_Toc200775504"/>
-      <w:r>
-        <w:t>Using the SD Cache Driver</w:t>
-      </w:r>
-      <w:bookmarkEnd w:id="7"/>
     </w:p>
     <w:p/>
     <w:p>
@@ -5130,20 +5129,204 @@
       <w:pPr>
         <w:pStyle w:val="Heading2"/>
       </w:pPr>
-      <w:bookmarkStart w:id="8" w:name="_Toc200775505"/>
+      <w:bookmarkStart w:id="7" w:name="_Toc200775505"/>
       <w:r>
         <w:t>Writing a File to the SD Card</w:t>
       </w:r>
+      <w:bookmarkEnd w:id="7"/>
+    </w:p>
+    <w:p>
+      <w:pPr>
+        <w:pStyle w:val="Prototype"/>
+      </w:pPr>
+    </w:p>
+    <w:p>
+      <w:r>
+        <w:t xml:space="preserve">Sometimes it is necessary to write files to an SD card inserted into a Propeller board. An example of this is writing the file </w:t>
+      </w:r>
+      <w:proofErr w:type="spellStart"/>
+      <w:r>
+        <w:rPr>
+          <w:i/>
+        </w:rPr>
+        <w:t>autorun.pex</w:t>
+      </w:r>
+      <w:proofErr w:type="spellEnd"/>
+      <w:r>
+        <w:rPr>
+          <w:i/>
+        </w:rPr>
+        <w:t xml:space="preserve"> </w:t>
+      </w:r>
+      <w:r>
+        <w:t>to the root directory of the SD card to allow its use with the propeller-load –l or –z options. You might also need to write data files to the SD card that will be needed by a program you intend to run.</w:t>
+      </w:r>
+    </w:p>
+    <w:p>
+      <w:pPr>
+        <w:pStyle w:val="Prototype"/>
+      </w:pPr>
+      <w:r>
+        <w:t>Example</w:t>
+      </w:r>
+    </w:p>
+    <w:p>
+      <w:pPr>
+        <w:pStyle w:val="Code"/>
+      </w:pPr>
+      <w:proofErr w:type="gramStart"/>
+      <w:r>
+        <w:t>propeller</w:t>
+      </w:r>
+      <w:proofErr w:type="gramEnd"/>
+      <w:r>
+        <w:t xml:space="preserve">-load –b c3 –f </w:t>
+      </w:r>
+      <w:proofErr w:type="spellStart"/>
+      <w:r>
+        <w:t>autorun.pex</w:t>
+      </w:r>
+      <w:proofErr w:type="spellEnd"/>
+    </w:p>
+    <w:p>
+      <w:pPr>
+        <w:pStyle w:val="Code"/>
+      </w:pPr>
+    </w:p>
+    <w:p>
+      <w:pPr>
+        <w:ind w:left="720"/>
+      </w:pPr>
+      <w:r>
+        <w:t xml:space="preserve">This command writes the file </w:t>
+      </w:r>
+      <w:proofErr w:type="spellStart"/>
+      <w:r>
+        <w:rPr>
+          <w:i/>
+        </w:rPr>
+        <w:t>autorun.pex</w:t>
+      </w:r>
+      <w:proofErr w:type="spellEnd"/>
+      <w:r>
+        <w:rPr>
+          <w:i/>
+        </w:rPr>
+        <w:t xml:space="preserve"> </w:t>
+      </w:r>
+      <w:r>
+        <w:t>to the root directory of the SD card.</w:t>
+      </w:r>
+    </w:p>
+    <w:p>
+      <w:pPr>
+        <w:pStyle w:val="Heading2"/>
+      </w:pPr>
+      <w:bookmarkStart w:id="8" w:name="_Toc200775506"/>
+      <w:r>
+        <w:t>Creating a PEX file</w:t>
+      </w:r>
       <w:bookmarkEnd w:id="8"/>
     </w:p>
+    <w:p/>
+    <w:p>
+      <w:r>
+        <w:t xml:space="preserve">In order </w:t>
+      </w:r>
+      <w:r>
+        <w:t>to load a program from the SD card or run it directly from the SD card the program must be converted to .</w:t>
+      </w:r>
+      <w:proofErr w:type="spellStart"/>
+      <w:r>
+        <w:t>pex</w:t>
+      </w:r>
+      <w:proofErr w:type="spellEnd"/>
+      <w:r>
+        <w:t xml:space="preserve"> format. You can do this using the propeller-load –x option.</w:t>
+      </w:r>
+    </w:p>
     <w:p>
       <w:pPr>
         <w:pStyle w:val="Prototype"/>
       </w:pPr>
-    </w:p>
-    <w:p>
-      <w:r>
-        <w:t xml:space="preserve">Sometimes it is necessary to write files to an SD card inserted into a Propeller board. An example of this is writing the file </w:t>
+      <w:r>
+        <w:t>Example</w:t>
+      </w:r>
+    </w:p>
+    <w:p>
+      <w:pPr>
+        <w:pStyle w:val="Code"/>
+      </w:pPr>
+      <w:proofErr w:type="gramStart"/>
+      <w:r>
+        <w:t>propeller</w:t>
+      </w:r>
+      <w:proofErr w:type="gramEnd"/>
+      <w:r>
+        <w:t xml:space="preserve">-load –x </w:t>
+      </w:r>
+      <w:proofErr w:type="spellStart"/>
+      <w:r>
+        <w:t>myprog.elf</w:t>
+      </w:r>
+      <w:proofErr w:type="spellEnd"/>
+    </w:p>
+    <w:p>
+      <w:pPr>
+        <w:pStyle w:val="Code"/>
+      </w:pPr>
+    </w:p>
+    <w:p>
+      <w:pPr>
+        <w:ind w:left="720"/>
+      </w:pPr>
+      <w:r>
+        <w:t xml:space="preserve">This command writes the file </w:t>
+      </w:r>
+      <w:proofErr w:type="spellStart"/>
+      <w:r>
+        <w:rPr>
+          <w:i/>
+        </w:rPr>
+        <w:t>myprog.pex</w:t>
+      </w:r>
+      <w:proofErr w:type="spellEnd"/>
+      <w:r>
+        <w:rPr>
+          <w:i/>
+        </w:rPr>
+        <w:t xml:space="preserve"> </w:t>
+      </w:r>
+      <w:r>
+        <w:t xml:space="preserve">to the same directory that contains </w:t>
+      </w:r>
+      <w:proofErr w:type="spellStart"/>
+      <w:r>
+        <w:rPr>
+          <w:i/>
+        </w:rPr>
+        <w:t>myprog.elf</w:t>
+      </w:r>
+      <w:proofErr w:type="spellEnd"/>
+      <w:r>
+        <w:t xml:space="preserve">. You can then write file </w:t>
+      </w:r>
+      <w:proofErr w:type="spellStart"/>
+      <w:r>
+        <w:rPr>
+          <w:i/>
+        </w:rPr>
+        <w:t>myprog.pex</w:t>
+      </w:r>
+      <w:proofErr w:type="spellEnd"/>
+      <w:r>
+        <w:rPr>
+          <w:i/>
+        </w:rPr>
+        <w:t xml:space="preserve"> </w:t>
+      </w:r>
+      <w:r>
+        <w:t xml:space="preserve">to the SD card with the name </w:t>
       </w:r>
       <w:proofErr w:type="spellStart"/>
       <w:r>
@@ -5160,208 +5343,24 @@
         <w:t xml:space="preserve"> </w:t>
       </w:r>
       <w:r>
-        <w:t>to the root directory of the SD card to allow its use with the propeller-load –l or –z options. You might also need to write data files to the SD card that will be needed by a program you intend to run.</w:t>
-      </w:r>
-    </w:p>
-    <w:p>
-      <w:pPr>
-        <w:pStyle w:val="Prototype"/>
-      </w:pPr>
-      <w:r>
-        <w:t>Example</w:t>
-      </w:r>
-    </w:p>
-    <w:p>
-      <w:pPr>
-        <w:pStyle w:val="Code"/>
-      </w:pPr>
-      <w:proofErr w:type="gramStart"/>
-      <w:r>
-        <w:t>propeller</w:t>
-      </w:r>
-      <w:proofErr w:type="gramEnd"/>
-      <w:r>
-        <w:t xml:space="preserve">-load –b c3 –f </w:t>
-      </w:r>
-      <w:proofErr w:type="spellStart"/>
-      <w:r>
-        <w:t>autorun.pex</w:t>
-      </w:r>
-      <w:proofErr w:type="spellEnd"/>
-    </w:p>
-    <w:p>
-      <w:pPr>
-        <w:pStyle w:val="Code"/>
-      </w:pPr>
+        <w:t>in order to use the propeller-load –l to load it from the SD card or the –z option to run it directly from the SD card.</w:t>
+      </w:r>
     </w:p>
     <w:p>
       <w:pPr>
         <w:ind w:left="720"/>
       </w:pPr>
-      <w:r>
-        <w:t xml:space="preserve">This command writes the file </w:t>
-      </w:r>
-      <w:proofErr w:type="spellStart"/>
-      <w:r>
-        <w:rPr>
-          <w:i/>
-        </w:rPr>
-        <w:t>autorun.pex</w:t>
-      </w:r>
-      <w:proofErr w:type="spellEnd"/>
-      <w:r>
-        <w:rPr>
-          <w:i/>
-        </w:rPr>
-        <w:t xml:space="preserve"> </w:t>
-      </w:r>
-      <w:r>
-        <w:t>to the root directory of the SD card.</w:t>
-      </w:r>
-    </w:p>
+    </w:p>
+    <w:p/>
     <w:p>
       <w:pPr>
         <w:pStyle w:val="Heading2"/>
       </w:pPr>
-      <w:bookmarkStart w:id="9" w:name="_Toc200775506"/>
-      <w:r>
-        <w:t>Creating a PEX file</w:t>
+      <w:bookmarkStart w:id="9" w:name="_Toc200775507"/>
+      <w:r>
+        <w:t>Creating a Spin Binary File</w:t>
       </w:r>
       <w:bookmarkEnd w:id="9"/>
-    </w:p>
-    <w:p/>
-    <w:p>
-      <w:r>
-        <w:t xml:space="preserve">In order </w:t>
-      </w:r>
-      <w:r>
-        <w:t>to load a program from the SD card or run it directly from the SD card the program must be converted to .</w:t>
-      </w:r>
-      <w:proofErr w:type="spellStart"/>
-      <w:r>
-        <w:t>pex</w:t>
-      </w:r>
-      <w:proofErr w:type="spellEnd"/>
-      <w:r>
-        <w:t xml:space="preserve"> format. You can do this using the propeller-load –x option.</w:t>
-      </w:r>
-    </w:p>
-    <w:p>
-      <w:pPr>
-        <w:pStyle w:val="Prototype"/>
-      </w:pPr>
-      <w:r>
-        <w:t>Example</w:t>
-      </w:r>
-    </w:p>
-    <w:p>
-      <w:pPr>
-        <w:pStyle w:val="Code"/>
-      </w:pPr>
-      <w:proofErr w:type="gramStart"/>
-      <w:r>
-        <w:t>propeller</w:t>
-      </w:r>
-      <w:proofErr w:type="gramEnd"/>
-      <w:r>
-        <w:t xml:space="preserve">-load –x </w:t>
-      </w:r>
-      <w:proofErr w:type="spellStart"/>
-      <w:r>
-        <w:t>myprog.elf</w:t>
-      </w:r>
-      <w:proofErr w:type="spellEnd"/>
-    </w:p>
-    <w:p>
-      <w:pPr>
-        <w:pStyle w:val="Code"/>
-      </w:pPr>
-    </w:p>
-    <w:p>
-      <w:pPr>
-        <w:ind w:left="720"/>
-      </w:pPr>
-      <w:r>
-        <w:t xml:space="preserve">This command writes the file </w:t>
-      </w:r>
-      <w:proofErr w:type="spellStart"/>
-      <w:r>
-        <w:rPr>
-          <w:i/>
-        </w:rPr>
-        <w:t>myprog.pex</w:t>
-      </w:r>
-      <w:proofErr w:type="spellEnd"/>
-      <w:r>
-        <w:rPr>
-          <w:i/>
-        </w:rPr>
-        <w:t xml:space="preserve"> </w:t>
-      </w:r>
-      <w:r>
-        <w:t xml:space="preserve">to the same directory that contains </w:t>
-      </w:r>
-      <w:proofErr w:type="spellStart"/>
-      <w:r>
-        <w:rPr>
-          <w:i/>
-        </w:rPr>
-        <w:t>myprog.elf</w:t>
-      </w:r>
-      <w:proofErr w:type="spellEnd"/>
-      <w:r>
-        <w:t xml:space="preserve">. You can then write file </w:t>
-      </w:r>
-      <w:proofErr w:type="spellStart"/>
-      <w:r>
-        <w:rPr>
-          <w:i/>
-        </w:rPr>
-        <w:t>myprog.pex</w:t>
-      </w:r>
-      <w:proofErr w:type="spellEnd"/>
-      <w:r>
-        <w:rPr>
-          <w:i/>
-        </w:rPr>
-        <w:t xml:space="preserve"> </w:t>
-      </w:r>
-      <w:r>
-        <w:t xml:space="preserve">to the SD card with the name </w:t>
-      </w:r>
-      <w:proofErr w:type="spellStart"/>
-      <w:r>
-        <w:rPr>
-          <w:i/>
-        </w:rPr>
-        <w:t>autorun.pex</w:t>
-      </w:r>
-      <w:proofErr w:type="spellEnd"/>
-      <w:r>
-        <w:rPr>
-          <w:i/>
-        </w:rPr>
-        <w:t xml:space="preserve"> </w:t>
-      </w:r>
-      <w:r>
-        <w:t>in order to use the propeller-load –l to load it from the SD card or the –z option to run it directly from the SD card.</w:t>
-      </w:r>
-    </w:p>
-    <w:p>
-      <w:pPr>
-        <w:ind w:left="720"/>
-      </w:pPr>
-    </w:p>
-    <w:p/>
-    <w:p>
-      <w:pPr>
-        <w:pStyle w:val="Heading2"/>
-      </w:pPr>
-      <w:bookmarkStart w:id="10" w:name="_Toc200775507"/>
-      <w:r>
-        <w:t>Creating a Spin Binary File</w:t>
-      </w:r>
-      <w:bookmarkEnd w:id="10"/>
     </w:p>
     <w:p/>
     <w:p>
@@ -5443,35 +5442,35 @@
       <w:pPr>
         <w:pStyle w:val="Heading1"/>
       </w:pPr>
-      <w:bookmarkStart w:id="11" w:name="_Toc200775508"/>
+      <w:bookmarkStart w:id="10" w:name="_Toc200775508"/>
       <w:r>
         <w:t>Options</w:t>
       </w:r>
+      <w:bookmarkEnd w:id="10"/>
+    </w:p>
+    <w:p>
+      <w:pPr>
+        <w:pStyle w:val="Heading2"/>
+      </w:pPr>
+      <w:bookmarkStart w:id="11" w:name="_Toc200775509"/>
+      <w:r>
+        <w:t>-</w:t>
+      </w:r>
+      <w:proofErr w:type="gramStart"/>
+      <w:r>
+        <w:t>b</w:t>
+      </w:r>
+      <w:proofErr w:type="gramEnd"/>
+      <w:r>
+        <w:t xml:space="preserve"> &lt;type&gt; </w:t>
+      </w:r>
+      <w:r>
+        <w:t>S</w:t>
+      </w:r>
+      <w:r>
+        <w:t>elect target board</w:t>
+      </w:r>
       <w:bookmarkEnd w:id="11"/>
-    </w:p>
-    <w:p>
-      <w:pPr>
-        <w:pStyle w:val="Heading2"/>
-      </w:pPr>
-      <w:bookmarkStart w:id="12" w:name="_Toc200775509"/>
-      <w:r>
-        <w:t>-</w:t>
-      </w:r>
-      <w:proofErr w:type="gramStart"/>
-      <w:r>
-        <w:t>b</w:t>
-      </w:r>
-      <w:proofErr w:type="gramEnd"/>
-      <w:r>
-        <w:t xml:space="preserve"> &lt;type&gt; </w:t>
-      </w:r>
-      <w:r>
-        <w:t>S</w:t>
-      </w:r>
-      <w:r>
-        <w:t>elect target board</w:t>
-      </w:r>
-      <w:bookmarkEnd w:id="12"/>
     </w:p>
     <w:p/>
     <w:p>
@@ -5632,7 +5631,7 @@
       <w:pPr>
         <w:pStyle w:val="Heading2"/>
       </w:pPr>
-      <w:bookmarkStart w:id="13" w:name="_Toc200775510"/>
+      <w:bookmarkStart w:id="12" w:name="_Toc200775510"/>
       <w:r>
         <w:t>-D &lt;</w:t>
       </w:r>
@@ -5647,12 +5646,139 @@
       <w:r>
         <w:t>efine a board configuration variable</w:t>
       </w:r>
+      <w:bookmarkEnd w:id="12"/>
+    </w:p>
+    <w:p/>
+    <w:p>
+      <w:r>
+        <w:t>Use this option to define or redefine a configuration variable. The loader will use values set using the –D option instead of the corresponding values from the selected board configuration file. The –D option can also be used to define new variables that are not in the board configuration file. This could be useful if the program being loaded makes use of the values of these additional variables through the loader’s variable patching facility.</w:t>
+      </w:r>
+    </w:p>
+    <w:p>
+      <w:pPr>
+        <w:pStyle w:val="Prototype"/>
+      </w:pPr>
+      <w:r>
+        <w:t>Example</w:t>
+      </w:r>
+    </w:p>
+    <w:p>
+      <w:pPr>
+        <w:pStyle w:val="Code"/>
+      </w:pPr>
+      <w:r>
+        <w:t xml:space="preserve">-D </w:t>
+      </w:r>
+      <w:proofErr w:type="spellStart"/>
+      <w:r>
+        <w:t>baudrate</w:t>
+      </w:r>
+      <w:proofErr w:type="spellEnd"/>
+      <w:r>
+        <w:t>=9600</w:t>
+      </w:r>
+    </w:p>
+    <w:p>
+      <w:pPr>
+        <w:pStyle w:val="Code"/>
+      </w:pPr>
+    </w:p>
+    <w:p>
+      <w:pPr>
+        <w:ind w:left="576"/>
+      </w:pPr>
+      <w:r>
+        <w:t xml:space="preserve">This will use 9600 as the baud rate overriding the value for </w:t>
+      </w:r>
+      <w:proofErr w:type="spellStart"/>
+      <w:r>
+        <w:rPr>
+          <w:i/>
+        </w:rPr>
+        <w:t>baudrate</w:t>
+      </w:r>
+      <w:proofErr w:type="spellEnd"/>
+      <w:r>
+        <w:rPr>
+          <w:i/>
+        </w:rPr>
+        <w:t xml:space="preserve"> </w:t>
+      </w:r>
+      <w:r>
+        <w:t>in the selected configuration file.</w:t>
+      </w:r>
+    </w:p>
+    <w:p>
+      <w:pPr>
+        <w:pStyle w:val="Heading2"/>
+      </w:pPr>
+      <w:bookmarkStart w:id="13" w:name="_Toc200775511"/>
+      <w:r>
+        <w:t>-</w:t>
+      </w:r>
+      <w:proofErr w:type="gramStart"/>
+      <w:r>
+        <w:t>e</w:t>
+      </w:r>
+      <w:proofErr w:type="gramEnd"/>
+      <w:r>
+        <w:t xml:space="preserve"> W</w:t>
+      </w:r>
+      <w:r>
+        <w:t>rite the program into EEPROM</w:t>
+      </w:r>
       <w:bookmarkEnd w:id="13"/>
     </w:p>
     <w:p/>
     <w:p>
       <w:r>
-        <w:t>Use this option to define or redefine a configuration variable. The loader will use values set using the –D option instead of the corresponding values from the selected board configuration file. The –D option can also be used to define new variables that are not in the board configuration file. This could be useful if the program being loaded makes use of the values of these additional variables through the loader’s variable patching facility.</w:t>
+        <w:t>Use this option to write the program being loaded to EEPROM. This option works differently depending on the type of program being loaded.</w:t>
+      </w:r>
+    </w:p>
+    <w:p>
+      <w:r>
+        <w:t>If a COG or LMM program is being loaded, the entire program is written to the EEPROM.</w:t>
+      </w:r>
+    </w:p>
+    <w:p>
+      <w:r>
+        <w:t>If an XMM program is being loaded, only a loader is written to EEPROM. The program itself is written to external memory. This requires that the</w:t>
+      </w:r>
+      <w:r>
+        <w:t xml:space="preserve"> external memory be non-volatile, for example, </w:t>
+      </w:r>
+      <w:r>
+        <w:t>flash memory.</w:t>
+      </w:r>
+    </w:p>
+    <w:p>
+      <w:pPr>
+        <w:pStyle w:val="Heading2"/>
+      </w:pPr>
+      <w:bookmarkStart w:id="14" w:name="_Toc200775512"/>
+      <w:r>
+        <w:t>-</w:t>
+      </w:r>
+      <w:proofErr w:type="gramStart"/>
+      <w:r>
+        <w:t>f</w:t>
+      </w:r>
+      <w:proofErr w:type="gramEnd"/>
+      <w:r>
+        <w:t xml:space="preserve"> </w:t>
+      </w:r>
+      <w:r>
+        <w:t>W</w:t>
+      </w:r>
+      <w:r>
+        <w:t>rite a file to the SD card</w:t>
+      </w:r>
+      <w:bookmarkEnd w:id="14"/>
+    </w:p>
+    <w:p/>
+    <w:p>
+      <w:r>
+        <w:t>Use this option to write a file to an SD card inserted in the target board. If this option is given then no program is loaded. The only action is to write a file to the SD card.</w:t>
       </w:r>
     </w:p>
     <w:p>
@@ -5668,219 +5794,92 @@
         <w:pStyle w:val="Code"/>
       </w:pPr>
       <w:r>
-        <w:t xml:space="preserve">-D </w:t>
-      </w:r>
-      <w:proofErr w:type="spellStart"/>
-      <w:r>
-        <w:t>baudrate</w:t>
-      </w:r>
-      <w:proofErr w:type="spellEnd"/>
-      <w:r>
-        <w:t>=9600</w:t>
-      </w:r>
-    </w:p>
-    <w:p>
-      <w:pPr>
-        <w:pStyle w:val="Code"/>
-      </w:pPr>
-    </w:p>
-    <w:p>
-      <w:pPr>
-        <w:ind w:left="576"/>
-      </w:pPr>
-      <w:r>
-        <w:t xml:space="preserve">This will use 9600 as the baud rate overriding the value for </w:t>
-      </w:r>
-      <w:proofErr w:type="spellStart"/>
-      <w:r>
-        <w:rPr>
-          <w:i/>
-        </w:rPr>
-        <w:t>baudrate</w:t>
-      </w:r>
-      <w:proofErr w:type="spellEnd"/>
-      <w:r>
-        <w:rPr>
-          <w:i/>
-        </w:rPr>
+        <w:t>-</w:t>
+      </w:r>
+      <w:proofErr w:type="gramStart"/>
+      <w:r>
+        <w:t>f</w:t>
+      </w:r>
+      <w:proofErr w:type="gramEnd"/>
+      <w:r>
         <w:t xml:space="preserve"> </w:t>
       </w:r>
-      <w:r>
-        <w:t>in the selected configuration file.</w:t>
-      </w:r>
+      <w:proofErr w:type="spellStart"/>
+      <w:r>
+        <w:t>myprog.pex</w:t>
+      </w:r>
+      <w:proofErr w:type="spellEnd"/>
     </w:p>
     <w:p>
       <w:pPr>
         <w:pStyle w:val="Heading2"/>
       </w:pPr>
-      <w:bookmarkStart w:id="14" w:name="_Toc200775511"/>
+      <w:bookmarkStart w:id="15" w:name="_Toc200775513"/>
+      <w:r>
+        <w:t>-I &lt;path&gt; A</w:t>
+      </w:r>
+      <w:r>
+        <w:t>dd a directory to the include path</w:t>
+      </w:r>
+      <w:bookmarkEnd w:id="15"/>
+    </w:p>
+    <w:p/>
+    <w:p>
+      <w:r>
+        <w:t>Use this option to add a directory to the include path. This is the path that the loader uses to locate board configuration files</w:t>
+      </w:r>
+      <w:r>
+        <w:t xml:space="preserve"> and drivers</w:t>
+      </w:r>
+      <w:r>
+        <w:t>. The directories specified using the –I option will be searched before the standard directories.</w:t>
+      </w:r>
+    </w:p>
+    <w:p>
+      <w:pPr>
+        <w:pStyle w:val="Prototype"/>
+      </w:pPr>
+      <w:r>
+        <w:t>Example</w:t>
+      </w:r>
+    </w:p>
+    <w:p>
+      <w:pPr>
+        <w:pStyle w:val="Code"/>
+      </w:pPr>
+      <w:r>
+        <w:t xml:space="preserve">-I </w:t>
+      </w:r>
+      <w:r>
+        <w:t>foo/bar</w:t>
+      </w:r>
+    </w:p>
+    <w:p>
+      <w:pPr>
+        <w:pStyle w:val="Heading2"/>
+      </w:pPr>
+      <w:bookmarkStart w:id="16" w:name="_Toc200775514"/>
       <w:r>
         <w:t>-</w:t>
       </w:r>
       <w:proofErr w:type="gramStart"/>
       <w:r>
-        <w:t>e</w:t>
+        <w:t>l</w:t>
       </w:r>
       <w:proofErr w:type="gramEnd"/>
       <w:r>
         <w:t xml:space="preserve"> W</w:t>
       </w:r>
       <w:r>
-        <w:t>rite the program into EEPROM</w:t>
-      </w:r>
-      <w:bookmarkEnd w:id="14"/>
-    </w:p>
-    <w:p/>
-    <w:p>
-      <w:r>
-        <w:t>Use this option to write the program being loaded to EEPROM. This option works differently depending on the type of program being loaded.</w:t>
-      </w:r>
-    </w:p>
-    <w:p>
-      <w:r>
-        <w:t>If a COG or LMM program is being loaded, the entire program is written to the EEPROM.</w:t>
-      </w:r>
-    </w:p>
-    <w:p>
-      <w:r>
-        <w:t>If an XMM program is being loaded, only a loader is written to EEPROM. The program itself is written to external memory. This requires that the</w:t>
-      </w:r>
-      <w:r>
-        <w:t xml:space="preserve"> external memory be non-volatile, for example, </w:t>
-      </w:r>
-      <w:r>
-        <w:t>flash memory.</w:t>
-      </w:r>
-    </w:p>
-    <w:p>
-      <w:pPr>
-        <w:pStyle w:val="Heading2"/>
-      </w:pPr>
-      <w:bookmarkStart w:id="15" w:name="_Toc200775512"/>
-      <w:r>
-        <w:t>-</w:t>
-      </w:r>
-      <w:proofErr w:type="gramStart"/>
-      <w:r>
-        <w:t>f</w:t>
-      </w:r>
-      <w:proofErr w:type="gramEnd"/>
-      <w:r>
-        <w:t xml:space="preserve"> </w:t>
-      </w:r>
-      <w:r>
-        <w:t>W</w:t>
-      </w:r>
-      <w:r>
-        <w:t>rite a file to the SD card</w:t>
-      </w:r>
-      <w:bookmarkEnd w:id="15"/>
-    </w:p>
-    <w:p/>
-    <w:p>
-      <w:r>
-        <w:t>Use this option to write a file to an SD card inserted in the target board. If this option is given then no program is loaded. The only action is to write a file to the SD card.</w:t>
-      </w:r>
-    </w:p>
-    <w:p>
-      <w:pPr>
-        <w:pStyle w:val="Prototype"/>
-      </w:pPr>
-      <w:r>
-        <w:t>Example</w:t>
-      </w:r>
-    </w:p>
-    <w:p>
-      <w:pPr>
-        <w:pStyle w:val="Code"/>
-      </w:pPr>
-      <w:r>
-        <w:t>-</w:t>
-      </w:r>
-      <w:proofErr w:type="gramStart"/>
-      <w:r>
-        <w:t>f</w:t>
-      </w:r>
-      <w:proofErr w:type="gramEnd"/>
-      <w:r>
-        <w:t xml:space="preserve"> </w:t>
-      </w:r>
-      <w:proofErr w:type="spellStart"/>
-      <w:r>
-        <w:t>myprog.pex</w:t>
-      </w:r>
-      <w:proofErr w:type="spellEnd"/>
-    </w:p>
-    <w:p>
-      <w:pPr>
-        <w:pStyle w:val="Heading2"/>
-      </w:pPr>
-      <w:bookmarkStart w:id="16" w:name="_Toc200775513"/>
-      <w:r>
-        <w:t>-I &lt;path&gt; A</w:t>
-      </w:r>
-      <w:r>
-        <w:t>dd a directory to the include path</w:t>
+        <w:t xml:space="preserve">rite a program to the </w:t>
+      </w:r>
+      <w:r>
+        <w:t>SD</w:t>
+      </w:r>
+      <w:r>
+        <w:t xml:space="preserve"> card and use the SD loader</w:t>
       </w:r>
       <w:bookmarkEnd w:id="16"/>
-    </w:p>
-    <w:p/>
-    <w:p>
-      <w:r>
-        <w:t>Use this option to add a directory to the include path. This is the path that the loader uses to locate board configuration files</w:t>
-      </w:r>
-      <w:r>
-        <w:t xml:space="preserve"> and drivers</w:t>
-      </w:r>
-      <w:r>
-        <w:t>. The directories specified using the –I option will be searched before the standard directories.</w:t>
-      </w:r>
-    </w:p>
-    <w:p>
-      <w:pPr>
-        <w:pStyle w:val="Prototype"/>
-      </w:pPr>
-      <w:r>
-        <w:t>Example</w:t>
-      </w:r>
-    </w:p>
-    <w:p>
-      <w:pPr>
-        <w:pStyle w:val="Code"/>
-      </w:pPr>
-      <w:r>
-        <w:t xml:space="preserve">-I </w:t>
-      </w:r>
-      <w:r>
-        <w:t>foo/bar</w:t>
-      </w:r>
-    </w:p>
-    <w:p>
-      <w:pPr>
-        <w:pStyle w:val="Heading2"/>
-      </w:pPr>
-      <w:bookmarkStart w:id="17" w:name="_Toc200775514"/>
-      <w:r>
-        <w:t>-</w:t>
-      </w:r>
-      <w:proofErr w:type="gramStart"/>
-      <w:r>
-        <w:t>l</w:t>
-      </w:r>
-      <w:proofErr w:type="gramEnd"/>
-      <w:r>
-        <w:t xml:space="preserve"> W</w:t>
-      </w:r>
-      <w:r>
-        <w:t xml:space="preserve">rite a program to the </w:t>
-      </w:r>
-      <w:r>
-        <w:t>SD</w:t>
-      </w:r>
-      <w:r>
-        <w:t xml:space="preserve"> card and use the SD loader</w:t>
-      </w:r>
-      <w:bookmarkEnd w:id="17"/>
     </w:p>
     <w:p/>
     <w:p>
@@ -6053,41 +6052,41 @@
       <w:pPr>
         <w:pStyle w:val="Heading2"/>
       </w:pPr>
-      <w:bookmarkStart w:id="18" w:name="_Toc200775515"/>
+      <w:bookmarkStart w:id="17" w:name="_Toc200775515"/>
       <w:r>
         <w:t>–P L</w:t>
       </w:r>
       <w:r>
         <w:t>ist available serial ports</w:t>
       </w:r>
+      <w:bookmarkEnd w:id="17"/>
+    </w:p>
+    <w:p/>
+    <w:p>
+      <w:r>
+        <w:t>Use this option to list all serial ports. Not all of the ports listed will necessarily be connected to boards containing Propeller chips.</w:t>
+      </w:r>
+    </w:p>
+    <w:p>
+      <w:pPr>
+        <w:pStyle w:val="Heading2"/>
+      </w:pPr>
+      <w:bookmarkStart w:id="18" w:name="_Toc200775516"/>
+      <w:r>
+        <w:t>-</w:t>
+      </w:r>
+      <w:proofErr w:type="gramStart"/>
+      <w:r>
+        <w:t>p</w:t>
+      </w:r>
+      <w:proofErr w:type="gramEnd"/>
+      <w:r>
+        <w:t xml:space="preserve"> &lt;port&gt; S</w:t>
+      </w:r>
+      <w:r>
+        <w:t>elect serial port</w:t>
+      </w:r>
       <w:bookmarkEnd w:id="18"/>
-    </w:p>
-    <w:p/>
-    <w:p>
-      <w:r>
-        <w:t>Use this option to list all serial ports. Not all of the ports listed will necessarily be connected to boards containing Propeller chips.</w:t>
-      </w:r>
-    </w:p>
-    <w:p>
-      <w:pPr>
-        <w:pStyle w:val="Heading2"/>
-      </w:pPr>
-      <w:bookmarkStart w:id="19" w:name="_Toc200775516"/>
-      <w:r>
-        <w:t>-</w:t>
-      </w:r>
-      <w:proofErr w:type="gramStart"/>
-      <w:r>
-        <w:t>p</w:t>
-      </w:r>
-      <w:proofErr w:type="gramEnd"/>
-      <w:r>
-        <w:t xml:space="preserve"> &lt;port&gt; S</w:t>
-      </w:r>
-      <w:r>
-        <w:t>elect serial port</w:t>
-      </w:r>
-      <w:bookmarkEnd w:id="19"/>
     </w:p>
     <w:p/>
     <w:p>
@@ -6372,7 +6371,7 @@
       <w:pPr>
         <w:pStyle w:val="Heading2"/>
       </w:pPr>
-      <w:bookmarkStart w:id="20" w:name="_Toc200775517"/>
+      <w:bookmarkStart w:id="19" w:name="_Toc200775517"/>
       <w:r>
         <w:lastRenderedPageBreak/>
         <w:t>-</w:t>
@@ -6385,286 +6384,286 @@
       <w:r>
         <w:t xml:space="preserve"> Quit on the exit sequence</w:t>
       </w:r>
+      <w:bookmarkEnd w:id="19"/>
+    </w:p>
+    <w:p/>
+    <w:p>
+      <w:r>
+        <w:t>Use this option to cause propeller-load to exit terminal mode when it receives the byte sequence (0xff, 0x00, status) from the target board. This is primarily intended for use in automated test scripts.</w:t>
+      </w:r>
+    </w:p>
+    <w:p>
+      <w:pPr>
+        <w:pStyle w:val="Heading2"/>
+      </w:pPr>
+      <w:bookmarkStart w:id="20" w:name="_Toc200775518"/>
+      <w:r>
+        <w:t>-</w:t>
+      </w:r>
+      <w:proofErr w:type="gramStart"/>
+      <w:r>
+        <w:t>r</w:t>
+      </w:r>
+      <w:proofErr w:type="gramEnd"/>
+      <w:r>
+        <w:t xml:space="preserve"> </w:t>
+      </w:r>
+      <w:r>
+        <w:t>R</w:t>
+      </w:r>
+      <w:r>
+        <w:t>un the program after loading</w:t>
+      </w:r>
       <w:bookmarkEnd w:id="20"/>
     </w:p>
     <w:p/>
     <w:p>
       <w:r>
-        <w:t>Use this option to cause propeller-load to exit terminal mode when it receives the byte sequence (0xff, 0x00, status) from the target board. This is primarily intended for use in automated test scripts.</w:t>
+        <w:t>Use this option to start the program running after loading has completed.</w:t>
       </w:r>
     </w:p>
     <w:p>
       <w:pPr>
         <w:pStyle w:val="Heading2"/>
       </w:pPr>
-      <w:bookmarkStart w:id="21" w:name="_Toc200775518"/>
+      <w:bookmarkStart w:id="21" w:name="_Toc200775519"/>
+      <w:r>
+        <w:t>–S or –S&lt;n&gt; Slow down the loader by adding a delay</w:t>
+      </w:r>
+      <w:bookmarkEnd w:id="21"/>
+    </w:p>
+    <w:p/>
+    <w:p>
+      <w:r>
+        <w:t>Use this option to introduce a time delay during the initial phase of loading that us</w:t>
+      </w:r>
+      <w:r>
+        <w:t xml:space="preserve">es the Propeller boot protocol. You might want to use –S if you find that your computer is too fast for the Propeller and you get load errors. This sometimes happens when you run the loader on a Macintosh. </w:t>
+      </w:r>
+      <w:r>
+        <w:t xml:space="preserve">If </w:t>
+      </w:r>
+      <w:r>
+        <w:rPr>
+          <w:i/>
+        </w:rPr>
+        <w:t xml:space="preserve">&lt;n&gt; </w:t>
+      </w:r>
+      <w:r>
+        <w:t>is not given, a delay of 5</w:t>
+      </w:r>
+      <w:r>
+        <w:t xml:space="preserve"> </w:t>
+      </w:r>
+      <w:r>
+        <w:t>m</w:t>
+      </w:r>
+      <w:r>
+        <w:t>icrosecond</w:t>
+      </w:r>
+      <w:r>
+        <w:t xml:space="preserve">s is used. The </w:t>
+      </w:r>
+      <w:r>
+        <w:rPr>
+          <w:i/>
+        </w:rPr>
+        <w:t xml:space="preserve">&lt;n&gt; </w:t>
+      </w:r>
+      <w:r>
+        <w:t>must be immediately adjacent to the –S with no intervening space.</w:t>
+      </w:r>
+    </w:p>
+    <w:p>
+      <w:pPr>
+        <w:pStyle w:val="Prototype"/>
+      </w:pPr>
+      <w:r>
+        <w:t>Examples</w:t>
+      </w:r>
+    </w:p>
+    <w:p>
+      <w:pPr>
+        <w:pStyle w:val="Code"/>
+      </w:pPr>
+      <w:r>
+        <w:t>-S</w:t>
+      </w:r>
+    </w:p>
+    <w:p>
+      <w:pPr>
+        <w:pStyle w:val="Code"/>
+      </w:pPr>
+    </w:p>
+    <w:p>
+      <w:pPr>
+        <w:ind w:left="576"/>
+      </w:pPr>
+      <w:r>
+        <w:t>This will cause a delay of 5</w:t>
+      </w:r>
+      <w:r>
+        <w:t xml:space="preserve"> </w:t>
+      </w:r>
+      <w:r>
+        <w:t>m</w:t>
+      </w:r>
+      <w:r>
+        <w:t>icrosecond</w:t>
+      </w:r>
+      <w:r>
+        <w:t>s to be used.</w:t>
+      </w:r>
+    </w:p>
+    <w:p>
+      <w:pPr>
+        <w:pStyle w:val="Code"/>
+      </w:pPr>
+      <w:r>
+        <w:t>-S12</w:t>
+      </w:r>
+    </w:p>
+    <w:p>
+      <w:pPr>
+        <w:pStyle w:val="Code"/>
+      </w:pPr>
+    </w:p>
+    <w:p>
+      <w:pPr>
+        <w:ind w:left="576"/>
+      </w:pPr>
+      <w:r>
+        <w:t>This will cause a delay of 12</w:t>
+      </w:r>
+      <w:r>
+        <w:t xml:space="preserve"> </w:t>
+      </w:r>
+      <w:r>
+        <w:t>m</w:t>
+      </w:r>
+      <w:r>
+        <w:t>icrosecond</w:t>
+      </w:r>
+      <w:r>
+        <w:t>s to be used.</w:t>
+      </w:r>
+    </w:p>
+    <w:p>
+      <w:pPr>
+        <w:pStyle w:val="Prototype"/>
+      </w:pPr>
+    </w:p>
+    <w:p>
+      <w:pPr>
+        <w:pStyle w:val="Heading2"/>
+      </w:pPr>
+      <w:bookmarkStart w:id="22" w:name="_Toc200775520"/>
       <w:r>
         <w:t>-</w:t>
       </w:r>
       <w:proofErr w:type="gramStart"/>
       <w:r>
-        <w:t>r</w:t>
+        <w:t>s</w:t>
       </w:r>
       <w:proofErr w:type="gramEnd"/>
       <w:r>
         <w:t xml:space="preserve"> </w:t>
       </w:r>
       <w:r>
-        <w:t>R</w:t>
-      </w:r>
-      <w:r>
-        <w:t>un the program after loading</w:t>
-      </w:r>
-      <w:bookmarkEnd w:id="21"/>
+        <w:t>W</w:t>
+      </w:r>
+      <w:r>
+        <w:t>rite a spin .binary file for use with the Propeller Tool</w:t>
+      </w:r>
+      <w:bookmarkEnd w:id="22"/>
     </w:p>
     <w:p/>
     <w:p>
       <w:r>
-        <w:t>Use this option to start the program running after loading has completed.</w:t>
+        <w:t xml:space="preserve">Use this option to write a </w:t>
+      </w:r>
+      <w:proofErr w:type="gramStart"/>
+      <w:r>
+        <w:t>Spin .binary</w:t>
+      </w:r>
+      <w:proofErr w:type="gramEnd"/>
+      <w:r>
+        <w:t xml:space="preserve"> file for use with the Propeller Tool or any other loader that can handle the Spin binary format.</w:t>
+      </w:r>
+    </w:p>
+    <w:p>
+      <w:pPr>
+        <w:pStyle w:val="Prototype"/>
+      </w:pPr>
+      <w:r>
+        <w:t>Example</w:t>
+      </w:r>
+    </w:p>
+    <w:p>
+      <w:pPr>
+        <w:pStyle w:val="Code"/>
+      </w:pPr>
+      <w:r>
+        <w:t>-</w:t>
+      </w:r>
+      <w:proofErr w:type="gramStart"/>
+      <w:r>
+        <w:t>s</w:t>
+      </w:r>
+      <w:proofErr w:type="gramEnd"/>
+      <w:r>
+        <w:t xml:space="preserve"> </w:t>
+      </w:r>
+      <w:proofErr w:type="spellStart"/>
+      <w:r>
+        <w:t>myprog.elf</w:t>
+      </w:r>
+      <w:proofErr w:type="spellEnd"/>
+    </w:p>
+    <w:p>
+      <w:pPr>
+        <w:pStyle w:val="Code"/>
+      </w:pPr>
+    </w:p>
+    <w:p>
+      <w:pPr>
+        <w:ind w:left="576"/>
+      </w:pPr>
+      <w:r>
+        <w:t xml:space="preserve">This will write </w:t>
+      </w:r>
+      <w:proofErr w:type="spellStart"/>
+      <w:r>
+        <w:t>myprog.binary</w:t>
+      </w:r>
+      <w:proofErr w:type="spellEnd"/>
+      <w:r>
+        <w:t>.</w:t>
       </w:r>
     </w:p>
     <w:p>
       <w:pPr>
         <w:pStyle w:val="Heading2"/>
       </w:pPr>
-      <w:bookmarkStart w:id="22" w:name="_Toc200775519"/>
-      <w:r>
-        <w:t>–S or –S&lt;n&gt; Slow down the loader by adding a delay</w:t>
-      </w:r>
-      <w:bookmarkEnd w:id="22"/>
-    </w:p>
-    <w:p/>
-    <w:p>
-      <w:r>
-        <w:t>Use this option to introduce a time delay during the initial phase of loading that us</w:t>
-      </w:r>
-      <w:r>
-        <w:t xml:space="preserve">es the Propeller boot protocol. You might want to use –S if you find that your computer is too fast for the Propeller and you get load errors. This sometimes happens when you run the loader on a Macintosh. </w:t>
-      </w:r>
-      <w:r>
-        <w:t xml:space="preserve">If </w:t>
-      </w:r>
-      <w:r>
-        <w:rPr>
-          <w:i/>
-        </w:rPr>
-        <w:t xml:space="preserve">&lt;n&gt; </w:t>
-      </w:r>
-      <w:r>
-        <w:t>is not given, a delay of 5</w:t>
-      </w:r>
-      <w:r>
-        <w:t xml:space="preserve"> </w:t>
-      </w:r>
-      <w:r>
-        <w:t>m</w:t>
-      </w:r>
-      <w:r>
-        <w:t>icrosecond</w:t>
-      </w:r>
-      <w:r>
-        <w:t xml:space="preserve">s is used. The </w:t>
-      </w:r>
-      <w:r>
-        <w:rPr>
-          <w:i/>
-        </w:rPr>
-        <w:t xml:space="preserve">&lt;n&gt; </w:t>
-      </w:r>
-      <w:r>
-        <w:t>must be immediately adjacent to the –S with no intervening space.</w:t>
-      </w:r>
-    </w:p>
-    <w:p>
-      <w:pPr>
-        <w:pStyle w:val="Prototype"/>
-      </w:pPr>
-      <w:r>
-        <w:t>Examples</w:t>
-      </w:r>
-    </w:p>
-    <w:p>
-      <w:pPr>
-        <w:pStyle w:val="Code"/>
-      </w:pPr>
-      <w:r>
-        <w:t>-S</w:t>
-      </w:r>
-    </w:p>
-    <w:p>
-      <w:pPr>
-        <w:pStyle w:val="Code"/>
-      </w:pPr>
-    </w:p>
-    <w:p>
-      <w:pPr>
-        <w:ind w:left="576"/>
-      </w:pPr>
-      <w:r>
-        <w:t>This will cause a delay of 5</w:t>
-      </w:r>
-      <w:r>
-        <w:t xml:space="preserve"> </w:t>
-      </w:r>
-      <w:r>
-        <w:t>m</w:t>
-      </w:r>
-      <w:r>
-        <w:t>icrosecond</w:t>
-      </w:r>
-      <w:r>
-        <w:t>s to be used.</w:t>
-      </w:r>
-    </w:p>
-    <w:p>
-      <w:pPr>
-        <w:pStyle w:val="Code"/>
-      </w:pPr>
-      <w:r>
-        <w:t>-S12</w:t>
-      </w:r>
-    </w:p>
-    <w:p>
-      <w:pPr>
-        <w:pStyle w:val="Code"/>
-      </w:pPr>
-    </w:p>
-    <w:p>
-      <w:pPr>
-        <w:ind w:left="576"/>
-      </w:pPr>
-      <w:r>
-        <w:t>This will cause a delay of 12</w:t>
-      </w:r>
-      <w:r>
-        <w:t xml:space="preserve"> </w:t>
-      </w:r>
-      <w:r>
-        <w:t>m</w:t>
-      </w:r>
-      <w:r>
-        <w:t>icrosecond</w:t>
-      </w:r>
-      <w:r>
-        <w:t>s to be used.</w:t>
-      </w:r>
-    </w:p>
-    <w:p>
-      <w:pPr>
-        <w:pStyle w:val="Prototype"/>
-      </w:pPr>
-    </w:p>
-    <w:p>
-      <w:pPr>
-        <w:pStyle w:val="Heading2"/>
-      </w:pPr>
-      <w:bookmarkStart w:id="23" w:name="_Toc200775520"/>
+      <w:bookmarkStart w:id="23" w:name="_Toc200775521"/>
       <w:r>
         <w:t>-</w:t>
       </w:r>
       <w:proofErr w:type="gramStart"/>
       <w:r>
-        <w:t>s</w:t>
-      </w:r>
-      <w:proofErr w:type="gramEnd"/>
-      <w:r>
-        <w:t xml:space="preserve"> </w:t>
-      </w:r>
-      <w:r>
-        <w:t>W</w:t>
-      </w:r>
-      <w:r>
-        <w:t>rite a spin .binary file for use with the Propeller Tool</w:t>
+        <w:t>t</w:t>
+      </w:r>
+      <w:proofErr w:type="gramEnd"/>
+      <w:r>
+        <w:t xml:space="preserve"> or –t&lt;baud&gt; </w:t>
+      </w:r>
+      <w:r>
+        <w:t>E</w:t>
+      </w:r>
+      <w:r>
+        <w:t>nter terminal mode after running the program</w:t>
       </w:r>
       <w:bookmarkEnd w:id="23"/>
-    </w:p>
-    <w:p/>
-    <w:p>
-      <w:r>
-        <w:t xml:space="preserve">Use this option to write a </w:t>
-      </w:r>
-      <w:proofErr w:type="gramStart"/>
-      <w:r>
-        <w:t>Spin .binary</w:t>
-      </w:r>
-      <w:proofErr w:type="gramEnd"/>
-      <w:r>
-        <w:t xml:space="preserve"> file for use with the Propeller Tool or any other loader that can handle the Spin binary format.</w:t>
-      </w:r>
-    </w:p>
-    <w:p>
-      <w:pPr>
-        <w:pStyle w:val="Prototype"/>
-      </w:pPr>
-      <w:r>
-        <w:t>Example</w:t>
-      </w:r>
-    </w:p>
-    <w:p>
-      <w:pPr>
-        <w:pStyle w:val="Code"/>
-      </w:pPr>
-      <w:r>
-        <w:t>-</w:t>
-      </w:r>
-      <w:proofErr w:type="gramStart"/>
-      <w:r>
-        <w:t>s</w:t>
-      </w:r>
-      <w:proofErr w:type="gramEnd"/>
-      <w:r>
-        <w:t xml:space="preserve"> </w:t>
-      </w:r>
-      <w:proofErr w:type="spellStart"/>
-      <w:r>
-        <w:t>myprog.elf</w:t>
-      </w:r>
-      <w:proofErr w:type="spellEnd"/>
-    </w:p>
-    <w:p>
-      <w:pPr>
-        <w:pStyle w:val="Code"/>
-      </w:pPr>
-    </w:p>
-    <w:p>
-      <w:pPr>
-        <w:ind w:left="576"/>
-      </w:pPr>
-      <w:r>
-        <w:t xml:space="preserve">This will write </w:t>
-      </w:r>
-      <w:proofErr w:type="spellStart"/>
-      <w:r>
-        <w:t>myprog.binary</w:t>
-      </w:r>
-      <w:proofErr w:type="spellEnd"/>
-      <w:r>
-        <w:t>.</w:t>
-      </w:r>
-    </w:p>
-    <w:p>
-      <w:pPr>
-        <w:pStyle w:val="Heading2"/>
-      </w:pPr>
-      <w:bookmarkStart w:id="24" w:name="_Toc200775521"/>
-      <w:r>
-        <w:t>-</w:t>
-      </w:r>
-      <w:proofErr w:type="gramStart"/>
-      <w:r>
-        <w:t>t</w:t>
-      </w:r>
-      <w:proofErr w:type="gramEnd"/>
-      <w:r>
-        <w:t xml:space="preserve"> or –t&lt;baud&gt; </w:t>
-      </w:r>
-      <w:r>
-        <w:t>E</w:t>
-      </w:r>
-      <w:r>
-        <w:t>nter terminal mode after running the program</w:t>
-      </w:r>
-      <w:bookmarkEnd w:id="24"/>
     </w:p>
     <w:p/>
     <w:p>
@@ -6695,7 +6694,7 @@
       <w:pPr>
         <w:pStyle w:val="Heading2"/>
       </w:pPr>
-      <w:bookmarkStart w:id="25" w:name="_Toc200775522"/>
+      <w:bookmarkStart w:id="24" w:name="_Toc200775522"/>
       <w:r>
         <w:t>-</w:t>
       </w:r>
@@ -6707,25 +6706,132 @@
       <w:r>
         <w:t xml:space="preserve"> Verbose output</w:t>
       </w:r>
+      <w:bookmarkEnd w:id="24"/>
+    </w:p>
+    <w:p/>
+    <w:p>
+      <w:r>
+        <w:t>Use this option to produce more verbose progress information.</w:t>
+      </w:r>
+    </w:p>
+    <w:p>
+      <w:pPr>
+        <w:pStyle w:val="Heading2"/>
+      </w:pPr>
+      <w:bookmarkStart w:id="25" w:name="_Toc200775523"/>
+      <w:r>
+        <w:t>-</w:t>
+      </w:r>
+      <w:proofErr w:type="gramStart"/>
+      <w:r>
+        <w:t>x</w:t>
+      </w:r>
+      <w:proofErr w:type="gramEnd"/>
+      <w:r>
+        <w:t xml:space="preserve"> </w:t>
+      </w:r>
+      <w:r>
+        <w:t>W</w:t>
+      </w:r>
+      <w:r>
+        <w:t>rite a .</w:t>
+      </w:r>
+      <w:proofErr w:type="spellStart"/>
+      <w:r>
+        <w:t>pex</w:t>
+      </w:r>
+      <w:proofErr w:type="spellEnd"/>
+      <w:r>
+        <w:t xml:space="preserve"> binary file for use with the SD loader or SD cache</w:t>
+      </w:r>
       <w:bookmarkEnd w:id="25"/>
     </w:p>
     <w:p/>
     <w:p>
       <w:r>
-        <w:t>Use this option to produce more verbose progress information.</w:t>
+        <w:t xml:space="preserve">Use this option to </w:t>
+      </w:r>
+      <w:r>
+        <w:t>write a Propeller executable file (.</w:t>
+      </w:r>
+      <w:proofErr w:type="spellStart"/>
+      <w:r>
+        <w:t>pex</w:t>
+      </w:r>
+      <w:proofErr w:type="spellEnd"/>
+      <w:r>
+        <w:t>). This file can then be transferred to an SD card to be run using either the –z or –l option.</w:t>
+      </w:r>
+    </w:p>
+    <w:p>
+      <w:pPr>
+        <w:pStyle w:val="Prototype"/>
+      </w:pPr>
+      <w:r>
+        <w:t>Example</w:t>
+      </w:r>
+    </w:p>
+    <w:p>
+      <w:pPr>
+        <w:pStyle w:val="Code"/>
+      </w:pPr>
+      <w:r>
+        <w:t>-</w:t>
+      </w:r>
+      <w:proofErr w:type="gramStart"/>
+      <w:r>
+        <w:t>x</w:t>
+      </w:r>
+      <w:proofErr w:type="gramEnd"/>
+      <w:r>
+        <w:t xml:space="preserve"> </w:t>
+      </w:r>
+      <w:proofErr w:type="spellStart"/>
+      <w:r>
+        <w:t>myprog.elf</w:t>
+      </w:r>
+      <w:proofErr w:type="spellEnd"/>
+    </w:p>
+    <w:p>
+      <w:pPr>
+        <w:pStyle w:val="Code"/>
+      </w:pPr>
+    </w:p>
+    <w:p>
+      <w:pPr>
+        <w:ind w:left="576"/>
+      </w:pPr>
+      <w:r>
+        <w:t xml:space="preserve">This will read the program </w:t>
+      </w:r>
+      <w:proofErr w:type="spellStart"/>
+      <w:r>
+        <w:t>myprog.elf</w:t>
+      </w:r>
+      <w:proofErr w:type="spellEnd"/>
+      <w:r>
+        <w:t xml:space="preserve"> and write </w:t>
+      </w:r>
+      <w:proofErr w:type="spellStart"/>
+      <w:r>
+        <w:t>myprog.pex</w:t>
+      </w:r>
+      <w:proofErr w:type="spellEnd"/>
+      <w:r>
+        <w:t>.</w:t>
       </w:r>
     </w:p>
     <w:p>
       <w:pPr>
         <w:pStyle w:val="Heading2"/>
       </w:pPr>
-      <w:bookmarkStart w:id="26" w:name="_Toc200775523"/>
+      <w:bookmarkStart w:id="26" w:name="_Toc200775524"/>
       <w:r>
         <w:t>-</w:t>
       </w:r>
       <w:proofErr w:type="gramStart"/>
       <w:r>
-        <w:t>x</w:t>
+        <w:t>z</w:t>
       </w:r>
       <w:proofErr w:type="gramEnd"/>
       <w:r>
@@ -6735,33 +6841,56 @@
         <w:t>W</w:t>
       </w:r>
       <w:r>
-        <w:t>rite a .</w:t>
-      </w:r>
-      <w:proofErr w:type="spellStart"/>
-      <w:r>
-        <w:t>pex</w:t>
-      </w:r>
-      <w:proofErr w:type="spellEnd"/>
-      <w:r>
-        <w:t xml:space="preserve"> binary file for use with the SD loader or SD cache</w:t>
+        <w:t xml:space="preserve">rite a program to the </w:t>
+      </w:r>
+      <w:proofErr w:type="spellStart"/>
+      <w:r>
+        <w:t>sd</w:t>
+      </w:r>
+      <w:proofErr w:type="spellEnd"/>
+      <w:r>
+        <w:t xml:space="preserve"> card and use the SD cache</w:t>
       </w:r>
       <w:bookmarkEnd w:id="26"/>
     </w:p>
     <w:p/>
     <w:p>
       <w:r>
-        <w:t xml:space="preserve">Use this option to </w:t>
-      </w:r>
-      <w:r>
-        <w:t>write a Propeller executable file (.</w:t>
-      </w:r>
-      <w:proofErr w:type="spellStart"/>
-      <w:r>
-        <w:t>pex</w:t>
-      </w:r>
-      <w:proofErr w:type="spellEnd"/>
-      <w:r>
-        <w:t>). This file can then be transferred to an SD card to be run using either the –z or –l option.</w:t>
+        <w:t xml:space="preserve">Use this option to load code that can run the program </w:t>
+      </w:r>
+      <w:proofErr w:type="spellStart"/>
+      <w:r>
+        <w:rPr>
+          <w:i/>
+        </w:rPr>
+        <w:t>autorun.pex</w:t>
+      </w:r>
+      <w:proofErr w:type="spellEnd"/>
+      <w:r>
+        <w:rPr>
+          <w:i/>
+        </w:rPr>
+        <w:t xml:space="preserve"> </w:t>
+      </w:r>
+      <w:r>
+        <w:t xml:space="preserve">from the root directory on the SD card. If a filename is given in the command, that file will be written to the SD card as </w:t>
+      </w:r>
+      <w:proofErr w:type="spellStart"/>
+      <w:r>
+        <w:rPr>
+          <w:i/>
+        </w:rPr>
+        <w:t>autorun.pex</w:t>
+      </w:r>
+      <w:proofErr w:type="spellEnd"/>
+      <w:r>
+        <w:rPr>
+          <w:i/>
+        </w:rPr>
+        <w:t xml:space="preserve">. </w:t>
+      </w:r>
+      <w:r>
+        <w:t>It should be an XMM program.</w:t>
       </w:r>
     </w:p>
     <w:p>
@@ -6769,7 +6898,7 @@
         <w:pStyle w:val="Prototype"/>
       </w:pPr>
       <w:r>
-        <w:t>Example</w:t>
+        <w:t>Examples</w:t>
       </w:r>
     </w:p>
     <w:p>
@@ -6781,12 +6910,65 @@
       </w:r>
       <w:proofErr w:type="gramStart"/>
       <w:r>
-        <w:t>x</w:t>
-      </w:r>
-      <w:proofErr w:type="gramEnd"/>
-      <w:r>
+        <w:t>z</w:t>
+      </w:r>
+      <w:proofErr w:type="gramEnd"/>
+    </w:p>
+    <w:p>
+      <w:pPr>
+        <w:pStyle w:val="Code"/>
+      </w:pPr>
+    </w:p>
+    <w:p>
+      <w:pPr>
+        <w:ind w:left="720"/>
+      </w:pPr>
+      <w:r>
+        <w:t xml:space="preserve">Load code to run the program </w:t>
+      </w:r>
+      <w:proofErr w:type="spellStart"/>
+      <w:proofErr w:type="gramStart"/>
+      <w:r>
+        <w:rPr>
+          <w:i/>
+        </w:rPr>
+        <w:t>autorun.pex</w:t>
+      </w:r>
+      <w:proofErr w:type="spellEnd"/>
+      <w:r>
+        <w:rPr>
+          <w:i/>
+        </w:rPr>
         <w:t xml:space="preserve"> </w:t>
       </w:r>
+      <w:r>
+        <w:t>which</w:t>
+      </w:r>
+      <w:proofErr w:type="gramEnd"/>
+      <w:r>
+        <w:t xml:space="preserve"> should already be on the SD card</w:t>
+      </w:r>
+    </w:p>
+    <w:p>
+      <w:pPr>
+        <w:pStyle w:val="Code"/>
+      </w:pPr>
+    </w:p>
+    <w:p>
+      <w:pPr>
+        <w:pStyle w:val="Code"/>
+      </w:pPr>
+      <w:r>
+        <w:t>-</w:t>
+      </w:r>
+      <w:proofErr w:type="gramStart"/>
+      <w:r>
+        <w:t>z</w:t>
+      </w:r>
+      <w:proofErr w:type="gramEnd"/>
+      <w:r>
+        <w:t xml:space="preserve"> </w:t>
+      </w:r>
       <w:proofErr w:type="spellStart"/>
       <w:r>
         <w:t>myprog.elf</w:t>
@@ -6803,7 +6985,7 @@
         <w:ind w:left="576"/>
       </w:pPr>
       <w:r>
-        <w:t xml:space="preserve">This will read the program </w:t>
+        <w:t xml:space="preserve">Write the program </w:t>
       </w:r>
       <w:proofErr w:type="spellStart"/>
       <w:r>
@@ -6811,231 +6993,48 @@
       </w:r>
       <w:proofErr w:type="spellEnd"/>
       <w:r>
-        <w:t xml:space="preserve"> and write </w:t>
-      </w:r>
-      <w:proofErr w:type="spellStart"/>
-      <w:r>
-        <w:t>myprog.pex</w:t>
-      </w:r>
-      <w:proofErr w:type="spellEnd"/>
-      <w:r>
-        <w:t>.</w:t>
+        <w:t xml:space="preserve"> to the SD card as </w:t>
+      </w:r>
+      <w:proofErr w:type="spellStart"/>
+      <w:r>
+        <w:rPr>
+          <w:i/>
+        </w:rPr>
+        <w:t>autorun.pex</w:t>
+      </w:r>
+      <w:proofErr w:type="spellEnd"/>
+      <w:r>
+        <w:rPr>
+          <w:i/>
+        </w:rPr>
+        <w:t xml:space="preserve"> </w:t>
+      </w:r>
+      <w:r>
+        <w:t>and load code to run it from the SD card.</w:t>
       </w:r>
     </w:p>
     <w:p>
       <w:pPr>
         <w:pStyle w:val="Heading2"/>
       </w:pPr>
-      <w:bookmarkStart w:id="27" w:name="_Toc200775524"/>
-      <w:r>
-        <w:t>-</w:t>
-      </w:r>
-      <w:proofErr w:type="gramStart"/>
-      <w:r>
-        <w:t>z</w:t>
-      </w:r>
-      <w:proofErr w:type="gramEnd"/>
+      <w:bookmarkStart w:id="27" w:name="_Toc200775525"/>
+      <w:r>
+        <w:t>-?</w:t>
+      </w:r>
       <w:r>
         <w:t xml:space="preserve"> </w:t>
       </w:r>
       <w:r>
-        <w:t>W</w:t>
-      </w:r>
-      <w:r>
-        <w:t xml:space="preserve">rite a program to the </w:t>
-      </w:r>
-      <w:proofErr w:type="spellStart"/>
-      <w:r>
-        <w:t>sd</w:t>
-      </w:r>
-      <w:proofErr w:type="spellEnd"/>
-      <w:r>
-        <w:t xml:space="preserve"> card and use the SD cache</w:t>
+        <w:t>D</w:t>
+      </w:r>
+      <w:r>
+        <w:t>isplay a usage message and exit</w:t>
       </w:r>
       <w:bookmarkEnd w:id="27"/>
     </w:p>
     <w:p/>
     <w:p>
       <w:r>
-        <w:t xml:space="preserve">Use this option to load code that can run the program </w:t>
-      </w:r>
-      <w:proofErr w:type="spellStart"/>
-      <w:r>
-        <w:rPr>
-          <w:i/>
-        </w:rPr>
-        <w:t>autorun.pex</w:t>
-      </w:r>
-      <w:proofErr w:type="spellEnd"/>
-      <w:r>
-        <w:rPr>
-          <w:i/>
-        </w:rPr>
-        <w:t xml:space="preserve"> </w:t>
-      </w:r>
-      <w:r>
-        <w:t xml:space="preserve">from the root directory on the SD card. If a filename is given in the command, that file will be written to the SD card as </w:t>
-      </w:r>
-      <w:proofErr w:type="spellStart"/>
-      <w:r>
-        <w:rPr>
-          <w:i/>
-        </w:rPr>
-        <w:t>autorun.pex</w:t>
-      </w:r>
-      <w:proofErr w:type="spellEnd"/>
-      <w:r>
-        <w:rPr>
-          <w:i/>
-        </w:rPr>
-        <w:t xml:space="preserve">. </w:t>
-      </w:r>
-      <w:r>
-        <w:t>It should be an XMM program.</w:t>
-      </w:r>
-    </w:p>
-    <w:p>
-      <w:pPr>
-        <w:pStyle w:val="Prototype"/>
-      </w:pPr>
-      <w:r>
-        <w:t>Examples</w:t>
-      </w:r>
-    </w:p>
-    <w:p>
-      <w:pPr>
-        <w:pStyle w:val="Code"/>
-      </w:pPr>
-      <w:r>
-        <w:t>-</w:t>
-      </w:r>
-      <w:proofErr w:type="gramStart"/>
-      <w:r>
-        <w:t>z</w:t>
-      </w:r>
-      <w:proofErr w:type="gramEnd"/>
-    </w:p>
-    <w:p>
-      <w:pPr>
-        <w:pStyle w:val="Code"/>
-      </w:pPr>
-    </w:p>
-    <w:p>
-      <w:pPr>
-        <w:ind w:left="720"/>
-      </w:pPr>
-      <w:r>
-        <w:t xml:space="preserve">Load code to run the program </w:t>
-      </w:r>
-      <w:proofErr w:type="spellStart"/>
-      <w:proofErr w:type="gramStart"/>
-      <w:r>
-        <w:rPr>
-          <w:i/>
-        </w:rPr>
-        <w:t>autorun.pex</w:t>
-      </w:r>
-      <w:proofErr w:type="spellEnd"/>
-      <w:r>
-        <w:rPr>
-          <w:i/>
-        </w:rPr>
-        <w:t xml:space="preserve"> </w:t>
-      </w:r>
-      <w:r>
-        <w:t>which</w:t>
-      </w:r>
-      <w:proofErr w:type="gramEnd"/>
-      <w:r>
-        <w:t xml:space="preserve"> should already be on the SD card</w:t>
-      </w:r>
-    </w:p>
-    <w:p>
-      <w:pPr>
-        <w:pStyle w:val="Code"/>
-      </w:pPr>
-    </w:p>
-    <w:p>
-      <w:pPr>
-        <w:pStyle w:val="Code"/>
-      </w:pPr>
-      <w:r>
-        <w:t>-</w:t>
-      </w:r>
-      <w:proofErr w:type="gramStart"/>
-      <w:r>
-        <w:t>z</w:t>
-      </w:r>
-      <w:proofErr w:type="gramEnd"/>
-      <w:r>
-        <w:t xml:space="preserve"> </w:t>
-      </w:r>
-      <w:proofErr w:type="spellStart"/>
-      <w:r>
-        <w:t>myprog.elf</w:t>
-      </w:r>
-      <w:proofErr w:type="spellEnd"/>
-    </w:p>
-    <w:p>
-      <w:pPr>
-        <w:pStyle w:val="Code"/>
-      </w:pPr>
-    </w:p>
-    <w:p>
-      <w:pPr>
-        <w:ind w:left="576"/>
-      </w:pPr>
-      <w:r>
-        <w:t xml:space="preserve">Write the program </w:t>
-      </w:r>
-      <w:proofErr w:type="spellStart"/>
-      <w:r>
-        <w:t>myprog.elf</w:t>
-      </w:r>
-      <w:proofErr w:type="spellEnd"/>
-      <w:r>
-        <w:t xml:space="preserve"> to the SD card as </w:t>
-      </w:r>
-      <w:proofErr w:type="spellStart"/>
-      <w:r>
-        <w:rPr>
-          <w:i/>
-        </w:rPr>
-        <w:t>autorun.pex</w:t>
-      </w:r>
-      <w:proofErr w:type="spellEnd"/>
-      <w:r>
-        <w:rPr>
-          <w:i/>
-        </w:rPr>
-        <w:t xml:space="preserve"> </w:t>
-      </w:r>
-      <w:r>
-        <w:t>and load code to run it from the SD card.</w:t>
-      </w:r>
-    </w:p>
-    <w:p>
-      <w:pPr>
-        <w:pStyle w:val="Heading2"/>
-      </w:pPr>
-      <w:bookmarkStart w:id="28" w:name="_Toc200775525"/>
-      <w:r>
-        <w:t>-?</w:t>
-      </w:r>
-      <w:r>
-        <w:t xml:space="preserve"> </w:t>
-      </w:r>
-      <w:r>
-        <w:t>D</w:t>
-      </w:r>
-      <w:r>
-        <w:t>isplay a usage message and exit</w:t>
-      </w:r>
-      <w:bookmarkEnd w:id="28"/>
-    </w:p>
-    <w:p/>
-    <w:p>
-      <w:r>
         <w:t>Use this option or just invoke propeller-load with no parameters to display a short usage message.</w:t>
       </w:r>
     </w:p>
@@ -7043,75 +7042,75 @@
       <w:pPr>
         <w:pStyle w:val="Heading1"/>
       </w:pPr>
-      <w:bookmarkStart w:id="29" w:name="_Toc200775526"/>
+      <w:bookmarkStart w:id="28" w:name="_Toc200775526"/>
       <w:r>
         <w:lastRenderedPageBreak/>
         <w:t>Configuration Files</w:t>
       </w:r>
+      <w:bookmarkEnd w:id="28"/>
+    </w:p>
+    <w:p/>
+    <w:p>
+      <w:r>
+        <w:t xml:space="preserve">The loader uses board configuration files </w:t>
+      </w:r>
+      <w:r>
+        <w:t xml:space="preserve">for information specific to each type of target board. The command line option “-b </w:t>
+      </w:r>
+      <w:proofErr w:type="spellStart"/>
+      <w:r>
+        <w:rPr>
+          <w:i/>
+        </w:rPr>
+        <w:t>myboard</w:t>
+      </w:r>
+      <w:proofErr w:type="spellEnd"/>
+      <w:r>
+        <w:t xml:space="preserve">” selects the board type </w:t>
+      </w:r>
+      <w:proofErr w:type="spellStart"/>
+      <w:proofErr w:type="gramStart"/>
+      <w:r>
+        <w:rPr>
+          <w:i/>
+        </w:rPr>
+        <w:t>myboard</w:t>
+      </w:r>
+      <w:proofErr w:type="spellEnd"/>
+      <w:r>
+        <w:rPr>
+          <w:i/>
+        </w:rPr>
+        <w:t xml:space="preserve"> </w:t>
+      </w:r>
+      <w:r>
+        <w:t>which</w:t>
+      </w:r>
+      <w:proofErr w:type="gramEnd"/>
+      <w:r>
+        <w:t xml:space="preserve"> causes the loader to read configuration information from the file “</w:t>
+      </w:r>
+      <w:proofErr w:type="spellStart"/>
+      <w:r>
+        <w:t>myboard.cfg</w:t>
+      </w:r>
+      <w:proofErr w:type="spellEnd"/>
+      <w:r>
+        <w:t>”.</w:t>
+      </w:r>
+      <w:r>
+        <w:t xml:space="preserve"> The loader looks for this file in the include path which is described in section 4.1.</w:t>
+      </w:r>
+    </w:p>
+    <w:p>
+      <w:pPr>
+        <w:pStyle w:val="Heading2"/>
+      </w:pPr>
+      <w:bookmarkStart w:id="29" w:name="_Toc200775527"/>
+      <w:r>
+        <w:t>Board Types and Subtypes</w:t>
+      </w:r>
       <w:bookmarkEnd w:id="29"/>
-    </w:p>
-    <w:p/>
-    <w:p>
-      <w:r>
-        <w:t xml:space="preserve">The loader uses board configuration files </w:t>
-      </w:r>
-      <w:r>
-        <w:t xml:space="preserve">for information specific to each type of target board. The command line option “-b </w:t>
-      </w:r>
-      <w:proofErr w:type="spellStart"/>
-      <w:r>
-        <w:rPr>
-          <w:i/>
-        </w:rPr>
-        <w:t>myboard</w:t>
-      </w:r>
-      <w:proofErr w:type="spellEnd"/>
-      <w:r>
-        <w:t xml:space="preserve">” selects the board type </w:t>
-      </w:r>
-      <w:proofErr w:type="spellStart"/>
-      <w:proofErr w:type="gramStart"/>
-      <w:r>
-        <w:rPr>
-          <w:i/>
-        </w:rPr>
-        <w:t>myboard</w:t>
-      </w:r>
-      <w:proofErr w:type="spellEnd"/>
-      <w:r>
-        <w:rPr>
-          <w:i/>
-        </w:rPr>
-        <w:t xml:space="preserve"> </w:t>
-      </w:r>
-      <w:r>
-        <w:t>which</w:t>
-      </w:r>
-      <w:proofErr w:type="gramEnd"/>
-      <w:r>
-        <w:t xml:space="preserve"> causes the loader to read configuration information from the file “</w:t>
-      </w:r>
-      <w:proofErr w:type="spellStart"/>
-      <w:r>
-        <w:t>myboard.cfg</w:t>
-      </w:r>
-      <w:proofErr w:type="spellEnd"/>
-      <w:r>
-        <w:t>”.</w:t>
-      </w:r>
-      <w:r>
-        <w:t xml:space="preserve"> The loader looks for this file in the include path which is described in section 4.1.</w:t>
-      </w:r>
-    </w:p>
-    <w:p>
-      <w:pPr>
-        <w:pStyle w:val="Heading2"/>
-      </w:pPr>
-      <w:bookmarkStart w:id="30" w:name="_Toc200775527"/>
-      <w:r>
-        <w:t>Board Types and Subtypes</w:t>
-      </w:r>
-      <w:bookmarkEnd w:id="30"/>
     </w:p>
     <w:p/>
     <w:p>
@@ -7833,11 +7832,11 @@
       <w:pPr>
         <w:pStyle w:val="Heading2"/>
       </w:pPr>
-      <w:bookmarkStart w:id="31" w:name="_Toc200775528"/>
+      <w:bookmarkStart w:id="30" w:name="_Toc200775528"/>
       <w:r>
         <w:t>Configuration Variables</w:t>
       </w:r>
-      <w:bookmarkEnd w:id="31"/>
+      <w:bookmarkEnd w:id="30"/>
     </w:p>
     <w:p/>
     <w:p>
@@ -8373,11 +8372,11 @@
       <w:pPr>
         <w:pStyle w:val="Heading2"/>
       </w:pPr>
-      <w:bookmarkStart w:id="32" w:name="_Toc200775529"/>
+      <w:bookmarkStart w:id="31" w:name="_Toc200775529"/>
       <w:r>
         <w:t>Expressions</w:t>
       </w:r>
-      <w:bookmarkEnd w:id="32"/>
+      <w:bookmarkEnd w:id="31"/>
     </w:p>
     <w:p/>
     <w:p>
@@ -9159,69 +9158,69 @@
       <w:pPr>
         <w:pStyle w:val="Heading1"/>
       </w:pPr>
-      <w:bookmarkStart w:id="33" w:name="_Toc200775530"/>
+      <w:bookmarkStart w:id="32" w:name="_Toc200775530"/>
       <w:r>
         <w:t>Standard Driver Configuration</w:t>
       </w:r>
+      <w:bookmarkEnd w:id="32"/>
+    </w:p>
+    <w:p>
+      <w:pPr>
+        <w:pStyle w:val="Heading2"/>
+      </w:pPr>
+      <w:bookmarkStart w:id="33" w:name="_Toc200775531"/>
+      <w:r>
+        <w:t>SPI SD Card Driver</w:t>
+      </w:r>
       <w:bookmarkEnd w:id="33"/>
     </w:p>
-    <w:p>
-      <w:pPr>
-        <w:pStyle w:val="Heading2"/>
-      </w:pPr>
-      <w:bookmarkStart w:id="34" w:name="_Toc200775531"/>
-      <w:r>
-        <w:t>SPI SD Card Driver</w:t>
+    <w:p/>
+    <w:p>
+      <w:r>
+        <w:t>You configure the SPI SD card driver by specifying values for the</w:t>
+      </w:r>
+      <w:r>
+        <w:rPr>
+          <w:i/>
+        </w:rPr>
+        <w:t xml:space="preserve"> sdspi-config1</w:t>
+      </w:r>
+      <w:r>
+        <w:rPr>
+          <w:i/>
+        </w:rPr>
+        <w:t xml:space="preserve"> </w:t>
+      </w:r>
+      <w:r>
+        <w:t xml:space="preserve">and </w:t>
+      </w:r>
+      <w:r>
+        <w:rPr>
+          <w:i/>
+        </w:rPr>
+        <w:t xml:space="preserve">sdspi-config2 </w:t>
+      </w:r>
+      <w:r>
+        <w:t>variables in the board configuration file.</w:t>
+      </w:r>
+      <w:r>
+        <w:t xml:space="preserve"> Each of these variables has four byte-wide fields to configure pin numbers and other values.</w:t>
+      </w:r>
+    </w:p>
+    <w:p>
+      <w:pPr>
+        <w:pStyle w:val="Heading3"/>
+      </w:pPr>
+      <w:bookmarkStart w:id="34" w:name="_Toc200775532"/>
+      <w:proofErr w:type="gramStart"/>
+      <w:r>
+        <w:t>sdspi</w:t>
+      </w:r>
+      <w:proofErr w:type="gramEnd"/>
+      <w:r>
+        <w:t>-config1</w:t>
       </w:r>
       <w:bookmarkEnd w:id="34"/>
-    </w:p>
-    <w:p/>
-    <w:p>
-      <w:r>
-        <w:t>You configure the SPI SD card driver by specifying values for the</w:t>
-      </w:r>
-      <w:r>
-        <w:rPr>
-          <w:i/>
-        </w:rPr>
-        <w:t xml:space="preserve"> sdspi-config1</w:t>
-      </w:r>
-      <w:r>
-        <w:rPr>
-          <w:i/>
-        </w:rPr>
-        <w:t xml:space="preserve"> </w:t>
-      </w:r>
-      <w:r>
-        <w:t xml:space="preserve">and </w:t>
-      </w:r>
-      <w:r>
-        <w:rPr>
-          <w:i/>
-        </w:rPr>
-        <w:t xml:space="preserve">sdspi-config2 </w:t>
-      </w:r>
-      <w:r>
-        <w:t>variables in the board configuration file.</w:t>
-      </w:r>
-      <w:r>
-        <w:t xml:space="preserve"> Each of these variables has four byte-wide fields to configure pin numbers and other values.</w:t>
-      </w:r>
-    </w:p>
-    <w:p>
-      <w:pPr>
-        <w:pStyle w:val="Heading3"/>
-      </w:pPr>
-      <w:bookmarkStart w:id="35" w:name="_Toc200775532"/>
-      <w:proofErr w:type="gramStart"/>
-      <w:r>
-        <w:t>sdspi</w:t>
-      </w:r>
-      <w:proofErr w:type="gramEnd"/>
-      <w:r>
-        <w:t>-config1</w:t>
-      </w:r>
-      <w:bookmarkEnd w:id="35"/>
     </w:p>
     <w:p/>
     <w:p>
@@ -9334,7 +9333,7 @@
       <w:pPr>
         <w:pStyle w:val="Heading3"/>
       </w:pPr>
-      <w:bookmarkStart w:id="36" w:name="_Toc200775533"/>
+      <w:bookmarkStart w:id="35" w:name="_Toc200775533"/>
       <w:proofErr w:type="gramStart"/>
       <w:r>
         <w:t>sdspi</w:t>
@@ -9343,7 +9342,7 @@
       <w:r>
         <w:t>-config2</w:t>
       </w:r>
-      <w:bookmarkEnd w:id="36"/>
+      <w:bookmarkEnd w:id="35"/>
     </w:p>
     <w:p/>
     <w:p>
@@ -9722,11 +9721,11 @@
       <w:pPr>
         <w:pStyle w:val="Heading2"/>
       </w:pPr>
-      <w:bookmarkStart w:id="37" w:name="_Toc200775534"/>
+      <w:bookmarkStart w:id="36" w:name="_Toc200775534"/>
       <w:r>
         <w:t>Cache Drivers</w:t>
       </w:r>
-      <w:bookmarkEnd w:id="37"/>
+      <w:bookmarkEnd w:id="36"/>
     </w:p>
     <w:p/>
     <w:p>
@@ -9758,11 +9757,68 @@
       <w:pPr>
         <w:pStyle w:val="Heading3"/>
       </w:pPr>
-      <w:bookmarkStart w:id="38" w:name="_Toc200775535"/>
+      <w:bookmarkStart w:id="37" w:name="_Toc200775535"/>
       <w:r>
         <w:lastRenderedPageBreak/>
         <w:t>SPI Flash Cache Driver</w:t>
       </w:r>
+      <w:bookmarkEnd w:id="37"/>
+    </w:p>
+    <w:p/>
+    <w:p>
+      <w:pPr>
+        <w:rPr>
+          <w:i/>
+        </w:rPr>
+      </w:pPr>
+      <w:r>
+        <w:t>The SPI flash cache driver (spi_flash_cache.dat) is configured the same way a</w:t>
+      </w:r>
+      <w:r>
+        <w:t xml:space="preserve">s the SD driver described above except that </w:t>
+      </w:r>
+      <w:r>
+        <w:rPr>
+          <w:i/>
+        </w:rPr>
+        <w:t xml:space="preserve">cache-param1 </w:t>
+      </w:r>
+      <w:r>
+        <w:t xml:space="preserve">is used in place of </w:t>
+      </w:r>
+      <w:r>
+        <w:rPr>
+          <w:i/>
+        </w:rPr>
+        <w:t xml:space="preserve">sdspi-config1 </w:t>
+      </w:r>
+      <w:r>
+        <w:t xml:space="preserve">and </w:t>
+      </w:r>
+      <w:r>
+        <w:rPr>
+          <w:i/>
+        </w:rPr>
+        <w:t xml:space="preserve">cache-param2 </w:t>
+      </w:r>
+      <w:r>
+        <w:t xml:space="preserve">is used in place of </w:t>
+      </w:r>
+      <w:r>
+        <w:rPr>
+          <w:i/>
+        </w:rPr>
+        <w:t>sdspi-config2.</w:t>
+      </w:r>
+    </w:p>
+    <w:p>
+      <w:pPr>
+        <w:pStyle w:val="Heading3"/>
+      </w:pPr>
+      <w:bookmarkStart w:id="38" w:name="_Toc200775536"/>
+      <w:r>
+        <w:t>SPI SRAM Cache Driver</w:t>
+      </w:r>
       <w:bookmarkEnd w:id="38"/>
     </w:p>
     <w:p/>
@@ -9773,10 +9829,16 @@
         </w:rPr>
       </w:pPr>
       <w:r>
-        <w:t>The SPI flash cache driver (spi_flash_cache.dat) is configured the same way a</w:t>
-      </w:r>
-      <w:r>
-        <w:t xml:space="preserve">s the SD driver described above except that </w:t>
+        <w:t xml:space="preserve">The SPI </w:t>
+      </w:r>
+      <w:r>
+        <w:t>SRAM</w:t>
+      </w:r>
+      <w:r>
+        <w:t xml:space="preserve"> cache driver (spi_sram</w:t>
+      </w:r>
+      <w:r>
+        <w:t xml:space="preserve">_cache.dat) is configured the same way as the SD driver described above except that </w:t>
       </w:r>
       <w:r>
         <w:rPr>
@@ -9816,30 +9878,19 @@
       <w:pPr>
         <w:pStyle w:val="Heading3"/>
       </w:pPr>
-      <w:bookmarkStart w:id="39" w:name="_Toc200775536"/>
-      <w:r>
-        <w:t>SPI SRAM Cache Driver</w:t>
+      <w:bookmarkStart w:id="39" w:name="_Toc200775537"/>
+      <w:r>
+        <w:t>SQI Flash Cache Driver</w:t>
       </w:r>
       <w:bookmarkEnd w:id="39"/>
     </w:p>
     <w:p/>
     <w:p>
-      <w:pPr>
-        <w:rPr>
-          <w:i/>
-        </w:rPr>
-      </w:pPr>
-      <w:r>
-        <w:t xml:space="preserve">The SPI </w:t>
-      </w:r>
-      <w:r>
-        <w:t>SRAM</w:t>
-      </w:r>
-      <w:r>
-        <w:t xml:space="preserve"> cache driver (spi_sram</w:t>
-      </w:r>
-      <w:r>
-        <w:t xml:space="preserve">_cache.dat) is configured the same way as the SD driver described above except that </w:t>
+      <w:r>
+        <w:t xml:space="preserve">The SQI flash cache driver (sqi_flash_cache.dat) is configured in a manner similar to the SD driver described above </w:t>
+      </w:r>
+      <w:r>
+        <w:t xml:space="preserve">except that </w:t>
       </w:r>
       <w:r>
         <w:rPr>
@@ -9872,26 +9923,137 @@
         <w:rPr>
           <w:i/>
         </w:rPr>
-        <w:t>sdspi-config2.</w:t>
+        <w:t xml:space="preserve">sdspi-config2. In addition, </w:t>
+      </w:r>
+      <w:r>
+        <w:t xml:space="preserve">the </w:t>
+      </w:r>
+      <w:r>
+        <w:rPr>
+          <w:i/>
+        </w:rPr>
+        <w:t xml:space="preserve">ii </w:t>
+      </w:r>
+      <w:r>
+        <w:t xml:space="preserve">field in </w:t>
+      </w:r>
+      <w:r>
+        <w:rPr>
+          <w:i/>
+        </w:rPr>
+        <w:t>cache-param</w:t>
+      </w:r>
+      <w:r>
+        <w:rPr>
+          <w:i/>
+        </w:rPr>
+        <w:t xml:space="preserve">1 </w:t>
+      </w:r>
+      <w:r>
+        <w:t xml:space="preserve">is the first pin of a </w:t>
+      </w:r>
+      <w:proofErr w:type="gramStart"/>
+      <w:r>
+        <w:t>four pin</w:t>
+      </w:r>
+      <w:proofErr w:type="gramEnd"/>
+      <w:r>
+        <w:t xml:space="preserve"> group used as D</w:t>
+      </w:r>
+      <w:r>
+        <w:t xml:space="preserve">0-D3 on the Quad SPI flash chip and the </w:t>
+      </w:r>
+      <w:proofErr w:type="spellStart"/>
+      <w:r>
+        <w:rPr>
+          <w:i/>
+        </w:rPr>
+        <w:t>oo</w:t>
+      </w:r>
+      <w:proofErr w:type="spellEnd"/>
+      <w:r>
+        <w:rPr>
+          <w:i/>
+        </w:rPr>
+        <w:t xml:space="preserve"> </w:t>
+      </w:r>
+      <w:r>
+        <w:t>field is not used.</w:t>
       </w:r>
     </w:p>
     <w:p>
       <w:pPr>
         <w:pStyle w:val="Heading3"/>
       </w:pPr>
-      <w:bookmarkStart w:id="40" w:name="_Toc200775537"/>
-      <w:r>
-        <w:t>SQI Flash Cache Driver</w:t>
+      <w:bookmarkStart w:id="40" w:name="_Toc200775538"/>
+      <w:r>
+        <w:t>EEPROM Cache Driver</w:t>
       </w:r>
       <w:bookmarkEnd w:id="40"/>
     </w:p>
     <w:p/>
     <w:p>
       <w:r>
-        <w:t xml:space="preserve">The SQI flash cache driver (sqi_flash_cache.dat) is configured in a manner similar to the SD driver described above </w:t>
-      </w:r>
-      <w:r>
-        <w:t xml:space="preserve">except that </w:t>
+        <w:t xml:space="preserve">The </w:t>
+      </w:r>
+      <w:r>
+        <w:rPr>
+          <w:i/>
+        </w:rPr>
+        <w:t xml:space="preserve">eeprom_cache.dat </w:t>
+      </w:r>
+      <w:r>
+        <w:t xml:space="preserve">driver only uses </w:t>
+      </w:r>
+      <w:r>
+        <w:rPr>
+          <w:i/>
+        </w:rPr>
+        <w:t xml:space="preserve">cache-config1 </w:t>
+      </w:r>
+      <w:r>
+        <w:t>to specify the starting offset in the EEPROM where the program should be loaded. It is very important to ensure that this offset is beyond the end of the boot program that resides in the EEPROM.</w:t>
+      </w:r>
+    </w:p>
+    <w:p>
+      <w:pPr>
+        <w:pStyle w:val="Heading3"/>
+      </w:pPr>
+      <w:bookmarkStart w:id="41" w:name="_Toc200775539"/>
+      <w:r>
+        <w:t>C3 Cache Driver</w:t>
+      </w:r>
+      <w:bookmarkEnd w:id="41"/>
+    </w:p>
+    <w:p/>
+    <w:p>
+      <w:pPr>
+        <w:rPr>
+          <w:b/>
+        </w:rPr>
+      </w:pPr>
+      <w:proofErr w:type="gramStart"/>
+      <w:r>
+        <w:rPr>
+          <w:b/>
+        </w:rPr>
+        <w:t>c3.dat</w:t>
+      </w:r>
+      <w:proofErr w:type="gramEnd"/>
+    </w:p>
+    <w:p>
+      <w:r>
+        <w:t>This cache driver uses a separate cache for instructions and data. It can be used with the XMM-SPLIT memory model.</w:t>
+      </w:r>
+    </w:p>
+    <w:p>
+      <w:pPr>
+        <w:rPr>
+          <w:i/>
+        </w:rPr>
+      </w:pPr>
+      <w:r>
+        <w:t xml:space="preserve">The </w:t>
       </w:r>
       <w:r>
         <w:rPr>
@@ -9900,16 +10062,40 @@
         <w:t xml:space="preserve">cache-param1 </w:t>
       </w:r>
       <w:r>
-        <w:t xml:space="preserve">is used in place of </w:t>
-      </w:r>
-      <w:r>
-        <w:rPr>
-          <w:i/>
-        </w:rPr>
-        <w:t xml:space="preserve">sdspi-config1 </w:t>
-      </w:r>
-      <w:r>
-        <w:t xml:space="preserve">and </w:t>
+        <w:t>variable should contain number of b</w:t>
+      </w:r>
+      <w:r>
+        <w:t xml:space="preserve">its in the cache line index if </w:t>
+      </w:r>
+      <w:r>
+        <w:t>it is non-zero</w:t>
+      </w:r>
+      <w:r>
+        <w:t xml:space="preserve">. If this variable is missing or if it has the value 0, the default of 6 is used. Call this value </w:t>
+      </w:r>
+      <w:proofErr w:type="spellStart"/>
+      <w:r>
+        <w:rPr>
+          <w:i/>
+        </w:rPr>
+        <w:t>indexWidth</w:t>
+      </w:r>
+      <w:proofErr w:type="spellEnd"/>
+      <w:r>
+        <w:rPr>
+          <w:i/>
+        </w:rPr>
+        <w:t>.</w:t>
+      </w:r>
+    </w:p>
+    <w:p>
+      <w:pPr>
+        <w:rPr>
+          <w:i/>
+        </w:rPr>
+      </w:pPr>
+      <w:r>
+        <w:t xml:space="preserve">The </w:t>
       </w:r>
       <w:r>
         <w:rPr>
@@ -9918,82 +10104,124 @@
         <w:t xml:space="preserve">cache-param2 </w:t>
       </w:r>
       <w:r>
-        <w:t xml:space="preserve">is used in place of </w:t>
-      </w:r>
-      <w:r>
-        <w:rPr>
-          <w:i/>
-        </w:rPr>
-        <w:t xml:space="preserve">sdspi-config2. In addition, </w:t>
-      </w:r>
-      <w:r>
-        <w:t xml:space="preserve">the </w:t>
-      </w:r>
-      <w:r>
-        <w:rPr>
-          <w:i/>
-        </w:rPr>
-        <w:t xml:space="preserve">ii </w:t>
-      </w:r>
-      <w:r>
-        <w:t xml:space="preserve">field in </w:t>
-      </w:r>
-      <w:r>
-        <w:rPr>
-          <w:i/>
-        </w:rPr>
-        <w:t>cache-param</w:t>
-      </w:r>
-      <w:r>
-        <w:rPr>
-          <w:i/>
-        </w:rPr>
-        <w:t xml:space="preserve">1 </w:t>
-      </w:r>
-      <w:r>
-        <w:t xml:space="preserve">is the first pin of a </w:t>
-      </w:r>
-      <w:proofErr w:type="gramStart"/>
-      <w:r>
-        <w:t>four pin</w:t>
-      </w:r>
-      <w:proofErr w:type="gramEnd"/>
-      <w:r>
-        <w:t xml:space="preserve"> group used as D</w:t>
-      </w:r>
-      <w:r>
-        <w:t xml:space="preserve">0-D3 on the Quad SPI flash chip and the </w:t>
-      </w:r>
-      <w:proofErr w:type="spellStart"/>
-      <w:r>
-        <w:rPr>
-          <w:i/>
-        </w:rPr>
-        <w:t>oo</w:t>
-      </w:r>
-      <w:proofErr w:type="spellEnd"/>
-      <w:r>
-        <w:rPr>
-          <w:i/>
-        </w:rPr>
+        <w:t xml:space="preserve">variable should contain the </w:t>
+      </w:r>
+      <w:r>
+        <w:t xml:space="preserve">number of bits in the cache line offset if </w:t>
+      </w:r>
+      <w:r>
+        <w:t>it is non-zero.</w:t>
+      </w:r>
+      <w:r>
         <w:t xml:space="preserve"> </w:t>
       </w:r>
       <w:r>
-        <w:t>field is not used.</w:t>
-      </w:r>
-    </w:p>
-    <w:p>
-      <w:pPr>
-        <w:pStyle w:val="Heading3"/>
-      </w:pPr>
-      <w:bookmarkStart w:id="41" w:name="_Toc200775538"/>
-      <w:r>
-        <w:t>EEPROM Cache Driver</w:t>
-      </w:r>
-      <w:bookmarkEnd w:id="41"/>
-    </w:p>
-    <w:p/>
-    <w:p>
+        <w:t xml:space="preserve">If this variable is missing or if it has the value 0, the default of 6 is used. Call this value </w:t>
+      </w:r>
+      <w:proofErr w:type="spellStart"/>
+      <w:r>
+        <w:rPr>
+          <w:i/>
+        </w:rPr>
+        <w:t>offsetWidth</w:t>
+      </w:r>
+      <w:proofErr w:type="spellEnd"/>
+      <w:r>
+        <w:rPr>
+          <w:i/>
+        </w:rPr>
+        <w:t>.</w:t>
+      </w:r>
+    </w:p>
+    <w:p>
+      <w:r>
+        <w:t>Note that the cache-size variable must be equal to:</w:t>
+      </w:r>
+    </w:p>
+    <w:p>
+      <w:pPr>
+        <w:pStyle w:val="Code"/>
+      </w:pPr>
+      <w:r>
+        <w:t>(1 &lt;&lt; (</w:t>
+      </w:r>
+      <w:proofErr w:type="spellStart"/>
+      <w:r>
+        <w:rPr>
+          <w:i/>
+        </w:rPr>
+        <w:t>indexWidth</w:t>
+      </w:r>
+      <w:proofErr w:type="spellEnd"/>
+      <w:r>
+        <w:t xml:space="preserve"> + </w:t>
+      </w:r>
+      <w:proofErr w:type="spellStart"/>
+      <w:r>
+        <w:rPr>
+          <w:i/>
+        </w:rPr>
+        <w:t>offsetWidth</w:t>
+      </w:r>
+      <w:proofErr w:type="spellEnd"/>
+      <w:r>
+        <w:t xml:space="preserve"> + 1))</w:t>
+      </w:r>
+    </w:p>
+    <w:p>
+      <w:pPr>
+        <w:rPr>
+          <w:b/>
+        </w:rPr>
+      </w:pPr>
+    </w:p>
+    <w:p>
+      <w:pPr>
+        <w:rPr>
+          <w:b/>
+        </w:rPr>
+      </w:pPr>
+      <w:proofErr w:type="gramStart"/>
+      <w:r>
+        <w:rPr>
+          <w:b/>
+        </w:rPr>
+        <w:t>c3</w:t>
+      </w:r>
+      <w:r>
+        <w:rPr>
+          <w:b/>
+        </w:rPr>
+        <w:t>f</w:t>
+      </w:r>
+      <w:r>
+        <w:rPr>
+          <w:b/>
+        </w:rPr>
+        <w:t>.dat</w:t>
+      </w:r>
+      <w:proofErr w:type="gramEnd"/>
+    </w:p>
+    <w:p>
+      <w:r>
+        <w:t xml:space="preserve">This cache driver uses a single cache for instructions in the XMMC memory model and a unified cache for </w:t>
+      </w:r>
+      <w:r>
+        <w:t>instructions</w:t>
+      </w:r>
+      <w:r>
+        <w:t xml:space="preserve"> and data in the XMM-SINGLE memory model</w:t>
+      </w:r>
+      <w:r>
+        <w:t>.</w:t>
+      </w:r>
+    </w:p>
+    <w:p>
+      <w:pPr>
+        <w:rPr>
+          <w:i/>
+        </w:rPr>
+      </w:pPr>
       <w:r>
         <w:t xml:space="preserve">The </w:t>
       </w:r>
@@ -10001,338 +10229,109 @@
         <w:rPr>
           <w:i/>
         </w:rPr>
-        <w:t xml:space="preserve">eeprom_cache.dat </w:t>
-      </w:r>
-      <w:r>
-        <w:t xml:space="preserve">driver only uses </w:t>
-      </w:r>
-      <w:r>
-        <w:rPr>
-          <w:i/>
-        </w:rPr>
-        <w:t xml:space="preserve">cache-config1 </w:t>
-      </w:r>
-      <w:r>
-        <w:t>to specify the starting offset in the EEPROM where the program should be loaded. It is very important to ensure that this offset is beyond the end of the boot program that resides in the EEPROM.</w:t>
-      </w:r>
-    </w:p>
-    <w:p>
-      <w:pPr>
-        <w:pStyle w:val="Heading3"/>
-      </w:pPr>
-      <w:bookmarkStart w:id="42" w:name="_Toc200775539"/>
-      <w:r>
-        <w:t>C3 Cache Driver</w:t>
+        <w:t xml:space="preserve">cache-param1 </w:t>
+      </w:r>
+      <w:r>
+        <w:t xml:space="preserve">variable should contain number of bits in the cache line index if it is non-zero. If this variable is missing or if it has the value 0, the default of 6 is used. Call this value </w:t>
+      </w:r>
+      <w:proofErr w:type="spellStart"/>
+      <w:r>
+        <w:rPr>
+          <w:i/>
+        </w:rPr>
+        <w:t>indexWidth</w:t>
+      </w:r>
+      <w:proofErr w:type="spellEnd"/>
+      <w:r>
+        <w:rPr>
+          <w:i/>
+        </w:rPr>
+        <w:t>.</w:t>
+      </w:r>
+    </w:p>
+    <w:p>
+      <w:pPr>
+        <w:rPr>
+          <w:i/>
+        </w:rPr>
+      </w:pPr>
+      <w:r>
+        <w:t xml:space="preserve">The </w:t>
+      </w:r>
+      <w:r>
+        <w:rPr>
+          <w:i/>
+        </w:rPr>
+        <w:t xml:space="preserve">cache-param2 </w:t>
+      </w:r>
+      <w:r>
+        <w:t>variable should contain the number of bits in the cache line offset if it is non-zero.</w:t>
+      </w:r>
+      <w:r>
+        <w:t xml:space="preserve"> </w:t>
+      </w:r>
+      <w:r>
+        <w:t xml:space="preserve">If this variable is missing or if it has the value 0, the default of 6 is used. Call this value </w:t>
+      </w:r>
+      <w:proofErr w:type="spellStart"/>
+      <w:r>
+        <w:rPr>
+          <w:i/>
+        </w:rPr>
+        <w:t>offsetWidth</w:t>
+      </w:r>
+      <w:proofErr w:type="spellEnd"/>
+      <w:r>
+        <w:rPr>
+          <w:i/>
+        </w:rPr>
+        <w:t>.</w:t>
+      </w:r>
+    </w:p>
+    <w:p>
+      <w:r>
+        <w:t>Note that the cache-size variable must be equal to:</w:t>
+      </w:r>
+    </w:p>
+    <w:p>
+      <w:pPr>
+        <w:pStyle w:val="Code"/>
+      </w:pPr>
+      <w:r>
+        <w:t>(1 &lt;&lt; (</w:t>
+      </w:r>
+      <w:proofErr w:type="spellStart"/>
+      <w:r>
+        <w:rPr>
+          <w:i/>
+        </w:rPr>
+        <w:t>indexWidth</w:t>
+      </w:r>
+      <w:proofErr w:type="spellEnd"/>
+      <w:r>
+        <w:t xml:space="preserve"> + </w:t>
+      </w:r>
+      <w:proofErr w:type="spellStart"/>
+      <w:r>
+        <w:rPr>
+          <w:i/>
+        </w:rPr>
+        <w:t>offsetWidth</w:t>
+      </w:r>
+      <w:proofErr w:type="spellEnd"/>
+      <w:r>
+        <w:t>))</w:t>
+      </w:r>
+    </w:p>
+    <w:p>
+      <w:pPr>
+        <w:pStyle w:val="Heading1"/>
+      </w:pPr>
+      <w:bookmarkStart w:id="42" w:name="_Toc200775540"/>
+      <w:r>
+        <w:t>Variable Patching</w:t>
       </w:r>
       <w:bookmarkEnd w:id="42"/>
-    </w:p>
-    <w:p/>
-    <w:p>
-      <w:pPr>
-        <w:rPr>
-          <w:b/>
-        </w:rPr>
-      </w:pPr>
-      <w:proofErr w:type="gramStart"/>
-      <w:r>
-        <w:rPr>
-          <w:b/>
-        </w:rPr>
-        <w:t>c3.dat</w:t>
-      </w:r>
-      <w:proofErr w:type="gramEnd"/>
-    </w:p>
-    <w:p>
-      <w:r>
-        <w:t>This cache driver uses a separate cache for instructions and data. It can be used with the XMM-SPLIT memory model.</w:t>
-      </w:r>
-    </w:p>
-    <w:p>
-      <w:pPr>
-        <w:rPr>
-          <w:i/>
-        </w:rPr>
-      </w:pPr>
-      <w:r>
-        <w:t xml:space="preserve">The </w:t>
-      </w:r>
-      <w:r>
-        <w:rPr>
-          <w:i/>
-        </w:rPr>
-        <w:t xml:space="preserve">cache-param1 </w:t>
-      </w:r>
-      <w:r>
-        <w:t>variable should contain number of b</w:t>
-      </w:r>
-      <w:r>
-        <w:t xml:space="preserve">its in the cache line index if </w:t>
-      </w:r>
-      <w:r>
-        <w:t>it is non-zero</w:t>
-      </w:r>
-      <w:r>
-        <w:t xml:space="preserve">. If this variable is missing or if it has the value 0, the default of 6 is used. Call this value </w:t>
-      </w:r>
-      <w:proofErr w:type="spellStart"/>
-      <w:r>
-        <w:rPr>
-          <w:i/>
-        </w:rPr>
-        <w:t>indexWidth</w:t>
-      </w:r>
-      <w:proofErr w:type="spellEnd"/>
-      <w:r>
-        <w:rPr>
-          <w:i/>
-        </w:rPr>
-        <w:t>.</w:t>
-      </w:r>
-    </w:p>
-    <w:p>
-      <w:pPr>
-        <w:rPr>
-          <w:i/>
-        </w:rPr>
-      </w:pPr>
-      <w:r>
-        <w:t xml:space="preserve">The </w:t>
-      </w:r>
-      <w:r>
-        <w:rPr>
-          <w:i/>
-        </w:rPr>
-        <w:t xml:space="preserve">cache-param2 </w:t>
-      </w:r>
-      <w:r>
-        <w:t xml:space="preserve">variable should contain the </w:t>
-      </w:r>
-      <w:r>
-        <w:t xml:space="preserve">number of bits in the cache line offset if </w:t>
-      </w:r>
-      <w:r>
-        <w:t>it is non-zero.</w:t>
-      </w:r>
-      <w:r>
-        <w:t xml:space="preserve"> </w:t>
-      </w:r>
-      <w:r>
-        <w:t xml:space="preserve">If this variable is missing or if it has the value 0, the default of 6 is used. Call this value </w:t>
-      </w:r>
-      <w:proofErr w:type="spellStart"/>
-      <w:r>
-        <w:rPr>
-          <w:i/>
-        </w:rPr>
-        <w:t>offsetWidth</w:t>
-      </w:r>
-      <w:proofErr w:type="spellEnd"/>
-      <w:r>
-        <w:rPr>
-          <w:i/>
-        </w:rPr>
-        <w:t>.</w:t>
-      </w:r>
-    </w:p>
-    <w:p>
-      <w:r>
-        <w:t>Note that the cache-size variable must be equal to:</w:t>
-      </w:r>
-    </w:p>
-    <w:p>
-      <w:pPr>
-        <w:pStyle w:val="Code"/>
-      </w:pPr>
-      <w:r>
-        <w:t>(1 &lt;&lt; (</w:t>
-      </w:r>
-      <w:proofErr w:type="spellStart"/>
-      <w:r>
-        <w:rPr>
-          <w:i/>
-        </w:rPr>
-        <w:t>indexWidth</w:t>
-      </w:r>
-      <w:proofErr w:type="spellEnd"/>
-      <w:r>
-        <w:t xml:space="preserve"> + </w:t>
-      </w:r>
-      <w:proofErr w:type="spellStart"/>
-      <w:r>
-        <w:rPr>
-          <w:i/>
-        </w:rPr>
-        <w:t>offsetWidth</w:t>
-      </w:r>
-      <w:proofErr w:type="spellEnd"/>
-      <w:r>
-        <w:t xml:space="preserve"> + 1))</w:t>
-      </w:r>
-    </w:p>
-    <w:p>
-      <w:pPr>
-        <w:rPr>
-          <w:b/>
-        </w:rPr>
-      </w:pPr>
-    </w:p>
-    <w:p>
-      <w:pPr>
-        <w:rPr>
-          <w:b/>
-        </w:rPr>
-      </w:pPr>
-      <w:proofErr w:type="gramStart"/>
-      <w:r>
-        <w:rPr>
-          <w:b/>
-        </w:rPr>
-        <w:t>c3</w:t>
-      </w:r>
-      <w:r>
-        <w:rPr>
-          <w:b/>
-        </w:rPr>
-        <w:t>f</w:t>
-      </w:r>
-      <w:r>
-        <w:rPr>
-          <w:b/>
-        </w:rPr>
-        <w:t>.dat</w:t>
-      </w:r>
-      <w:proofErr w:type="gramEnd"/>
-    </w:p>
-    <w:p>
-      <w:r>
-        <w:t xml:space="preserve">This cache driver uses a single cache for instructions in the XMMC memory model and a unified cache for </w:t>
-      </w:r>
-      <w:r>
-        <w:t>instructions</w:t>
-      </w:r>
-      <w:r>
-        <w:t xml:space="preserve"> and data in the XMM-SINGLE memory model</w:t>
-      </w:r>
-      <w:r>
-        <w:t>.</w:t>
-      </w:r>
-    </w:p>
-    <w:p>
-      <w:pPr>
-        <w:rPr>
-          <w:i/>
-        </w:rPr>
-      </w:pPr>
-      <w:r>
-        <w:t xml:space="preserve">The </w:t>
-      </w:r>
-      <w:r>
-        <w:rPr>
-          <w:i/>
-        </w:rPr>
-        <w:t xml:space="preserve">cache-param1 </w:t>
-      </w:r>
-      <w:r>
-        <w:t xml:space="preserve">variable should contain number of bits in the cache line index if it is non-zero. If this variable is missing or if it has the value 0, the default of 6 is used. Call this value </w:t>
-      </w:r>
-      <w:proofErr w:type="spellStart"/>
-      <w:r>
-        <w:rPr>
-          <w:i/>
-        </w:rPr>
-        <w:t>indexWidth</w:t>
-      </w:r>
-      <w:proofErr w:type="spellEnd"/>
-      <w:r>
-        <w:rPr>
-          <w:i/>
-        </w:rPr>
-        <w:t>.</w:t>
-      </w:r>
-    </w:p>
-    <w:p>
-      <w:pPr>
-        <w:rPr>
-          <w:i/>
-        </w:rPr>
-      </w:pPr>
-      <w:r>
-        <w:t xml:space="preserve">The </w:t>
-      </w:r>
-      <w:r>
-        <w:rPr>
-          <w:i/>
-        </w:rPr>
-        <w:t xml:space="preserve">cache-param2 </w:t>
-      </w:r>
-      <w:r>
-        <w:t>variable should contain the number of bits in the cache line offset if it is non-zero.</w:t>
-      </w:r>
-      <w:r>
-        <w:t xml:space="preserve"> </w:t>
-      </w:r>
-      <w:r>
-        <w:t xml:space="preserve">If this variable is missing or if it has the value 0, the default of 6 is used. Call this value </w:t>
-      </w:r>
-      <w:proofErr w:type="spellStart"/>
-      <w:r>
-        <w:rPr>
-          <w:i/>
-        </w:rPr>
-        <w:t>offsetWidth</w:t>
-      </w:r>
-      <w:proofErr w:type="spellEnd"/>
-      <w:r>
-        <w:rPr>
-          <w:i/>
-        </w:rPr>
-        <w:t>.</w:t>
-      </w:r>
-    </w:p>
-    <w:p>
-      <w:r>
-        <w:t>Note that the cache-size variable must be equal to:</w:t>
-      </w:r>
-    </w:p>
-    <w:p>
-      <w:pPr>
-        <w:pStyle w:val="Code"/>
-      </w:pPr>
-      <w:r>
-        <w:t>(1 &lt;&lt; (</w:t>
-      </w:r>
-      <w:proofErr w:type="spellStart"/>
-      <w:r>
-        <w:rPr>
-          <w:i/>
-        </w:rPr>
-        <w:t>indexWidth</w:t>
-      </w:r>
-      <w:proofErr w:type="spellEnd"/>
-      <w:r>
-        <w:t xml:space="preserve"> + </w:t>
-      </w:r>
-      <w:proofErr w:type="spellStart"/>
-      <w:r>
-        <w:rPr>
-          <w:i/>
-        </w:rPr>
-        <w:t>offsetWidth</w:t>
-      </w:r>
-      <w:proofErr w:type="spellEnd"/>
-      <w:r>
-        <w:t>))</w:t>
-      </w:r>
-    </w:p>
-    <w:p>
-      <w:pPr>
-        <w:pStyle w:val="Heading1"/>
-      </w:pPr>
-      <w:bookmarkStart w:id="43" w:name="_Toc200775540"/>
-      <w:r>
-        <w:t>Variable Patching</w:t>
-      </w:r>
-      <w:bookmarkEnd w:id="43"/>
     </w:p>
     <w:p>
       <w:pPr>
@@ -10631,26 +10630,61 @@
       <w:pPr>
         <w:pStyle w:val="Heading1"/>
       </w:pPr>
-      <w:bookmarkStart w:id="44" w:name="_Toc200775541"/>
+      <w:bookmarkStart w:id="43" w:name="_Toc200775541"/>
       <w:r>
         <w:t>Memory Models</w:t>
       </w:r>
+      <w:bookmarkEnd w:id="43"/>
+    </w:p>
+    <w:p>
+      <w:pPr>
+        <w:pStyle w:val="Heading2"/>
+      </w:pPr>
+      <w:bookmarkStart w:id="44" w:name="_Toc200775542"/>
+      <w:r>
+        <w:t>COG</w:t>
+      </w:r>
       <w:bookmarkEnd w:id="44"/>
     </w:p>
+    <w:p/>
+    <w:p>
+      <w:r>
+        <w:t>In the COG memory model (selected by the propeller-elf-</w:t>
+      </w:r>
+      <w:proofErr w:type="spellStart"/>
+      <w:r>
+        <w:t>gcc</w:t>
+      </w:r>
+      <w:proofErr w:type="spellEnd"/>
+      <w:r>
+        <w:t xml:space="preserve"> option –</w:t>
+      </w:r>
+      <w:proofErr w:type="spellStart"/>
+      <w:r>
+        <w:t>mcog</w:t>
+      </w:r>
+      <w:proofErr w:type="spellEnd"/>
+      <w:r>
+        <w:t>), all code is compiled to run within the COG but the loader loads the COG image along with code to load</w:t>
+      </w:r>
+      <w:r>
+        <w:t xml:space="preserve"> it into a COG into hub memory.</w:t>
+      </w:r>
+    </w:p>
     <w:p>
       <w:pPr>
         <w:pStyle w:val="Heading2"/>
       </w:pPr>
-      <w:bookmarkStart w:id="45" w:name="_Toc200775542"/>
-      <w:r>
-        <w:t>COG</w:t>
+      <w:bookmarkStart w:id="45" w:name="_Toc200775543"/>
+      <w:r>
+        <w:t>LMM</w:t>
       </w:r>
       <w:bookmarkEnd w:id="45"/>
     </w:p>
     <w:p/>
     <w:p>
       <w:r>
-        <w:t>In the COG memory model (selected by the propeller-elf-</w:t>
+        <w:t>In the LMM memory model (selected by the propeller-elf-</w:t>
       </w:r>
       <w:proofErr w:type="spellStart"/>
       <w:r>
@@ -10662,72 +10696,40 @@
       </w:r>
       <w:proofErr w:type="spellStart"/>
       <w:r>
-        <w:t>mcog</w:t>
-      </w:r>
-      <w:proofErr w:type="spellEnd"/>
-      <w:r>
-        <w:t>), all code is compiled to run within the COG but the loader loads the COG image along with code to load</w:t>
-      </w:r>
-      <w:r>
-        <w:t xml:space="preserve"> it into a COG into hub memory.</w:t>
-      </w:r>
-    </w:p>
-    <w:p>
-      <w:pPr>
-        <w:pStyle w:val="Heading2"/>
-      </w:pPr>
-      <w:bookmarkStart w:id="46" w:name="_Toc200775543"/>
-      <w:r>
-        <w:t>LMM</w:t>
-      </w:r>
+        <w:t>mlmm</w:t>
+      </w:r>
+      <w:proofErr w:type="spellEnd"/>
+      <w:r>
+        <w:t xml:space="preserve"> or by default if no memory model option is supplied), code is compiled to run directly from hub memory using an LMM kernel that is loaded into a COG at startup. In this model, it is also possible to include COG images in the form </w:t>
+      </w:r>
+      <w:proofErr w:type="gramStart"/>
+      <w:r>
+        <w:t>of .</w:t>
+      </w:r>
+      <w:proofErr w:type="spellStart"/>
+      <w:r>
+        <w:t>ecog</w:t>
+      </w:r>
+      <w:proofErr w:type="spellEnd"/>
+      <w:proofErr w:type="gramEnd"/>
+      <w:r>
+        <w:t xml:space="preserve"> files that the linker will place in the address space starting at the address 0xc0000000. The loader will locate those COG images and write them to the boot EEPROM starting at offset 0x8000. This feature will only work on boards that have at least a 64K byte EEPROM.</w:t>
+      </w:r>
+    </w:p>
+    <w:p>
+      <w:r>
+        <w:t>A .</w:t>
+      </w:r>
+      <w:proofErr w:type="spellStart"/>
+      <w:r>
+        <w:t>e</w:t>
+      </w:r>
+      <w:bookmarkStart w:id="46" w:name="_GoBack"/>
       <w:bookmarkEnd w:id="46"/>
-    </w:p>
-    <w:p/>
-    <w:p>
-      <w:r>
-        <w:t>In the LMM memory model (selected by the propeller-elf-</w:t>
-      </w:r>
-      <w:proofErr w:type="spellStart"/>
-      <w:r>
-        <w:t>gcc</w:t>
-      </w:r>
-      <w:proofErr w:type="spellEnd"/>
-      <w:r>
-        <w:t xml:space="preserve"> option –</w:t>
-      </w:r>
-      <w:proofErr w:type="spellStart"/>
-      <w:r>
-        <w:t>mlmm</w:t>
-      </w:r>
-      <w:proofErr w:type="spellEnd"/>
-      <w:r>
-        <w:t xml:space="preserve"> or by default if no memory model option is supplied), code is compiled to run directly from hub memory using an LMM kernel that is loaded into a COG at startup. In this model, it is also possible to include COG images in the form </w:t>
-      </w:r>
-      <w:proofErr w:type="gramStart"/>
-      <w:r>
-        <w:t>of .</w:t>
-      </w:r>
-      <w:proofErr w:type="spellStart"/>
-      <w:r>
-        <w:t>ecog</w:t>
-      </w:r>
-      <w:proofErr w:type="spellEnd"/>
-      <w:proofErr w:type="gramEnd"/>
-      <w:r>
-        <w:t xml:space="preserve"> files that the linker will place in the address space starting at the address 0xc0000000. The loader will locate those COG images and write them to the boot EEPROM starting at offset 0x8000. This feature will only work on boards that have at least a 64K byte EEPROM.</w:t>
-      </w:r>
-    </w:p>
-    <w:p>
-      <w:proofErr w:type="gramStart"/>
-      <w:r>
-        <w:t>A .</w:t>
-      </w:r>
-      <w:proofErr w:type="spellStart"/>
-      <w:r>
-        <w:t>eecog</w:t>
-      </w:r>
-      <w:proofErr w:type="spellEnd"/>
-      <w:proofErr w:type="gramEnd"/>
+      <w:r>
+        <w:t>cog</w:t>
+      </w:r>
+      <w:proofErr w:type="spellEnd"/>
       <w:r>
         <w:t xml:space="preserve"> program can be built with the following commands:</w:t>
       </w:r>
@@ -11229,7 +11231,7 @@
         <w:rStyle w:val="PageNumber"/>
         <w:noProof/>
       </w:rPr>
-      <w:t>2</w:t>
+      <w:t>20</w:t>
     </w:r>
     <w:r>
       <w:rPr>
@@ -11280,7 +11282,7 @@
         <w:rStyle w:val="PageNumber"/>
         <w:noProof/>
       </w:rPr>
-      <w:t>3</w:t>
+      <w:t>21</w:t>
     </w:r>
     <w:r>
       <w:rPr>
@@ -15136,7 +15138,7 @@
 </file>
 
 <file path=customXml/itemProps1.xml><?xml version="1.0" encoding="utf-8"?>
-<ds:datastoreItem xmlns:ds="http://schemas.openxmlformats.org/officeDocument/2006/customXml" ds:itemID="{AC2C62F7-8D09-BE4C-B402-62AFF431704B}">
+<ds:datastoreItem xmlns:ds="http://schemas.openxmlformats.org/officeDocument/2006/customXml" ds:itemID="{CBBA0942-0568-2840-BDCA-6D33C85CB54F}">
   <ds:schemaRefs>
     <ds:schemaRef ds:uri="http://schemas.openxmlformats.org/officeDocument/2006/bibliography"/>
   </ds:schemaRefs>

</xml_diff>

<commit_message>
Update the loader document based on comments from Steve.
</commit_message>
<xml_diff>
--- a/loader/Loader.docx
+++ b/loader/Loader.docx
@@ -73,7 +73,7 @@
         <w:jc w:val="center"/>
       </w:pPr>
       <w:r>
-        <w:t>June 7</w:t>
+        <w:t>June 14</w:t>
       </w:r>
       <w:r>
         <w:t>, 2012</w:t>
@@ -143,6 +143,8 @@
             </w:rPr>
             <w:fldChar w:fldCharType="separate"/>
           </w:r>
+          <w:bookmarkStart w:id="0" w:name="_GoBack"/>
+          <w:bookmarkEnd w:id="0"/>
           <w:r>
             <w:rPr>
               <w:noProof/>
@@ -181,7 +183,7 @@
             <w:rPr>
               <w:noProof/>
             </w:rPr>
-            <w:instrText xml:space="preserve"> PAGEREF _Toc200775498 \h </w:instrText>
+            <w:instrText xml:space="preserve"> PAGEREF _Toc201320661 \h </w:instrText>
           </w:r>
           <w:r>
             <w:rPr>
@@ -260,7 +262,7 @@
             <w:rPr>
               <w:noProof/>
             </w:rPr>
-            <w:instrText xml:space="preserve"> PAGEREF _Toc200775499 \h </w:instrText>
+            <w:instrText xml:space="preserve"> PAGEREF _Toc201320662 \h </w:instrText>
           </w:r>
           <w:r>
             <w:rPr>
@@ -337,7 +339,7 @@
             <w:rPr>
               <w:noProof/>
             </w:rPr>
-            <w:instrText xml:space="preserve"> PAGEREF _Toc200775500 \h </w:instrText>
+            <w:instrText xml:space="preserve"> PAGEREF _Toc201320663 \h </w:instrText>
           </w:r>
           <w:r>
             <w:rPr>
@@ -414,7 +416,7 @@
             <w:rPr>
               <w:noProof/>
             </w:rPr>
-            <w:instrText xml:space="preserve"> PAGEREF _Toc200775501 \h </w:instrText>
+            <w:instrText xml:space="preserve"> PAGEREF _Toc201320664 \h </w:instrText>
           </w:r>
           <w:r>
             <w:rPr>
@@ -491,7 +493,7 @@
             <w:rPr>
               <w:noProof/>
             </w:rPr>
-            <w:instrText xml:space="preserve"> PAGEREF _Toc200775502 \h </w:instrText>
+            <w:instrText xml:space="preserve"> PAGEREF _Toc201320665 \h </w:instrText>
           </w:r>
           <w:r>
             <w:rPr>
@@ -568,7 +570,7 @@
             <w:rPr>
               <w:noProof/>
             </w:rPr>
-            <w:instrText xml:space="preserve"> PAGEREF _Toc200775503 \h </w:instrText>
+            <w:instrText xml:space="preserve"> PAGEREF _Toc201320666 \h </w:instrText>
           </w:r>
           <w:r>
             <w:rPr>
@@ -645,7 +647,7 @@
             <w:rPr>
               <w:noProof/>
             </w:rPr>
-            <w:instrText xml:space="preserve"> PAGEREF _Toc200775504 \h </w:instrText>
+            <w:instrText xml:space="preserve"> PAGEREF _Toc201320667 \h </w:instrText>
           </w:r>
           <w:r>
             <w:rPr>
@@ -722,7 +724,7 @@
             <w:rPr>
               <w:noProof/>
             </w:rPr>
-            <w:instrText xml:space="preserve"> PAGEREF _Toc200775505 \h </w:instrText>
+            <w:instrText xml:space="preserve"> PAGEREF _Toc201320668 \h </w:instrText>
           </w:r>
           <w:r>
             <w:rPr>
@@ -799,7 +801,7 @@
             <w:rPr>
               <w:noProof/>
             </w:rPr>
-            <w:instrText xml:space="preserve"> PAGEREF _Toc200775506 \h </w:instrText>
+            <w:instrText xml:space="preserve"> PAGEREF _Toc201320669 \h </w:instrText>
           </w:r>
           <w:r>
             <w:rPr>
@@ -876,7 +878,7 @@
             <w:rPr>
               <w:noProof/>
             </w:rPr>
-            <w:instrText xml:space="preserve"> PAGEREF _Toc200775507 \h </w:instrText>
+            <w:instrText xml:space="preserve"> PAGEREF _Toc201320670 \h </w:instrText>
           </w:r>
           <w:r>
             <w:rPr>
@@ -893,7 +895,7 @@
             <w:rPr>
               <w:noProof/>
             </w:rPr>
-            <w:t>7</w:t>
+            <w:t>8</w:t>
           </w:r>
           <w:r>
             <w:rPr>
@@ -955,7 +957,7 @@
             <w:rPr>
               <w:noProof/>
             </w:rPr>
-            <w:instrText xml:space="preserve"> PAGEREF _Toc200775508 \h </w:instrText>
+            <w:instrText xml:space="preserve"> PAGEREF _Toc201320671 \h </w:instrText>
           </w:r>
           <w:r>
             <w:rPr>
@@ -1032,7 +1034,7 @@
             <w:rPr>
               <w:noProof/>
             </w:rPr>
-            <w:instrText xml:space="preserve"> PAGEREF _Toc200775509 \h </w:instrText>
+            <w:instrText xml:space="preserve"> PAGEREF _Toc201320672 \h </w:instrText>
           </w:r>
           <w:r>
             <w:rPr>
@@ -1109,7 +1111,7 @@
             <w:rPr>
               <w:noProof/>
             </w:rPr>
-            <w:instrText xml:space="preserve"> PAGEREF _Toc200775510 \h </w:instrText>
+            <w:instrText xml:space="preserve"> PAGEREF _Toc201320673 \h </w:instrText>
           </w:r>
           <w:r>
             <w:rPr>
@@ -1126,7 +1128,7 @@
             <w:rPr>
               <w:noProof/>
             </w:rPr>
-            <w:t>8</w:t>
+            <w:t>9</w:t>
           </w:r>
           <w:r>
             <w:rPr>
@@ -1186,7 +1188,7 @@
             <w:rPr>
               <w:noProof/>
             </w:rPr>
-            <w:instrText xml:space="preserve"> PAGEREF _Toc200775511 \h </w:instrText>
+            <w:instrText xml:space="preserve"> PAGEREF _Toc201320674 \h </w:instrText>
           </w:r>
           <w:r>
             <w:rPr>
@@ -1263,7 +1265,7 @@
             <w:rPr>
               <w:noProof/>
             </w:rPr>
-            <w:instrText xml:space="preserve"> PAGEREF _Toc200775512 \h </w:instrText>
+            <w:instrText xml:space="preserve"> PAGEREF _Toc201320675 \h </w:instrText>
           </w:r>
           <w:r>
             <w:rPr>
@@ -1340,7 +1342,7 @@
             <w:rPr>
               <w:noProof/>
             </w:rPr>
-            <w:instrText xml:space="preserve"> PAGEREF _Toc200775513 \h </w:instrText>
+            <w:instrText xml:space="preserve"> PAGEREF _Toc201320676 \h </w:instrText>
           </w:r>
           <w:r>
             <w:rPr>
@@ -1417,7 +1419,7 @@
             <w:rPr>
               <w:noProof/>
             </w:rPr>
-            <w:instrText xml:space="preserve"> PAGEREF _Toc200775514 \h </w:instrText>
+            <w:instrText xml:space="preserve"> PAGEREF _Toc201320677 \h </w:instrText>
           </w:r>
           <w:r>
             <w:rPr>
@@ -1434,7 +1436,7 @@
             <w:rPr>
               <w:noProof/>
             </w:rPr>
-            <w:t>9</w:t>
+            <w:t>10</w:t>
           </w:r>
           <w:r>
             <w:rPr>
@@ -1494,7 +1496,7 @@
             <w:rPr>
               <w:noProof/>
             </w:rPr>
-            <w:instrText xml:space="preserve"> PAGEREF _Toc200775515 \h </w:instrText>
+            <w:instrText xml:space="preserve"> PAGEREF _Toc201320678 \h </w:instrText>
           </w:r>
           <w:r>
             <w:rPr>
@@ -1571,7 +1573,7 @@
             <w:rPr>
               <w:noProof/>
             </w:rPr>
-            <w:instrText xml:space="preserve"> PAGEREF _Toc200775516 \h </w:instrText>
+            <w:instrText xml:space="preserve"> PAGEREF _Toc201320679 \h </w:instrText>
           </w:r>
           <w:r>
             <w:rPr>
@@ -1648,7 +1650,7 @@
             <w:rPr>
               <w:noProof/>
             </w:rPr>
-            <w:instrText xml:space="preserve"> PAGEREF _Toc200775517 \h </w:instrText>
+            <w:instrText xml:space="preserve"> PAGEREF _Toc201320680 \h </w:instrText>
           </w:r>
           <w:r>
             <w:rPr>
@@ -1725,7 +1727,7 @@
             <w:rPr>
               <w:noProof/>
             </w:rPr>
-            <w:instrText xml:space="preserve"> PAGEREF _Toc200775518 \h </w:instrText>
+            <w:instrText xml:space="preserve"> PAGEREF _Toc201320681 \h </w:instrText>
           </w:r>
           <w:r>
             <w:rPr>
@@ -1802,7 +1804,7 @@
             <w:rPr>
               <w:noProof/>
             </w:rPr>
-            <w:instrText xml:space="preserve"> PAGEREF _Toc200775519 \h </w:instrText>
+            <w:instrText xml:space="preserve"> PAGEREF _Toc201320682 \h </w:instrText>
           </w:r>
           <w:r>
             <w:rPr>
@@ -1879,7 +1881,7 @@
             <w:rPr>
               <w:noProof/>
             </w:rPr>
-            <w:instrText xml:space="preserve"> PAGEREF _Toc200775520 \h </w:instrText>
+            <w:instrText xml:space="preserve"> PAGEREF _Toc201320683 \h </w:instrText>
           </w:r>
           <w:r>
             <w:rPr>
@@ -1896,7 +1898,7 @@
             <w:rPr>
               <w:noProof/>
             </w:rPr>
-            <w:t>11</w:t>
+            <w:t>12</w:t>
           </w:r>
           <w:r>
             <w:rPr>
@@ -1956,7 +1958,7 @@
             <w:rPr>
               <w:noProof/>
             </w:rPr>
-            <w:instrText xml:space="preserve"> PAGEREF _Toc200775521 \h </w:instrText>
+            <w:instrText xml:space="preserve"> PAGEREF _Toc201320684 \h </w:instrText>
           </w:r>
           <w:r>
             <w:rPr>
@@ -1973,7 +1975,7 @@
             <w:rPr>
               <w:noProof/>
             </w:rPr>
-            <w:t>11</w:t>
+            <w:t>12</w:t>
           </w:r>
           <w:r>
             <w:rPr>
@@ -2033,7 +2035,7 @@
             <w:rPr>
               <w:noProof/>
             </w:rPr>
-            <w:instrText xml:space="preserve"> PAGEREF _Toc200775522 \h </w:instrText>
+            <w:instrText xml:space="preserve"> PAGEREF _Toc201320685 \h </w:instrText>
           </w:r>
           <w:r>
             <w:rPr>
@@ -2110,7 +2112,7 @@
             <w:rPr>
               <w:noProof/>
             </w:rPr>
-            <w:instrText xml:space="preserve"> PAGEREF _Toc200775523 \h </w:instrText>
+            <w:instrText xml:space="preserve"> PAGEREF _Toc201320686 \h </w:instrText>
           </w:r>
           <w:r>
             <w:rPr>
@@ -2187,7 +2189,7 @@
             <w:rPr>
               <w:noProof/>
             </w:rPr>
-            <w:instrText xml:space="preserve"> PAGEREF _Toc200775524 \h </w:instrText>
+            <w:instrText xml:space="preserve"> PAGEREF _Toc201320687 \h </w:instrText>
           </w:r>
           <w:r>
             <w:rPr>
@@ -2264,7 +2266,7 @@
             <w:rPr>
               <w:noProof/>
             </w:rPr>
-            <w:instrText xml:space="preserve"> PAGEREF _Toc200775525 \h </w:instrText>
+            <w:instrText xml:space="preserve"> PAGEREF _Toc201320688 \h </w:instrText>
           </w:r>
           <w:r>
             <w:rPr>
@@ -2281,7 +2283,7 @@
             <w:rPr>
               <w:noProof/>
             </w:rPr>
-            <w:t>12</w:t>
+            <w:t>13</w:t>
           </w:r>
           <w:r>
             <w:rPr>
@@ -2343,7 +2345,7 @@
             <w:rPr>
               <w:noProof/>
             </w:rPr>
-            <w:instrText xml:space="preserve"> PAGEREF _Toc200775526 \h </w:instrText>
+            <w:instrText xml:space="preserve"> PAGEREF _Toc201320689 \h </w:instrText>
           </w:r>
           <w:r>
             <w:rPr>
@@ -2420,7 +2422,7 @@
             <w:rPr>
               <w:noProof/>
             </w:rPr>
-            <w:instrText xml:space="preserve"> PAGEREF _Toc200775527 \h </w:instrText>
+            <w:instrText xml:space="preserve"> PAGEREF _Toc201320690 \h </w:instrText>
           </w:r>
           <w:r>
             <w:rPr>
@@ -2497,7 +2499,7 @@
             <w:rPr>
               <w:noProof/>
             </w:rPr>
-            <w:instrText xml:space="preserve"> PAGEREF _Toc200775528 \h </w:instrText>
+            <w:instrText xml:space="preserve"> PAGEREF _Toc201320691 \h </w:instrText>
           </w:r>
           <w:r>
             <w:rPr>
@@ -2514,7 +2516,7 @@
             <w:rPr>
               <w:noProof/>
             </w:rPr>
-            <w:t>14</w:t>
+            <w:t>15</w:t>
           </w:r>
           <w:r>
             <w:rPr>
@@ -2574,7 +2576,7 @@
             <w:rPr>
               <w:noProof/>
             </w:rPr>
-            <w:instrText xml:space="preserve"> PAGEREF _Toc200775529 \h </w:instrText>
+            <w:instrText xml:space="preserve"> PAGEREF _Toc201320692 \h </w:instrText>
           </w:r>
           <w:r>
             <w:rPr>
@@ -2653,7 +2655,7 @@
             <w:rPr>
               <w:noProof/>
             </w:rPr>
-            <w:instrText xml:space="preserve"> PAGEREF _Toc200775530 \h </w:instrText>
+            <w:instrText xml:space="preserve"> PAGEREF _Toc201320693 \h </w:instrText>
           </w:r>
           <w:r>
             <w:rPr>
@@ -2670,7 +2672,7 @@
             <w:rPr>
               <w:noProof/>
             </w:rPr>
-            <w:t>16</w:t>
+            <w:t>17</w:t>
           </w:r>
           <w:r>
             <w:rPr>
@@ -2730,7 +2732,7 @@
             <w:rPr>
               <w:noProof/>
             </w:rPr>
-            <w:instrText xml:space="preserve"> PAGEREF _Toc200775531 \h </w:instrText>
+            <w:instrText xml:space="preserve"> PAGEREF _Toc201320694 \h </w:instrText>
           </w:r>
           <w:r>
             <w:rPr>
@@ -2747,7 +2749,7 @@
             <w:rPr>
               <w:noProof/>
             </w:rPr>
-            <w:t>16</w:t>
+            <w:t>17</w:t>
           </w:r>
           <w:r>
             <w:rPr>
@@ -2807,7 +2809,7 @@
             <w:rPr>
               <w:noProof/>
             </w:rPr>
-            <w:instrText xml:space="preserve"> PAGEREF _Toc200775532 \h </w:instrText>
+            <w:instrText xml:space="preserve"> PAGEREF _Toc201320695 \h </w:instrText>
           </w:r>
           <w:r>
             <w:rPr>
@@ -2824,7 +2826,7 @@
             <w:rPr>
               <w:noProof/>
             </w:rPr>
-            <w:t>16</w:t>
+            <w:t>17</w:t>
           </w:r>
           <w:r>
             <w:rPr>
@@ -2884,7 +2886,7 @@
             <w:rPr>
               <w:noProof/>
             </w:rPr>
-            <w:instrText xml:space="preserve"> PAGEREF _Toc200775533 \h </w:instrText>
+            <w:instrText xml:space="preserve"> PAGEREF _Toc201320696 \h </w:instrText>
           </w:r>
           <w:r>
             <w:rPr>
@@ -2961,7 +2963,7 @@
             <w:rPr>
               <w:noProof/>
             </w:rPr>
-            <w:instrText xml:space="preserve"> PAGEREF _Toc200775534 \h </w:instrText>
+            <w:instrText xml:space="preserve"> PAGEREF _Toc201320697 \h </w:instrText>
           </w:r>
           <w:r>
             <w:rPr>
@@ -2978,7 +2980,7 @@
             <w:rPr>
               <w:noProof/>
             </w:rPr>
-            <w:t>17</w:t>
+            <w:t>18</w:t>
           </w:r>
           <w:r>
             <w:rPr>
@@ -3038,7 +3040,7 @@
             <w:rPr>
               <w:noProof/>
             </w:rPr>
-            <w:instrText xml:space="preserve"> PAGEREF _Toc200775535 \h </w:instrText>
+            <w:instrText xml:space="preserve"> PAGEREF _Toc201320698 \h </w:instrText>
           </w:r>
           <w:r>
             <w:rPr>
@@ -3115,7 +3117,7 @@
             <w:rPr>
               <w:noProof/>
             </w:rPr>
-            <w:instrText xml:space="preserve"> PAGEREF _Toc200775536 \h </w:instrText>
+            <w:instrText xml:space="preserve"> PAGEREF _Toc201320699 \h </w:instrText>
           </w:r>
           <w:r>
             <w:rPr>
@@ -3192,7 +3194,7 @@
             <w:rPr>
               <w:noProof/>
             </w:rPr>
-            <w:instrText xml:space="preserve"> PAGEREF _Toc200775537 \h </w:instrText>
+            <w:instrText xml:space="preserve"> PAGEREF _Toc201320700 \h </w:instrText>
           </w:r>
           <w:r>
             <w:rPr>
@@ -3269,7 +3271,7 @@
             <w:rPr>
               <w:noProof/>
             </w:rPr>
-            <w:instrText xml:space="preserve"> PAGEREF _Toc200775538 \h </w:instrText>
+            <w:instrText xml:space="preserve"> PAGEREF _Toc201320701 \h </w:instrText>
           </w:r>
           <w:r>
             <w:rPr>
@@ -3346,7 +3348,7 @@
             <w:rPr>
               <w:noProof/>
             </w:rPr>
-            <w:instrText xml:space="preserve"> PAGEREF _Toc200775539 \h </w:instrText>
+            <w:instrText xml:space="preserve"> PAGEREF _Toc201320702 \h </w:instrText>
           </w:r>
           <w:r>
             <w:rPr>
@@ -3363,7 +3365,7 @@
             <w:rPr>
               <w:noProof/>
             </w:rPr>
-            <w:t>18</w:t>
+            <w:t>19</w:t>
           </w:r>
           <w:r>
             <w:rPr>
@@ -3425,7 +3427,7 @@
             <w:rPr>
               <w:noProof/>
             </w:rPr>
-            <w:instrText xml:space="preserve"> PAGEREF _Toc200775540 \h </w:instrText>
+            <w:instrText xml:space="preserve"> PAGEREF _Toc201320703 \h </w:instrText>
           </w:r>
           <w:r>
             <w:rPr>
@@ -3504,7 +3506,7 @@
             <w:rPr>
               <w:noProof/>
             </w:rPr>
-            <w:instrText xml:space="preserve"> PAGEREF _Toc200775541 \h </w:instrText>
+            <w:instrText xml:space="preserve"> PAGEREF _Toc201320704 \h </w:instrText>
           </w:r>
           <w:r>
             <w:rPr>
@@ -3581,7 +3583,7 @@
             <w:rPr>
               <w:noProof/>
             </w:rPr>
-            <w:instrText xml:space="preserve"> PAGEREF _Toc200775542 \h </w:instrText>
+            <w:instrText xml:space="preserve"> PAGEREF _Toc201320705 \h </w:instrText>
           </w:r>
           <w:r>
             <w:rPr>
@@ -3625,7 +3627,6 @@
             <w:rPr>
               <w:noProof/>
             </w:rPr>
-            <w:lastRenderedPageBreak/>
             <w:t>8.2</w:t>
           </w:r>
           <w:r>
@@ -3659,7 +3660,7 @@
             <w:rPr>
               <w:noProof/>
             </w:rPr>
-            <w:instrText xml:space="preserve"> PAGEREF _Toc200775543 \h </w:instrText>
+            <w:instrText xml:space="preserve"> PAGEREF _Toc201320706 \h </w:instrText>
           </w:r>
           <w:r>
             <w:rPr>
@@ -3736,7 +3737,7 @@
             <w:rPr>
               <w:noProof/>
             </w:rPr>
-            <w:instrText xml:space="preserve"> PAGEREF _Toc200775544 \h </w:instrText>
+            <w:instrText xml:space="preserve"> PAGEREF _Toc201320707 \h </w:instrText>
           </w:r>
           <w:r>
             <w:rPr>
@@ -3813,7 +3814,7 @@
             <w:rPr>
               <w:noProof/>
             </w:rPr>
-            <w:instrText xml:space="preserve"> PAGEREF _Toc200775545 \h </w:instrText>
+            <w:instrText xml:space="preserve"> PAGEREF _Toc201320708 \h </w:instrText>
           </w:r>
           <w:r>
             <w:rPr>
@@ -3890,7 +3891,7 @@
             <w:rPr>
               <w:noProof/>
             </w:rPr>
-            <w:instrText xml:space="preserve"> PAGEREF _Toc200775546 \h </w:instrText>
+            <w:instrText xml:space="preserve"> PAGEREF _Toc201320709 \h </w:instrText>
           </w:r>
           <w:r>
             <w:rPr>
@@ -3907,7 +3908,7 @@
             <w:rPr>
               <w:noProof/>
             </w:rPr>
-            <w:t>21</w:t>
+            <w:t>22</w:t>
           </w:r>
           <w:r>
             <w:rPr>
@@ -3961,7 +3962,7 @@
           <w:noProof/>
         </w:rPr>
       </w:pPr>
-      <w:bookmarkStart w:id="0" w:name="_Toc200775498"/>
+      <w:bookmarkStart w:id="1" w:name="_Toc201320661"/>
       <w:r>
         <w:rPr>
           <w:noProof/>
@@ -3969,7 +3970,7 @@
         <w:lastRenderedPageBreak/>
         <w:t>Introduction</w:t>
       </w:r>
-      <w:bookmarkEnd w:id="0"/>
+      <w:bookmarkEnd w:id="1"/>
     </w:p>
     <w:p/>
     <w:p>
@@ -3977,7 +3978,13 @@
         <w:t>The Propeller Loader (propeller-load)</w:t>
       </w:r>
       <w:r>
-        <w:t xml:space="preserve"> is a command line program you use to load programs generated by the </w:t>
+        <w:t xml:space="preserve"> is a command line program </w:t>
+      </w:r>
+      <w:r>
+        <w:t>used</w:t>
+      </w:r>
+      <w:r>
+        <w:t xml:space="preserve"> to load programs generated by the </w:t>
       </w:r>
       <w:proofErr w:type="spellStart"/>
       <w:r>
@@ -4012,24 +4019,78 @@
       <w:pPr>
         <w:pStyle w:val="Heading1"/>
       </w:pPr>
-      <w:bookmarkStart w:id="1" w:name="_Toc200775499"/>
+      <w:bookmarkStart w:id="2" w:name="_Toc201320662"/>
       <w:r>
         <w:t>Common Use Cases</w:t>
       </w:r>
-      <w:bookmarkEnd w:id="1"/>
+      <w:bookmarkEnd w:id="2"/>
+    </w:p>
+    <w:p/>
+    <w:p>
+      <w:r>
+        <w:t>The propeller-load program uses the Propeller chip’s built-in loader to load LMM (-</w:t>
+      </w:r>
+      <w:proofErr w:type="spellStart"/>
+      <w:r>
+        <w:t>mlmm</w:t>
+      </w:r>
+      <w:proofErr w:type="spellEnd"/>
+      <w:r>
+        <w:t>) and COG (-</w:t>
+      </w:r>
+      <w:proofErr w:type="spellStart"/>
+      <w:r>
+        <w:t>mcog</w:t>
+      </w:r>
+      <w:proofErr w:type="spellEnd"/>
+      <w:r>
+        <w:t>) mode programs. This means that it can be used to load programs to a board that doesn’t have a crystal since the built-in loader can handle the imprecise timing obtained when using the RCFAST clock mode. However, to load XMM (-</w:t>
+      </w:r>
+      <w:proofErr w:type="spellStart"/>
+      <w:r>
+        <w:t>mxmmc</w:t>
+      </w:r>
+      <w:proofErr w:type="spellEnd"/>
+      <w:r>
+        <w:t>, -</w:t>
+      </w:r>
+      <w:proofErr w:type="spellStart"/>
+      <w:r>
+        <w:t>mxmm</w:t>
+      </w:r>
+      <w:proofErr w:type="spellEnd"/>
+      <w:r>
+        <w:t>-single, or –</w:t>
+      </w:r>
+      <w:proofErr w:type="spellStart"/>
+      <w:r>
+        <w:t>mxmm</w:t>
+      </w:r>
+      <w:proofErr w:type="spellEnd"/>
+      <w:r>
+        <w:t>-split) programs, propeller-load uses a secondary loader that requires more precise timing and can only operate reliably on a board with a crystal. This is also true of programs that make use of drivers placed in EEPROM (.</w:t>
+      </w:r>
+      <w:proofErr w:type="spellStart"/>
+      <w:r>
+        <w:t>ecog</w:t>
+      </w:r>
+      <w:proofErr w:type="spellEnd"/>
+      <w:r>
+        <w:t xml:space="preserve"> files) above 32k.</w:t>
+      </w:r>
     </w:p>
     <w:p>
       <w:pPr>
         <w:pStyle w:val="Heading2"/>
       </w:pPr>
-      <w:bookmarkStart w:id="2" w:name="_Toc200775500"/>
+      <w:bookmarkStart w:id="3" w:name="_Toc201320663"/>
       <w:r>
         <w:t>Loading COG or LMM Program</w:t>
       </w:r>
       <w:r>
         <w:t>s</w:t>
       </w:r>
-      <w:bookmarkEnd w:id="2"/>
+      <w:bookmarkEnd w:id="3"/>
     </w:p>
     <w:p/>
     <w:p>
@@ -4257,11 +4318,11 @@
       <w:pPr>
         <w:pStyle w:val="Heading2"/>
       </w:pPr>
-      <w:bookmarkStart w:id="3" w:name="_Toc200775501"/>
+      <w:bookmarkStart w:id="4" w:name="_Toc201320664"/>
       <w:r>
         <w:t>Loading an XMM Program</w:t>
       </w:r>
-      <w:bookmarkEnd w:id="3"/>
+      <w:bookmarkEnd w:id="4"/>
     </w:p>
     <w:p/>
     <w:p>
@@ -4304,7 +4365,6 @@
         <w:pStyle w:val="Prototype"/>
       </w:pPr>
       <w:r>
-        <w:lastRenderedPageBreak/>
         <w:t>Examples</w:t>
       </w:r>
     </w:p>
@@ -4421,11 +4481,11 @@
       <w:pPr>
         <w:pStyle w:val="Heading3"/>
       </w:pPr>
-      <w:bookmarkStart w:id="4" w:name="_Toc200775502"/>
+      <w:bookmarkStart w:id="5" w:name="_Toc201320665"/>
       <w:r>
         <w:t>Cache Drivers</w:t>
       </w:r>
-      <w:bookmarkEnd w:id="4"/>
+      <w:bookmarkEnd w:id="5"/>
     </w:p>
     <w:p/>
     <w:p>
@@ -4433,18 +4493,24 @@
         <w:t>Cache drivers are used by XMM programs to write the program to external memory during loading and also to access external memory at runtime. There is usually at least one dedicated cache driver for each type of target board although some generic cache drivers exist that will work with any board with specific memory parts.</w:t>
       </w:r>
       <w:r>
-        <w:t xml:space="preserve"> These generic cache drivers include an EEPROM cache driver that works with boards that have EEPROMs of 64k or larger, an SD cache driver that works with any board with an SD card slot, and drivers that work with boards that have specific types of SPI flash or SRAM chips.</w:t>
+        <w:t xml:space="preserve"> These generic cache drivers include an EEPROM cache driver that works with boards that have </w:t>
+      </w:r>
+      <w:r>
+        <w:t>a single EEPROM</w:t>
+      </w:r>
+      <w:r>
+        <w:t xml:space="preserve"> of 64k or larger, an SD cache driver that works with any board with an SD card slot, and drivers that work with boards that have specific types of SPI flash or SRAM chips.</w:t>
       </w:r>
     </w:p>
     <w:p>
       <w:pPr>
         <w:pStyle w:val="Heading2"/>
       </w:pPr>
-      <w:bookmarkStart w:id="5" w:name="_Toc200775503"/>
+      <w:bookmarkStart w:id="6" w:name="_Toc201320666"/>
       <w:r>
         <w:t>Using the SD Loader</w:t>
       </w:r>
-      <w:bookmarkEnd w:id="5"/>
+      <w:bookmarkEnd w:id="6"/>
     </w:p>
     <w:p/>
     <w:p>
@@ -4780,14 +4846,36 @@
       </w:r>
     </w:p>
     <w:p>
+      <w:r>
+        <w:t xml:space="preserve">With any of these commands the user can move the SD card to a PC and replace the </w:t>
+      </w:r>
+      <w:proofErr w:type="spellStart"/>
+      <w:r>
+        <w:rPr>
+          <w:i/>
+        </w:rPr>
+        <w:t>autorun.pex</w:t>
+      </w:r>
+      <w:proofErr w:type="spellEnd"/>
+      <w:r>
+        <w:rPr>
+          <w:i/>
+        </w:rPr>
+        <w:t xml:space="preserve"> </w:t>
+      </w:r>
+      <w:r>
+        <w:t>file on it and then move it back to the Propeller board. This can avoid lengthy load times for large programs.</w:t>
+      </w:r>
+    </w:p>
+    <w:p>
       <w:pPr>
         <w:pStyle w:val="Heading2"/>
       </w:pPr>
-      <w:bookmarkStart w:id="6" w:name="_Toc200775504"/>
+      <w:bookmarkStart w:id="7" w:name="_Toc201320667"/>
       <w:r>
         <w:t>Using the SD Cache Driver</w:t>
       </w:r>
-      <w:bookmarkEnd w:id="6"/>
+      <w:bookmarkEnd w:id="7"/>
     </w:p>
     <w:p/>
     <w:p>
@@ -5012,11 +5100,7 @@
         <w:t xml:space="preserve">found in the root directory of the SD card </w:t>
       </w:r>
       <w:r>
-        <w:t xml:space="preserve">directly </w:t>
-      </w:r>
-      <w:r>
-        <w:lastRenderedPageBreak/>
-        <w:t>from the SD card</w:t>
+        <w:t>directly from the SD card</w:t>
       </w:r>
       <w:r>
         <w:t xml:space="preserve">, starts </w:t>
@@ -5025,15 +5109,7 @@
         <w:t>the helper program</w:t>
       </w:r>
       <w:r>
-        <w:t xml:space="preserve"> running, and then enters the </w:t>
-      </w:r>
-      <w:proofErr w:type="gramStart"/>
-      <w:r>
-        <w:t>terminal</w:t>
-      </w:r>
-      <w:proofErr w:type="gramEnd"/>
-      <w:r>
-        <w:t xml:space="preserve"> emulator. To use this command the file </w:t>
+        <w:t xml:space="preserve"> running, and then enters the terminal emulator. To use this command the file </w:t>
       </w:r>
       <w:proofErr w:type="spellStart"/>
       <w:r>
@@ -5129,11 +5205,11 @@
       <w:pPr>
         <w:pStyle w:val="Heading2"/>
       </w:pPr>
-      <w:bookmarkStart w:id="7" w:name="_Toc200775505"/>
+      <w:bookmarkStart w:id="8" w:name="_Toc201320668"/>
       <w:r>
         <w:t>Writing a File to the SD Card</w:t>
       </w:r>
-      <w:bookmarkEnd w:id="7"/>
+      <w:bookmarkEnd w:id="8"/>
     </w:p>
     <w:p>
       <w:pPr>
@@ -5222,11 +5298,11 @@
       <w:pPr>
         <w:pStyle w:val="Heading2"/>
       </w:pPr>
-      <w:bookmarkStart w:id="8" w:name="_Toc200775506"/>
+      <w:bookmarkStart w:id="9" w:name="_Toc201320669"/>
       <w:r>
         <w:t>Creating a PEX file</w:t>
       </w:r>
-      <w:bookmarkEnd w:id="8"/>
+      <w:bookmarkEnd w:id="9"/>
     </w:p>
     <w:p/>
     <w:p>
@@ -5356,16 +5432,15 @@
       <w:pPr>
         <w:pStyle w:val="Heading2"/>
       </w:pPr>
-      <w:bookmarkStart w:id="9" w:name="_Toc200775507"/>
+      <w:bookmarkStart w:id="10" w:name="_Toc201320670"/>
       <w:r>
         <w:t>Creating a Spin Binary File</w:t>
       </w:r>
-      <w:bookmarkEnd w:id="9"/>
+      <w:bookmarkEnd w:id="10"/>
     </w:p>
     <w:p/>
     <w:p>
       <w:r>
-        <w:lastRenderedPageBreak/>
         <w:t>In order to create a Spin binary that you can load using the Propeller Tool or some other loader that uses the Spin binary format from a COG or LMM program, you can use the propeller-load –s option.</w:t>
       </w:r>
     </w:p>
@@ -5442,17 +5517,17 @@
       <w:pPr>
         <w:pStyle w:val="Heading1"/>
       </w:pPr>
-      <w:bookmarkStart w:id="10" w:name="_Toc200775508"/>
+      <w:bookmarkStart w:id="11" w:name="_Toc201320671"/>
       <w:r>
         <w:t>Options</w:t>
       </w:r>
-      <w:bookmarkEnd w:id="10"/>
+      <w:bookmarkEnd w:id="11"/>
     </w:p>
     <w:p>
       <w:pPr>
         <w:pStyle w:val="Heading2"/>
       </w:pPr>
-      <w:bookmarkStart w:id="11" w:name="_Toc200775509"/>
+      <w:bookmarkStart w:id="12" w:name="_Toc201320672"/>
       <w:r>
         <w:t>-</w:t>
       </w:r>
@@ -5470,7 +5545,7 @@
       <w:r>
         <w:t>elect target board</w:t>
       </w:r>
-      <w:bookmarkEnd w:id="11"/>
+      <w:bookmarkEnd w:id="12"/>
     </w:p>
     <w:p/>
     <w:p>
@@ -5631,7 +5706,7 @@
       <w:pPr>
         <w:pStyle w:val="Heading2"/>
       </w:pPr>
-      <w:bookmarkStart w:id="12" w:name="_Toc200775510"/>
+      <w:bookmarkStart w:id="13" w:name="_Toc201320673"/>
       <w:r>
         <w:t>-D &lt;</w:t>
       </w:r>
@@ -5646,7 +5721,7 @@
       <w:r>
         <w:t>efine a board configuration variable</w:t>
       </w:r>
-      <w:bookmarkEnd w:id="12"/>
+      <w:bookmarkEnd w:id="13"/>
     </w:p>
     <w:p/>
     <w:p>
@@ -5712,7 +5787,7 @@
       <w:pPr>
         <w:pStyle w:val="Heading2"/>
       </w:pPr>
-      <w:bookmarkStart w:id="13" w:name="_Toc200775511"/>
+      <w:bookmarkStart w:id="14" w:name="_Toc201320674"/>
       <w:r>
         <w:t>-</w:t>
       </w:r>
@@ -5727,7 +5802,7 @@
       <w:r>
         <w:t>rite the program into EEPROM</w:t>
       </w:r>
-      <w:bookmarkEnd w:id="13"/>
+      <w:bookmarkEnd w:id="14"/>
     </w:p>
     <w:p/>
     <w:p>
@@ -5755,7 +5830,7 @@
       <w:pPr>
         <w:pStyle w:val="Heading2"/>
       </w:pPr>
-      <w:bookmarkStart w:id="14" w:name="_Toc200775512"/>
+      <w:bookmarkStart w:id="15" w:name="_Toc201320675"/>
       <w:r>
         <w:t>-</w:t>
       </w:r>
@@ -5773,7 +5848,7 @@
       <w:r>
         <w:t>rite a file to the SD card</w:t>
       </w:r>
-      <w:bookmarkEnd w:id="14"/>
+      <w:bookmarkEnd w:id="15"/>
     </w:p>
     <w:p/>
     <w:p>
@@ -5814,14 +5889,14 @@
       <w:pPr>
         <w:pStyle w:val="Heading2"/>
       </w:pPr>
-      <w:bookmarkStart w:id="15" w:name="_Toc200775513"/>
+      <w:bookmarkStart w:id="16" w:name="_Toc201320676"/>
       <w:r>
         <w:t>-I &lt;path&gt; A</w:t>
       </w:r>
       <w:r>
         <w:t>dd a directory to the include path</w:t>
       </w:r>
-      <w:bookmarkEnd w:id="15"/>
+      <w:bookmarkEnd w:id="16"/>
     </w:p>
     <w:p/>
     <w:p>
@@ -5858,7 +5933,7 @@
       <w:pPr>
         <w:pStyle w:val="Heading2"/>
       </w:pPr>
-      <w:bookmarkStart w:id="16" w:name="_Toc200775514"/>
+      <w:bookmarkStart w:id="17" w:name="_Toc201320677"/>
       <w:r>
         <w:t>-</w:t>
       </w:r>
@@ -5879,7 +5954,7 @@
       <w:r>
         <w:t xml:space="preserve"> card and use the SD loader</w:t>
       </w:r>
-      <w:bookmarkEnd w:id="16"/>
+      <w:bookmarkEnd w:id="17"/>
     </w:p>
     <w:p/>
     <w:p>
@@ -5958,7 +6033,6 @@
         <w:ind w:left="720"/>
       </w:pPr>
       <w:r>
-        <w:lastRenderedPageBreak/>
         <w:t xml:space="preserve">Load code to load the program </w:t>
       </w:r>
       <w:proofErr w:type="spellStart"/>
@@ -6052,14 +6126,14 @@
       <w:pPr>
         <w:pStyle w:val="Heading2"/>
       </w:pPr>
-      <w:bookmarkStart w:id="17" w:name="_Toc200775515"/>
+      <w:bookmarkStart w:id="18" w:name="_Toc201320678"/>
       <w:r>
         <w:t>–P L</w:t>
       </w:r>
       <w:r>
         <w:t>ist available serial ports</w:t>
       </w:r>
-      <w:bookmarkEnd w:id="17"/>
+      <w:bookmarkEnd w:id="18"/>
     </w:p>
     <w:p/>
     <w:p>
@@ -6071,7 +6145,7 @@
       <w:pPr>
         <w:pStyle w:val="Heading2"/>
       </w:pPr>
-      <w:bookmarkStart w:id="18" w:name="_Toc200775516"/>
+      <w:bookmarkStart w:id="19" w:name="_Toc201320679"/>
       <w:r>
         <w:t>-</w:t>
       </w:r>
@@ -6086,7 +6160,7 @@
       <w:r>
         <w:t>elect serial port</w:t>
       </w:r>
-      <w:bookmarkEnd w:id="18"/>
+      <w:bookmarkEnd w:id="19"/>
     </w:p>
     <w:p/>
     <w:p>
@@ -6371,9 +6445,8 @@
       <w:pPr>
         <w:pStyle w:val="Heading2"/>
       </w:pPr>
-      <w:bookmarkStart w:id="19" w:name="_Toc200775517"/>
-      <w:r>
-        <w:lastRenderedPageBreak/>
+      <w:bookmarkStart w:id="20" w:name="_Toc201320680"/>
+      <w:r>
         <w:t>-</w:t>
       </w:r>
       <w:proofErr w:type="gramStart"/>
@@ -6384,7 +6457,7 @@
       <w:r>
         <w:t xml:space="preserve"> Quit on the exit sequence</w:t>
       </w:r>
-      <w:bookmarkEnd w:id="19"/>
+      <w:bookmarkEnd w:id="20"/>
     </w:p>
     <w:p/>
     <w:p>
@@ -6396,7 +6469,7 @@
       <w:pPr>
         <w:pStyle w:val="Heading2"/>
       </w:pPr>
-      <w:bookmarkStart w:id="20" w:name="_Toc200775518"/>
+      <w:bookmarkStart w:id="21" w:name="_Toc201320681"/>
       <w:r>
         <w:t>-</w:t>
       </w:r>
@@ -6414,7 +6487,7 @@
       <w:r>
         <w:t>un the program after loading</w:t>
       </w:r>
-      <w:bookmarkEnd w:id="20"/>
+      <w:bookmarkEnd w:id="21"/>
     </w:p>
     <w:p/>
     <w:p>
@@ -6426,11 +6499,11 @@
       <w:pPr>
         <w:pStyle w:val="Heading2"/>
       </w:pPr>
-      <w:bookmarkStart w:id="21" w:name="_Toc200775519"/>
+      <w:bookmarkStart w:id="22" w:name="_Toc201320682"/>
       <w:r>
         <w:t>–S or –S&lt;n&gt; Slow down the loader by adding a delay</w:t>
       </w:r>
-      <w:bookmarkEnd w:id="21"/>
+      <w:bookmarkEnd w:id="22"/>
     </w:p>
     <w:p/>
     <w:p>
@@ -6475,6 +6548,17 @@
       </w:r>
     </w:p>
     <w:p>
+      <w:r>
+        <w:t xml:space="preserve">If the computer is too fast, </w:t>
+      </w:r>
+      <w:r>
+        <w:t xml:space="preserve">the </w:t>
+      </w:r>
+      <w:r>
+        <w:t>Propeller can reset in the middle of a download and will boot the program previously saved in EEPROM rather than the one just loaded.</w:t>
+      </w:r>
+    </w:p>
+    <w:p>
       <w:pPr>
         <w:pStyle w:val="Prototype"/>
       </w:pPr>
@@ -6557,7 +6641,7 @@
       <w:pPr>
         <w:pStyle w:val="Heading2"/>
       </w:pPr>
-      <w:bookmarkStart w:id="22" w:name="_Toc200775520"/>
+      <w:bookmarkStart w:id="23" w:name="_Toc201320683"/>
       <w:r>
         <w:t>-</w:t>
       </w:r>
@@ -6575,7 +6659,7 @@
       <w:r>
         <w:t>rite a spin .binary file for use with the Propeller Tool</w:t>
       </w:r>
-      <w:bookmarkEnd w:id="22"/>
+      <w:bookmarkEnd w:id="23"/>
     </w:p>
     <w:p/>
     <w:p>
@@ -6645,7 +6729,7 @@
       <w:pPr>
         <w:pStyle w:val="Heading2"/>
       </w:pPr>
-      <w:bookmarkStart w:id="23" w:name="_Toc200775521"/>
+      <w:bookmarkStart w:id="24" w:name="_Toc201320684"/>
       <w:r>
         <w:t>-</w:t>
       </w:r>
@@ -6663,12 +6747,11 @@
       <w:r>
         <w:t>nter terminal mode after running the program</w:t>
       </w:r>
-      <w:bookmarkEnd w:id="23"/>
+      <w:bookmarkEnd w:id="24"/>
     </w:p>
     <w:p/>
     <w:p>
       <w:r>
-        <w:lastRenderedPageBreak/>
         <w:t xml:space="preserve">Use this option to cause the loader to enter a simple terminal emulator after loading is complete. If </w:t>
       </w:r>
       <w:r>
@@ -6694,7 +6777,7 @@
       <w:pPr>
         <w:pStyle w:val="Heading2"/>
       </w:pPr>
-      <w:bookmarkStart w:id="24" w:name="_Toc200775522"/>
+      <w:bookmarkStart w:id="25" w:name="_Toc201320685"/>
       <w:r>
         <w:t>-</w:t>
       </w:r>
@@ -6706,7 +6789,7 @@
       <w:r>
         <w:t xml:space="preserve"> Verbose output</w:t>
       </w:r>
-      <w:bookmarkEnd w:id="24"/>
+      <w:bookmarkEnd w:id="25"/>
     </w:p>
     <w:p/>
     <w:p>
@@ -6718,7 +6801,7 @@
       <w:pPr>
         <w:pStyle w:val="Heading2"/>
       </w:pPr>
-      <w:bookmarkStart w:id="25" w:name="_Toc200775523"/>
+      <w:bookmarkStart w:id="26" w:name="_Toc201320686"/>
       <w:r>
         <w:t>-</w:t>
       </w:r>
@@ -6744,7 +6827,7 @@
       <w:r>
         <w:t xml:space="preserve"> binary file for use with the SD loader or SD cache</w:t>
       </w:r>
-      <w:bookmarkEnd w:id="25"/>
+      <w:bookmarkEnd w:id="26"/>
     </w:p>
     <w:p/>
     <w:p>
@@ -6825,7 +6908,7 @@
       <w:pPr>
         <w:pStyle w:val="Heading2"/>
       </w:pPr>
-      <w:bookmarkStart w:id="26" w:name="_Toc200775524"/>
+      <w:bookmarkStart w:id="27" w:name="_Toc201320687"/>
       <w:r>
         <w:t>-</w:t>
       </w:r>
@@ -6851,7 +6934,7 @@
       <w:r>
         <w:t xml:space="preserve"> card and use the SD cache</w:t>
       </w:r>
-      <w:bookmarkEnd w:id="26"/>
+      <w:bookmarkEnd w:id="27"/>
     </w:p>
     <w:p/>
     <w:p>
@@ -6890,7 +6973,13 @@
         <w:t xml:space="preserve">. </w:t>
       </w:r>
       <w:r>
-        <w:t>It should be an XMM program.</w:t>
+        <w:t>It should be an XMM</w:t>
+      </w:r>
+      <w:r>
+        <w:t>C</w:t>
+      </w:r>
+      <w:r>
+        <w:t xml:space="preserve"> program.</w:t>
       </w:r>
     </w:p>
     <w:p>
@@ -7017,7 +7106,7 @@
       <w:pPr>
         <w:pStyle w:val="Heading2"/>
       </w:pPr>
-      <w:bookmarkStart w:id="27" w:name="_Toc200775525"/>
+      <w:bookmarkStart w:id="28" w:name="_Toc201320688"/>
       <w:r>
         <w:t>-?</w:t>
       </w:r>
@@ -7030,24 +7119,23 @@
       <w:r>
         <w:t>isplay a usage message and exit</w:t>
       </w:r>
-      <w:bookmarkEnd w:id="27"/>
+      <w:bookmarkEnd w:id="28"/>
     </w:p>
     <w:p/>
     <w:p>
       <w:r>
-        <w:t>Use this option or just invoke propeller-load with no parameters to display a short usage message.</w:t>
+        <w:t>Use this option or just invoke propeller-load with no parameters to display a usage message.</w:t>
       </w:r>
     </w:p>
     <w:p>
       <w:pPr>
         <w:pStyle w:val="Heading1"/>
       </w:pPr>
-      <w:bookmarkStart w:id="28" w:name="_Toc200775526"/>
-      <w:r>
-        <w:lastRenderedPageBreak/>
+      <w:bookmarkStart w:id="29" w:name="_Toc201320689"/>
+      <w:r>
         <w:t>Configuration Files</w:t>
       </w:r>
-      <w:bookmarkEnd w:id="28"/>
+      <w:bookmarkEnd w:id="29"/>
     </w:p>
     <w:p/>
     <w:p>
@@ -7106,11 +7194,11 @@
       <w:pPr>
         <w:pStyle w:val="Heading2"/>
       </w:pPr>
-      <w:bookmarkStart w:id="29" w:name="_Toc200775527"/>
+      <w:bookmarkStart w:id="30" w:name="_Toc201320690"/>
       <w:r>
         <w:t>Board Types and Subtypes</w:t>
       </w:r>
-      <w:bookmarkEnd w:id="29"/>
+      <w:bookmarkEnd w:id="30"/>
     </w:p>
     <w:p/>
     <w:p>
@@ -7206,7 +7294,7 @@
       <w:proofErr w:type="spellEnd"/>
       <w:proofErr w:type="gramEnd"/>
       <w:r>
-        <w:t>: 12   # only used if TV_DEBUG is defined</w:t>
+        <w:t>: 12</w:t>
       </w:r>
     </w:p>
     <w:p>
@@ -7459,7 +7547,6 @@
       <w:proofErr w:type="spellStart"/>
       <w:proofErr w:type="gramStart"/>
       <w:r>
-        <w:lastRenderedPageBreak/>
         <w:t>clkmode</w:t>
       </w:r>
       <w:proofErr w:type="spellEnd"/>
@@ -7525,7 +7612,7 @@
       <w:proofErr w:type="spellEnd"/>
       <w:proofErr w:type="gramEnd"/>
       <w:r>
-        <w:t>: 12   # only used if TV_DEBUG is defined</w:t>
+        <w:t>: 12</w:t>
       </w:r>
     </w:p>
     <w:p>
@@ -7832,11 +7919,11 @@
       <w:pPr>
         <w:pStyle w:val="Heading2"/>
       </w:pPr>
-      <w:bookmarkStart w:id="30" w:name="_Toc200775528"/>
+      <w:bookmarkStart w:id="31" w:name="_Toc201320691"/>
       <w:r>
         <w:t>Configuration Variables</w:t>
       </w:r>
-      <w:bookmarkEnd w:id="30"/>
+      <w:bookmarkEnd w:id="31"/>
     </w:p>
     <w:p/>
     <w:p>
@@ -7985,7 +8072,6 @@
       <w:proofErr w:type="spellStart"/>
       <w:proofErr w:type="gramStart"/>
       <w:r>
-        <w:lastRenderedPageBreak/>
         <w:t>tvpin</w:t>
       </w:r>
       <w:proofErr w:type="spellEnd"/>
@@ -8372,11 +8458,11 @@
       <w:pPr>
         <w:pStyle w:val="Heading2"/>
       </w:pPr>
-      <w:bookmarkStart w:id="31" w:name="_Toc200775529"/>
+      <w:bookmarkStart w:id="32" w:name="_Toc201320692"/>
       <w:r>
         <w:t>Expressions</w:t>
       </w:r>
-      <w:bookmarkEnd w:id="31"/>
+      <w:bookmarkEnd w:id="32"/>
     </w:p>
     <w:p/>
     <w:p>
@@ -8840,13 +8926,13 @@
       <w:r>
         <w:t>expr</w:t>
       </w:r>
-      <w:proofErr w:type="gramEnd"/>
-    </w:p>
-    <w:p>
-      <w:pPr>
-        <w:pStyle w:val="Code"/>
-      </w:pPr>
-      <w:proofErr w:type="spellEnd"/>
+      <w:proofErr w:type="spellEnd"/>
+      <w:proofErr w:type="gramEnd"/>
+    </w:p>
+    <w:p>
+      <w:pPr>
+        <w:pStyle w:val="Code"/>
+      </w:pPr>
       <w:r>
         <w:t xml:space="preserve">- </w:t>
       </w:r>
@@ -8878,7 +8964,6 @@
         <w:pStyle w:val="Code"/>
       </w:pPr>
       <w:r>
-        <w:lastRenderedPageBreak/>
         <w:t xml:space="preserve">! </w:t>
       </w:r>
       <w:proofErr w:type="spellStart"/>
@@ -9095,19 +9180,23 @@
     <w:p>
       <w:proofErr w:type="gramStart"/>
       <w:r>
-        <w:t>A number followed by “</w:t>
-      </w:r>
-      <w:proofErr w:type="spellStart"/>
-      <w:r>
-        <w:t>mhz</w:t>
-      </w:r>
-      <w:proofErr w:type="spellEnd"/>
-      <w:r>
-        <w:t>” will be multiplied by 1000000</w:t>
-      </w:r>
-      <w:proofErr w:type="gramEnd"/>
-      <w:r>
-        <w:t xml:space="preserve">. For example “80mhz” </w:t>
+        <w:t>A number f</w:t>
+      </w:r>
+      <w:r>
+        <w:t>ollowed by “MH</w:t>
+      </w:r>
+      <w:r>
+        <w:t>z” will be multipli</w:t>
+      </w:r>
+      <w:r>
+        <w:t>ed by 1000000</w:t>
+      </w:r>
+      <w:proofErr w:type="gramEnd"/>
+      <w:r>
+        <w:t>. For example “80MH</w:t>
+      </w:r>
+      <w:r>
+        <w:t xml:space="preserve">z” </w:t>
       </w:r>
       <w:r>
         <w:t>will be interpreted as 80000000.</w:t>
@@ -9115,15 +9204,13 @@
     </w:p>
     <w:p>
       <w:r>
-        <w:t xml:space="preserve">Configuration variable names can be used in expressions as long as they don’t include embedded </w:t>
-      </w:r>
-      <w:proofErr w:type="spellStart"/>
-      <w:r>
-        <w:t>hypens</w:t>
-      </w:r>
-      <w:proofErr w:type="spellEnd"/>
-      <w:r>
-        <w:t xml:space="preserve">. </w:t>
+        <w:t>Configuration variable names can be used in expressions as long as they don’t include embedded hyp</w:t>
+      </w:r>
+      <w:r>
+        <w:t>h</w:t>
+      </w:r>
+      <w:r>
+        <w:t xml:space="preserve">ens. </w:t>
       </w:r>
       <w:proofErr w:type="gramStart"/>
       <w:r>
@@ -9158,26 +9245,29 @@
       <w:pPr>
         <w:pStyle w:val="Heading1"/>
       </w:pPr>
-      <w:bookmarkStart w:id="32" w:name="_Toc200775530"/>
+      <w:bookmarkStart w:id="33" w:name="_Toc201320693"/>
       <w:r>
         <w:t>Standard Driver Configuration</w:t>
       </w:r>
-      <w:bookmarkEnd w:id="32"/>
+      <w:bookmarkEnd w:id="33"/>
     </w:p>
     <w:p>
       <w:pPr>
         <w:pStyle w:val="Heading2"/>
       </w:pPr>
-      <w:bookmarkStart w:id="33" w:name="_Toc200775531"/>
+      <w:bookmarkStart w:id="34" w:name="_Toc201320694"/>
       <w:r>
         <w:t>SPI SD Card Driver</w:t>
       </w:r>
-      <w:bookmarkEnd w:id="33"/>
+      <w:bookmarkEnd w:id="34"/>
     </w:p>
     <w:p/>
     <w:p>
       <w:r>
-        <w:t>You configure the SPI SD card driver by specifying values for the</w:t>
+        <w:t>C</w:t>
+      </w:r>
+      <w:r>
+        <w:t>onfigure the SPI SD card driver by specifying values for the</w:t>
       </w:r>
       <w:r>
         <w:rPr>
@@ -9211,7 +9301,7 @@
       <w:pPr>
         <w:pStyle w:val="Heading3"/>
       </w:pPr>
-      <w:bookmarkStart w:id="34" w:name="_Toc200775532"/>
+      <w:bookmarkStart w:id="35" w:name="_Toc201320695"/>
       <w:proofErr w:type="gramStart"/>
       <w:r>
         <w:t>sdspi</w:t>
@@ -9220,7 +9310,7 @@
       <w:r>
         <w:t>-config1</w:t>
       </w:r>
-      <w:bookmarkEnd w:id="34"/>
+      <w:bookmarkEnd w:id="35"/>
     </w:p>
     <w:p/>
     <w:p>
@@ -9280,7 +9370,6 @@
         <w:rPr>
           <w:i/>
         </w:rPr>
-        <w:lastRenderedPageBreak/>
         <w:t>oo</w:t>
       </w:r>
       <w:proofErr w:type="spellEnd"/>
@@ -9333,7 +9422,7 @@
       <w:pPr>
         <w:pStyle w:val="Heading3"/>
       </w:pPr>
-      <w:bookmarkStart w:id="35" w:name="_Toc200775533"/>
+      <w:bookmarkStart w:id="36" w:name="_Toc201320696"/>
       <w:proofErr w:type="gramStart"/>
       <w:r>
         <w:t>sdspi</w:t>
@@ -9342,7 +9431,7 @@
       <w:r>
         <w:t>-config2</w:t>
       </w:r>
-      <w:bookmarkEnd w:id="35"/>
+      <w:bookmarkEnd w:id="36"/>
     </w:p>
     <w:p/>
     <w:p>
@@ -9721,11 +9810,11 @@
       <w:pPr>
         <w:pStyle w:val="Heading2"/>
       </w:pPr>
-      <w:bookmarkStart w:id="36" w:name="_Toc200775534"/>
+      <w:bookmarkStart w:id="37" w:name="_Toc201320697"/>
       <w:r>
         <w:t>Cache Drivers</w:t>
       </w:r>
-      <w:bookmarkEnd w:id="36"/>
+      <w:bookmarkEnd w:id="37"/>
     </w:p>
     <w:p/>
     <w:p>
@@ -9757,12 +9846,11 @@
       <w:pPr>
         <w:pStyle w:val="Heading3"/>
       </w:pPr>
-      <w:bookmarkStart w:id="37" w:name="_Toc200775535"/>
-      <w:r>
-        <w:lastRenderedPageBreak/>
+      <w:bookmarkStart w:id="38" w:name="_Toc201320698"/>
+      <w:r>
         <w:t>SPI Flash Cache Driver</w:t>
       </w:r>
-      <w:bookmarkEnd w:id="37"/>
+      <w:bookmarkEnd w:id="38"/>
     </w:p>
     <w:p/>
     <w:p>
@@ -9815,11 +9903,11 @@
       <w:pPr>
         <w:pStyle w:val="Heading3"/>
       </w:pPr>
-      <w:bookmarkStart w:id="38" w:name="_Toc200775536"/>
+      <w:bookmarkStart w:id="39" w:name="_Toc201320699"/>
       <w:r>
         <w:t>SPI SRAM Cache Driver</w:t>
       </w:r>
-      <w:bookmarkEnd w:id="38"/>
+      <w:bookmarkEnd w:id="39"/>
     </w:p>
     <w:p/>
     <w:p>
@@ -9878,11 +9966,11 @@
       <w:pPr>
         <w:pStyle w:val="Heading3"/>
       </w:pPr>
-      <w:bookmarkStart w:id="39" w:name="_Toc200775537"/>
+      <w:bookmarkStart w:id="40" w:name="_Toc201320700"/>
       <w:r>
         <w:t>SQI Flash Cache Driver</w:t>
       </w:r>
-      <w:bookmarkEnd w:id="39"/>
+      <w:bookmarkEnd w:id="40"/>
     </w:p>
     <w:p/>
     <w:p>
@@ -9985,11 +10073,11 @@
       <w:pPr>
         <w:pStyle w:val="Heading3"/>
       </w:pPr>
-      <w:bookmarkStart w:id="40" w:name="_Toc200775538"/>
+      <w:bookmarkStart w:id="41" w:name="_Toc201320701"/>
       <w:r>
         <w:t>EEPROM Cache Driver</w:t>
       </w:r>
-      <w:bookmarkEnd w:id="40"/>
+      <w:bookmarkEnd w:id="41"/>
     </w:p>
     <w:p/>
     <w:p>
@@ -10012,18 +10100,24 @@
         <w:t xml:space="preserve">cache-config1 </w:t>
       </w:r>
       <w:r>
-        <w:t>to specify the starting offset in the EEPROM where the program should be loaded. It is very important to ensure that this offset is beyond the end of the boot program that resides in the EEPROM.</w:t>
+        <w:t xml:space="preserve">to specify the starting offset in the EEPROM where the program should be loaded. The default setting will be used if the parameter is 0. It is very important to ensure that this offset is beyond the end of the boot program that resides in the EEPROM </w:t>
+      </w:r>
+      <w:r>
+        <w:t xml:space="preserve">if </w:t>
+      </w:r>
+      <w:r>
+        <w:t>the value is not zero.</w:t>
       </w:r>
     </w:p>
     <w:p>
       <w:pPr>
         <w:pStyle w:val="Heading3"/>
       </w:pPr>
-      <w:bookmarkStart w:id="41" w:name="_Toc200775539"/>
+      <w:bookmarkStart w:id="42" w:name="_Toc201320702"/>
       <w:r>
         <w:t>C3 Cache Driver</w:t>
       </w:r>
-      <w:bookmarkEnd w:id="41"/>
+      <w:bookmarkEnd w:id="42"/>
     </w:p>
     <w:p/>
     <w:p>
@@ -10327,11 +10421,11 @@
       <w:pPr>
         <w:pStyle w:val="Heading1"/>
       </w:pPr>
-      <w:bookmarkStart w:id="42" w:name="_Toc200775540"/>
+      <w:bookmarkStart w:id="43" w:name="_Toc201320703"/>
       <w:r>
         <w:t>Variable Patching</w:t>
       </w:r>
-      <w:bookmarkEnd w:id="42"/>
+      <w:bookmarkEnd w:id="43"/>
     </w:p>
     <w:p>
       <w:pPr>
@@ -10462,7 +10556,6 @@
     </w:p>
     <w:p>
       <w:r>
-        <w:lastRenderedPageBreak/>
         <w:t>Note that the variable declaration must specify a non-zero initial value for the variable. This is because the linker will place any variable that is not initialized or one that is initialized to zero into a special program area that is zeroed at startup.</w:t>
       </w:r>
     </w:p>
@@ -10630,21 +10723,21 @@
       <w:pPr>
         <w:pStyle w:val="Heading1"/>
       </w:pPr>
-      <w:bookmarkStart w:id="43" w:name="_Toc200775541"/>
+      <w:bookmarkStart w:id="44" w:name="_Toc201320704"/>
       <w:r>
         <w:t>Memory Models</w:t>
       </w:r>
-      <w:bookmarkEnd w:id="43"/>
+      <w:bookmarkEnd w:id="44"/>
     </w:p>
     <w:p>
       <w:pPr>
         <w:pStyle w:val="Heading2"/>
       </w:pPr>
-      <w:bookmarkStart w:id="44" w:name="_Toc200775542"/>
+      <w:bookmarkStart w:id="45" w:name="_Toc201320705"/>
       <w:r>
         <w:t>COG</w:t>
       </w:r>
-      <w:bookmarkEnd w:id="44"/>
+      <w:bookmarkEnd w:id="45"/>
     </w:p>
     <w:p/>
     <w:p>
@@ -10675,11 +10768,11 @@
       <w:pPr>
         <w:pStyle w:val="Heading2"/>
       </w:pPr>
-      <w:bookmarkStart w:id="45" w:name="_Toc200775543"/>
+      <w:bookmarkStart w:id="46" w:name="_Toc201320706"/>
       <w:r>
         <w:t>LMM</w:t>
       </w:r>
-      <w:bookmarkEnd w:id="45"/>
+      <w:bookmarkEnd w:id="46"/>
     </w:p>
     <w:p/>
     <w:p>
@@ -10724,8 +10817,6 @@
       <w:r>
         <w:t>e</w:t>
       </w:r>
-      <w:bookmarkStart w:id="46" w:name="_GoBack"/>
-      <w:bookmarkEnd w:id="46"/>
       <w:r>
         <w:t>cog</w:t>
       </w:r>
@@ -10942,7 +11033,6 @@
         <w:pStyle w:val="Code"/>
       </w:pPr>
       <w:r>
-        <w:lastRenderedPageBreak/>
         <w:t>_</w:t>
       </w:r>
       <w:proofErr w:type="spellStart"/>
@@ -11018,7 +11108,7 @@
       <w:pPr>
         <w:pStyle w:val="Heading2"/>
       </w:pPr>
-      <w:bookmarkStart w:id="47" w:name="_Toc200775544"/>
+      <w:bookmarkStart w:id="47" w:name="_Toc201320707"/>
       <w:r>
         <w:t>XMMC</w:t>
       </w:r>
@@ -11066,7 +11156,7 @@
       <w:pPr>
         <w:pStyle w:val="Heading2"/>
       </w:pPr>
-      <w:bookmarkStart w:id="48" w:name="_Toc200775545"/>
+      <w:bookmarkStart w:id="48" w:name="_Toc201320708"/>
       <w:r>
         <w:t>XMM-SINGLE</w:t>
       </w:r>
@@ -11106,7 +11196,7 @@
       <w:pPr>
         <w:pStyle w:val="Heading2"/>
       </w:pPr>
-      <w:bookmarkStart w:id="49" w:name="_Toc200775546"/>
+      <w:bookmarkStart w:id="49" w:name="_Toc201320709"/>
       <w:r>
         <w:t>XMM-SPLIT</w:t>
       </w:r>
@@ -11231,7 +11321,7 @@
         <w:rStyle w:val="PageNumber"/>
         <w:noProof/>
       </w:rPr>
-      <w:t>20</w:t>
+      <w:t>2</w:t>
     </w:r>
     <w:r>
       <w:rPr>
@@ -11282,7 +11372,7 @@
         <w:rStyle w:val="PageNumber"/>
         <w:noProof/>
       </w:rPr>
-      <w:t>21</w:t>
+      <w:t>3</w:t>
     </w:r>
     <w:r>
       <w:rPr>
@@ -13326,7 +13416,6 @@
   <w:style w:type="character" w:default="1" w:styleId="DefaultParagraphFont">
     <w:name w:val="Default Paragraph Font"/>
     <w:uiPriority w:val="1"/>
-    <w:semiHidden/>
     <w:unhideWhenUsed/>
   </w:style>
   <w:style w:type="table" w:default="1" w:styleId="TableNormal">
@@ -14274,7 +14363,6 @@
   <w:style w:type="character" w:default="1" w:styleId="DefaultParagraphFont">
     <w:name w:val="Default Paragraph Font"/>
     <w:uiPriority w:val="1"/>
-    <w:semiHidden/>
     <w:unhideWhenUsed/>
   </w:style>
   <w:style w:type="table" w:default="1" w:styleId="TableNormal">
@@ -15138,7 +15226,7 @@
 </file>
 
 <file path=customXml/itemProps1.xml><?xml version="1.0" encoding="utf-8"?>
-<ds:datastoreItem xmlns:ds="http://schemas.openxmlformats.org/officeDocument/2006/customXml" ds:itemID="{CBBA0942-0568-2840-BDCA-6D33C85CB54F}">
+<ds:datastoreItem xmlns:ds="http://schemas.openxmlformats.org/officeDocument/2006/customXml" ds:itemID="{800AA9F2-1F37-3248-A4CA-9D91307AD7D7}">
   <ds:schemaRefs>
     <ds:schemaRef ds:uri="http://schemas.openxmlformats.org/officeDocument/2006/bibliography"/>
   </ds:schemaRefs>

</xml_diff>